<commit_message>
Przepisane kilka komend do inicjalizacji repo
</commit_message>
<xml_diff>
--- a/Komendy GIT.docx
+++ b/Komendy GIT.docx
@@ -3,11 +3,17 @@
 <w:document xmlns:wpc="http://schemas.microsoft.com/office/word/2010/wordprocessingCanvas" xmlns:mc="http://schemas.openxmlformats.org/markup-compatibility/2006" xmlns:o="urn:schemas-microsoft-com:office:office" xmlns:r="http://schemas.openxmlformats.org/officeDocument/2006/relationships" xmlns:m="http://schemas.openxmlformats.org/officeDocument/2006/math" xmlns:v="urn:schemas-microsoft-com:vml" xmlns:wp14="http://schemas.microsoft.com/office/word/2010/wordprocessingDrawing" xmlns:wp="http://schemas.openxmlformats.org/drawingml/2006/wordprocessingDrawing" xmlns:w10="urn:schemas-microsoft-com:office:word" xmlns:w="http://schemas.openxmlformats.org/wordprocessingml/2006/main" xmlns:w14="http://schemas.microsoft.com/office/word/2010/wordml" xmlns:wpg="http://schemas.microsoft.com/office/word/2010/wordprocessingGroup" xmlns:wpi="http://schemas.microsoft.com/office/word/2010/wordprocessingInk" xmlns:wne="http://schemas.microsoft.com/office/word/2006/wordml" xmlns:wps="http://schemas.microsoft.com/office/word/2010/wordprocessingShape" mc:Ignorable="w14 wp14">
   <w:body>
     <w:p>
+      <w:pPr>
+        <w:spacing w:line="240" w:lineRule="auto"/>
+      </w:pPr>
       <w:r>
         <w:t xml:space="preserve">Komendy GIT </w:t>
       </w:r>
     </w:p>
     <w:p>
+      <w:pPr>
+        <w:spacing w:line="240" w:lineRule="auto"/>
+      </w:pPr>
       <w:r>
         <w:rPr>
           <w:b/>
@@ -24,13 +30,513 @@
       <w:proofErr w:type="spellEnd"/>
     </w:p>
     <w:p>
+      <w:pPr>
+        <w:spacing w:line="240" w:lineRule="auto"/>
+      </w:pPr>
       <w:r>
         <w:t>git --version</w:t>
       </w:r>
     </w:p>
     <w:p>
-      <w:r>
+      <w:pPr>
+        <w:spacing w:line="240" w:lineRule="auto"/>
+        <w:rPr>
+          <w:b/>
+        </w:rPr>
+      </w:pPr>
+      <w:r>
+        <w:rPr>
+          <w:b/>
+        </w:rPr>
         <w:t>Dokumentacja</w:t>
+      </w:r>
+    </w:p>
+    <w:p>
+      <w:pPr>
+        <w:spacing w:line="240" w:lineRule="auto"/>
+      </w:pPr>
+      <w:r>
+        <w:t xml:space="preserve"> </w:t>
+      </w:r>
+      <w:r>
+        <w:tab/>
+        <w:t>Dokumentacja komend Gita:</w:t>
+      </w:r>
+    </w:p>
+    <w:p>
+      <w:pPr>
+        <w:spacing w:after="0" w:line="240" w:lineRule="auto"/>
+      </w:pPr>
+      <w:r>
+        <w:tab/>
+        <w:t xml:space="preserve">git </w:t>
+      </w:r>
+      <w:proofErr w:type="spellStart"/>
+      <w:r>
+        <w:t>add</w:t>
+      </w:r>
+      <w:proofErr w:type="spellEnd"/>
+      <w:r>
+        <w:t xml:space="preserve"> --</w:t>
+      </w:r>
+      <w:proofErr w:type="spellStart"/>
+      <w:r>
+        <w:t>help</w:t>
+      </w:r>
+      <w:proofErr w:type="spellEnd"/>
+    </w:p>
+    <w:p>
+      <w:pPr>
+        <w:spacing w:after="0" w:line="240" w:lineRule="auto"/>
+      </w:pPr>
+      <w:r>
+        <w:tab/>
+        <w:t xml:space="preserve">git </w:t>
+      </w:r>
+      <w:proofErr w:type="spellStart"/>
+      <w:r>
+        <w:t>branch</w:t>
+      </w:r>
+      <w:proofErr w:type="spellEnd"/>
+      <w:r>
+        <w:t xml:space="preserve"> --</w:t>
+      </w:r>
+      <w:proofErr w:type="spellStart"/>
+      <w:r>
+        <w:t>help</w:t>
+      </w:r>
+      <w:proofErr w:type="spellEnd"/>
+    </w:p>
+    <w:p>
+      <w:pPr>
+        <w:spacing w:after="0" w:line="240" w:lineRule="auto"/>
+      </w:pPr>
+      <w:r>
+        <w:tab/>
+        <w:t xml:space="preserve">git </w:t>
+      </w:r>
+      <w:proofErr w:type="spellStart"/>
+      <w:r>
+        <w:t>config</w:t>
+      </w:r>
+      <w:proofErr w:type="spellEnd"/>
+      <w:r>
+        <w:t xml:space="preserve"> --</w:t>
+      </w:r>
+      <w:proofErr w:type="spellStart"/>
+      <w:r>
+        <w:t>help</w:t>
+      </w:r>
+      <w:proofErr w:type="spellEnd"/>
+    </w:p>
+    <w:p>
+      <w:pPr>
+        <w:spacing w:after="0" w:line="240" w:lineRule="auto"/>
+      </w:pPr>
+      <w:r>
+        <w:tab/>
+        <w:t xml:space="preserve">git </w:t>
+      </w:r>
+      <w:proofErr w:type="spellStart"/>
+      <w:r>
+        <w:t>init</w:t>
+      </w:r>
+      <w:proofErr w:type="spellEnd"/>
+      <w:r>
+        <w:t xml:space="preserve"> --</w:t>
+      </w:r>
+      <w:proofErr w:type="spellStart"/>
+      <w:r>
+        <w:t>help</w:t>
+      </w:r>
+      <w:proofErr w:type="spellEnd"/>
+    </w:p>
+    <w:p>
+      <w:pPr>
+        <w:spacing w:line="240" w:lineRule="auto"/>
+      </w:pPr>
+    </w:p>
+    <w:p>
+      <w:pPr>
+        <w:spacing w:line="240" w:lineRule="auto"/>
+        <w:rPr>
+          <w:b/>
+        </w:rPr>
+      </w:pPr>
+      <w:r>
+        <w:rPr>
+          <w:b/>
+        </w:rPr>
+        <w:t xml:space="preserve">Konfiguracja </w:t>
+      </w:r>
+    </w:p>
+    <w:p>
+      <w:pPr>
+        <w:spacing w:line="240" w:lineRule="auto"/>
+      </w:pPr>
+      <w:r>
+        <w:tab/>
+        <w:t>Lista wszystkich opcji konfiguracyjnych:</w:t>
+      </w:r>
+    </w:p>
+    <w:p>
+      <w:pPr>
+        <w:spacing w:line="240" w:lineRule="auto"/>
+      </w:pPr>
+      <w:r>
+        <w:tab/>
+        <w:t xml:space="preserve">git </w:t>
+      </w:r>
+      <w:proofErr w:type="spellStart"/>
+      <w:r>
+        <w:t>config</w:t>
+      </w:r>
+      <w:proofErr w:type="spellEnd"/>
+      <w:r>
+        <w:t xml:space="preserve"> -l</w:t>
+      </w:r>
+    </w:p>
+    <w:p>
+      <w:pPr>
+        <w:spacing w:line="240" w:lineRule="auto"/>
+      </w:pPr>
+      <w:r>
+        <w:tab/>
+        <w:t>Ustalenie wartości wybranej opcji konfiguracyjnej:</w:t>
+      </w:r>
+    </w:p>
+    <w:p>
+      <w:pPr>
+        <w:spacing w:after="0" w:line="240" w:lineRule="auto"/>
+      </w:pPr>
+      <w:r>
+        <w:tab/>
+        <w:t xml:space="preserve">git </w:t>
+      </w:r>
+      <w:proofErr w:type="spellStart"/>
+      <w:r>
+        <w:t>config</w:t>
+      </w:r>
+      <w:proofErr w:type="spellEnd"/>
+      <w:r>
+        <w:t xml:space="preserve"> --</w:t>
+      </w:r>
+      <w:proofErr w:type="spellStart"/>
+      <w:r>
+        <w:t>global</w:t>
+      </w:r>
+      <w:proofErr w:type="spellEnd"/>
+      <w:r>
+        <w:t xml:space="preserve"> user.name „</w:t>
+      </w:r>
+      <w:proofErr w:type="spellStart"/>
+      <w:r>
+        <w:t>Imie</w:t>
+      </w:r>
+      <w:proofErr w:type="spellEnd"/>
+      <w:r>
+        <w:t xml:space="preserve"> Nazwisko”</w:t>
+      </w:r>
+    </w:p>
+    <w:p>
+      <w:pPr>
+        <w:spacing w:after="0" w:line="240" w:lineRule="auto"/>
+        <w:rPr>
+          <w:lang w:val="en-US"/>
+        </w:rPr>
+      </w:pPr>
+      <w:r>
+        <w:tab/>
+      </w:r>
+      <w:proofErr w:type="spellStart"/>
+      <w:r>
+        <w:rPr>
+          <w:lang w:val="en-US"/>
+        </w:rPr>
+        <w:t>git</w:t>
+      </w:r>
+      <w:proofErr w:type="spellEnd"/>
+      <w:r>
+        <w:rPr>
+          <w:lang w:val="en-US"/>
+        </w:rPr>
+        <w:t xml:space="preserve"> </w:t>
+      </w:r>
+      <w:proofErr w:type="spellStart"/>
+      <w:r>
+        <w:rPr>
+          <w:lang w:val="en-US"/>
+        </w:rPr>
+        <w:t>config</w:t>
+      </w:r>
+      <w:proofErr w:type="spellEnd"/>
+      <w:r>
+        <w:rPr>
+          <w:lang w:val="en-US"/>
+        </w:rPr>
+        <w:t xml:space="preserve"> --global </w:t>
+      </w:r>
+      <w:proofErr w:type="spellStart"/>
+      <w:r>
+        <w:rPr>
+          <w:lang w:val="en-US"/>
+        </w:rPr>
+        <w:t>user.mail</w:t>
+      </w:r>
+      <w:proofErr w:type="spellEnd"/>
+      <w:r>
+        <w:rPr>
+          <w:lang w:val="en-US"/>
+        </w:rPr>
+        <w:t xml:space="preserve"> </w:t>
+      </w:r>
+      <w:hyperlink r:id="rId5" w:history="1">
+        <w:r>
+          <w:rPr>
+            <w:rStyle w:val="Hipercze"/>
+            <w:lang w:val="en-US"/>
+          </w:rPr>
+          <w:t>you@example.com</w:t>
+        </w:r>
+      </w:hyperlink>
+    </w:p>
+    <w:p>
+      <w:pPr>
+        <w:spacing w:line="240" w:lineRule="auto"/>
+        <w:rPr>
+          <w:lang w:val="en-US"/>
+        </w:rPr>
+      </w:pPr>
+      <w:r>
+        <w:rPr>
+          <w:lang w:val="en-US"/>
+        </w:rPr>
+        <w:tab/>
+      </w:r>
+    </w:p>
+    <w:p>
+      <w:pPr>
+        <w:spacing w:line="240" w:lineRule="auto"/>
+        <w:rPr>
+          <w:lang w:val="en-US"/>
+        </w:rPr>
+      </w:pPr>
+      <w:r>
+        <w:rPr>
+          <w:lang w:val="en-US"/>
+        </w:rPr>
+        <w:tab/>
+      </w:r>
+      <w:proofErr w:type="spellStart"/>
+      <w:r>
+        <w:rPr>
+          <w:lang w:val="en-US"/>
+        </w:rPr>
+        <w:t>Globalny</w:t>
+      </w:r>
+      <w:proofErr w:type="spellEnd"/>
+      <w:r>
+        <w:rPr>
+          <w:lang w:val="en-US"/>
+        </w:rPr>
+        <w:t xml:space="preserve"> </w:t>
+      </w:r>
+      <w:proofErr w:type="spellStart"/>
+      <w:r>
+        <w:rPr>
+          <w:lang w:val="en-US"/>
+        </w:rPr>
+        <w:t>plik</w:t>
+      </w:r>
+      <w:proofErr w:type="spellEnd"/>
+      <w:r>
+        <w:rPr>
+          <w:lang w:val="en-US"/>
+        </w:rPr>
+        <w:t xml:space="preserve"> </w:t>
+      </w:r>
+      <w:proofErr w:type="spellStart"/>
+      <w:r>
+        <w:rPr>
+          <w:lang w:val="en-US"/>
+        </w:rPr>
+        <w:t>konfiguracyjny</w:t>
+      </w:r>
+      <w:proofErr w:type="spellEnd"/>
+      <w:r>
+        <w:rPr>
+          <w:lang w:val="en-US"/>
+        </w:rPr>
+        <w:t xml:space="preserve"> </w:t>
+      </w:r>
+      <w:proofErr w:type="spellStart"/>
+      <w:r>
+        <w:rPr>
+          <w:lang w:val="en-US"/>
+        </w:rPr>
+        <w:t>użytkownika</w:t>
+      </w:r>
+      <w:proofErr w:type="spellEnd"/>
+      <w:r>
+        <w:rPr>
+          <w:lang w:val="en-US"/>
+        </w:rPr>
+        <w:t>:</w:t>
+      </w:r>
+    </w:p>
+    <w:p>
+      <w:pPr>
+        <w:spacing w:line="240" w:lineRule="auto"/>
+        <w:rPr>
+          <w:lang w:val="en-US"/>
+        </w:rPr>
+      </w:pPr>
+      <w:r>
+        <w:rPr>
+          <w:lang w:val="en-US"/>
+        </w:rPr>
+        <w:tab/>
+        <w:t>C:\Users\nazwa-użytkownika\.gitconfig</w:t>
+      </w:r>
+    </w:p>
+    <w:p>
+      <w:pPr>
+        <w:spacing w:line="240" w:lineRule="auto"/>
+      </w:pPr>
+      <w:r>
+        <w:rPr>
+          <w:lang w:val="en-US"/>
+        </w:rPr>
+        <w:tab/>
+      </w:r>
+      <w:r>
+        <w:t>Plik konfiguracyjny dotyczący konkretnego repozytorium:</w:t>
+      </w:r>
+    </w:p>
+    <w:p>
+      <w:pPr>
+        <w:spacing w:line="240" w:lineRule="auto"/>
+      </w:pPr>
+      <w:r>
+        <w:tab/>
+        <w:t>.git\</w:t>
+      </w:r>
+      <w:proofErr w:type="spellStart"/>
+      <w:r>
+        <w:t>config</w:t>
+      </w:r>
+      <w:proofErr w:type="spellEnd"/>
+    </w:p>
+    <w:p>
+      <w:pPr>
+        <w:spacing w:line="240" w:lineRule="auto"/>
+        <w:rPr>
+          <w:b/>
+        </w:rPr>
+      </w:pPr>
+      <w:r>
+        <w:rPr>
+          <w:b/>
+        </w:rPr>
+        <w:t xml:space="preserve">Inicjalizacja repozytorium </w:t>
+      </w:r>
+    </w:p>
+    <w:p>
+      <w:pPr>
+        <w:spacing w:line="240" w:lineRule="auto"/>
+      </w:pPr>
+      <w:r>
+        <w:rPr>
+          <w:b/>
+        </w:rPr>
+        <w:tab/>
+      </w:r>
+      <w:r>
+        <w:t>Inicjalizacja nowego repozytorium zwykłego w  bieżącym folderze:</w:t>
+      </w:r>
+    </w:p>
+    <w:p>
+      <w:pPr>
+        <w:spacing w:line="240" w:lineRule="auto"/>
+      </w:pPr>
+      <w:r>
+        <w:tab/>
+        <w:t xml:space="preserve">git </w:t>
+      </w:r>
+      <w:proofErr w:type="spellStart"/>
+      <w:r>
+        <w:t>init</w:t>
+      </w:r>
+      <w:proofErr w:type="spellEnd"/>
+    </w:p>
+    <w:p>
+      <w:pPr>
+        <w:spacing w:line="240" w:lineRule="auto"/>
+      </w:pPr>
+      <w:r>
+        <w:tab/>
+        <w:t>Inicjalizacja nowego repozytorium zwykłego w podanym folderze:</w:t>
+      </w:r>
+    </w:p>
+    <w:p>
+      <w:pPr>
+        <w:spacing w:line="240" w:lineRule="auto"/>
+      </w:pPr>
+      <w:r>
+        <w:tab/>
+      </w:r>
+      <w:r>
+        <w:t xml:space="preserve">git </w:t>
+      </w:r>
+      <w:proofErr w:type="spellStart"/>
+      <w:r>
+        <w:t>init</w:t>
+      </w:r>
+      <w:proofErr w:type="spellEnd"/>
+      <w:r>
+        <w:t xml:space="preserve"> </w:t>
+      </w:r>
+      <w:proofErr w:type="spellStart"/>
+      <w:r>
+        <w:t>scierzka</w:t>
+      </w:r>
+      <w:proofErr w:type="spellEnd"/>
+      <w:r>
+        <w:t>/do/folderu</w:t>
+      </w:r>
+    </w:p>
+    <w:p>
+      <w:pPr>
+        <w:spacing w:line="240" w:lineRule="auto"/>
+      </w:pPr>
+      <w:r>
+        <w:tab/>
+        <w:t>Inicjalizacja nowego repozytorium surowego w bieżącym folderze:</w:t>
+      </w:r>
+    </w:p>
+    <w:p>
+      <w:pPr>
+        <w:spacing w:line="240" w:lineRule="auto"/>
+      </w:pPr>
+      <w:r>
+        <w:tab/>
+        <w:t xml:space="preserve">git </w:t>
+      </w:r>
+      <w:proofErr w:type="spellStart"/>
+      <w:r>
+        <w:t>init</w:t>
+      </w:r>
+      <w:proofErr w:type="spellEnd"/>
+      <w:r>
+        <w:t xml:space="preserve"> --</w:t>
+      </w:r>
+      <w:proofErr w:type="spellStart"/>
+      <w:r>
+        <w:t>bare</w:t>
+      </w:r>
+      <w:proofErr w:type="spellEnd"/>
+      <w:r>
+        <w:t xml:space="preserve"> </w:t>
       </w:r>
       <w:bookmarkStart w:id="0" w:name="_GoBack"/>
       <w:bookmarkEnd w:id="0"/>
@@ -232,6 +738,17 @@
     <w:semiHidden/>
     <w:unhideWhenUsed/>
   </w:style>
+  <w:style w:type="character" w:styleId="Hipercze">
+    <w:name w:val="Hyperlink"/>
+    <w:basedOn w:val="Domylnaczcionkaakapitu"/>
+    <w:uiPriority w:val="99"/>
+    <w:unhideWhenUsed/>
+    <w:rsid w:val="00753AF9"/>
+    <w:rPr>
+      <w:color w:val="0000FF" w:themeColor="hyperlink"/>
+      <w:u w:val="single"/>
+    </w:rPr>
+  </w:style>
 </w:styles>
 </file>
 
@@ -421,6 +938,17 @@
     <w:uiPriority w:val="99"/>
     <w:semiHidden/>
     <w:unhideWhenUsed/>
+  </w:style>
+  <w:style w:type="character" w:styleId="Hipercze">
+    <w:name w:val="Hyperlink"/>
+    <w:basedOn w:val="Domylnaczcionkaakapitu"/>
+    <w:uiPriority w:val="99"/>
+    <w:unhideWhenUsed/>
+    <w:rsid w:val="00753AF9"/>
+    <w:rPr>
+      <w:color w:val="0000FF" w:themeColor="hyperlink"/>
+      <w:u w:val="single"/>
+    </w:rPr>
   </w:style>
 </w:styles>
 </file>

</xml_diff>

<commit_message>
Dodanie komend Klonowania i informacji o repozytorium
</commit_message>
<xml_diff>
--- a/Komendy GIT.docx
+++ b/Komendy GIT.docx
@@ -538,6 +538,477 @@
       <w:r>
         <w:t xml:space="preserve"> </w:t>
       </w:r>
+    </w:p>
+    <w:p>
+      <w:pPr>
+        <w:spacing w:line="240" w:lineRule="auto"/>
+      </w:pPr>
+      <w:r>
+        <w:tab/>
+        <w:t>Inicjalizacja nowego repozytorium surowego w podanym folderze:</w:t>
+      </w:r>
+    </w:p>
+    <w:p>
+      <w:pPr>
+        <w:spacing w:line="240" w:lineRule="auto"/>
+        <w:rPr>
+          <w:lang w:val="en-US"/>
+        </w:rPr>
+      </w:pPr>
+      <w:r>
+        <w:tab/>
+      </w:r>
+      <w:proofErr w:type="spellStart"/>
+      <w:r>
+        <w:rPr>
+          <w:lang w:val="en-US"/>
+        </w:rPr>
+        <w:t>git</w:t>
+      </w:r>
+      <w:proofErr w:type="spellEnd"/>
+      <w:r>
+        <w:rPr>
+          <w:lang w:val="en-US"/>
+        </w:rPr>
+        <w:t xml:space="preserve"> </w:t>
+      </w:r>
+      <w:proofErr w:type="spellStart"/>
+      <w:r>
+        <w:rPr>
+          <w:lang w:val="en-US"/>
+        </w:rPr>
+        <w:t>init</w:t>
+      </w:r>
+      <w:proofErr w:type="spellEnd"/>
+      <w:r>
+        <w:rPr>
+          <w:lang w:val="en-US"/>
+        </w:rPr>
+        <w:t xml:space="preserve"> --bare </w:t>
+      </w:r>
+      <w:proofErr w:type="spellStart"/>
+      <w:r>
+        <w:rPr>
+          <w:lang w:val="en-US"/>
+        </w:rPr>
+        <w:t>scierzka</w:t>
+      </w:r>
+      <w:proofErr w:type="spellEnd"/>
+      <w:r>
+        <w:rPr>
+          <w:lang w:val="en-US"/>
+        </w:rPr>
+        <w:t>/do/</w:t>
+      </w:r>
+      <w:proofErr w:type="spellStart"/>
+      <w:r>
+        <w:rPr>
+          <w:lang w:val="en-US"/>
+        </w:rPr>
+        <w:t>folderu</w:t>
+      </w:r>
+      <w:proofErr w:type="spellEnd"/>
+    </w:p>
+    <w:p>
+      <w:pPr>
+        <w:spacing w:line="240" w:lineRule="auto"/>
+        <w:rPr>
+          <w:b/>
+          <w:lang w:val="en-US"/>
+        </w:rPr>
+      </w:pPr>
+      <w:proofErr w:type="spellStart"/>
+      <w:r>
+        <w:rPr>
+          <w:b/>
+          <w:lang w:val="en-US"/>
+        </w:rPr>
+        <w:t>Klonowanie</w:t>
+      </w:r>
+      <w:proofErr w:type="spellEnd"/>
+      <w:r>
+        <w:rPr>
+          <w:b/>
+          <w:lang w:val="en-US"/>
+        </w:rPr>
+        <w:t xml:space="preserve"> </w:t>
+      </w:r>
+      <w:proofErr w:type="spellStart"/>
+      <w:r>
+        <w:rPr>
+          <w:b/>
+          <w:lang w:val="en-US"/>
+        </w:rPr>
+        <w:t>repozytorium</w:t>
+      </w:r>
+      <w:proofErr w:type="spellEnd"/>
+      <w:r>
+        <w:rPr>
+          <w:b/>
+          <w:lang w:val="en-US"/>
+        </w:rPr>
+        <w:t xml:space="preserve"> </w:t>
+      </w:r>
+    </w:p>
+    <w:p>
+      <w:pPr>
+        <w:spacing w:line="240" w:lineRule="auto"/>
+      </w:pPr>
+      <w:r>
+        <w:rPr>
+          <w:lang w:val="en-US"/>
+        </w:rPr>
+        <w:tab/>
+      </w:r>
+      <w:r>
+        <w:t xml:space="preserve">Klonowanie repozytorium do folderu o nazwie </w:t>
+      </w:r>
+      <w:proofErr w:type="spellStart"/>
+      <w:r>
+        <w:t>idenytcznej</w:t>
+      </w:r>
+      <w:proofErr w:type="spellEnd"/>
+      <w:r>
+        <w:t xml:space="preserve"> jak repozytorium:</w:t>
+      </w:r>
+    </w:p>
+    <w:p>
+      <w:pPr>
+        <w:spacing w:line="240" w:lineRule="auto"/>
+        <w:ind w:firstLine="708"/>
+      </w:pPr>
+      <w:r>
+        <w:lastRenderedPageBreak/>
+        <w:t>git clone adres-repozytorium</w:t>
+      </w:r>
+    </w:p>
+    <w:p>
+      <w:pPr>
+        <w:spacing w:line="240" w:lineRule="auto"/>
+        <w:ind w:firstLine="708"/>
+      </w:pPr>
+      <w:r>
+        <w:t>Klonowanie repozytorium do bieżącego folderu:</w:t>
+      </w:r>
+    </w:p>
+    <w:p>
+      <w:pPr>
+        <w:spacing w:line="240" w:lineRule="auto"/>
+        <w:ind w:firstLine="708"/>
+      </w:pPr>
+      <w:r>
+        <w:t xml:space="preserve">git clone adres-repozytorium . </w:t>
+      </w:r>
+    </w:p>
+    <w:p>
+      <w:pPr>
+        <w:spacing w:line="240" w:lineRule="auto"/>
+        <w:ind w:firstLine="708"/>
+      </w:pPr>
+      <w:r>
+        <w:t>Klonowanie repozytorium  do dowolnego folderu:</w:t>
+      </w:r>
+    </w:p>
+    <w:p>
+      <w:pPr>
+        <w:spacing w:line="240" w:lineRule="auto"/>
+        <w:ind w:firstLine="708"/>
+      </w:pPr>
+      <w:r>
+        <w:t xml:space="preserve">git clone adres-repozytorium </w:t>
+      </w:r>
+      <w:r>
+        <w:t>ścieżka/do/folderu</w:t>
+      </w:r>
+    </w:p>
+    <w:p>
+      <w:pPr>
+        <w:spacing w:line="240" w:lineRule="auto"/>
+        <w:rPr>
+          <w:b/>
+        </w:rPr>
+      </w:pPr>
+      <w:r>
+        <w:rPr>
+          <w:b/>
+        </w:rPr>
+        <w:t>Informacje o repozytorium</w:t>
+      </w:r>
+    </w:p>
+    <w:p>
+      <w:pPr>
+        <w:spacing w:line="240" w:lineRule="auto"/>
+      </w:pPr>
+      <w:r>
+        <w:rPr>
+          <w:b/>
+        </w:rPr>
+        <w:tab/>
+      </w:r>
+      <w:r>
+        <w:t>Lista uczestników projektu:</w:t>
+      </w:r>
+    </w:p>
+    <w:p>
+      <w:pPr>
+        <w:spacing w:line="240" w:lineRule="auto"/>
+      </w:pPr>
+      <w:r>
+        <w:tab/>
+        <w:t xml:space="preserve">git </w:t>
+      </w:r>
+      <w:proofErr w:type="spellStart"/>
+      <w:r>
+        <w:t>shortlog</w:t>
+      </w:r>
+      <w:proofErr w:type="spellEnd"/>
+      <w:r>
+        <w:t xml:space="preserve"> -s -n</w:t>
+      </w:r>
+    </w:p>
+    <w:p>
+      <w:pPr>
+        <w:spacing w:line="240" w:lineRule="auto"/>
+      </w:pPr>
+      <w:r>
+        <w:tab/>
+        <w:t>Lista uczestników projektu:</w:t>
+      </w:r>
+    </w:p>
+    <w:p>
+      <w:pPr>
+        <w:spacing w:line="240" w:lineRule="auto"/>
+        <w:rPr>
+          <w:lang w:val="en-US"/>
+        </w:rPr>
+      </w:pPr>
+      <w:r>
+        <w:tab/>
+      </w:r>
+      <w:proofErr w:type="spellStart"/>
+      <w:r>
+        <w:rPr>
+          <w:lang w:val="en-US"/>
+        </w:rPr>
+        <w:t>git</w:t>
+      </w:r>
+      <w:proofErr w:type="spellEnd"/>
+      <w:r>
+        <w:rPr>
+          <w:lang w:val="en-US"/>
+        </w:rPr>
+        <w:t xml:space="preserve"> </w:t>
+      </w:r>
+      <w:proofErr w:type="spellStart"/>
+      <w:r>
+        <w:rPr>
+          <w:lang w:val="en-US"/>
+        </w:rPr>
+        <w:t>shortlog</w:t>
+      </w:r>
+      <w:proofErr w:type="spellEnd"/>
+      <w:r>
+        <w:rPr>
+          <w:lang w:val="en-US"/>
+        </w:rPr>
+        <w:t xml:space="preserve"> -s -n | </w:t>
+      </w:r>
+      <w:proofErr w:type="spellStart"/>
+      <w:r>
+        <w:rPr>
+          <w:lang w:val="en-US"/>
+        </w:rPr>
+        <w:t>wc</w:t>
+      </w:r>
+      <w:proofErr w:type="spellEnd"/>
+      <w:r>
+        <w:rPr>
+          <w:lang w:val="en-US"/>
+        </w:rPr>
+        <w:t xml:space="preserve"> -l</w:t>
+      </w:r>
+    </w:p>
+    <w:p>
+      <w:pPr>
+        <w:spacing w:line="240" w:lineRule="auto"/>
+        <w:rPr>
+          <w:lang w:val="en-US"/>
+        </w:rPr>
+      </w:pPr>
+      <w:r>
+        <w:rPr>
+          <w:lang w:val="en-US"/>
+        </w:rPr>
+        <w:tab/>
+      </w:r>
+      <w:proofErr w:type="spellStart"/>
+      <w:r>
+        <w:rPr>
+          <w:lang w:val="en-US"/>
+        </w:rPr>
+        <w:t>Liczba</w:t>
+      </w:r>
+      <w:proofErr w:type="spellEnd"/>
+      <w:r>
+        <w:rPr>
+          <w:lang w:val="en-US"/>
+        </w:rPr>
+        <w:t xml:space="preserve"> </w:t>
+      </w:r>
+      <w:proofErr w:type="spellStart"/>
+      <w:r>
+        <w:rPr>
+          <w:lang w:val="en-US"/>
+        </w:rPr>
+        <w:t>plików</w:t>
+      </w:r>
+      <w:proofErr w:type="spellEnd"/>
+      <w:r>
+        <w:rPr>
+          <w:lang w:val="en-US"/>
+        </w:rPr>
+        <w:t xml:space="preserve"> w </w:t>
+      </w:r>
+      <w:proofErr w:type="spellStart"/>
+      <w:r>
+        <w:rPr>
+          <w:lang w:val="en-US"/>
+        </w:rPr>
+        <w:t>repozytorium</w:t>
+      </w:r>
+      <w:proofErr w:type="spellEnd"/>
+      <w:r>
+        <w:rPr>
+          <w:lang w:val="en-US"/>
+        </w:rPr>
+        <w:t xml:space="preserve"> </w:t>
+      </w:r>
+    </w:p>
+    <w:p>
+      <w:pPr>
+        <w:spacing w:line="240" w:lineRule="auto"/>
+        <w:rPr>
+          <w:lang w:val="en-US"/>
+        </w:rPr>
+      </w:pPr>
+      <w:r>
+        <w:rPr>
+          <w:lang w:val="en-US"/>
+        </w:rPr>
+        <w:tab/>
+        <w:t>find . -type f -print | grep -v -E ‘/\.</w:t>
+      </w:r>
+      <w:proofErr w:type="spellStart"/>
+      <w:r>
+        <w:rPr>
+          <w:lang w:val="en-US"/>
+        </w:rPr>
+        <w:t>git</w:t>
+      </w:r>
+      <w:proofErr w:type="spellEnd"/>
+      <w:r>
+        <w:rPr>
+          <w:lang w:val="en-US"/>
+        </w:rPr>
+        <w:t xml:space="preserve">/’ | </w:t>
+      </w:r>
+      <w:proofErr w:type="spellStart"/>
+      <w:r>
+        <w:rPr>
+          <w:lang w:val="en-US"/>
+        </w:rPr>
+        <w:t>wc</w:t>
+      </w:r>
+      <w:proofErr w:type="spellEnd"/>
+      <w:r>
+        <w:rPr>
+          <w:lang w:val="en-US"/>
+        </w:rPr>
+        <w:t xml:space="preserve"> -l</w:t>
+      </w:r>
+    </w:p>
+    <w:p>
+      <w:pPr>
+        <w:spacing w:line="240" w:lineRule="auto"/>
+      </w:pPr>
+      <w:r>
+        <w:rPr>
+          <w:lang w:val="en-US"/>
+        </w:rPr>
+        <w:tab/>
+      </w:r>
+      <w:r>
+        <w:t xml:space="preserve">Liczba rewizji zawartych w </w:t>
+      </w:r>
+      <w:proofErr w:type="spellStart"/>
+      <w:r>
+        <w:t>repozytroium</w:t>
+      </w:r>
+      <w:proofErr w:type="spellEnd"/>
+      <w:r>
+        <w:t>:</w:t>
+      </w:r>
+    </w:p>
+    <w:p>
+      <w:pPr>
+        <w:spacing w:line="240" w:lineRule="auto"/>
+        <w:rPr>
+          <w:lang w:val="en-US"/>
+        </w:rPr>
+      </w:pPr>
+      <w:r>
+        <w:tab/>
+      </w:r>
+      <w:proofErr w:type="spellStart"/>
+      <w:r>
+        <w:rPr>
+          <w:lang w:val="en-US"/>
+        </w:rPr>
+        <w:t>git</w:t>
+      </w:r>
+      <w:proofErr w:type="spellEnd"/>
+      <w:r>
+        <w:rPr>
+          <w:lang w:val="en-US"/>
+        </w:rPr>
+        <w:t xml:space="preserve"> log --pretty=</w:t>
+      </w:r>
+      <w:proofErr w:type="spellStart"/>
+      <w:r>
+        <w:rPr>
+          <w:lang w:val="en-US"/>
+        </w:rPr>
+        <w:t>oneline</w:t>
+      </w:r>
+      <w:proofErr w:type="spellEnd"/>
+      <w:r>
+        <w:rPr>
+          <w:lang w:val="en-US"/>
+        </w:rPr>
+        <w:t xml:space="preserve"> | </w:t>
+      </w:r>
+      <w:proofErr w:type="spellStart"/>
+      <w:r>
+        <w:rPr>
+          <w:lang w:val="en-US"/>
+        </w:rPr>
+        <w:t>wc</w:t>
+      </w:r>
+      <w:proofErr w:type="spellEnd"/>
+      <w:r>
+        <w:rPr>
+          <w:lang w:val="en-US"/>
+        </w:rPr>
+        <w:t xml:space="preserve"> -l</w:t>
+      </w:r>
+    </w:p>
+    <w:p>
+      <w:pPr>
+        <w:spacing w:line="240" w:lineRule="auto"/>
+        <w:rPr>
+          <w:lang w:val="en-US"/>
+        </w:rPr>
+      </w:pPr>
       <w:bookmarkStart w:id="0" w:name="_GoBack"/>
       <w:bookmarkEnd w:id="0"/>
     </w:p>

</xml_diff>

<commit_message>
Dodanie komend do Stanu repozytorium
</commit_message>
<xml_diff>
--- a/Komendy GIT.docx
+++ b/Komendy GIT.docx
@@ -18,16 +18,8 @@
         <w:rPr>
           <w:b/>
         </w:rPr>
-        <w:t xml:space="preserve">Wersja </w:t>
-      </w:r>
-      <w:proofErr w:type="spellStart"/>
-      <w:r>
-        <w:rPr>
-          <w:b/>
-        </w:rPr>
-        <w:t>GITa</w:t>
-      </w:r>
-      <w:proofErr w:type="spellEnd"/>
+        <w:t>Wersja GITa</w:t>
+      </w:r>
     </w:p>
     <w:p>
       <w:pPr>
@@ -69,87 +61,35 @@
       </w:pPr>
       <w:r>
         <w:tab/>
-        <w:t xml:space="preserve">git </w:t>
-      </w:r>
-      <w:proofErr w:type="spellStart"/>
-      <w:r>
-        <w:t>add</w:t>
-      </w:r>
-      <w:proofErr w:type="spellEnd"/>
-      <w:r>
-        <w:t xml:space="preserve"> --</w:t>
-      </w:r>
-      <w:proofErr w:type="spellStart"/>
-      <w:r>
-        <w:t>help</w:t>
-      </w:r>
-      <w:proofErr w:type="spellEnd"/>
-    </w:p>
-    <w:p>
-      <w:pPr>
-        <w:spacing w:after="0" w:line="240" w:lineRule="auto"/>
-      </w:pPr>
-      <w:r>
-        <w:tab/>
-        <w:t xml:space="preserve">git </w:t>
-      </w:r>
-      <w:proofErr w:type="spellStart"/>
-      <w:r>
-        <w:t>branch</w:t>
-      </w:r>
-      <w:proofErr w:type="spellEnd"/>
-      <w:r>
-        <w:t xml:space="preserve"> --</w:t>
-      </w:r>
-      <w:proofErr w:type="spellStart"/>
-      <w:r>
-        <w:t>help</w:t>
-      </w:r>
-      <w:proofErr w:type="spellEnd"/>
-    </w:p>
-    <w:p>
-      <w:pPr>
-        <w:spacing w:after="0" w:line="240" w:lineRule="auto"/>
-      </w:pPr>
-      <w:r>
-        <w:tab/>
-        <w:t xml:space="preserve">git </w:t>
-      </w:r>
-      <w:proofErr w:type="spellStart"/>
-      <w:r>
-        <w:t>config</w:t>
-      </w:r>
-      <w:proofErr w:type="spellEnd"/>
-      <w:r>
-        <w:t xml:space="preserve"> --</w:t>
-      </w:r>
-      <w:proofErr w:type="spellStart"/>
-      <w:r>
-        <w:t>help</w:t>
-      </w:r>
-      <w:proofErr w:type="spellEnd"/>
-    </w:p>
-    <w:p>
-      <w:pPr>
-        <w:spacing w:after="0" w:line="240" w:lineRule="auto"/>
-      </w:pPr>
-      <w:r>
-        <w:tab/>
-        <w:t xml:space="preserve">git </w:t>
-      </w:r>
-      <w:proofErr w:type="spellStart"/>
-      <w:r>
-        <w:t>init</w:t>
-      </w:r>
-      <w:proofErr w:type="spellEnd"/>
-      <w:r>
-        <w:t xml:space="preserve"> --</w:t>
-      </w:r>
-      <w:proofErr w:type="spellStart"/>
-      <w:r>
-        <w:t>help</w:t>
-      </w:r>
-      <w:proofErr w:type="spellEnd"/>
+        <w:t>git add --help</w:t>
+      </w:r>
+    </w:p>
+    <w:p>
+      <w:pPr>
+        <w:spacing w:after="0" w:line="240" w:lineRule="auto"/>
+      </w:pPr>
+      <w:r>
+        <w:tab/>
+        <w:t>git branch --help</w:t>
+      </w:r>
+    </w:p>
+    <w:p>
+      <w:pPr>
+        <w:spacing w:after="0" w:line="240" w:lineRule="auto"/>
+      </w:pPr>
+      <w:r>
+        <w:tab/>
+        <w:t>git config --help</w:t>
+      </w:r>
+    </w:p>
+    <w:p>
+      <w:pPr>
+        <w:spacing w:after="0" w:line="240" w:lineRule="auto"/>
+      </w:pPr>
+      <w:r>
+        <w:tab/>
+        <w:t>git init --help</w:t>
+      </w:r>
     </w:p>
     <w:p>
       <w:pPr>
@@ -185,15 +125,7 @@
       </w:pPr>
       <w:r>
         <w:tab/>
-        <w:t xml:space="preserve">git </w:t>
-      </w:r>
-      <w:proofErr w:type="spellStart"/>
-      <w:r>
-        <w:t>config</w:t>
-      </w:r>
-      <w:proofErr w:type="spellEnd"/>
-      <w:r>
-        <w:t xml:space="preserve"> -l</w:t>
+        <w:t>git config -l</w:t>
       </w:r>
     </w:p>
     <w:p>
@@ -211,84 +143,24 @@
       </w:pPr>
       <w:r>
         <w:tab/>
-        <w:t xml:space="preserve">git </w:t>
-      </w:r>
-      <w:proofErr w:type="spellStart"/>
-      <w:r>
-        <w:t>config</w:t>
-      </w:r>
-      <w:proofErr w:type="spellEnd"/>
-      <w:r>
-        <w:t xml:space="preserve"> --</w:t>
-      </w:r>
-      <w:proofErr w:type="spellStart"/>
-      <w:r>
-        <w:t>global</w:t>
-      </w:r>
-      <w:proofErr w:type="spellEnd"/>
-      <w:r>
-        <w:t xml:space="preserve"> user.name „</w:t>
-      </w:r>
-      <w:proofErr w:type="spellStart"/>
-      <w:r>
-        <w:t>Imie</w:t>
-      </w:r>
-      <w:proofErr w:type="spellEnd"/>
-      <w:r>
-        <w:t xml:space="preserve"> Nazwisko”</w:t>
-      </w:r>
-    </w:p>
-    <w:p>
-      <w:pPr>
-        <w:spacing w:after="0" w:line="240" w:lineRule="auto"/>
-        <w:rPr>
-          <w:lang w:val="en-US"/>
-        </w:rPr>
-      </w:pPr>
-      <w:r>
-        <w:tab/>
-      </w:r>
-      <w:proofErr w:type="spellStart"/>
-      <w:r>
-        <w:rPr>
-          <w:lang w:val="en-US"/>
-        </w:rPr>
-        <w:t>git</w:t>
-      </w:r>
-      <w:proofErr w:type="spellEnd"/>
-      <w:r>
-        <w:rPr>
-          <w:lang w:val="en-US"/>
-        </w:rPr>
-        <w:t xml:space="preserve"> </w:t>
-      </w:r>
-      <w:proofErr w:type="spellStart"/>
-      <w:r>
-        <w:rPr>
-          <w:lang w:val="en-US"/>
-        </w:rPr>
-        <w:t>config</w:t>
-      </w:r>
-      <w:proofErr w:type="spellEnd"/>
-      <w:r>
-        <w:rPr>
-          <w:lang w:val="en-US"/>
-        </w:rPr>
-        <w:t xml:space="preserve"> --global </w:t>
-      </w:r>
-      <w:proofErr w:type="spellStart"/>
-      <w:r>
-        <w:rPr>
-          <w:lang w:val="en-US"/>
-        </w:rPr>
-        <w:t>user.mail</w:t>
-      </w:r>
-      <w:proofErr w:type="spellEnd"/>
-      <w:r>
-        <w:rPr>
-          <w:lang w:val="en-US"/>
-        </w:rPr>
-        <w:t xml:space="preserve"> </w:t>
+        <w:t>git config --global user.name „Imie Nazwisko”</w:t>
+      </w:r>
+    </w:p>
+    <w:p>
+      <w:pPr>
+        <w:spacing w:after="0" w:line="240" w:lineRule="auto"/>
+        <w:rPr>
+          <w:lang w:val="en-US"/>
+        </w:rPr>
+      </w:pPr>
+      <w:r>
+        <w:tab/>
+      </w:r>
+      <w:r>
+        <w:rPr>
+          <w:lang w:val="en-US"/>
+        </w:rPr>
+        <w:t xml:space="preserve">git config --global user.mail </w:t>
       </w:r>
       <w:hyperlink r:id="rId5" w:history="1">
         <w:r>
@@ -327,61 +199,11 @@
         </w:rPr>
         <w:tab/>
       </w:r>
-      <w:proofErr w:type="spellStart"/>
-      <w:r>
-        <w:rPr>
-          <w:lang w:val="en-US"/>
-        </w:rPr>
-        <w:t>Globalny</w:t>
-      </w:r>
-      <w:proofErr w:type="spellEnd"/>
-      <w:r>
-        <w:rPr>
-          <w:lang w:val="en-US"/>
-        </w:rPr>
-        <w:t xml:space="preserve"> </w:t>
-      </w:r>
-      <w:proofErr w:type="spellStart"/>
-      <w:r>
-        <w:rPr>
-          <w:lang w:val="en-US"/>
-        </w:rPr>
-        <w:t>plik</w:t>
-      </w:r>
-      <w:proofErr w:type="spellEnd"/>
-      <w:r>
-        <w:rPr>
-          <w:lang w:val="en-US"/>
-        </w:rPr>
-        <w:t xml:space="preserve"> </w:t>
-      </w:r>
-      <w:proofErr w:type="spellStart"/>
-      <w:r>
-        <w:rPr>
-          <w:lang w:val="en-US"/>
-        </w:rPr>
-        <w:t>konfiguracyjny</w:t>
-      </w:r>
-      <w:proofErr w:type="spellEnd"/>
-      <w:r>
-        <w:rPr>
-          <w:lang w:val="en-US"/>
-        </w:rPr>
-        <w:t xml:space="preserve"> </w:t>
-      </w:r>
-      <w:proofErr w:type="spellStart"/>
-      <w:r>
-        <w:rPr>
-          <w:lang w:val="en-US"/>
-        </w:rPr>
-        <w:t>użytkownika</w:t>
-      </w:r>
-      <w:proofErr w:type="spellEnd"/>
-      <w:r>
-        <w:rPr>
-          <w:lang w:val="en-US"/>
-        </w:rPr>
-        <w:t>:</w:t>
+      <w:r>
+        <w:rPr>
+          <w:lang w:val="en-US"/>
+        </w:rPr>
+        <w:t>Globalny plik konfiguracyjny użytkownika:</w:t>
       </w:r>
     </w:p>
     <w:p>
@@ -419,13 +241,8 @@
       </w:pPr>
       <w:r>
         <w:tab/>
-        <w:t>.git\</w:t>
-      </w:r>
-      <w:proofErr w:type="spellStart"/>
-      <w:r>
-        <w:t>config</w:t>
-      </w:r>
-      <w:proofErr w:type="spellEnd"/>
+        <w:t>.git\config</w:t>
+      </w:r>
     </w:p>
     <w:p>
       <w:pPr>
@@ -461,13 +278,8 @@
       </w:pPr>
       <w:r>
         <w:tab/>
-        <w:t xml:space="preserve">git </w:t>
-      </w:r>
-      <w:proofErr w:type="spellStart"/>
-      <w:r>
-        <w:t>init</w:t>
-      </w:r>
-      <w:proofErr w:type="spellEnd"/>
+        <w:t>git init</w:t>
+      </w:r>
     </w:p>
     <w:p>
       <w:pPr>
@@ -486,23 +298,7 @@
         <w:tab/>
       </w:r>
       <w:r>
-        <w:t xml:space="preserve">git </w:t>
-      </w:r>
-      <w:proofErr w:type="spellStart"/>
-      <w:r>
-        <w:t>init</w:t>
-      </w:r>
-      <w:proofErr w:type="spellEnd"/>
-      <w:r>
-        <w:t xml:space="preserve"> </w:t>
-      </w:r>
-      <w:proofErr w:type="spellStart"/>
-      <w:r>
-        <w:t>scierzka</w:t>
-      </w:r>
-      <w:proofErr w:type="spellEnd"/>
-      <w:r>
-        <w:t>/do/folderu</w:t>
+        <w:t>git init scierzka/do/folderu</w:t>
       </w:r>
     </w:p>
     <w:p>
@@ -520,23 +316,7 @@
       </w:pPr>
       <w:r>
         <w:tab/>
-        <w:t xml:space="preserve">git </w:t>
-      </w:r>
-      <w:proofErr w:type="spellStart"/>
-      <w:r>
-        <w:t>init</w:t>
-      </w:r>
-      <w:proofErr w:type="spellEnd"/>
-      <w:r>
-        <w:t xml:space="preserve"> --</w:t>
-      </w:r>
-      <w:proofErr w:type="spellStart"/>
-      <w:r>
-        <w:t>bare</w:t>
-      </w:r>
-      <w:proofErr w:type="spellEnd"/>
-      <w:r>
-        <w:t xml:space="preserve"> </w:t>
+        <w:t xml:space="preserve">git init --bare </w:t>
       </w:r>
     </w:p>
     <w:p>
@@ -558,118 +338,41 @@
       <w:r>
         <w:tab/>
       </w:r>
-      <w:proofErr w:type="spellStart"/>
-      <w:r>
-        <w:rPr>
-          <w:lang w:val="en-US"/>
-        </w:rPr>
-        <w:t>git</w:t>
-      </w:r>
-      <w:proofErr w:type="spellEnd"/>
-      <w:r>
-        <w:rPr>
-          <w:lang w:val="en-US"/>
-        </w:rPr>
-        <w:t xml:space="preserve"> </w:t>
-      </w:r>
-      <w:proofErr w:type="spellStart"/>
-      <w:r>
-        <w:rPr>
-          <w:lang w:val="en-US"/>
-        </w:rPr>
-        <w:t>init</w:t>
-      </w:r>
-      <w:proofErr w:type="spellEnd"/>
-      <w:r>
-        <w:rPr>
-          <w:lang w:val="en-US"/>
-        </w:rPr>
-        <w:t xml:space="preserve"> --bare </w:t>
-      </w:r>
-      <w:proofErr w:type="spellStart"/>
-      <w:r>
-        <w:rPr>
-          <w:lang w:val="en-US"/>
-        </w:rPr>
-        <w:t>scierzka</w:t>
-      </w:r>
-      <w:proofErr w:type="spellEnd"/>
-      <w:r>
-        <w:rPr>
-          <w:lang w:val="en-US"/>
-        </w:rPr>
-        <w:t>/do/</w:t>
-      </w:r>
-      <w:proofErr w:type="spellStart"/>
-      <w:r>
-        <w:rPr>
-          <w:lang w:val="en-US"/>
-        </w:rPr>
-        <w:t>folderu</w:t>
-      </w:r>
-      <w:proofErr w:type="spellEnd"/>
-    </w:p>
-    <w:p>
-      <w:pPr>
-        <w:spacing w:line="240" w:lineRule="auto"/>
-        <w:rPr>
-          <w:b/>
-          <w:lang w:val="en-US"/>
-        </w:rPr>
-      </w:pPr>
-      <w:proofErr w:type="spellStart"/>
-      <w:r>
-        <w:rPr>
-          <w:b/>
-          <w:lang w:val="en-US"/>
-        </w:rPr>
-        <w:t>Klonowanie</w:t>
-      </w:r>
-      <w:proofErr w:type="spellEnd"/>
-      <w:r>
-        <w:rPr>
-          <w:b/>
-          <w:lang w:val="en-US"/>
-        </w:rPr>
-        <w:t xml:space="preserve"> </w:t>
-      </w:r>
-      <w:proofErr w:type="spellStart"/>
-      <w:r>
-        <w:rPr>
-          <w:b/>
-          <w:lang w:val="en-US"/>
-        </w:rPr>
-        <w:t>repozytorium</w:t>
-      </w:r>
-      <w:proofErr w:type="spellEnd"/>
-      <w:r>
-        <w:rPr>
-          <w:b/>
-          <w:lang w:val="en-US"/>
-        </w:rPr>
-        <w:t xml:space="preserve"> </w:t>
-      </w:r>
-    </w:p>
-    <w:p>
-      <w:pPr>
-        <w:spacing w:line="240" w:lineRule="auto"/>
-      </w:pPr>
-      <w:r>
-        <w:rPr>
-          <w:lang w:val="en-US"/>
-        </w:rPr>
-        <w:tab/>
-      </w:r>
-      <w:r>
-        <w:t xml:space="preserve">Klonowanie repozytorium do folderu o nazwie </w:t>
-      </w:r>
-      <w:proofErr w:type="spellStart"/>
-      <w:r>
-        <w:t>idenytcznej</w:t>
-      </w:r>
-      <w:proofErr w:type="spellEnd"/>
-      <w:r>
-        <w:t xml:space="preserve"> jak repozytorium:</w:t>
+      <w:r>
+        <w:rPr>
+          <w:lang w:val="en-US"/>
+        </w:rPr>
+        <w:t>git init --bare scierzka/do/folderu</w:t>
+      </w:r>
+    </w:p>
+    <w:p>
+      <w:pPr>
+        <w:spacing w:line="240" w:lineRule="auto"/>
+        <w:rPr>
+          <w:b/>
+          <w:lang w:val="en-US"/>
+        </w:rPr>
+      </w:pPr>
+      <w:r>
+        <w:rPr>
+          <w:b/>
+          <w:lang w:val="en-US"/>
+        </w:rPr>
+        <w:t xml:space="preserve">Klonowanie repozytorium </w:t>
+      </w:r>
+    </w:p>
+    <w:p>
+      <w:pPr>
+        <w:spacing w:line="240" w:lineRule="auto"/>
+      </w:pPr>
+      <w:r>
+        <w:rPr>
+          <w:lang w:val="en-US"/>
+        </w:rPr>
+        <w:tab/>
+      </w:r>
+      <w:r>
+        <w:t>Klonowanie repozytorium do folderu o nazwie idenytcznej jak repozytorium:</w:t>
       </w:r>
     </w:p>
     <w:p>
@@ -755,15 +458,7 @@
       </w:pPr>
       <w:r>
         <w:tab/>
-        <w:t xml:space="preserve">git </w:t>
-      </w:r>
-      <w:proofErr w:type="spellStart"/>
-      <w:r>
-        <w:t>shortlog</w:t>
-      </w:r>
-      <w:proofErr w:type="spellEnd"/>
-      <w:r>
-        <w:t xml:space="preserve"> -s -n</w:t>
+        <w:t>git shortlog -s -n</w:t>
       </w:r>
     </w:p>
     <w:p>
@@ -785,232 +480,736 @@
       <w:r>
         <w:tab/>
       </w:r>
-      <w:proofErr w:type="spellStart"/>
-      <w:r>
-        <w:rPr>
-          <w:lang w:val="en-US"/>
-        </w:rPr>
-        <w:t>git</w:t>
-      </w:r>
-      <w:proofErr w:type="spellEnd"/>
-      <w:r>
-        <w:rPr>
-          <w:lang w:val="en-US"/>
-        </w:rPr>
-        <w:t xml:space="preserve"> </w:t>
-      </w:r>
-      <w:proofErr w:type="spellStart"/>
-      <w:r>
-        <w:rPr>
-          <w:lang w:val="en-US"/>
-        </w:rPr>
-        <w:t>shortlog</w:t>
-      </w:r>
-      <w:proofErr w:type="spellEnd"/>
-      <w:r>
-        <w:rPr>
-          <w:lang w:val="en-US"/>
-        </w:rPr>
-        <w:t xml:space="preserve"> -s -n | </w:t>
-      </w:r>
-      <w:proofErr w:type="spellStart"/>
-      <w:r>
-        <w:rPr>
-          <w:lang w:val="en-US"/>
-        </w:rPr>
-        <w:t>wc</w:t>
-      </w:r>
-      <w:proofErr w:type="spellEnd"/>
-      <w:r>
-        <w:rPr>
-          <w:lang w:val="en-US"/>
-        </w:rPr>
-        <w:t xml:space="preserve"> -l</w:t>
-      </w:r>
-    </w:p>
-    <w:p>
-      <w:pPr>
-        <w:spacing w:line="240" w:lineRule="auto"/>
-        <w:rPr>
-          <w:lang w:val="en-US"/>
-        </w:rPr>
-      </w:pPr>
-      <w:r>
-        <w:rPr>
-          <w:lang w:val="en-US"/>
-        </w:rPr>
-        <w:tab/>
-      </w:r>
-      <w:proofErr w:type="spellStart"/>
-      <w:r>
-        <w:rPr>
-          <w:lang w:val="en-US"/>
-        </w:rPr>
-        <w:t>Liczba</w:t>
-      </w:r>
-      <w:proofErr w:type="spellEnd"/>
-      <w:r>
-        <w:rPr>
-          <w:lang w:val="en-US"/>
-        </w:rPr>
-        <w:t xml:space="preserve"> </w:t>
-      </w:r>
-      <w:proofErr w:type="spellStart"/>
-      <w:r>
-        <w:rPr>
-          <w:lang w:val="en-US"/>
-        </w:rPr>
-        <w:t>plików</w:t>
-      </w:r>
-      <w:proofErr w:type="spellEnd"/>
-      <w:r>
-        <w:rPr>
-          <w:lang w:val="en-US"/>
-        </w:rPr>
-        <w:t xml:space="preserve"> w </w:t>
-      </w:r>
-      <w:proofErr w:type="spellStart"/>
-      <w:r>
-        <w:rPr>
-          <w:lang w:val="en-US"/>
-        </w:rPr>
-        <w:t>repozytorium</w:t>
-      </w:r>
-      <w:proofErr w:type="spellEnd"/>
-      <w:r>
-        <w:rPr>
-          <w:lang w:val="en-US"/>
-        </w:rPr>
-        <w:t xml:space="preserve"> </w:t>
-      </w:r>
-    </w:p>
-    <w:p>
-      <w:pPr>
-        <w:spacing w:line="240" w:lineRule="auto"/>
-        <w:rPr>
-          <w:lang w:val="en-US"/>
-        </w:rPr>
-      </w:pPr>
-      <w:r>
-        <w:rPr>
-          <w:lang w:val="en-US"/>
-        </w:rPr>
-        <w:tab/>
-        <w:t>find . -type f -print | grep -v -E ‘/\.</w:t>
-      </w:r>
-      <w:proofErr w:type="spellStart"/>
-      <w:r>
-        <w:rPr>
-          <w:lang w:val="en-US"/>
-        </w:rPr>
-        <w:t>git</w:t>
-      </w:r>
-      <w:proofErr w:type="spellEnd"/>
-      <w:r>
-        <w:rPr>
-          <w:lang w:val="en-US"/>
-        </w:rPr>
-        <w:t xml:space="preserve">/’ | </w:t>
-      </w:r>
-      <w:proofErr w:type="spellStart"/>
-      <w:r>
-        <w:rPr>
-          <w:lang w:val="en-US"/>
-        </w:rPr>
-        <w:t>wc</w:t>
-      </w:r>
-      <w:proofErr w:type="spellEnd"/>
-      <w:r>
-        <w:rPr>
-          <w:lang w:val="en-US"/>
-        </w:rPr>
-        <w:t xml:space="preserve"> -l</w:t>
-      </w:r>
-    </w:p>
-    <w:p>
-      <w:pPr>
-        <w:spacing w:line="240" w:lineRule="auto"/>
-      </w:pPr>
-      <w:r>
-        <w:rPr>
-          <w:lang w:val="en-US"/>
-        </w:rPr>
-        <w:tab/>
-      </w:r>
-      <w:r>
-        <w:t xml:space="preserve">Liczba rewizji zawartych w </w:t>
-      </w:r>
-      <w:proofErr w:type="spellStart"/>
-      <w:r>
-        <w:t>repozytroium</w:t>
-      </w:r>
-      <w:proofErr w:type="spellEnd"/>
-      <w:r>
-        <w:t>:</w:t>
-      </w:r>
-    </w:p>
-    <w:p>
-      <w:pPr>
-        <w:spacing w:line="240" w:lineRule="auto"/>
-        <w:rPr>
-          <w:lang w:val="en-US"/>
-        </w:rPr>
-      </w:pPr>
-      <w:r>
-        <w:tab/>
-      </w:r>
-      <w:proofErr w:type="spellStart"/>
-      <w:r>
-        <w:rPr>
-          <w:lang w:val="en-US"/>
-        </w:rPr>
-        <w:t>git</w:t>
-      </w:r>
-      <w:proofErr w:type="spellEnd"/>
-      <w:r>
-        <w:rPr>
-          <w:lang w:val="en-US"/>
-        </w:rPr>
-        <w:t xml:space="preserve"> log --pretty=</w:t>
-      </w:r>
-      <w:proofErr w:type="spellStart"/>
-      <w:r>
-        <w:rPr>
-          <w:lang w:val="en-US"/>
-        </w:rPr>
-        <w:t>oneline</w:t>
-      </w:r>
-      <w:proofErr w:type="spellEnd"/>
-      <w:r>
-        <w:rPr>
-          <w:lang w:val="en-US"/>
-        </w:rPr>
-        <w:t xml:space="preserve"> | </w:t>
-      </w:r>
-      <w:proofErr w:type="spellStart"/>
-      <w:r>
-        <w:rPr>
-          <w:lang w:val="en-US"/>
-        </w:rPr>
-        <w:t>wc</w:t>
-      </w:r>
-      <w:proofErr w:type="spellEnd"/>
-      <w:r>
-        <w:rPr>
-          <w:lang w:val="en-US"/>
-        </w:rPr>
-        <w:t xml:space="preserve"> -l</w:t>
-      </w:r>
-    </w:p>
-    <w:p>
-      <w:pPr>
-        <w:spacing w:line="240" w:lineRule="auto"/>
-        <w:rPr>
-          <w:lang w:val="en-US"/>
-        </w:rPr>
-      </w:pPr>
+      <w:r>
+        <w:rPr>
+          <w:lang w:val="en-US"/>
+        </w:rPr>
+        <w:t>git shortlog -s -n | wc -l</w:t>
+      </w:r>
+    </w:p>
+    <w:p>
+      <w:pPr>
+        <w:spacing w:line="240" w:lineRule="auto"/>
+        <w:rPr>
+          <w:lang w:val="en-US"/>
+        </w:rPr>
+      </w:pPr>
+      <w:r>
+        <w:rPr>
+          <w:lang w:val="en-US"/>
+        </w:rPr>
+        <w:tab/>
+        <w:t xml:space="preserve">Liczba plików w repozytorium </w:t>
+      </w:r>
+    </w:p>
+    <w:p>
+      <w:pPr>
+        <w:spacing w:line="240" w:lineRule="auto"/>
+        <w:rPr>
+          <w:lang w:val="en-US"/>
+        </w:rPr>
+      </w:pPr>
+      <w:r>
+        <w:rPr>
+          <w:lang w:val="en-US"/>
+        </w:rPr>
+        <w:tab/>
+        <w:t>find . -type f -print | grep -v -E ‘/\.git/’ | wc -l</w:t>
+      </w:r>
+    </w:p>
+    <w:p>
+      <w:pPr>
+        <w:spacing w:line="240" w:lineRule="auto"/>
+      </w:pPr>
+      <w:r>
+        <w:rPr>
+          <w:lang w:val="en-US"/>
+        </w:rPr>
+        <w:tab/>
+      </w:r>
+      <w:r>
+        <w:t>Liczba rewizji zawartych w repozytroium:</w:t>
+      </w:r>
+    </w:p>
+    <w:p>
+      <w:pPr>
+        <w:spacing w:line="240" w:lineRule="auto"/>
+        <w:rPr>
+          <w:lang w:val="en-US"/>
+        </w:rPr>
+      </w:pPr>
+      <w:r>
+        <w:tab/>
+      </w:r>
+      <w:r>
+        <w:rPr>
+          <w:lang w:val="en-US"/>
+        </w:rPr>
+        <w:t>git log --pretty=oneline | wc -l</w:t>
+      </w:r>
+    </w:p>
+    <w:p>
+      <w:pPr>
+        <w:spacing w:line="240" w:lineRule="auto"/>
+        <w:rPr>
+          <w:b/>
+          <w:lang w:val="en-US"/>
+        </w:rPr>
+      </w:pPr>
+      <w:r>
+        <w:rPr>
+          <w:b/>
+          <w:lang w:val="en-US"/>
+        </w:rPr>
+        <w:t>Historia projektu</w:t>
+      </w:r>
+    </w:p>
+    <w:p>
+      <w:pPr>
+        <w:spacing w:line="240" w:lineRule="auto"/>
+        <w:rPr>
+          <w:lang w:val="en-US"/>
+        </w:rPr>
+      </w:pPr>
+      <w:r>
+        <w:rPr>
+          <w:lang w:val="en-US"/>
+        </w:rPr>
+        <w:tab/>
+        <w:t>Sprawdzanie histroii projektu:</w:t>
+      </w:r>
+    </w:p>
+    <w:p>
+      <w:pPr>
+        <w:spacing w:line="240" w:lineRule="auto"/>
+        <w:rPr>
+          <w:lang w:val="en-US"/>
+        </w:rPr>
+      </w:pPr>
+      <w:r>
+        <w:rPr>
+          <w:lang w:val="en-US"/>
+        </w:rPr>
+        <w:tab/>
+        <w:t>git log</w:t>
+      </w:r>
+    </w:p>
+    <w:p>
+      <w:pPr>
+        <w:spacing w:line="240" w:lineRule="auto"/>
+        <w:rPr>
+          <w:lang w:val="en-US"/>
+        </w:rPr>
+      </w:pPr>
+      <w:r>
+        <w:rPr>
+          <w:lang w:val="en-US"/>
+        </w:rPr>
+        <w:tab/>
+        <w:t>Skrócona historia projektu:</w:t>
+      </w:r>
+    </w:p>
+    <w:p>
+      <w:pPr>
+        <w:spacing w:after="0" w:line="240" w:lineRule="auto"/>
+        <w:rPr>
+          <w:lang w:val="en-US"/>
+        </w:rPr>
+      </w:pPr>
+      <w:r>
+        <w:rPr>
+          <w:lang w:val="en-US"/>
+        </w:rPr>
+        <w:tab/>
+        <w:t>git log --pretty=oneline</w:t>
+      </w:r>
+    </w:p>
+    <w:p>
+      <w:pPr>
+        <w:spacing w:after="0" w:line="240" w:lineRule="auto"/>
+        <w:rPr>
+          <w:lang w:val="en-US"/>
+        </w:rPr>
+      </w:pPr>
+      <w:r>
+        <w:rPr>
+          <w:lang w:val="en-US"/>
+        </w:rPr>
+        <w:tab/>
+        <w:t>git log --oneline</w:t>
+      </w:r>
+    </w:p>
+    <w:p>
+      <w:pPr>
+        <w:spacing w:after="0" w:line="240" w:lineRule="auto"/>
+        <w:rPr>
+          <w:lang w:val="en-US"/>
+        </w:rPr>
+      </w:pPr>
+    </w:p>
+    <w:p>
+      <w:pPr>
+        <w:spacing w:after="0" w:line="240" w:lineRule="auto"/>
+      </w:pPr>
+      <w:r>
+        <w:rPr>
+          <w:lang w:val="en-US"/>
+        </w:rPr>
+        <w:tab/>
+      </w:r>
+      <w:r>
+        <w:t>Skrócona historia zawierająca zminimalizowane identyfikatory SHA-1</w:t>
+      </w:r>
+    </w:p>
+    <w:p>
+      <w:pPr>
+        <w:spacing w:after="0" w:line="240" w:lineRule="auto"/>
+      </w:pPr>
+      <w:r>
+        <w:tab/>
+      </w:r>
+    </w:p>
+    <w:p>
+      <w:pPr>
+        <w:spacing w:after="0" w:line="240" w:lineRule="auto"/>
+        <w:ind w:firstLine="708"/>
+        <w:rPr>
+          <w:lang w:val="en-US"/>
+        </w:rPr>
+      </w:pPr>
+      <w:r>
+        <w:rPr>
+          <w:lang w:val="en-US"/>
+        </w:rPr>
+        <w:t>git log --abbrev-commit  --abbrev=4  --pretty=oneline</w:t>
+      </w:r>
+    </w:p>
+    <w:p>
+      <w:pPr>
+        <w:spacing w:after="0" w:line="240" w:lineRule="auto"/>
+        <w:ind w:firstLine="708"/>
+        <w:rPr>
+          <w:lang w:val="en-US"/>
+        </w:rPr>
+      </w:pPr>
+    </w:p>
+    <w:p>
+      <w:pPr>
+        <w:spacing w:after="0" w:line="240" w:lineRule="auto"/>
+        <w:ind w:firstLine="708"/>
+      </w:pPr>
+      <w:r>
+        <w:t>Historia zawierająca trzy ostatnie rewizje:</w:t>
+      </w:r>
+    </w:p>
+    <w:p>
+      <w:pPr>
+        <w:spacing w:after="0" w:line="240" w:lineRule="auto"/>
+        <w:ind w:firstLine="708"/>
+      </w:pPr>
+    </w:p>
+    <w:p>
+      <w:pPr>
+        <w:spacing w:after="0" w:line="240" w:lineRule="auto"/>
+        <w:ind w:firstLine="708"/>
+      </w:pPr>
+      <w:r>
+        <w:t>git log -3</w:t>
+      </w:r>
+    </w:p>
+    <w:p>
+      <w:pPr>
+        <w:spacing w:after="0" w:line="240" w:lineRule="auto"/>
+        <w:ind w:firstLine="708"/>
+      </w:pPr>
+    </w:p>
+    <w:p>
+      <w:pPr>
+        <w:spacing w:after="0" w:line="240" w:lineRule="auto"/>
+        <w:ind w:firstLine="708"/>
+      </w:pPr>
+      <w:r>
+        <w:t>Historia zawierająca rewizje podanego użytkownika:</w:t>
+      </w:r>
+    </w:p>
+    <w:p>
+      <w:pPr>
+        <w:spacing w:after="0" w:line="240" w:lineRule="auto"/>
+        <w:ind w:firstLine="708"/>
+      </w:pPr>
+    </w:p>
+    <w:p>
+      <w:pPr>
+        <w:spacing w:after="0" w:line="240" w:lineRule="auto"/>
+        <w:ind w:firstLine="708"/>
+      </w:pPr>
+      <w:r>
+        <w:t>git log --author=użytkownik</w:t>
+      </w:r>
+    </w:p>
+    <w:p>
+      <w:pPr>
+        <w:spacing w:after="0" w:line="240" w:lineRule="auto"/>
+        <w:ind w:firstLine="708"/>
+      </w:pPr>
+    </w:p>
+    <w:p>
+      <w:pPr>
+        <w:spacing w:after="0" w:line="240" w:lineRule="auto"/>
+        <w:ind w:firstLine="708"/>
+      </w:pPr>
+      <w:r>
+        <w:t>Historia zawierająca rewizję z podanego okresu:</w:t>
+      </w:r>
+    </w:p>
+    <w:p>
+      <w:pPr>
+        <w:spacing w:after="0" w:line="240" w:lineRule="auto"/>
+        <w:ind w:firstLine="708"/>
+      </w:pPr>
+    </w:p>
+    <w:p>
+      <w:pPr>
+        <w:spacing w:after="0" w:line="240" w:lineRule="auto"/>
+        <w:ind w:firstLine="708"/>
+      </w:pPr>
+      <w:r>
+        <w:t>git log --since=”2012-01-01” --until=”2012-01-15”</w:t>
+      </w:r>
+    </w:p>
+    <w:p>
+      <w:pPr>
+        <w:spacing w:after="0" w:line="240" w:lineRule="auto"/>
+        <w:ind w:firstLine="708"/>
+      </w:pPr>
+    </w:p>
+    <w:p>
+      <w:pPr>
+        <w:spacing w:after="0" w:line="240" w:lineRule="auto"/>
+        <w:ind w:firstLine="708"/>
+      </w:pPr>
+      <w:r>
+        <w:t>Formatowanie wydruku historii według dowolnych reguł:</w:t>
+      </w:r>
+    </w:p>
+    <w:p>
+      <w:pPr>
+        <w:spacing w:after="0" w:line="240" w:lineRule="auto"/>
+        <w:ind w:firstLine="708"/>
+        <w:rPr>
+          <w:lang w:val="en-US"/>
+        </w:rPr>
+      </w:pPr>
+      <w:r>
+        <w:rPr>
+          <w:lang w:val="en-US"/>
+        </w:rPr>
+        <w:lastRenderedPageBreak/>
+        <w:t>git log --pretty=format:”%h %cd”</w:t>
+      </w:r>
+    </w:p>
+    <w:p>
+      <w:pPr>
+        <w:spacing w:after="0" w:line="240" w:lineRule="auto"/>
+        <w:ind w:firstLine="708"/>
+        <w:rPr>
+          <w:lang w:val="en-US"/>
+        </w:rPr>
+      </w:pPr>
+    </w:p>
+    <w:p>
+      <w:pPr>
+        <w:spacing w:after="0" w:line="240" w:lineRule="auto"/>
+        <w:ind w:firstLine="708"/>
+      </w:pPr>
+      <w:r>
+        <w:t>Lista ostatnich 10 rewizji w skróconym formaci</w:t>
+      </w:r>
+      <w:r>
+        <w:t>e prezentowana graficznie:</w:t>
+      </w:r>
+    </w:p>
+    <w:p>
+      <w:pPr>
+        <w:spacing w:after="0" w:line="240" w:lineRule="auto"/>
+        <w:ind w:firstLine="708"/>
+      </w:pPr>
+    </w:p>
+    <w:p>
+      <w:pPr>
+        <w:spacing w:after="0" w:line="240" w:lineRule="auto"/>
+        <w:ind w:firstLine="708"/>
+        <w:rPr>
+          <w:lang w:val="en-US"/>
+        </w:rPr>
+      </w:pPr>
+      <w:r>
+        <w:rPr>
+          <w:lang w:val="en-US"/>
+        </w:rPr>
+        <w:t>git log --pretty=oneline --abbrev-commit --abbrev=4 -10 --graph</w:t>
+      </w:r>
+    </w:p>
+    <w:p>
+      <w:pPr>
+        <w:spacing w:after="0" w:line="240" w:lineRule="auto"/>
+        <w:rPr>
+          <w:lang w:val="en-US"/>
+        </w:rPr>
+      </w:pPr>
+    </w:p>
+    <w:p>
+      <w:pPr>
+        <w:spacing w:after="0" w:line="240" w:lineRule="auto"/>
+        <w:rPr>
+          <w:b/>
+          <w:lang w:val="en-US"/>
+        </w:rPr>
+      </w:pPr>
+      <w:r>
+        <w:rPr>
+          <w:b/>
+          <w:lang w:val="en-US"/>
+        </w:rPr>
+        <w:t>Interfejs graficzny</w:t>
+      </w:r>
+    </w:p>
+    <w:p>
+      <w:pPr>
+        <w:spacing w:after="0" w:line="240" w:lineRule="auto"/>
+        <w:rPr>
+          <w:b/>
+          <w:lang w:val="en-US"/>
+        </w:rPr>
+      </w:pPr>
+      <w:r>
+        <w:rPr>
+          <w:b/>
+          <w:lang w:val="en-US"/>
+        </w:rPr>
+        <w:tab/>
+      </w:r>
+    </w:p>
+    <w:p>
+      <w:pPr>
+        <w:spacing w:after="0" w:line="240" w:lineRule="auto"/>
+        <w:rPr>
+          <w:lang w:val="en-US"/>
+        </w:rPr>
+      </w:pPr>
+      <w:r>
+        <w:rPr>
+          <w:b/>
+          <w:lang w:val="en-US"/>
+        </w:rPr>
+        <w:tab/>
+      </w:r>
+      <w:r>
+        <w:rPr>
+          <w:lang w:val="en-US"/>
+        </w:rPr>
+        <w:t>Uruchomienie programu Git GUI:</w:t>
+      </w:r>
+    </w:p>
+    <w:p>
+      <w:pPr>
+        <w:spacing w:after="0" w:line="240" w:lineRule="auto"/>
+        <w:rPr>
+          <w:lang w:val="en-US"/>
+        </w:rPr>
+      </w:pPr>
+      <w:r>
+        <w:rPr>
+          <w:lang w:val="en-US"/>
+        </w:rPr>
+        <w:tab/>
+      </w:r>
+    </w:p>
+    <w:p>
+      <w:pPr>
+        <w:spacing w:after="0" w:line="240" w:lineRule="auto"/>
+        <w:rPr>
+          <w:lang w:val="en-US"/>
+        </w:rPr>
+      </w:pPr>
+      <w:r>
+        <w:rPr>
+          <w:lang w:val="en-US"/>
+        </w:rPr>
+        <w:tab/>
+        <w:t>git gui</w:t>
+      </w:r>
+    </w:p>
+    <w:p>
+      <w:pPr>
+        <w:spacing w:after="0" w:line="240" w:lineRule="auto"/>
+        <w:rPr>
+          <w:lang w:val="en-US"/>
+        </w:rPr>
+      </w:pPr>
+    </w:p>
+    <w:p>
+      <w:pPr>
+        <w:spacing w:after="0" w:line="240" w:lineRule="auto"/>
+      </w:pPr>
+      <w:r>
+        <w:rPr>
+          <w:lang w:val="en-US"/>
+        </w:rPr>
+        <w:tab/>
+      </w:r>
+      <w:r>
+        <w:t xml:space="preserve">Uruchomienie programu do wizualnej prezentacji zawartości </w:t>
+      </w:r>
+      <w:r>
+        <w:t>repozytorium:</w:t>
+      </w:r>
+    </w:p>
+    <w:p>
+      <w:pPr>
+        <w:spacing w:after="0" w:line="240" w:lineRule="auto"/>
+      </w:pPr>
+    </w:p>
+    <w:p>
+      <w:pPr>
+        <w:spacing w:after="0" w:line="240" w:lineRule="auto"/>
+      </w:pPr>
+      <w:r>
+        <w:tab/>
+        <w:t>gitk</w:t>
+      </w:r>
+    </w:p>
+    <w:p>
+      <w:pPr>
+        <w:spacing w:after="0" w:line="240" w:lineRule="auto"/>
+      </w:pPr>
+    </w:p>
+    <w:p>
+      <w:pPr>
+        <w:spacing w:after="0" w:line="240" w:lineRule="auto"/>
+        <w:rPr>
+          <w:b/>
+        </w:rPr>
+      </w:pPr>
+      <w:r>
+        <w:rPr>
+          <w:b/>
+        </w:rPr>
+        <w:t>Przywracanie obszaru roboczego do wybranej rewizji</w:t>
+      </w:r>
+    </w:p>
+    <w:p>
+      <w:pPr>
+        <w:spacing w:after="0" w:line="240" w:lineRule="auto"/>
+      </w:pPr>
+      <w:r>
+        <w:rPr>
+          <w:b/>
+        </w:rPr>
+        <w:tab/>
+      </w:r>
+    </w:p>
+    <w:p>
+      <w:pPr>
+        <w:spacing w:after="0" w:line="240" w:lineRule="auto"/>
+      </w:pPr>
+      <w:r>
+        <w:tab/>
+        <w:t>Przywrócenie stanu plików w obszarze roboczym do postaci z ostatniej rewizji (polecenia nie usuwają nowych plików)</w:t>
+      </w:r>
+    </w:p>
+    <w:p>
+      <w:pPr>
+        <w:spacing w:after="0" w:line="240" w:lineRule="auto"/>
+      </w:pPr>
+      <w:r>
+        <w:tab/>
+      </w:r>
+    </w:p>
+    <w:p>
+      <w:pPr>
+        <w:spacing w:after="0" w:line="240" w:lineRule="auto"/>
+      </w:pPr>
+      <w:r>
+        <w:tab/>
+        <w:t>git reset --hard</w:t>
+      </w:r>
+    </w:p>
+    <w:p>
+      <w:pPr>
+        <w:spacing w:after="0" w:line="240" w:lineRule="auto"/>
+      </w:pPr>
+      <w:r>
+        <w:tab/>
+        <w:t>git checkout -f</w:t>
+      </w:r>
+    </w:p>
+    <w:p>
+      <w:pPr>
+        <w:spacing w:after="0" w:line="240" w:lineRule="auto"/>
+      </w:pPr>
+    </w:p>
+    <w:p>
+      <w:pPr>
+        <w:spacing w:after="0" w:line="240" w:lineRule="auto"/>
+      </w:pPr>
+      <w:r>
+        <w:tab/>
+        <w:t>Przywrócenie stanu plików w obszarze roboczym do postaci z podanej rewizji (rewizje późniejsze są usuwane z historii projektu):</w:t>
+      </w:r>
+    </w:p>
+    <w:p>
+      <w:pPr>
+        <w:spacing w:after="0" w:line="240" w:lineRule="auto"/>
+      </w:pPr>
+    </w:p>
+    <w:p>
+      <w:pPr>
+        <w:spacing w:after="0" w:line="240" w:lineRule="auto"/>
+      </w:pPr>
+      <w:r>
+        <w:tab/>
+        <w:t>git reset --hard [SHA-1]</w:t>
+      </w:r>
+    </w:p>
+    <w:p>
+      <w:pPr>
+        <w:spacing w:after="0" w:line="240" w:lineRule="auto"/>
+      </w:pPr>
+    </w:p>
+    <w:p>
+      <w:pPr>
+        <w:spacing w:after="0" w:line="240" w:lineRule="auto"/>
+      </w:pPr>
+      <w:r>
+        <w:tab/>
+        <w:t>Przywrócenie stanu plików w obszarze roboczym do postaci z podanej rewizji(po tej operacji repozytorium znajduję się w stanie detached head):</w:t>
+      </w:r>
+      <w:r>
+        <w:tab/>
+      </w:r>
+    </w:p>
+    <w:p>
+      <w:pPr>
+        <w:spacing w:after="0" w:line="240" w:lineRule="auto"/>
+      </w:pPr>
+      <w:r>
+        <w:tab/>
+      </w:r>
+    </w:p>
+    <w:p>
+      <w:pPr>
+        <w:spacing w:after="0" w:line="240" w:lineRule="auto"/>
+      </w:pPr>
+      <w:r>
+        <w:tab/>
+        <w:t>git checkout -f [SHA-1]</w:t>
+      </w:r>
+    </w:p>
+    <w:p>
+      <w:pPr>
+        <w:spacing w:after="0" w:line="240" w:lineRule="auto"/>
+      </w:pPr>
+    </w:p>
+    <w:p>
+      <w:pPr>
+        <w:spacing w:after="0" w:line="240" w:lineRule="auto"/>
+        <w:rPr>
+          <w:b/>
+        </w:rPr>
+      </w:pPr>
+      <w:r>
+        <w:rPr>
+          <w:b/>
+        </w:rPr>
+        <w:t>Stan repozytorium</w:t>
+      </w:r>
+    </w:p>
+    <w:p>
+      <w:pPr>
+        <w:spacing w:after="0" w:line="240" w:lineRule="auto"/>
+        <w:rPr>
+          <w:b/>
+        </w:rPr>
+      </w:pPr>
+      <w:r>
+        <w:rPr>
+          <w:b/>
+        </w:rPr>
+        <w:tab/>
+      </w:r>
+    </w:p>
+    <w:p>
+      <w:pPr>
+        <w:spacing w:after="0" w:line="240" w:lineRule="auto"/>
+      </w:pPr>
+      <w:r>
+        <w:rPr>
+          <w:b/>
+        </w:rPr>
+        <w:tab/>
+      </w:r>
+      <w:r>
+        <w:t>Informacje o stanie repozytorium:</w:t>
+      </w:r>
+    </w:p>
+    <w:p>
+      <w:pPr>
+        <w:spacing w:after="0" w:line="240" w:lineRule="auto"/>
+      </w:pPr>
+      <w:r>
+        <w:tab/>
+      </w:r>
+    </w:p>
+    <w:p>
+      <w:pPr>
+        <w:spacing w:after="0" w:line="240" w:lineRule="auto"/>
+      </w:pPr>
+      <w:r>
+        <w:tab/>
+        <w:t>git status</w:t>
+      </w:r>
+    </w:p>
+    <w:p>
+      <w:pPr>
+        <w:spacing w:after="0" w:line="240" w:lineRule="auto"/>
+      </w:pPr>
+    </w:p>
+    <w:p>
+      <w:pPr>
+        <w:spacing w:after="0" w:line="240" w:lineRule="auto"/>
+      </w:pPr>
+      <w:r>
+        <w:tab/>
+        <w:t>skrócona informacja o stanie repozytorium:</w:t>
+      </w:r>
+    </w:p>
+    <w:p>
+      <w:pPr>
+        <w:spacing w:after="0" w:line="240" w:lineRule="auto"/>
+      </w:pPr>
+      <w:r>
+        <w:tab/>
+      </w:r>
+    </w:p>
+    <w:p>
+      <w:pPr>
+        <w:spacing w:after="0" w:line="240" w:lineRule="auto"/>
+      </w:pPr>
+      <w:r>
+        <w:tab/>
+        <w:t>git status -s</w:t>
+      </w:r>
       <w:bookmarkStart w:id="0" w:name="_GoBack"/>
       <w:bookmarkEnd w:id="0"/>
+    </w:p>
+    <w:p>
+      <w:pPr>
+        <w:spacing w:line="240" w:lineRule="auto"/>
+      </w:pPr>
+      <w:r>
+        <w:tab/>
+      </w:r>
     </w:p>
     <w:sectPr>
       <w:pgSz w:w="11906" w:h="16838"/>

</xml_diff>

<commit_message>
dodanie komend do znaczników
</commit_message>
<xml_diff>
--- a/Komendy GIT.docx
+++ b/Komendy GIT.docx
@@ -18,8 +18,16 @@
         <w:rPr>
           <w:b/>
         </w:rPr>
-        <w:t>Wersja GITa</w:t>
-      </w:r>
+        <w:t xml:space="preserve">Wersja </w:t>
+      </w:r>
+      <w:proofErr w:type="spellStart"/>
+      <w:r>
+        <w:rPr>
+          <w:b/>
+        </w:rPr>
+        <w:t>GITa</w:t>
+      </w:r>
+      <w:proofErr w:type="spellEnd"/>
     </w:p>
     <w:p>
       <w:pPr>
@@ -61,35 +69,115 @@
       </w:pPr>
       <w:r>
         <w:tab/>
-        <w:t>git add --help</w:t>
-      </w:r>
-    </w:p>
-    <w:p>
-      <w:pPr>
-        <w:spacing w:after="0" w:line="240" w:lineRule="auto"/>
-      </w:pPr>
-      <w:r>
-        <w:tab/>
-        <w:t>git branch --help</w:t>
-      </w:r>
-    </w:p>
-    <w:p>
-      <w:pPr>
-        <w:spacing w:after="0" w:line="240" w:lineRule="auto"/>
-      </w:pPr>
-      <w:r>
-        <w:tab/>
-        <w:t>git config --help</w:t>
-      </w:r>
-    </w:p>
-    <w:p>
-      <w:pPr>
-        <w:spacing w:after="0" w:line="240" w:lineRule="auto"/>
-      </w:pPr>
-      <w:r>
-        <w:tab/>
-        <w:t>git init --help</w:t>
-      </w:r>
+        <w:t xml:space="preserve">git </w:t>
+      </w:r>
+      <w:proofErr w:type="spellStart"/>
+      <w:r>
+        <w:t>add</w:t>
+      </w:r>
+      <w:proofErr w:type="spellEnd"/>
+      <w:r>
+        <w:t xml:space="preserve"> --</w:t>
+      </w:r>
+      <w:proofErr w:type="spellStart"/>
+      <w:r>
+        <w:t>help</w:t>
+      </w:r>
+      <w:proofErr w:type="spellEnd"/>
+    </w:p>
+    <w:p>
+      <w:pPr>
+        <w:spacing w:after="0" w:line="240" w:lineRule="auto"/>
+        <w:rPr>
+          <w:lang w:val="en-US"/>
+        </w:rPr>
+      </w:pPr>
+      <w:r>
+        <w:tab/>
+      </w:r>
+      <w:proofErr w:type="spellStart"/>
+      <w:r>
+        <w:rPr>
+          <w:lang w:val="en-US"/>
+        </w:rPr>
+        <w:t>git</w:t>
+      </w:r>
+      <w:proofErr w:type="spellEnd"/>
+      <w:r>
+        <w:rPr>
+          <w:lang w:val="en-US"/>
+        </w:rPr>
+        <w:t xml:space="preserve"> branch --help</w:t>
+      </w:r>
+    </w:p>
+    <w:p>
+      <w:pPr>
+        <w:spacing w:after="0" w:line="240" w:lineRule="auto"/>
+        <w:rPr>
+          <w:lang w:val="en-US"/>
+        </w:rPr>
+      </w:pPr>
+      <w:r>
+        <w:rPr>
+          <w:lang w:val="en-US"/>
+        </w:rPr>
+        <w:tab/>
+      </w:r>
+      <w:proofErr w:type="spellStart"/>
+      <w:r>
+        <w:rPr>
+          <w:lang w:val="en-US"/>
+        </w:rPr>
+        <w:t>git</w:t>
+      </w:r>
+      <w:proofErr w:type="spellEnd"/>
+      <w:r>
+        <w:rPr>
+          <w:lang w:val="en-US"/>
+        </w:rPr>
+        <w:t xml:space="preserve"> </w:t>
+      </w:r>
+      <w:proofErr w:type="spellStart"/>
+      <w:r>
+        <w:rPr>
+          <w:lang w:val="en-US"/>
+        </w:rPr>
+        <w:t>config</w:t>
+      </w:r>
+      <w:proofErr w:type="spellEnd"/>
+      <w:r>
+        <w:rPr>
+          <w:lang w:val="en-US"/>
+        </w:rPr>
+        <w:t xml:space="preserve"> --help</w:t>
+      </w:r>
+    </w:p>
+    <w:p>
+      <w:pPr>
+        <w:spacing w:after="0" w:line="240" w:lineRule="auto"/>
+      </w:pPr>
+      <w:r>
+        <w:rPr>
+          <w:lang w:val="en-US"/>
+        </w:rPr>
+        <w:tab/>
+      </w:r>
+      <w:r>
+        <w:t xml:space="preserve">git </w:t>
+      </w:r>
+      <w:proofErr w:type="spellStart"/>
+      <w:r>
+        <w:t>init</w:t>
+      </w:r>
+      <w:proofErr w:type="spellEnd"/>
+      <w:r>
+        <w:t xml:space="preserve"> --</w:t>
+      </w:r>
+      <w:proofErr w:type="spellStart"/>
+      <w:r>
+        <w:t>help</w:t>
+      </w:r>
+      <w:proofErr w:type="spellEnd"/>
     </w:p>
     <w:p>
       <w:pPr>
@@ -125,7 +213,15 @@
       </w:pPr>
       <w:r>
         <w:tab/>
-        <w:t>git config -l</w:t>
+        <w:t xml:space="preserve">git </w:t>
+      </w:r>
+      <w:proofErr w:type="spellStart"/>
+      <w:r>
+        <w:t>config</w:t>
+      </w:r>
+      <w:proofErr w:type="spellEnd"/>
+      <w:r>
+        <w:t xml:space="preserve"> -l</w:t>
       </w:r>
     </w:p>
     <w:p>
@@ -140,29 +236,126 @@
     <w:p>
       <w:pPr>
         <w:spacing w:after="0" w:line="240" w:lineRule="auto"/>
-      </w:pPr>
-      <w:r>
-        <w:tab/>
-        <w:t>git config --global user.name „Imie Nazwisko”</w:t>
-      </w:r>
-    </w:p>
-    <w:p>
-      <w:pPr>
-        <w:spacing w:after="0" w:line="240" w:lineRule="auto"/>
-        <w:rPr>
-          <w:lang w:val="en-US"/>
-        </w:rPr>
-      </w:pPr>
-      <w:r>
-        <w:tab/>
-      </w:r>
-      <w:r>
-        <w:rPr>
-          <w:lang w:val="en-US"/>
-        </w:rPr>
-        <w:t xml:space="preserve">git config --global user.mail </w:t>
-      </w:r>
-      <w:hyperlink r:id="rId5" w:history="1">
+        <w:rPr>
+          <w:lang w:val="en-US"/>
+        </w:rPr>
+      </w:pPr>
+      <w:r>
+        <w:tab/>
+      </w:r>
+      <w:proofErr w:type="spellStart"/>
+      <w:r>
+        <w:rPr>
+          <w:lang w:val="en-US"/>
+        </w:rPr>
+        <w:t>git</w:t>
+      </w:r>
+      <w:proofErr w:type="spellEnd"/>
+      <w:r>
+        <w:rPr>
+          <w:lang w:val="en-US"/>
+        </w:rPr>
+        <w:t xml:space="preserve"> </w:t>
+      </w:r>
+      <w:proofErr w:type="spellStart"/>
+      <w:r>
+        <w:rPr>
+          <w:lang w:val="en-US"/>
+        </w:rPr>
+        <w:t>config</w:t>
+      </w:r>
+      <w:proofErr w:type="spellEnd"/>
+      <w:r>
+        <w:rPr>
+          <w:lang w:val="en-US"/>
+        </w:rPr>
+        <w:t xml:space="preserve"> --global user.name „</w:t>
+      </w:r>
+      <w:proofErr w:type="spellStart"/>
+      <w:r>
+        <w:rPr>
+          <w:lang w:val="en-US"/>
+        </w:rPr>
+        <w:t>Imie</w:t>
+      </w:r>
+      <w:proofErr w:type="spellEnd"/>
+      <w:r>
+        <w:rPr>
+          <w:lang w:val="en-US"/>
+        </w:rPr>
+        <w:t xml:space="preserve"> </w:t>
+      </w:r>
+      <w:proofErr w:type="spellStart"/>
+      <w:r>
+        <w:rPr>
+          <w:lang w:val="en-US"/>
+        </w:rPr>
+        <w:t>Nazwisko</w:t>
+      </w:r>
+      <w:proofErr w:type="spellEnd"/>
+      <w:r>
+        <w:rPr>
+          <w:lang w:val="en-US"/>
+        </w:rPr>
+        <w:t>”</w:t>
+      </w:r>
+    </w:p>
+    <w:p>
+      <w:pPr>
+        <w:spacing w:after="0" w:line="240" w:lineRule="auto"/>
+        <w:rPr>
+          <w:lang w:val="en-US"/>
+        </w:rPr>
+      </w:pPr>
+      <w:r>
+        <w:rPr>
+          <w:lang w:val="en-US"/>
+        </w:rPr>
+        <w:tab/>
+      </w:r>
+      <w:proofErr w:type="spellStart"/>
+      <w:r>
+        <w:rPr>
+          <w:lang w:val="en-US"/>
+        </w:rPr>
+        <w:t>git</w:t>
+      </w:r>
+      <w:proofErr w:type="spellEnd"/>
+      <w:r>
+        <w:rPr>
+          <w:lang w:val="en-US"/>
+        </w:rPr>
+        <w:t xml:space="preserve"> </w:t>
+      </w:r>
+      <w:proofErr w:type="spellStart"/>
+      <w:r>
+        <w:rPr>
+          <w:lang w:val="en-US"/>
+        </w:rPr>
+        <w:t>config</w:t>
+      </w:r>
+      <w:proofErr w:type="spellEnd"/>
+      <w:r>
+        <w:rPr>
+          <w:lang w:val="en-US"/>
+        </w:rPr>
+        <w:t xml:space="preserve"> --global </w:t>
+      </w:r>
+      <w:proofErr w:type="spellStart"/>
+      <w:r>
+        <w:rPr>
+          <w:lang w:val="en-US"/>
+        </w:rPr>
+        <w:t>user.mail</w:t>
+      </w:r>
+      <w:proofErr w:type="spellEnd"/>
+      <w:r>
+        <w:rPr>
+          <w:lang w:val="en-US"/>
+        </w:rPr>
+        <w:t xml:space="preserve"> </w:t>
+      </w:r>
+      <w:hyperlink r:id="rId6" w:history="1">
         <w:r>
           <w:rPr>
             <w:rStyle w:val="Hipercze"/>
@@ -189,34 +382,22 @@
     <w:p>
       <w:pPr>
         <w:spacing w:line="240" w:lineRule="auto"/>
-        <w:rPr>
-          <w:lang w:val="en-US"/>
-        </w:rPr>
-      </w:pPr>
-      <w:r>
-        <w:rPr>
-          <w:lang w:val="en-US"/>
-        </w:rPr>
-        <w:tab/>
-      </w:r>
-      <w:r>
-        <w:rPr>
-          <w:lang w:val="en-US"/>
-        </w:rPr>
+      </w:pPr>
+      <w:r>
+        <w:rPr>
+          <w:lang w:val="en-US"/>
+        </w:rPr>
+        <w:tab/>
+      </w:r>
+      <w:r>
         <w:t>Globalny plik konfiguracyjny użytkownika:</w:t>
       </w:r>
     </w:p>
     <w:p>
       <w:pPr>
         <w:spacing w:line="240" w:lineRule="auto"/>
-        <w:rPr>
-          <w:lang w:val="en-US"/>
-        </w:rPr>
-      </w:pPr>
-      <w:r>
-        <w:rPr>
-          <w:lang w:val="en-US"/>
-        </w:rPr>
+      </w:pPr>
+      <w:r>
         <w:tab/>
         <w:t>C:\Users\nazwa-użytkownika\.gitconfig</w:t>
       </w:r>
@@ -226,9 +407,6 @@
         <w:spacing w:line="240" w:lineRule="auto"/>
       </w:pPr>
       <w:r>
-        <w:rPr>
-          <w:lang w:val="en-US"/>
-        </w:rPr>
         <w:tab/>
       </w:r>
       <w:r>
@@ -241,8 +419,13 @@
       </w:pPr>
       <w:r>
         <w:tab/>
-        <w:t>.git\config</w:t>
-      </w:r>
+        <w:t>.git\</w:t>
+      </w:r>
+      <w:proofErr w:type="spellStart"/>
+      <w:r>
+        <w:t>config</w:t>
+      </w:r>
+      <w:proofErr w:type="spellEnd"/>
     </w:p>
     <w:p>
       <w:pPr>
@@ -278,8 +461,13 @@
       </w:pPr>
       <w:r>
         <w:tab/>
-        <w:t>git init</w:t>
-      </w:r>
+        <w:t xml:space="preserve">git </w:t>
+      </w:r>
+      <w:proofErr w:type="spellStart"/>
+      <w:r>
+        <w:t>init</w:t>
+      </w:r>
+      <w:proofErr w:type="spellEnd"/>
     </w:p>
     <w:p>
       <w:pPr>
@@ -298,7 +486,23 @@
         <w:tab/>
       </w:r>
       <w:r>
-        <w:t>git init scierzka/do/folderu</w:t>
+        <w:t xml:space="preserve">git </w:t>
+      </w:r>
+      <w:proofErr w:type="spellStart"/>
+      <w:r>
+        <w:t>init</w:t>
+      </w:r>
+      <w:proofErr w:type="spellEnd"/>
+      <w:r>
+        <w:t xml:space="preserve"> </w:t>
+      </w:r>
+      <w:proofErr w:type="spellStart"/>
+      <w:r>
+        <w:t>scierzka</w:t>
+      </w:r>
+      <w:proofErr w:type="spellEnd"/>
+      <w:r>
+        <w:t>/do/folderu</w:t>
       </w:r>
     </w:p>
     <w:p>
@@ -316,7 +520,23 @@
       </w:pPr>
       <w:r>
         <w:tab/>
-        <w:t xml:space="preserve">git init --bare </w:t>
+        <w:t xml:space="preserve">git </w:t>
+      </w:r>
+      <w:proofErr w:type="spellStart"/>
+      <w:r>
+        <w:t>init</w:t>
+      </w:r>
+      <w:proofErr w:type="spellEnd"/>
+      <w:r>
+        <w:t xml:space="preserve"> --</w:t>
+      </w:r>
+      <w:proofErr w:type="spellStart"/>
+      <w:r>
+        <w:t>bare</w:t>
+      </w:r>
+      <w:proofErr w:type="spellEnd"/>
+      <w:r>
+        <w:t xml:space="preserve"> </w:t>
       </w:r>
     </w:p>
     <w:p>
@@ -338,25 +558,67 @@
       <w:r>
         <w:tab/>
       </w:r>
-      <w:r>
-        <w:rPr>
-          <w:lang w:val="en-US"/>
-        </w:rPr>
-        <w:t>git init --bare scierzka/do/folderu</w:t>
-      </w:r>
+      <w:proofErr w:type="spellStart"/>
+      <w:r>
+        <w:rPr>
+          <w:lang w:val="en-US"/>
+        </w:rPr>
+        <w:t>git</w:t>
+      </w:r>
+      <w:proofErr w:type="spellEnd"/>
+      <w:r>
+        <w:rPr>
+          <w:lang w:val="en-US"/>
+        </w:rPr>
+        <w:t xml:space="preserve"> </w:t>
+      </w:r>
+      <w:proofErr w:type="spellStart"/>
+      <w:r>
+        <w:rPr>
+          <w:lang w:val="en-US"/>
+        </w:rPr>
+        <w:t>init</w:t>
+      </w:r>
+      <w:proofErr w:type="spellEnd"/>
+      <w:r>
+        <w:rPr>
+          <w:lang w:val="en-US"/>
+        </w:rPr>
+        <w:t xml:space="preserve"> --bare </w:t>
+      </w:r>
+      <w:proofErr w:type="spellStart"/>
+      <w:r>
+        <w:rPr>
+          <w:lang w:val="en-US"/>
+        </w:rPr>
+        <w:t>scierzka</w:t>
+      </w:r>
+      <w:proofErr w:type="spellEnd"/>
+      <w:r>
+        <w:rPr>
+          <w:lang w:val="en-US"/>
+        </w:rPr>
+        <w:t>/do/</w:t>
+      </w:r>
+      <w:proofErr w:type="spellStart"/>
+      <w:r>
+        <w:rPr>
+          <w:lang w:val="en-US"/>
+        </w:rPr>
+        <w:t>folderu</w:t>
+      </w:r>
+      <w:proofErr w:type="spellEnd"/>
     </w:p>
     <w:p>
       <w:pPr>
         <w:spacing w:line="240" w:lineRule="auto"/>
         <w:rPr>
           <w:b/>
-          <w:lang w:val="en-US"/>
-        </w:rPr>
-      </w:pPr>
-      <w:r>
-        <w:rPr>
-          <w:b/>
-          <w:lang w:val="en-US"/>
+        </w:rPr>
+      </w:pPr>
+      <w:r>
+        <w:rPr>
+          <w:b/>
         </w:rPr>
         <w:t xml:space="preserve">Klonowanie repozytorium </w:t>
       </w:r>
@@ -366,13 +628,18 @@
         <w:spacing w:line="240" w:lineRule="auto"/>
       </w:pPr>
       <w:r>
-        <w:rPr>
-          <w:lang w:val="en-US"/>
-        </w:rPr>
-        <w:tab/>
-      </w:r>
-      <w:r>
-        <w:t>Klonowanie repozytorium do folderu o nazwie idenytcznej jak repozytorium:</w:t>
+        <w:tab/>
+      </w:r>
+      <w:r>
+        <w:t xml:space="preserve">Klonowanie repozytorium do folderu o nazwie </w:t>
+      </w:r>
+      <w:proofErr w:type="spellStart"/>
+      <w:r>
+        <w:t>idenytcznej</w:t>
+      </w:r>
+      <w:proofErr w:type="spellEnd"/>
+      <w:r>
+        <w:t xml:space="preserve"> jak repozytorium:</w:t>
       </w:r>
     </w:p>
     <w:p>
@@ -458,7 +725,15 @@
       </w:pPr>
       <w:r>
         <w:tab/>
-        <w:t>git shortlog -s -n</w:t>
+        <w:t xml:space="preserve">git </w:t>
+      </w:r>
+      <w:proofErr w:type="spellStart"/>
+      <w:r>
+        <w:t>shortlog</w:t>
+      </w:r>
+      <w:proofErr w:type="spellEnd"/>
+      <w:r>
+        <w:t xml:space="preserve"> -s -n</w:t>
       </w:r>
     </w:p>
     <w:p>
@@ -480,41 +755,109 @@
       <w:r>
         <w:tab/>
       </w:r>
-      <w:r>
-        <w:rPr>
-          <w:lang w:val="en-US"/>
-        </w:rPr>
-        <w:t>git shortlog -s -n | wc -l</w:t>
+      <w:proofErr w:type="spellStart"/>
+      <w:r>
+        <w:rPr>
+          <w:lang w:val="en-US"/>
+        </w:rPr>
+        <w:t>git</w:t>
+      </w:r>
+      <w:proofErr w:type="spellEnd"/>
+      <w:r>
+        <w:rPr>
+          <w:lang w:val="en-US"/>
+        </w:rPr>
+        <w:t xml:space="preserve"> </w:t>
+      </w:r>
+      <w:proofErr w:type="spellStart"/>
+      <w:r>
+        <w:rPr>
+          <w:lang w:val="en-US"/>
+        </w:rPr>
+        <w:t>shortlog</w:t>
+      </w:r>
+      <w:proofErr w:type="spellEnd"/>
+      <w:r>
+        <w:rPr>
+          <w:lang w:val="en-US"/>
+        </w:rPr>
+        <w:t xml:space="preserve"> -s -n | </w:t>
+      </w:r>
+      <w:proofErr w:type="spellStart"/>
+      <w:r>
+        <w:rPr>
+          <w:lang w:val="en-US"/>
+        </w:rPr>
+        <w:t>wc</w:t>
+      </w:r>
+      <w:proofErr w:type="spellEnd"/>
+      <w:r>
+        <w:rPr>
+          <w:lang w:val="en-US"/>
+        </w:rPr>
+        <w:t xml:space="preserve"> -l</w:t>
       </w:r>
     </w:p>
     <w:p>
       <w:pPr>
         <w:spacing w:line="240" w:lineRule="auto"/>
-        <w:rPr>
-          <w:lang w:val="en-US"/>
-        </w:rPr>
-      </w:pPr>
-      <w:r>
-        <w:rPr>
-          <w:lang w:val="en-US"/>
-        </w:rPr>
-        <w:tab/>
+      </w:pPr>
+      <w:r>
+        <w:rPr>
+          <w:lang w:val="en-US"/>
+        </w:rPr>
+        <w:tab/>
+      </w:r>
+      <w:r>
         <w:t xml:space="preserve">Liczba plików w repozytorium </w:t>
       </w:r>
     </w:p>
     <w:p>
       <w:pPr>
         <w:spacing w:line="240" w:lineRule="auto"/>
-        <w:rPr>
-          <w:lang w:val="en-US"/>
-        </w:rPr>
-      </w:pPr>
-      <w:r>
-        <w:rPr>
-          <w:lang w:val="en-US"/>
-        </w:rPr>
-        <w:tab/>
-        <w:t>find . -type f -print | grep -v -E ‘/\.git/’ | wc -l</w:t>
+      </w:pPr>
+      <w:r>
+        <w:tab/>
+      </w:r>
+      <w:proofErr w:type="spellStart"/>
+      <w:r>
+        <w:t>find</w:t>
+      </w:r>
+      <w:proofErr w:type="spellEnd"/>
+      <w:r>
+        <w:t xml:space="preserve"> . -</w:t>
+      </w:r>
+      <w:proofErr w:type="spellStart"/>
+      <w:r>
+        <w:t>type</w:t>
+      </w:r>
+      <w:proofErr w:type="spellEnd"/>
+      <w:r>
+        <w:t xml:space="preserve"> f -</w:t>
+      </w:r>
+      <w:proofErr w:type="spellStart"/>
+      <w:r>
+        <w:t>print</w:t>
+      </w:r>
+      <w:proofErr w:type="spellEnd"/>
+      <w:r>
+        <w:t xml:space="preserve"> | </w:t>
+      </w:r>
+      <w:proofErr w:type="spellStart"/>
+      <w:r>
+        <w:t>grep</w:t>
+      </w:r>
+      <w:proofErr w:type="spellEnd"/>
+      <w:r>
+        <w:t xml:space="preserve"> -v -E ‘/\.git/’ | </w:t>
+      </w:r>
+      <w:proofErr w:type="spellStart"/>
+      <w:r>
+        <w:t>wc</w:t>
+      </w:r>
+      <w:proofErr w:type="spellEnd"/>
+      <w:r>
+        <w:t xml:space="preserve"> -l</w:t>
       </w:r>
     </w:p>
     <w:p>
@@ -522,13 +865,18 @@
         <w:spacing w:line="240" w:lineRule="auto"/>
       </w:pPr>
       <w:r>
-        <w:rPr>
-          <w:lang w:val="en-US"/>
-        </w:rPr>
-        <w:tab/>
-      </w:r>
-      <w:r>
-        <w:t>Liczba rewizji zawartych w repozytroium:</w:t>
+        <w:tab/>
+      </w:r>
+      <w:r>
+        <w:t xml:space="preserve">Liczba rewizji zawartych w </w:t>
+      </w:r>
+      <w:proofErr w:type="spellStart"/>
+      <w:r>
+        <w:t>repozytroium</w:t>
+      </w:r>
+      <w:proofErr w:type="spellEnd"/>
+      <w:r>
+        <w:t>:</w:t>
       </w:r>
     </w:p>
     <w:p>
@@ -541,11 +889,47 @@
       <w:r>
         <w:tab/>
       </w:r>
-      <w:r>
-        <w:rPr>
-          <w:lang w:val="en-US"/>
-        </w:rPr>
-        <w:t>git log --pretty=oneline | wc -l</w:t>
+      <w:proofErr w:type="spellStart"/>
+      <w:r>
+        <w:rPr>
+          <w:lang w:val="en-US"/>
+        </w:rPr>
+        <w:t>git</w:t>
+      </w:r>
+      <w:proofErr w:type="spellEnd"/>
+      <w:r>
+        <w:rPr>
+          <w:lang w:val="en-US"/>
+        </w:rPr>
+        <w:t xml:space="preserve"> log --pretty=</w:t>
+      </w:r>
+      <w:proofErr w:type="spellStart"/>
+      <w:r>
+        <w:rPr>
+          <w:lang w:val="en-US"/>
+        </w:rPr>
+        <w:t>oneline</w:t>
+      </w:r>
+      <w:proofErr w:type="spellEnd"/>
+      <w:r>
+        <w:rPr>
+          <w:lang w:val="en-US"/>
+        </w:rPr>
+        <w:t xml:space="preserve"> | </w:t>
+      </w:r>
+      <w:proofErr w:type="spellStart"/>
+      <w:r>
+        <w:rPr>
+          <w:lang w:val="en-US"/>
+        </w:rPr>
+        <w:t>wc</w:t>
+      </w:r>
+      <w:proofErr w:type="spellEnd"/>
+      <w:r>
+        <w:rPr>
+          <w:lang w:val="en-US"/>
+        </w:rPr>
+        <w:t xml:space="preserve"> -l</w:t>
       </w:r>
     </w:p>
     <w:p>
@@ -553,13 +937,11 @@
         <w:spacing w:line="240" w:lineRule="auto"/>
         <w:rPr>
           <w:b/>
-          <w:lang w:val="en-US"/>
-        </w:rPr>
-      </w:pPr>
-      <w:r>
-        <w:rPr>
-          <w:b/>
-          <w:lang w:val="en-US"/>
+        </w:rPr>
+      </w:pPr>
+      <w:r>
+        <w:rPr>
+          <w:b/>
         </w:rPr>
         <w:t>Historia projektu</w:t>
       </w:r>
@@ -567,29 +949,25 @@
     <w:p>
       <w:pPr>
         <w:spacing w:line="240" w:lineRule="auto"/>
-        <w:rPr>
-          <w:lang w:val="en-US"/>
-        </w:rPr>
-      </w:pPr>
-      <w:r>
-        <w:rPr>
-          <w:lang w:val="en-US"/>
-        </w:rPr>
-        <w:tab/>
-        <w:t>Sprawdzanie histroii projektu:</w:t>
+      </w:pPr>
+      <w:r>
+        <w:tab/>
+        <w:t xml:space="preserve">Sprawdzanie </w:t>
+      </w:r>
+      <w:proofErr w:type="spellStart"/>
+      <w:r>
+        <w:t>histroii</w:t>
+      </w:r>
+      <w:proofErr w:type="spellEnd"/>
+      <w:r>
+        <w:t xml:space="preserve"> projektu:</w:t>
       </w:r>
     </w:p>
     <w:p>
       <w:pPr>
         <w:spacing w:line="240" w:lineRule="auto"/>
-        <w:rPr>
-          <w:lang w:val="en-US"/>
-        </w:rPr>
-      </w:pPr>
-      <w:r>
-        <w:rPr>
-          <w:lang w:val="en-US"/>
-        </w:rPr>
+      </w:pPr>
+      <w:r>
         <w:tab/>
         <w:t>git log</w:t>
       </w:r>
@@ -597,14 +975,8 @@
     <w:p>
       <w:pPr>
         <w:spacing w:line="240" w:lineRule="auto"/>
-        <w:rPr>
-          <w:lang w:val="en-US"/>
-        </w:rPr>
-      </w:pPr>
-      <w:r>
-        <w:rPr>
-          <w:lang w:val="en-US"/>
-        </w:rPr>
+      </w:pPr>
+      <w:r>
         <w:tab/>
         <w:t>Skrócona historia projektu:</w:t>
       </w:r>
@@ -617,27 +989,66 @@
         </w:rPr>
       </w:pPr>
       <w:r>
-        <w:rPr>
-          <w:lang w:val="en-US"/>
-        </w:rPr>
-        <w:tab/>
-        <w:t>git log --pretty=oneline</w:t>
-      </w:r>
-    </w:p>
-    <w:p>
-      <w:pPr>
-        <w:spacing w:after="0" w:line="240" w:lineRule="auto"/>
-        <w:rPr>
-          <w:lang w:val="en-US"/>
-        </w:rPr>
-      </w:pPr>
-      <w:r>
-        <w:rPr>
-          <w:lang w:val="en-US"/>
-        </w:rPr>
-        <w:tab/>
-        <w:t>git log --oneline</w:t>
-      </w:r>
+        <w:tab/>
+      </w:r>
+      <w:proofErr w:type="spellStart"/>
+      <w:r>
+        <w:rPr>
+          <w:lang w:val="en-US"/>
+        </w:rPr>
+        <w:t>git</w:t>
+      </w:r>
+      <w:proofErr w:type="spellEnd"/>
+      <w:r>
+        <w:rPr>
+          <w:lang w:val="en-US"/>
+        </w:rPr>
+        <w:t xml:space="preserve"> log --pretty=</w:t>
+      </w:r>
+      <w:proofErr w:type="spellStart"/>
+      <w:r>
+        <w:rPr>
+          <w:lang w:val="en-US"/>
+        </w:rPr>
+        <w:t>oneline</w:t>
+      </w:r>
+      <w:proofErr w:type="spellEnd"/>
+    </w:p>
+    <w:p>
+      <w:pPr>
+        <w:spacing w:after="0" w:line="240" w:lineRule="auto"/>
+        <w:rPr>
+          <w:lang w:val="en-US"/>
+        </w:rPr>
+      </w:pPr>
+      <w:r>
+        <w:rPr>
+          <w:lang w:val="en-US"/>
+        </w:rPr>
+        <w:tab/>
+      </w:r>
+      <w:proofErr w:type="spellStart"/>
+      <w:r>
+        <w:rPr>
+          <w:lang w:val="en-US"/>
+        </w:rPr>
+        <w:t>git</w:t>
+      </w:r>
+      <w:proofErr w:type="spellEnd"/>
+      <w:r>
+        <w:rPr>
+          <w:lang w:val="en-US"/>
+        </w:rPr>
+        <w:t xml:space="preserve"> log --</w:t>
+      </w:r>
+      <w:proofErr w:type="spellStart"/>
+      <w:r>
+        <w:rPr>
+          <w:lang w:val="en-US"/>
+        </w:rPr>
+        <w:t>oneline</w:t>
+      </w:r>
+      <w:proofErr w:type="spellEnd"/>
     </w:p>
     <w:p>
       <w:pPr>
@@ -677,12 +1088,28 @@
           <w:lang w:val="en-US"/>
         </w:rPr>
       </w:pPr>
-      <w:r>
-        <w:rPr>
-          <w:lang w:val="en-US"/>
-        </w:rPr>
-        <w:t>git log --abbrev-commit  --abbrev=4  --pretty=oneline</w:t>
-      </w:r>
+      <w:proofErr w:type="spellStart"/>
+      <w:r>
+        <w:rPr>
+          <w:lang w:val="en-US"/>
+        </w:rPr>
+        <w:t>git</w:t>
+      </w:r>
+      <w:proofErr w:type="spellEnd"/>
+      <w:r>
+        <w:rPr>
+          <w:lang w:val="en-US"/>
+        </w:rPr>
+        <w:t xml:space="preserve"> log --abbrev-commit  --abbrev=4  --pretty=</w:t>
+      </w:r>
+      <w:proofErr w:type="spellStart"/>
+      <w:r>
+        <w:rPr>
+          <w:lang w:val="en-US"/>
+        </w:rPr>
+        <w:t>oneline</w:t>
+      </w:r>
+      <w:proofErr w:type="spellEnd"/>
     </w:p>
     <w:p>
       <w:pPr>
@@ -744,7 +1171,15 @@
         <w:ind w:firstLine="708"/>
       </w:pPr>
       <w:r>
-        <w:t>git log --author=użytkownik</w:t>
+        <w:t>git log --</w:t>
+      </w:r>
+      <w:proofErr w:type="spellStart"/>
+      <w:r>
+        <w:t>author</w:t>
+      </w:r>
+      <w:proofErr w:type="spellEnd"/>
+      <w:r>
+        <w:t>=użytkownik</w:t>
       </w:r>
     </w:p>
     <w:p>
@@ -774,7 +1209,23 @@
         <w:ind w:firstLine="708"/>
       </w:pPr>
       <w:r>
-        <w:t>git log --since=”2012-01-01” --until=”2012-01-15”</w:t>
+        <w:t>git log --</w:t>
+      </w:r>
+      <w:proofErr w:type="spellStart"/>
+      <w:r>
+        <w:t>since</w:t>
+      </w:r>
+      <w:proofErr w:type="spellEnd"/>
+      <w:r>
+        <w:t>=”2012-01-01” --</w:t>
+      </w:r>
+      <w:proofErr w:type="spellStart"/>
+      <w:r>
+        <w:t>until</w:t>
+      </w:r>
+      <w:proofErr w:type="spellEnd"/>
+      <w:r>
+        <w:t>=”2012-01-15”</w:t>
       </w:r>
     </w:p>
     <w:p>
@@ -800,12 +1251,20 @@
           <w:lang w:val="en-US"/>
         </w:rPr>
       </w:pPr>
+      <w:proofErr w:type="spellStart"/>
       <w:r>
         <w:rPr>
           <w:lang w:val="en-US"/>
         </w:rPr>
         <w:lastRenderedPageBreak/>
-        <w:t>git log --pretty=format:”%h %cd”</w:t>
+        <w:t>git</w:t>
+      </w:r>
+      <w:proofErr w:type="spellEnd"/>
+      <w:r>
+        <w:rPr>
+          <w:lang w:val="en-US"/>
+        </w:rPr>
+        <w:t xml:space="preserve"> log --pretty=format:”%h %cd”</w:t>
       </w:r>
     </w:p>
     <w:p>
@@ -843,33 +1302,53 @@
           <w:lang w:val="en-US"/>
         </w:rPr>
       </w:pPr>
-      <w:r>
-        <w:rPr>
-          <w:lang w:val="en-US"/>
-        </w:rPr>
-        <w:t>git log --pretty=oneline --abbrev-commit --abbrev=4 -10 --graph</w:t>
-      </w:r>
-    </w:p>
-    <w:p>
-      <w:pPr>
-        <w:spacing w:after="0" w:line="240" w:lineRule="auto"/>
-        <w:rPr>
-          <w:lang w:val="en-US"/>
-        </w:rPr>
-      </w:pPr>
-    </w:p>
-    <w:p>
-      <w:pPr>
-        <w:spacing w:after="0" w:line="240" w:lineRule="auto"/>
-        <w:rPr>
-          <w:b/>
-          <w:lang w:val="en-US"/>
-        </w:rPr>
-      </w:pPr>
-      <w:r>
-        <w:rPr>
-          <w:b/>
-          <w:lang w:val="en-US"/>
+      <w:proofErr w:type="spellStart"/>
+      <w:r>
+        <w:rPr>
+          <w:lang w:val="en-US"/>
+        </w:rPr>
+        <w:t>git</w:t>
+      </w:r>
+      <w:proofErr w:type="spellEnd"/>
+      <w:r>
+        <w:rPr>
+          <w:lang w:val="en-US"/>
+        </w:rPr>
+        <w:t xml:space="preserve"> log --pretty=</w:t>
+      </w:r>
+      <w:proofErr w:type="spellStart"/>
+      <w:r>
+        <w:rPr>
+          <w:lang w:val="en-US"/>
+        </w:rPr>
+        <w:t>oneline</w:t>
+      </w:r>
+      <w:proofErr w:type="spellEnd"/>
+      <w:r>
+        <w:rPr>
+          <w:lang w:val="en-US"/>
+        </w:rPr>
+        <w:t xml:space="preserve"> --abbrev-commit --abbrev=4 -10 --graph</w:t>
+      </w:r>
+    </w:p>
+    <w:p>
+      <w:pPr>
+        <w:spacing w:after="0" w:line="240" w:lineRule="auto"/>
+        <w:rPr>
+          <w:lang w:val="en-US"/>
+        </w:rPr>
+      </w:pPr>
+    </w:p>
+    <w:p>
+      <w:pPr>
+        <w:spacing w:after="0" w:line="240" w:lineRule="auto"/>
+        <w:rPr>
+          <w:b/>
+        </w:rPr>
+      </w:pPr>
+      <w:r>
+        <w:rPr>
+          <w:b/>
         </w:rPr>
         <w:t>Interfejs graficzny</w:t>
       </w:r>
@@ -879,83 +1358,61 @@
         <w:spacing w:after="0" w:line="240" w:lineRule="auto"/>
         <w:rPr>
           <w:b/>
-          <w:lang w:val="en-US"/>
-        </w:rPr>
-      </w:pPr>
-      <w:r>
-        <w:rPr>
-          <w:b/>
-          <w:lang w:val="en-US"/>
-        </w:rPr>
-        <w:tab/>
-      </w:r>
-    </w:p>
-    <w:p>
-      <w:pPr>
-        <w:spacing w:after="0" w:line="240" w:lineRule="auto"/>
-        <w:rPr>
-          <w:lang w:val="en-US"/>
-        </w:rPr>
-      </w:pPr>
-      <w:r>
-        <w:rPr>
-          <w:b/>
-          <w:lang w:val="en-US"/>
-        </w:rPr>
-        <w:tab/>
-      </w:r>
-      <w:r>
-        <w:rPr>
-          <w:lang w:val="en-US"/>
-        </w:rPr>
+        </w:rPr>
+      </w:pPr>
+      <w:r>
+        <w:rPr>
+          <w:b/>
+        </w:rPr>
+        <w:tab/>
+      </w:r>
+    </w:p>
+    <w:p>
+      <w:pPr>
+        <w:spacing w:after="0" w:line="240" w:lineRule="auto"/>
+      </w:pPr>
+      <w:r>
+        <w:rPr>
+          <w:b/>
+        </w:rPr>
+        <w:tab/>
+      </w:r>
+      <w:r>
         <w:t>Uruchomienie programu Git GUI:</w:t>
       </w:r>
     </w:p>
     <w:p>
       <w:pPr>
         <w:spacing w:after="0" w:line="240" w:lineRule="auto"/>
-        <w:rPr>
-          <w:lang w:val="en-US"/>
-        </w:rPr>
-      </w:pPr>
-      <w:r>
-        <w:rPr>
-          <w:lang w:val="en-US"/>
-        </w:rPr>
-        <w:tab/>
-      </w:r>
-    </w:p>
-    <w:p>
-      <w:pPr>
-        <w:spacing w:after="0" w:line="240" w:lineRule="auto"/>
-        <w:rPr>
-          <w:lang w:val="en-US"/>
-        </w:rPr>
-      </w:pPr>
-      <w:r>
-        <w:rPr>
-          <w:lang w:val="en-US"/>
-        </w:rPr>
-        <w:tab/>
-        <w:t>git gui</w:t>
-      </w:r>
-    </w:p>
-    <w:p>
-      <w:pPr>
-        <w:spacing w:after="0" w:line="240" w:lineRule="auto"/>
-        <w:rPr>
-          <w:lang w:val="en-US"/>
-        </w:rPr>
-      </w:pPr>
-    </w:p>
-    <w:p>
-      <w:pPr>
-        <w:spacing w:after="0" w:line="240" w:lineRule="auto"/>
-      </w:pPr>
-      <w:r>
-        <w:rPr>
-          <w:lang w:val="en-US"/>
-        </w:rPr>
+      </w:pPr>
+      <w:r>
+        <w:tab/>
+      </w:r>
+    </w:p>
+    <w:p>
+      <w:pPr>
+        <w:spacing w:after="0" w:line="240" w:lineRule="auto"/>
+      </w:pPr>
+      <w:r>
+        <w:tab/>
+        <w:t xml:space="preserve">git </w:t>
+      </w:r>
+      <w:proofErr w:type="spellStart"/>
+      <w:r>
+        <w:t>gui</w:t>
+      </w:r>
+      <w:proofErr w:type="spellEnd"/>
+    </w:p>
+    <w:p>
+      <w:pPr>
+        <w:spacing w:after="0" w:line="240" w:lineRule="auto"/>
+      </w:pPr>
+    </w:p>
+    <w:p>
+      <w:pPr>
+        <w:spacing w:after="0" w:line="240" w:lineRule="auto"/>
+      </w:pPr>
+      <w:r>
         <w:tab/>
       </w:r>
       <w:r>
@@ -976,8 +1433,12 @@
       </w:pPr>
       <w:r>
         <w:tab/>
+      </w:r>
+      <w:proofErr w:type="spellStart"/>
+      <w:r>
         <w:t>gitk</w:t>
       </w:r>
+      <w:proofErr w:type="spellEnd"/>
     </w:p>
     <w:p>
       <w:pPr>
@@ -1029,32 +1490,75 @@
     <w:p>
       <w:pPr>
         <w:spacing w:after="0" w:line="240" w:lineRule="auto"/>
-      </w:pPr>
-      <w:r>
-        <w:tab/>
-        <w:t>git reset --hard</w:t>
-      </w:r>
-    </w:p>
-    <w:p>
-      <w:pPr>
-        <w:spacing w:after="0" w:line="240" w:lineRule="auto"/>
-      </w:pPr>
-      <w:r>
-        <w:tab/>
-        <w:t>git checkout -f</w:t>
-      </w:r>
-    </w:p>
-    <w:p>
-      <w:pPr>
-        <w:spacing w:after="0" w:line="240" w:lineRule="auto"/>
-      </w:pPr>
-    </w:p>
-    <w:p>
-      <w:pPr>
-        <w:spacing w:after="0" w:line="240" w:lineRule="auto"/>
-      </w:pPr>
-      <w:r>
-        <w:tab/>
+        <w:rPr>
+          <w:lang w:val="en-US"/>
+        </w:rPr>
+      </w:pPr>
+      <w:r>
+        <w:tab/>
+      </w:r>
+      <w:proofErr w:type="spellStart"/>
+      <w:r>
+        <w:rPr>
+          <w:lang w:val="en-US"/>
+        </w:rPr>
+        <w:t>git</w:t>
+      </w:r>
+      <w:proofErr w:type="spellEnd"/>
+      <w:r>
+        <w:rPr>
+          <w:lang w:val="en-US"/>
+        </w:rPr>
+        <w:t xml:space="preserve"> reset --hard</w:t>
+      </w:r>
+    </w:p>
+    <w:p>
+      <w:pPr>
+        <w:spacing w:after="0" w:line="240" w:lineRule="auto"/>
+        <w:rPr>
+          <w:lang w:val="en-US"/>
+        </w:rPr>
+      </w:pPr>
+      <w:r>
+        <w:rPr>
+          <w:lang w:val="en-US"/>
+        </w:rPr>
+        <w:tab/>
+      </w:r>
+      <w:proofErr w:type="spellStart"/>
+      <w:r>
+        <w:rPr>
+          <w:lang w:val="en-US"/>
+        </w:rPr>
+        <w:t>git</w:t>
+      </w:r>
+      <w:proofErr w:type="spellEnd"/>
+      <w:r>
+        <w:rPr>
+          <w:lang w:val="en-US"/>
+        </w:rPr>
+        <w:t xml:space="preserve"> checkout -f</w:t>
+      </w:r>
+    </w:p>
+    <w:p>
+      <w:pPr>
+        <w:spacing w:after="0" w:line="240" w:lineRule="auto"/>
+        <w:rPr>
+          <w:lang w:val="en-US"/>
+        </w:rPr>
+      </w:pPr>
+    </w:p>
+    <w:p>
+      <w:pPr>
+        <w:spacing w:after="0" w:line="240" w:lineRule="auto"/>
+      </w:pPr>
+      <w:r>
+        <w:rPr>
+          <w:lang w:val="en-US"/>
+        </w:rPr>
+        <w:tab/>
+      </w:r>
+      <w:r>
         <w:t>Przywrócenie stanu plików w obszarze roboczym do postaci z podanej rewizji (rewizje późniejsze są usuwane z historii projektu):</w:t>
       </w:r>
     </w:p>
@@ -1083,69 +1587,118 @@
       </w:pPr>
       <w:r>
         <w:tab/>
-        <w:t>Przywrócenie stanu plików w obszarze roboczym do postaci z podanej rewizji(po tej operacji repozytorium znajduję się w stanie detached head):</w:t>
-      </w:r>
-      <w:r>
-        <w:tab/>
-      </w:r>
-    </w:p>
-    <w:p>
-      <w:pPr>
-        <w:spacing w:after="0" w:line="240" w:lineRule="auto"/>
-      </w:pPr>
-      <w:r>
-        <w:tab/>
-      </w:r>
-    </w:p>
-    <w:p>
-      <w:pPr>
-        <w:spacing w:after="0" w:line="240" w:lineRule="auto"/>
-      </w:pPr>
-      <w:r>
-        <w:tab/>
-        <w:t>git checkout -f [SHA-1]</w:t>
-      </w:r>
-    </w:p>
-    <w:p>
-      <w:pPr>
-        <w:spacing w:after="0" w:line="240" w:lineRule="auto"/>
-      </w:pPr>
-    </w:p>
-    <w:p>
-      <w:pPr>
-        <w:spacing w:after="0" w:line="240" w:lineRule="auto"/>
-        <w:rPr>
-          <w:b/>
-        </w:rPr>
-      </w:pPr>
-      <w:r>
-        <w:rPr>
-          <w:b/>
-        </w:rPr>
-        <w:t>Stan repozytorium</w:t>
-      </w:r>
-    </w:p>
-    <w:p>
-      <w:pPr>
-        <w:spacing w:after="0" w:line="240" w:lineRule="auto"/>
-        <w:rPr>
-          <w:b/>
-        </w:rPr>
-      </w:pPr>
-      <w:r>
-        <w:rPr>
-          <w:b/>
-        </w:rPr>
-        <w:tab/>
-      </w:r>
-    </w:p>
-    <w:p>
-      <w:pPr>
-        <w:spacing w:after="0" w:line="240" w:lineRule="auto"/>
-      </w:pPr>
-      <w:r>
-        <w:rPr>
-          <w:b/>
+        <w:t xml:space="preserve">Przywrócenie stanu plików w obszarze roboczym do postaci z podanej rewizji(po tej operacji repozytorium znajduję się w stanie </w:t>
+      </w:r>
+      <w:proofErr w:type="spellStart"/>
+      <w:r>
+        <w:t>detached</w:t>
+      </w:r>
+      <w:proofErr w:type="spellEnd"/>
+      <w:r>
+        <w:t xml:space="preserve"> </w:t>
+      </w:r>
+      <w:proofErr w:type="spellStart"/>
+      <w:r>
+        <w:t>head</w:t>
+      </w:r>
+      <w:proofErr w:type="spellEnd"/>
+      <w:r>
+        <w:t>):</w:t>
+      </w:r>
+      <w:r>
+        <w:tab/>
+      </w:r>
+    </w:p>
+    <w:p>
+      <w:pPr>
+        <w:spacing w:after="0" w:line="240" w:lineRule="auto"/>
+      </w:pPr>
+      <w:r>
+        <w:tab/>
+      </w:r>
+    </w:p>
+    <w:p>
+      <w:pPr>
+        <w:spacing w:after="0" w:line="240" w:lineRule="auto"/>
+        <w:rPr>
+          <w:lang w:val="en-US"/>
+        </w:rPr>
+      </w:pPr>
+      <w:r>
+        <w:tab/>
+      </w:r>
+      <w:proofErr w:type="spellStart"/>
+      <w:r>
+        <w:rPr>
+          <w:lang w:val="en-US"/>
+        </w:rPr>
+        <w:t>git</w:t>
+      </w:r>
+      <w:proofErr w:type="spellEnd"/>
+      <w:r>
+        <w:rPr>
+          <w:lang w:val="en-US"/>
+        </w:rPr>
+        <w:t xml:space="preserve"> checkout -f [SHA-1]</w:t>
+      </w:r>
+    </w:p>
+    <w:p>
+      <w:pPr>
+        <w:spacing w:after="0" w:line="240" w:lineRule="auto"/>
+        <w:rPr>
+          <w:lang w:val="en-US"/>
+        </w:rPr>
+      </w:pPr>
+    </w:p>
+    <w:p>
+      <w:pPr>
+        <w:spacing w:after="0" w:line="240" w:lineRule="auto"/>
+        <w:rPr>
+          <w:b/>
+          <w:lang w:val="en-US"/>
+        </w:rPr>
+      </w:pPr>
+      <w:r>
+        <w:rPr>
+          <w:b/>
+          <w:lang w:val="en-US"/>
+        </w:rPr>
+        <w:t xml:space="preserve">Stan </w:t>
+      </w:r>
+      <w:proofErr w:type="spellStart"/>
+      <w:r>
+        <w:rPr>
+          <w:b/>
+          <w:lang w:val="en-US"/>
+        </w:rPr>
+        <w:t>repozytorium</w:t>
+      </w:r>
+      <w:proofErr w:type="spellEnd"/>
+    </w:p>
+    <w:p>
+      <w:pPr>
+        <w:spacing w:after="0" w:line="240" w:lineRule="auto"/>
+        <w:rPr>
+          <w:b/>
+          <w:lang w:val="en-US"/>
+        </w:rPr>
+      </w:pPr>
+      <w:r>
+        <w:rPr>
+          <w:b/>
+          <w:lang w:val="en-US"/>
+        </w:rPr>
+        <w:tab/>
+      </w:r>
+    </w:p>
+    <w:p>
+      <w:pPr>
+        <w:spacing w:after="0" w:line="240" w:lineRule="auto"/>
+      </w:pPr>
+      <w:r>
+        <w:rPr>
+          <w:b/>
+          <w:lang w:val="en-US"/>
         </w:rPr>
         <w:tab/>
       </w:r>
@@ -1200,16 +1753,3110 @@
         <w:tab/>
         <w:t>git status -s</w:t>
       </w:r>
+    </w:p>
+    <w:p>
+      <w:pPr>
+        <w:spacing w:line="240" w:lineRule="auto"/>
+      </w:pPr>
+      <w:r>
+        <w:tab/>
+      </w:r>
+    </w:p>
+    <w:p>
+      <w:pPr>
+        <w:spacing w:line="240" w:lineRule="auto"/>
+        <w:rPr>
+          <w:b/>
+        </w:rPr>
+      </w:pPr>
+      <w:r>
+        <w:rPr>
+          <w:b/>
+        </w:rPr>
+        <w:t>Uproszczony model tworzenia rewizji</w:t>
+      </w:r>
+    </w:p>
+    <w:p>
+      <w:pPr>
+        <w:spacing w:line="240" w:lineRule="auto"/>
+      </w:pPr>
+      <w:r>
+        <w:tab/>
+        <w:t>Tworzenie rewizji zawierającej bieżący stan wszystkich plików(pierwsza wersja):</w:t>
+      </w:r>
+    </w:p>
+    <w:p>
+      <w:pPr>
+        <w:spacing w:after="0" w:line="240" w:lineRule="auto"/>
+      </w:pPr>
+      <w:r>
+        <w:tab/>
+        <w:t xml:space="preserve">git </w:t>
+      </w:r>
+      <w:proofErr w:type="spellStart"/>
+      <w:r>
+        <w:t>add</w:t>
+      </w:r>
+      <w:proofErr w:type="spellEnd"/>
+      <w:r>
+        <w:t xml:space="preserve"> -A</w:t>
+      </w:r>
+    </w:p>
+    <w:p>
+      <w:pPr>
+        <w:spacing w:after="0" w:line="240" w:lineRule="auto"/>
+      </w:pPr>
+      <w:r>
+        <w:tab/>
+        <w:t xml:space="preserve">git </w:t>
+      </w:r>
+      <w:proofErr w:type="spellStart"/>
+      <w:r>
+        <w:t>commit</w:t>
+      </w:r>
+      <w:proofErr w:type="spellEnd"/>
+      <w:r>
+        <w:t xml:space="preserve"> -m „komunikat …”</w:t>
+      </w:r>
+    </w:p>
+    <w:p>
+      <w:pPr>
+        <w:spacing w:after="0" w:line="240" w:lineRule="auto"/>
+      </w:pPr>
+    </w:p>
+    <w:p>
+      <w:pPr>
+        <w:spacing w:after="0" w:line="240" w:lineRule="auto"/>
+      </w:pPr>
+      <w:r>
+        <w:lastRenderedPageBreak/>
+        <w:t>Tworzenie rewizji zawierającej bieżący stan wszystkich plików(druga wersja):</w:t>
+      </w:r>
+    </w:p>
+    <w:p>
+      <w:pPr>
+        <w:spacing w:after="0" w:line="240" w:lineRule="auto"/>
+      </w:pPr>
+      <w:r>
+        <w:tab/>
+      </w:r>
+    </w:p>
+    <w:p>
+      <w:pPr>
+        <w:spacing w:after="0" w:line="240" w:lineRule="auto"/>
+      </w:pPr>
+      <w:r>
+        <w:tab/>
+        <w:t xml:space="preserve">git </w:t>
+      </w:r>
+      <w:proofErr w:type="spellStart"/>
+      <w:r>
+        <w:t>add</w:t>
+      </w:r>
+      <w:proofErr w:type="spellEnd"/>
+      <w:r>
+        <w:t xml:space="preserve">  .</w:t>
+      </w:r>
+    </w:p>
+    <w:p>
+      <w:pPr>
+        <w:spacing w:after="0" w:line="240" w:lineRule="auto"/>
+        <w:rPr>
+          <w:lang w:val="en-US"/>
+        </w:rPr>
+      </w:pPr>
+      <w:r>
+        <w:tab/>
+      </w:r>
+      <w:proofErr w:type="spellStart"/>
+      <w:r>
+        <w:rPr>
+          <w:lang w:val="en-US"/>
+        </w:rPr>
+        <w:t>git</w:t>
+      </w:r>
+      <w:proofErr w:type="spellEnd"/>
+      <w:r>
+        <w:rPr>
+          <w:lang w:val="en-US"/>
+        </w:rPr>
+        <w:t xml:space="preserve"> commit -a -m „</w:t>
+      </w:r>
+      <w:proofErr w:type="spellStart"/>
+      <w:r>
+        <w:rPr>
+          <w:lang w:val="en-US"/>
+        </w:rPr>
+        <w:t>komunikat</w:t>
+      </w:r>
+      <w:proofErr w:type="spellEnd"/>
+      <w:r>
+        <w:rPr>
+          <w:lang w:val="en-US"/>
+        </w:rPr>
+        <w:t xml:space="preserve"> …”</w:t>
+      </w:r>
+    </w:p>
+    <w:p>
+      <w:pPr>
+        <w:spacing w:after="0" w:line="240" w:lineRule="auto"/>
+        <w:rPr>
+          <w:b/>
+          <w:lang w:val="en-US"/>
+        </w:rPr>
+      </w:pPr>
+    </w:p>
+    <w:p>
+      <w:pPr>
+        <w:spacing w:after="0" w:line="240" w:lineRule="auto"/>
+        <w:rPr>
+          <w:lang w:val="en-US"/>
+        </w:rPr>
+      </w:pPr>
+      <w:proofErr w:type="spellStart"/>
+      <w:r>
+        <w:rPr>
+          <w:b/>
+          <w:lang w:val="en-US"/>
+        </w:rPr>
+        <w:t>Gałęzie</w:t>
+      </w:r>
+      <w:proofErr w:type="spellEnd"/>
+    </w:p>
+    <w:p>
+      <w:pPr>
+        <w:spacing w:after="0" w:line="240" w:lineRule="auto"/>
+        <w:rPr>
+          <w:lang w:val="en-US"/>
+        </w:rPr>
+      </w:pPr>
+      <w:r>
+        <w:rPr>
+          <w:lang w:val="en-US"/>
+        </w:rPr>
+        <w:tab/>
+      </w:r>
+    </w:p>
+    <w:p>
+      <w:pPr>
+        <w:spacing w:after="0" w:line="240" w:lineRule="auto"/>
+      </w:pPr>
+      <w:r>
+        <w:rPr>
+          <w:lang w:val="en-US"/>
+        </w:rPr>
+        <w:tab/>
+      </w:r>
+      <w:r>
+        <w:t>Sprawdzanie listy wszystkich gałęzi oraz gałęzi bieżącej:</w:t>
+      </w:r>
+    </w:p>
+    <w:p>
+      <w:pPr>
+        <w:spacing w:after="0" w:line="240" w:lineRule="auto"/>
+      </w:pPr>
+      <w:r>
+        <w:tab/>
+      </w:r>
+    </w:p>
+    <w:p>
+      <w:pPr>
+        <w:spacing w:after="0" w:line="240" w:lineRule="auto"/>
+      </w:pPr>
+      <w:r>
+        <w:tab/>
+        <w:t xml:space="preserve">git </w:t>
+      </w:r>
+      <w:proofErr w:type="spellStart"/>
+      <w:r>
+        <w:t>branch</w:t>
+      </w:r>
+      <w:proofErr w:type="spellEnd"/>
+    </w:p>
+    <w:p>
+      <w:pPr>
+        <w:spacing w:after="0" w:line="240" w:lineRule="auto"/>
+      </w:pPr>
+      <w:r>
+        <w:tab/>
+      </w:r>
+    </w:p>
+    <w:p>
+      <w:pPr>
+        <w:spacing w:after="0" w:line="240" w:lineRule="auto"/>
+      </w:pPr>
+      <w:r>
+        <w:tab/>
+        <w:t>Przejście na wybraną gałąź:</w:t>
+      </w:r>
+    </w:p>
+    <w:p>
+      <w:pPr>
+        <w:spacing w:after="0" w:line="240" w:lineRule="auto"/>
+      </w:pPr>
+      <w:r>
+        <w:tab/>
+      </w:r>
+    </w:p>
+    <w:p>
+      <w:pPr>
+        <w:spacing w:after="0" w:line="240" w:lineRule="auto"/>
+      </w:pPr>
+      <w:r>
+        <w:tab/>
+        <w:t xml:space="preserve">git </w:t>
+      </w:r>
+      <w:proofErr w:type="spellStart"/>
+      <w:r>
+        <w:t>checkout</w:t>
+      </w:r>
+      <w:proofErr w:type="spellEnd"/>
+      <w:r>
+        <w:t xml:space="preserve"> [</w:t>
+      </w:r>
+      <w:proofErr w:type="spellStart"/>
+      <w:r>
+        <w:t>nazwagałęzi</w:t>
+      </w:r>
+      <w:proofErr w:type="spellEnd"/>
+      <w:r>
+        <w:t>]</w:t>
+      </w:r>
+    </w:p>
+    <w:p>
+      <w:pPr>
+        <w:spacing w:after="0" w:line="240" w:lineRule="auto"/>
+      </w:pPr>
+      <w:r>
+        <w:tab/>
+      </w:r>
+    </w:p>
+    <w:p>
+      <w:pPr>
+        <w:spacing w:after="0" w:line="240" w:lineRule="auto"/>
+      </w:pPr>
+      <w:r>
+        <w:tab/>
+        <w:t>np.</w:t>
+      </w:r>
+    </w:p>
+    <w:p>
+      <w:pPr>
+        <w:spacing w:after="0" w:line="240" w:lineRule="auto"/>
+      </w:pPr>
+    </w:p>
+    <w:p>
+      <w:pPr>
+        <w:spacing w:after="0" w:line="240" w:lineRule="auto"/>
+      </w:pPr>
+      <w:r>
+        <w:tab/>
+        <w:t xml:space="preserve">git </w:t>
+      </w:r>
+      <w:proofErr w:type="spellStart"/>
+      <w:r>
+        <w:t>checkout</w:t>
+      </w:r>
+      <w:proofErr w:type="spellEnd"/>
+      <w:r>
+        <w:t xml:space="preserve"> master</w:t>
+      </w:r>
+    </w:p>
+    <w:p>
+      <w:pPr>
+        <w:spacing w:after="0" w:line="240" w:lineRule="auto"/>
+      </w:pPr>
+      <w:r>
+        <w:tab/>
+        <w:t xml:space="preserve">git </w:t>
+      </w:r>
+      <w:proofErr w:type="spellStart"/>
+      <w:r>
+        <w:t>checkout</w:t>
+      </w:r>
+      <w:proofErr w:type="spellEnd"/>
+      <w:r>
+        <w:t xml:space="preserve"> </w:t>
+      </w:r>
+      <w:proofErr w:type="spellStart"/>
+      <w:r>
+        <w:t>dev</w:t>
+      </w:r>
+      <w:proofErr w:type="spellEnd"/>
+    </w:p>
+    <w:p>
+      <w:pPr>
+        <w:spacing w:after="0" w:line="240" w:lineRule="auto"/>
+      </w:pPr>
+    </w:p>
+    <w:p>
+      <w:pPr>
+        <w:spacing w:after="0" w:line="240" w:lineRule="auto"/>
+        <w:rPr>
+          <w:b/>
+        </w:rPr>
+      </w:pPr>
+      <w:r>
+        <w:rPr>
+          <w:b/>
+        </w:rPr>
+        <w:t>Usuwanie folderów .git</w:t>
+      </w:r>
+    </w:p>
+    <w:p>
+      <w:pPr>
+        <w:spacing w:after="0" w:line="240" w:lineRule="auto"/>
+        <w:rPr>
+          <w:b/>
+        </w:rPr>
+      </w:pPr>
+      <w:r>
+        <w:rPr>
+          <w:b/>
+        </w:rPr>
+        <w:tab/>
+      </w:r>
+    </w:p>
+    <w:p>
+      <w:pPr>
+        <w:spacing w:after="0" w:line="240" w:lineRule="auto"/>
+      </w:pPr>
+      <w:r>
+        <w:rPr>
+          <w:b/>
+        </w:rPr>
+        <w:tab/>
+      </w:r>
+      <w:r>
+        <w:t xml:space="preserve">Usunięcie wszystkich folderów .git zawartych w folderze bieżącym i jego </w:t>
+      </w:r>
+      <w:proofErr w:type="spellStart"/>
+      <w:r>
+        <w:t>podfolderach</w:t>
+      </w:r>
+      <w:proofErr w:type="spellEnd"/>
+      <w:r>
+        <w:t>:</w:t>
+      </w:r>
+    </w:p>
+    <w:p>
+      <w:pPr>
+        <w:spacing w:after="0" w:line="240" w:lineRule="auto"/>
+      </w:pPr>
+      <w:r>
+        <w:tab/>
+      </w:r>
+    </w:p>
+    <w:p>
+      <w:pPr>
+        <w:spacing w:after="0" w:line="240" w:lineRule="auto"/>
+        <w:rPr>
+          <w:lang w:val="en-US"/>
+        </w:rPr>
+      </w:pPr>
+      <w:r>
+        <w:tab/>
+      </w:r>
+      <w:r>
+        <w:rPr>
+          <w:lang w:val="en-US"/>
+        </w:rPr>
+        <w:t>find . -name .</w:t>
+      </w:r>
+      <w:proofErr w:type="spellStart"/>
+      <w:r>
+        <w:rPr>
+          <w:lang w:val="en-US"/>
+        </w:rPr>
+        <w:t>git</w:t>
+      </w:r>
+      <w:proofErr w:type="spellEnd"/>
+      <w:r>
+        <w:rPr>
+          <w:lang w:val="en-US"/>
+        </w:rPr>
+        <w:t xml:space="preserve"> -type d -exec </w:t>
+      </w:r>
+      <w:proofErr w:type="spellStart"/>
+      <w:r>
+        <w:rPr>
+          <w:lang w:val="en-US"/>
+        </w:rPr>
+        <w:t>rm</w:t>
+      </w:r>
+      <w:proofErr w:type="spellEnd"/>
+      <w:r>
+        <w:rPr>
+          <w:lang w:val="en-US"/>
+        </w:rPr>
+        <w:t xml:space="preserve"> -</w:t>
+      </w:r>
+      <w:proofErr w:type="spellStart"/>
+      <w:r>
+        <w:rPr>
+          <w:lang w:val="en-US"/>
+        </w:rPr>
+        <w:t>fr</w:t>
+      </w:r>
+      <w:proofErr w:type="spellEnd"/>
+      <w:r>
+        <w:rPr>
+          <w:lang w:val="en-US"/>
+        </w:rPr>
+        <w:t xml:space="preserve"> {} \;</w:t>
+      </w:r>
+    </w:p>
+    <w:p>
+      <w:pPr>
+        <w:spacing w:after="0" w:line="240" w:lineRule="auto"/>
+        <w:rPr>
+          <w:b/>
+          <w:lang w:val="en-US"/>
+        </w:rPr>
+      </w:pPr>
+    </w:p>
+    <w:p>
+      <w:pPr>
+        <w:spacing w:after="0" w:line="240" w:lineRule="auto"/>
+        <w:rPr>
+          <w:b/>
+          <w:lang w:val="en-US"/>
+        </w:rPr>
+      </w:pPr>
+      <w:proofErr w:type="spellStart"/>
+      <w:r>
+        <w:rPr>
+          <w:b/>
+          <w:lang w:val="en-US"/>
+        </w:rPr>
+        <w:t>Tworzenie</w:t>
+      </w:r>
+      <w:proofErr w:type="spellEnd"/>
+      <w:r>
+        <w:rPr>
+          <w:b/>
+          <w:lang w:val="en-US"/>
+        </w:rPr>
+        <w:t xml:space="preserve"> </w:t>
+      </w:r>
+      <w:proofErr w:type="spellStart"/>
+      <w:r>
+        <w:rPr>
+          <w:b/>
+          <w:lang w:val="en-US"/>
+        </w:rPr>
+        <w:t>rewizji</w:t>
+      </w:r>
+      <w:proofErr w:type="spellEnd"/>
+      <w:r>
+        <w:rPr>
+          <w:b/>
+          <w:lang w:val="en-US"/>
+        </w:rPr>
+        <w:t>(</w:t>
+      </w:r>
+      <w:proofErr w:type="spellStart"/>
+      <w:r>
+        <w:rPr>
+          <w:b/>
+          <w:lang w:val="en-US"/>
+        </w:rPr>
+        <w:t>zatwierdzanie</w:t>
+      </w:r>
+      <w:proofErr w:type="spellEnd"/>
+      <w:r>
+        <w:rPr>
+          <w:b/>
+          <w:lang w:val="en-US"/>
+        </w:rPr>
+        <w:t xml:space="preserve"> </w:t>
+      </w:r>
+      <w:proofErr w:type="spellStart"/>
+      <w:r>
+        <w:rPr>
+          <w:b/>
+          <w:lang w:val="en-US"/>
+        </w:rPr>
+        <w:t>zmian</w:t>
+      </w:r>
+      <w:proofErr w:type="spellEnd"/>
+      <w:r>
+        <w:rPr>
+          <w:b/>
+          <w:lang w:val="en-US"/>
+        </w:rPr>
+        <w:t>)</w:t>
+      </w:r>
+    </w:p>
+    <w:p>
+      <w:pPr>
+        <w:spacing w:after="0" w:line="240" w:lineRule="auto"/>
+        <w:rPr>
+          <w:b/>
+          <w:lang w:val="en-US"/>
+        </w:rPr>
+      </w:pPr>
+      <w:r>
+        <w:rPr>
+          <w:b/>
+          <w:lang w:val="en-US"/>
+        </w:rPr>
+        <w:tab/>
+      </w:r>
+    </w:p>
+    <w:p>
+      <w:pPr>
+        <w:spacing w:after="0" w:line="240" w:lineRule="auto"/>
+        <w:rPr>
+          <w:lang w:val="en-US"/>
+        </w:rPr>
+      </w:pPr>
+      <w:r>
+        <w:rPr>
+          <w:b/>
+          <w:lang w:val="en-US"/>
+        </w:rPr>
+        <w:tab/>
+      </w:r>
+      <w:r>
+        <w:rPr>
+          <w:lang w:val="en-US"/>
+        </w:rPr>
+        <w:t xml:space="preserve">Po </w:t>
+      </w:r>
+      <w:proofErr w:type="spellStart"/>
+      <w:r>
+        <w:rPr>
+          <w:lang w:val="en-US"/>
+        </w:rPr>
+        <w:t>wydaniu</w:t>
+      </w:r>
+      <w:proofErr w:type="spellEnd"/>
+      <w:r>
+        <w:rPr>
+          <w:lang w:val="en-US"/>
+        </w:rPr>
+        <w:t xml:space="preserve"> </w:t>
+      </w:r>
+      <w:proofErr w:type="spellStart"/>
+      <w:r>
+        <w:rPr>
+          <w:lang w:val="en-US"/>
+        </w:rPr>
+        <w:t>komendy</w:t>
+      </w:r>
+      <w:proofErr w:type="spellEnd"/>
+      <w:r>
+        <w:rPr>
+          <w:lang w:val="en-US"/>
+        </w:rPr>
+        <w:t>:</w:t>
+      </w:r>
+    </w:p>
+    <w:p>
+      <w:pPr>
+        <w:spacing w:after="0" w:line="240" w:lineRule="auto"/>
+        <w:rPr>
+          <w:lang w:val="en-US"/>
+        </w:rPr>
+      </w:pPr>
+      <w:r>
+        <w:rPr>
+          <w:lang w:val="en-US"/>
+        </w:rPr>
+        <w:tab/>
+      </w:r>
+    </w:p>
+    <w:p>
+      <w:pPr>
+        <w:spacing w:after="0" w:line="240" w:lineRule="auto"/>
+        <w:rPr>
+          <w:lang w:val="en-US"/>
+        </w:rPr>
+      </w:pPr>
+      <w:r>
+        <w:rPr>
+          <w:lang w:val="en-US"/>
+        </w:rPr>
+        <w:tab/>
+      </w:r>
+      <w:proofErr w:type="spellStart"/>
+      <w:r>
+        <w:rPr>
+          <w:lang w:val="en-US"/>
+        </w:rPr>
+        <w:t>git</w:t>
+      </w:r>
+      <w:proofErr w:type="spellEnd"/>
+      <w:r>
+        <w:rPr>
+          <w:lang w:val="en-US"/>
+        </w:rPr>
+        <w:t xml:space="preserve"> commit </w:t>
+      </w:r>
+    </w:p>
+    <w:p>
+      <w:pPr>
+        <w:spacing w:after="0" w:line="240" w:lineRule="auto"/>
+        <w:rPr>
+          <w:lang w:val="en-US"/>
+        </w:rPr>
+      </w:pPr>
+    </w:p>
+    <w:p>
+      <w:pPr>
+        <w:spacing w:after="0" w:line="240" w:lineRule="auto"/>
+      </w:pPr>
+      <w:r>
+        <w:rPr>
+          <w:lang w:val="en-US"/>
+        </w:rPr>
+        <w:tab/>
+      </w:r>
+      <w:r>
+        <w:t>u</w:t>
+      </w:r>
+      <w:r>
+        <w:t xml:space="preserve">ruchamiany jest </w:t>
+      </w:r>
+      <w:r>
+        <w:t>edy</w:t>
+      </w:r>
+      <w:r>
+        <w:t>tor tekstu, w którym</w:t>
+      </w:r>
+      <w:r>
+        <w:t xml:space="preserve"> należy wprowadzić opis rewizji</w:t>
+      </w:r>
+      <w:r>
+        <w:t>(domyślnie vi)</w:t>
+      </w:r>
+      <w:r>
+        <w:t>.</w:t>
+      </w:r>
+    </w:p>
+    <w:p>
+      <w:pPr>
+        <w:spacing w:after="0" w:line="240" w:lineRule="auto"/>
+      </w:pPr>
+      <w:r>
+        <w:tab/>
+        <w:t>Opis rewizji możemy podać jako wartość parametru -m:</w:t>
+      </w:r>
+    </w:p>
+    <w:p>
+      <w:pPr>
+        <w:spacing w:after="0" w:line="240" w:lineRule="auto"/>
+      </w:pPr>
+    </w:p>
+    <w:p>
+      <w:pPr>
+        <w:spacing w:after="0" w:line="240" w:lineRule="auto"/>
+      </w:pPr>
+      <w:r>
+        <w:tab/>
+        <w:t xml:space="preserve">git </w:t>
+      </w:r>
+      <w:proofErr w:type="spellStart"/>
+      <w:r>
+        <w:t>commit</w:t>
+      </w:r>
+      <w:proofErr w:type="spellEnd"/>
+      <w:r>
+        <w:t xml:space="preserve"> -m „komunikat…”</w:t>
+      </w:r>
+    </w:p>
+    <w:p>
+      <w:pPr>
+        <w:spacing w:after="0" w:line="240" w:lineRule="auto"/>
+      </w:pPr>
+    </w:p>
+    <w:p>
+      <w:pPr>
+        <w:spacing w:after="0" w:line="240" w:lineRule="auto"/>
+      </w:pPr>
+      <w:r>
+        <w:tab/>
+        <w:t>Parametr -a powoduje automatyczną indeksację(przed wykonaniem rewizji) plików zmodyfikowanych oraz usuniętych:</w:t>
+      </w:r>
+    </w:p>
+    <w:p>
+      <w:pPr>
+        <w:spacing w:after="0" w:line="240" w:lineRule="auto"/>
+      </w:pPr>
+      <w:r>
+        <w:tab/>
+      </w:r>
+    </w:p>
+    <w:p>
+      <w:pPr>
+        <w:spacing w:after="0" w:line="240" w:lineRule="auto"/>
+      </w:pPr>
+      <w:r>
+        <w:tab/>
+        <w:t xml:space="preserve">git </w:t>
+      </w:r>
+      <w:proofErr w:type="spellStart"/>
+      <w:r>
+        <w:t>commit</w:t>
+      </w:r>
+      <w:proofErr w:type="spellEnd"/>
+      <w:r>
+        <w:t xml:space="preserve"> -a</w:t>
+      </w:r>
+    </w:p>
+    <w:p>
+      <w:pPr>
+        <w:spacing w:after="0" w:line="240" w:lineRule="auto"/>
+      </w:pPr>
+    </w:p>
+    <w:p>
+      <w:pPr>
+        <w:spacing w:after="0" w:line="240" w:lineRule="auto"/>
+        <w:rPr>
+          <w:b/>
+        </w:rPr>
+      </w:pPr>
+      <w:r>
+        <w:rPr>
+          <w:b/>
+        </w:rPr>
+        <w:t xml:space="preserve">Zmiana stanu pliku </w:t>
+      </w:r>
+    </w:p>
+    <w:p>
+      <w:pPr>
+        <w:spacing w:after="0" w:line="240" w:lineRule="auto"/>
+      </w:pPr>
+    </w:p>
+    <w:p>
+      <w:pPr>
+        <w:spacing w:after="0" w:line="240" w:lineRule="auto"/>
+      </w:pPr>
+      <w:r>
+        <w:tab/>
+        <w:t>Indeksacja pliku:</w:t>
+      </w:r>
+    </w:p>
+    <w:p>
+      <w:pPr>
+        <w:spacing w:after="0" w:line="240" w:lineRule="auto"/>
+      </w:pPr>
+      <w:r>
+        <w:tab/>
+      </w:r>
+    </w:p>
+    <w:p>
+      <w:pPr>
+        <w:spacing w:after="0" w:line="240" w:lineRule="auto"/>
+      </w:pPr>
+      <w:r>
+        <w:tab/>
+        <w:t xml:space="preserve">git </w:t>
+      </w:r>
+      <w:proofErr w:type="spellStart"/>
+      <w:r>
+        <w:t>add</w:t>
+      </w:r>
+      <w:proofErr w:type="spellEnd"/>
+      <w:r>
+        <w:t xml:space="preserve"> [nazwa pliku]</w:t>
+      </w:r>
+    </w:p>
+    <w:p>
+      <w:pPr>
+        <w:spacing w:after="0" w:line="240" w:lineRule="auto"/>
+      </w:pPr>
+    </w:p>
+    <w:p>
+      <w:pPr>
+        <w:spacing w:after="0" w:line="240" w:lineRule="auto"/>
+      </w:pPr>
+      <w:r>
+        <w:tab/>
+        <w:t>Indeksacja wszystkich nowych plików:</w:t>
+      </w:r>
+    </w:p>
+    <w:p>
+      <w:pPr>
+        <w:spacing w:after="0" w:line="240" w:lineRule="auto"/>
+      </w:pPr>
+    </w:p>
+    <w:p>
+      <w:pPr>
+        <w:spacing w:after="0" w:line="240" w:lineRule="auto"/>
+      </w:pPr>
+      <w:r>
+        <w:tab/>
+        <w:t xml:space="preserve">git </w:t>
+      </w:r>
+      <w:proofErr w:type="spellStart"/>
+      <w:r>
+        <w:t>add</w:t>
+      </w:r>
+      <w:proofErr w:type="spellEnd"/>
+      <w:r>
+        <w:t xml:space="preserve"> . </w:t>
+      </w:r>
+    </w:p>
+    <w:p>
+      <w:pPr>
+        <w:spacing w:after="0" w:line="240" w:lineRule="auto"/>
+      </w:pPr>
+    </w:p>
+    <w:p>
+      <w:pPr>
+        <w:spacing w:after="0" w:line="240" w:lineRule="auto"/>
+      </w:pPr>
+      <w:r>
+        <w:lastRenderedPageBreak/>
+        <w:tab/>
+        <w:t>Indeksacja wszystkich plików(nowych, zmodyfikowanych, usuniętych); równoważne wersje:</w:t>
+      </w:r>
+    </w:p>
+    <w:p>
+      <w:pPr>
+        <w:spacing w:after="0" w:line="240" w:lineRule="auto"/>
+      </w:pPr>
+      <w:r>
+        <w:tab/>
+      </w:r>
+      <w:r>
+        <w:tab/>
+      </w:r>
+    </w:p>
+    <w:p>
+      <w:pPr>
+        <w:spacing w:after="0" w:line="240" w:lineRule="auto"/>
+        <w:rPr>
+          <w:lang w:val="en-US"/>
+        </w:rPr>
+      </w:pPr>
+      <w:r>
+        <w:tab/>
+      </w:r>
+      <w:proofErr w:type="spellStart"/>
+      <w:r>
+        <w:rPr>
+          <w:lang w:val="en-US"/>
+        </w:rPr>
+        <w:t>git</w:t>
+      </w:r>
+      <w:proofErr w:type="spellEnd"/>
+      <w:r>
+        <w:rPr>
+          <w:lang w:val="en-US"/>
+        </w:rPr>
+        <w:t xml:space="preserve"> add --all .</w:t>
+      </w:r>
+    </w:p>
+    <w:p>
+      <w:pPr>
+        <w:spacing w:after="0" w:line="240" w:lineRule="auto"/>
+        <w:rPr>
+          <w:lang w:val="en-US"/>
+        </w:rPr>
+      </w:pPr>
+      <w:r>
+        <w:rPr>
+          <w:lang w:val="en-US"/>
+        </w:rPr>
+        <w:tab/>
+      </w:r>
+      <w:proofErr w:type="spellStart"/>
+      <w:r>
+        <w:rPr>
+          <w:lang w:val="en-US"/>
+        </w:rPr>
+        <w:t>git</w:t>
+      </w:r>
+      <w:proofErr w:type="spellEnd"/>
+      <w:r>
+        <w:rPr>
+          <w:lang w:val="en-US"/>
+        </w:rPr>
+        <w:t xml:space="preserve"> add --</w:t>
+      </w:r>
+      <w:proofErr w:type="spellStart"/>
+      <w:r>
+        <w:rPr>
+          <w:lang w:val="en-US"/>
+        </w:rPr>
+        <w:t>adl</w:t>
+      </w:r>
+      <w:proofErr w:type="spellEnd"/>
+    </w:p>
+    <w:p>
+      <w:pPr>
+        <w:spacing w:after="0" w:line="240" w:lineRule="auto"/>
+        <w:rPr>
+          <w:lang w:val="en-US"/>
+        </w:rPr>
+      </w:pPr>
+      <w:r>
+        <w:rPr>
+          <w:lang w:val="en-US"/>
+        </w:rPr>
+        <w:tab/>
+      </w:r>
+      <w:proofErr w:type="spellStart"/>
+      <w:r>
+        <w:rPr>
+          <w:lang w:val="en-US"/>
+        </w:rPr>
+        <w:t>git</w:t>
+      </w:r>
+      <w:proofErr w:type="spellEnd"/>
+      <w:r>
+        <w:rPr>
+          <w:lang w:val="en-US"/>
+        </w:rPr>
+        <w:t xml:space="preserve"> add -A .</w:t>
+      </w:r>
+    </w:p>
+    <w:p>
+      <w:pPr>
+        <w:spacing w:after="0" w:line="240" w:lineRule="auto"/>
+        <w:rPr>
+          <w:lang w:val="en-US"/>
+        </w:rPr>
+      </w:pPr>
+      <w:r>
+        <w:rPr>
+          <w:lang w:val="en-US"/>
+        </w:rPr>
+        <w:tab/>
+      </w:r>
+      <w:proofErr w:type="spellStart"/>
+      <w:r>
+        <w:rPr>
+          <w:lang w:val="en-US"/>
+        </w:rPr>
+        <w:t>git</w:t>
+      </w:r>
+      <w:proofErr w:type="spellEnd"/>
+      <w:r>
+        <w:rPr>
+          <w:lang w:val="en-US"/>
+        </w:rPr>
+        <w:t xml:space="preserve"> add -A</w:t>
+      </w:r>
+    </w:p>
+    <w:p>
+      <w:pPr>
+        <w:spacing w:after="0" w:line="240" w:lineRule="auto"/>
+        <w:rPr>
+          <w:lang w:val="en-US"/>
+        </w:rPr>
+      </w:pPr>
+    </w:p>
+    <w:p>
+      <w:pPr>
+        <w:spacing w:after="0" w:line="240" w:lineRule="auto"/>
+      </w:pPr>
+      <w:r>
+        <w:rPr>
+          <w:lang w:val="en-US"/>
+        </w:rPr>
+        <w:tab/>
+      </w:r>
+      <w:r>
+        <w:t>Indeksacja plików zmodyfikowanych I usuniętych:</w:t>
+      </w:r>
+    </w:p>
+    <w:p>
+      <w:pPr>
+        <w:spacing w:after="0" w:line="240" w:lineRule="auto"/>
+      </w:pPr>
+      <w:r>
+        <w:tab/>
+      </w:r>
+    </w:p>
+    <w:p>
+      <w:pPr>
+        <w:spacing w:after="0" w:line="240" w:lineRule="auto"/>
+      </w:pPr>
+      <w:r>
+        <w:tab/>
+        <w:t xml:space="preserve">git </w:t>
+      </w:r>
+      <w:proofErr w:type="spellStart"/>
+      <w:r>
+        <w:t>add</w:t>
+      </w:r>
+      <w:proofErr w:type="spellEnd"/>
+      <w:r>
+        <w:t xml:space="preserve"> --</w:t>
+      </w:r>
+      <w:proofErr w:type="spellStart"/>
+      <w:r>
+        <w:t>updated</w:t>
+      </w:r>
+      <w:proofErr w:type="spellEnd"/>
+      <w:r>
+        <w:t xml:space="preserve"> .</w:t>
+      </w:r>
+    </w:p>
+    <w:p>
+      <w:pPr>
+        <w:spacing w:after="0" w:line="240" w:lineRule="auto"/>
+      </w:pPr>
+      <w:r>
+        <w:tab/>
+        <w:t xml:space="preserve">git </w:t>
+      </w:r>
+      <w:proofErr w:type="spellStart"/>
+      <w:r>
+        <w:t>add</w:t>
+      </w:r>
+      <w:proofErr w:type="spellEnd"/>
+      <w:r>
+        <w:t xml:space="preserve"> -u .</w:t>
+      </w:r>
+    </w:p>
+    <w:p>
+      <w:pPr>
+        <w:spacing w:after="0" w:line="240" w:lineRule="auto"/>
+      </w:pPr>
+    </w:p>
+    <w:p>
+      <w:pPr>
+        <w:spacing w:after="0" w:line="240" w:lineRule="auto"/>
+      </w:pPr>
+      <w:r>
+        <w:tab/>
+        <w:t>Usunięcie pliku:</w:t>
+      </w:r>
+    </w:p>
+    <w:p>
+      <w:pPr>
+        <w:spacing w:after="0" w:line="240" w:lineRule="auto"/>
+      </w:pPr>
+      <w:r>
+        <w:tab/>
+      </w:r>
+    </w:p>
+    <w:p>
+      <w:pPr>
+        <w:spacing w:after="0" w:line="240" w:lineRule="auto"/>
+      </w:pPr>
+      <w:r>
+        <w:tab/>
+        <w:t xml:space="preserve">git </w:t>
+      </w:r>
+      <w:proofErr w:type="spellStart"/>
+      <w:r>
+        <w:t>rm</w:t>
+      </w:r>
+      <w:proofErr w:type="spellEnd"/>
+      <w:r>
+        <w:t xml:space="preserve"> [nazwa-pliku]</w:t>
+      </w:r>
+    </w:p>
+    <w:p>
+      <w:pPr>
+        <w:spacing w:after="0" w:line="240" w:lineRule="auto"/>
+      </w:pPr>
+    </w:p>
+    <w:p>
+      <w:pPr>
+        <w:spacing w:after="0" w:line="240" w:lineRule="auto"/>
+      </w:pPr>
+      <w:r>
+        <w:tab/>
+        <w:t>Indeksacja usuwania pliku(plik pozostanie w obszarze roboczym):</w:t>
+      </w:r>
+    </w:p>
+    <w:p>
+      <w:pPr>
+        <w:spacing w:after="0" w:line="240" w:lineRule="auto"/>
+      </w:pPr>
+    </w:p>
+    <w:p>
+      <w:pPr>
+        <w:spacing w:after="0" w:line="240" w:lineRule="auto"/>
+      </w:pPr>
+      <w:r>
+        <w:tab/>
+        <w:t xml:space="preserve">git </w:t>
+      </w:r>
+      <w:proofErr w:type="spellStart"/>
+      <w:r>
+        <w:t>rm</w:t>
+      </w:r>
+      <w:proofErr w:type="spellEnd"/>
+      <w:r>
+        <w:t xml:space="preserve"> --</w:t>
+      </w:r>
+      <w:proofErr w:type="spellStart"/>
+      <w:r>
+        <w:t>cached</w:t>
+      </w:r>
+      <w:proofErr w:type="spellEnd"/>
+      <w:r>
+        <w:t xml:space="preserve"> [nazwa-pliku]</w:t>
+      </w:r>
+    </w:p>
+    <w:p>
+      <w:pPr>
+        <w:spacing w:after="0" w:line="240" w:lineRule="auto"/>
+      </w:pPr>
+    </w:p>
+    <w:p>
+      <w:pPr>
+        <w:spacing w:after="0" w:line="240" w:lineRule="auto"/>
+      </w:pPr>
+      <w:r>
+        <w:tab/>
+        <w:t>Usunięcie pliku, nawet jeśli nie jest on aktualny:</w:t>
+      </w:r>
+    </w:p>
+    <w:p>
+      <w:pPr>
+        <w:spacing w:after="0" w:line="240" w:lineRule="auto"/>
+      </w:pPr>
+    </w:p>
+    <w:p>
+      <w:pPr>
+        <w:spacing w:after="0" w:line="240" w:lineRule="auto"/>
+      </w:pPr>
+      <w:r>
+        <w:tab/>
+        <w:t xml:space="preserve">git </w:t>
+      </w:r>
+      <w:proofErr w:type="spellStart"/>
+      <w:r>
+        <w:t>rm</w:t>
+      </w:r>
+      <w:proofErr w:type="spellEnd"/>
+      <w:r>
+        <w:t xml:space="preserve"> -f nazwa-pliku</w:t>
+      </w:r>
+    </w:p>
+    <w:p>
+      <w:pPr>
+        <w:spacing w:after="0" w:line="240" w:lineRule="auto"/>
+      </w:pPr>
+    </w:p>
+    <w:p>
+      <w:pPr>
+        <w:spacing w:after="0" w:line="240" w:lineRule="auto"/>
+      </w:pPr>
+      <w:r>
+        <w:tab/>
+        <w:t>Zmiana nazwy pliku:</w:t>
+      </w:r>
+    </w:p>
+    <w:p>
+      <w:pPr>
+        <w:spacing w:after="0" w:line="240" w:lineRule="auto"/>
+      </w:pPr>
+    </w:p>
+    <w:p>
+      <w:pPr>
+        <w:spacing w:after="0" w:line="240" w:lineRule="auto"/>
+      </w:pPr>
+      <w:r>
+        <w:tab/>
+        <w:t xml:space="preserve">git mv stara-nazwa </w:t>
+      </w:r>
+      <w:proofErr w:type="spellStart"/>
+      <w:r>
+        <w:t>nowa-nazwa</w:t>
+      </w:r>
+      <w:proofErr w:type="spellEnd"/>
+    </w:p>
+    <w:p>
+      <w:pPr>
+        <w:spacing w:after="0" w:line="240" w:lineRule="auto"/>
+      </w:pPr>
+    </w:p>
+    <w:p>
+      <w:pPr>
+        <w:spacing w:after="0" w:line="240" w:lineRule="auto"/>
+        <w:rPr>
+          <w:b/>
+        </w:rPr>
+      </w:pPr>
+      <w:r>
+        <w:rPr>
+          <w:b/>
+        </w:rPr>
+        <w:t>Tworzenie plików</w:t>
+      </w:r>
+    </w:p>
+    <w:p>
+      <w:pPr>
+        <w:spacing w:after="0" w:line="240" w:lineRule="auto"/>
+      </w:pPr>
+      <w:r>
+        <w:tab/>
+      </w:r>
+    </w:p>
+    <w:p>
+      <w:pPr>
+        <w:spacing w:after="0" w:line="240" w:lineRule="auto"/>
+      </w:pPr>
+      <w:r>
+        <w:tab/>
+        <w:t>echo a &gt; a.txt</w:t>
+      </w:r>
+    </w:p>
+    <w:p>
+      <w:pPr>
+        <w:spacing w:after="0" w:line="240" w:lineRule="auto"/>
+      </w:pPr>
+      <w:r>
+        <w:tab/>
+        <w:t>echo „</w:t>
+      </w:r>
+      <w:proofErr w:type="spellStart"/>
+      <w:r>
+        <w:t>Lorem</w:t>
+      </w:r>
+      <w:proofErr w:type="spellEnd"/>
+      <w:r>
+        <w:t xml:space="preserve"> …..” &gt; lorem.txt</w:t>
+      </w:r>
+    </w:p>
+    <w:p>
+      <w:pPr>
+        <w:spacing w:after="0" w:line="240" w:lineRule="auto"/>
+      </w:pPr>
+    </w:p>
+    <w:p>
+      <w:pPr>
+        <w:spacing w:after="0" w:line="240" w:lineRule="auto"/>
+        <w:rPr>
+          <w:b/>
+        </w:rPr>
+      </w:pPr>
+      <w:r>
+        <w:rPr>
+          <w:b/>
+        </w:rPr>
+        <w:t>Składnia poleceń Gita</w:t>
+      </w:r>
+    </w:p>
+    <w:p>
+      <w:pPr>
+        <w:spacing w:after="0" w:line="240" w:lineRule="auto"/>
+      </w:pPr>
+      <w:r>
+        <w:rPr>
+          <w:b/>
+        </w:rPr>
+        <w:tab/>
+      </w:r>
+    </w:p>
+    <w:p>
+      <w:pPr>
+        <w:spacing w:after="0" w:line="240" w:lineRule="auto"/>
+      </w:pPr>
+      <w:r>
+        <w:tab/>
+        <w:t>Specjalny parametr -- oddziela parametry od ścieżek:</w:t>
+      </w:r>
+    </w:p>
+    <w:p>
+      <w:pPr>
+        <w:spacing w:after="0" w:line="240" w:lineRule="auto"/>
+      </w:pPr>
+    </w:p>
+    <w:p>
+      <w:pPr>
+        <w:spacing w:after="0" w:line="240" w:lineRule="auto"/>
+      </w:pPr>
+      <w:r>
+        <w:tab/>
+        <w:t xml:space="preserve">git </w:t>
+      </w:r>
+      <w:proofErr w:type="spellStart"/>
+      <w:r>
+        <w:t>add</w:t>
+      </w:r>
+      <w:proofErr w:type="spellEnd"/>
+      <w:r>
+        <w:t xml:space="preserve"> -- --</w:t>
+      </w:r>
+      <w:proofErr w:type="spellStart"/>
+      <w:r>
+        <w:t>all</w:t>
+      </w:r>
+      <w:proofErr w:type="spellEnd"/>
+    </w:p>
+    <w:p>
+      <w:pPr>
+        <w:spacing w:after="0" w:line="240" w:lineRule="auto"/>
+      </w:pPr>
+    </w:p>
+    <w:p>
+      <w:pPr>
+        <w:spacing w:after="0" w:line="240" w:lineRule="auto"/>
+      </w:pPr>
+      <w:r>
+        <w:tab/>
+        <w:t>Powyższe polecenie indeksuje plik o nazwie --</w:t>
+      </w:r>
+      <w:proofErr w:type="spellStart"/>
+      <w:r>
+        <w:t>all</w:t>
+      </w:r>
+      <w:proofErr w:type="spellEnd"/>
+      <w:r>
+        <w:t>.</w:t>
+      </w:r>
+    </w:p>
+    <w:p>
+      <w:pPr>
+        <w:spacing w:after="0" w:line="240" w:lineRule="auto"/>
+        <w:rPr>
+          <w:b/>
+        </w:rPr>
+      </w:pPr>
+    </w:p>
+    <w:p>
+      <w:pPr>
+        <w:spacing w:after="0" w:line="240" w:lineRule="auto"/>
+        <w:rPr>
+          <w:b/>
+        </w:rPr>
+      </w:pPr>
+      <w:r>
+        <w:rPr>
+          <w:b/>
+        </w:rPr>
+        <w:t>Ignorowanie plików</w:t>
+      </w:r>
+    </w:p>
+    <w:p>
+      <w:pPr>
+        <w:spacing w:after="0" w:line="240" w:lineRule="auto"/>
+        <w:rPr>
+          <w:b/>
+        </w:rPr>
+      </w:pPr>
+    </w:p>
+    <w:p>
+      <w:pPr>
+        <w:spacing w:after="0" w:line="240" w:lineRule="auto"/>
+      </w:pPr>
+      <w:r>
+        <w:tab/>
+        <w:t>Plik konfiguracyjny podlegający zapisowi w repozytorium:</w:t>
+      </w:r>
+    </w:p>
+    <w:p>
+      <w:pPr>
+        <w:spacing w:after="0" w:line="240" w:lineRule="auto"/>
+      </w:pPr>
+      <w:r>
+        <w:tab/>
+      </w:r>
+    </w:p>
+    <w:p>
+      <w:pPr>
+        <w:spacing w:after="0" w:line="240" w:lineRule="auto"/>
+      </w:pPr>
+      <w:r>
+        <w:tab/>
+        <w:t>.</w:t>
+      </w:r>
+      <w:proofErr w:type="spellStart"/>
+      <w:r>
+        <w:t>gitignore</w:t>
+      </w:r>
+      <w:proofErr w:type="spellEnd"/>
+    </w:p>
+    <w:p>
+      <w:pPr>
+        <w:spacing w:after="0" w:line="240" w:lineRule="auto"/>
+      </w:pPr>
+    </w:p>
+    <w:p>
+      <w:pPr>
+        <w:spacing w:after="0" w:line="240" w:lineRule="auto"/>
+      </w:pPr>
+      <w:r>
+        <w:tab/>
+        <w:t>Plik konfiguracyjny niepodlegający zapisywaniu w repozytorium:</w:t>
+      </w:r>
+    </w:p>
+    <w:p>
+      <w:pPr>
+        <w:spacing w:after="0" w:line="240" w:lineRule="auto"/>
+      </w:pPr>
+      <w:r>
+        <w:tab/>
+      </w:r>
+    </w:p>
+    <w:p>
+      <w:pPr>
+        <w:spacing w:after="0" w:line="240" w:lineRule="auto"/>
+      </w:pPr>
+      <w:r>
+        <w:tab/>
+        <w:t>.git/info/</w:t>
+      </w:r>
+      <w:proofErr w:type="spellStart"/>
+      <w:r>
+        <w:t>exclude</w:t>
+      </w:r>
+      <w:proofErr w:type="spellEnd"/>
+    </w:p>
+    <w:p>
+      <w:pPr>
+        <w:spacing w:after="0" w:line="240" w:lineRule="auto"/>
+      </w:pPr>
+    </w:p>
+    <w:p>
+      <w:pPr>
+        <w:spacing w:after="0" w:line="240" w:lineRule="auto"/>
+      </w:pPr>
+      <w:r>
+        <w:tab/>
+        <w:t>Globalny plik .</w:t>
+      </w:r>
+      <w:proofErr w:type="spellStart"/>
+      <w:r>
+        <w:t>gitignore</w:t>
+      </w:r>
+      <w:proofErr w:type="spellEnd"/>
+      <w:r>
+        <w:t xml:space="preserve"> (niezapisywany w repozytoriach):</w:t>
+      </w:r>
+    </w:p>
+    <w:p>
+      <w:pPr>
+        <w:spacing w:after="0" w:line="240" w:lineRule="auto"/>
+      </w:pPr>
+      <w:r>
+        <w:lastRenderedPageBreak/>
+        <w:tab/>
+      </w:r>
+      <w:proofErr w:type="spellStart"/>
+      <w:r>
+        <w:t>scieżka</w:t>
+      </w:r>
+      <w:proofErr w:type="spellEnd"/>
+      <w:r>
+        <w:t>\do\dowolnego\folderu\.</w:t>
+      </w:r>
+      <w:proofErr w:type="spellStart"/>
+      <w:r>
+        <w:t>gitingnore</w:t>
+      </w:r>
+      <w:proofErr w:type="spellEnd"/>
+    </w:p>
+    <w:p>
+      <w:pPr>
+        <w:spacing w:after="0" w:line="240" w:lineRule="auto"/>
+      </w:pPr>
+    </w:p>
+    <w:p>
+      <w:pPr>
+        <w:spacing w:after="0" w:line="240" w:lineRule="auto"/>
+      </w:pPr>
+      <w:r>
+        <w:tab/>
+        <w:t>Ustalenie nazwy globalnego pliku .</w:t>
+      </w:r>
+      <w:proofErr w:type="spellStart"/>
+      <w:r>
+        <w:t>gitconfig</w:t>
+      </w:r>
+      <w:proofErr w:type="spellEnd"/>
+      <w:r>
+        <w:t>:</w:t>
+      </w:r>
+    </w:p>
+    <w:p>
+      <w:pPr>
+        <w:spacing w:after="0" w:line="240" w:lineRule="auto"/>
+      </w:pPr>
+    </w:p>
+    <w:p>
+      <w:pPr>
+        <w:spacing w:after="0" w:line="240" w:lineRule="auto"/>
+        <w:rPr>
+          <w:lang w:val="en-US"/>
+        </w:rPr>
+      </w:pPr>
+      <w:r>
+        <w:tab/>
+      </w:r>
+      <w:proofErr w:type="spellStart"/>
+      <w:r>
+        <w:rPr>
+          <w:lang w:val="en-US"/>
+        </w:rPr>
+        <w:t>git</w:t>
+      </w:r>
+      <w:proofErr w:type="spellEnd"/>
+      <w:r>
+        <w:rPr>
+          <w:lang w:val="en-US"/>
+        </w:rPr>
+        <w:t xml:space="preserve"> </w:t>
+      </w:r>
+      <w:proofErr w:type="spellStart"/>
+      <w:r>
+        <w:rPr>
+          <w:lang w:val="en-US"/>
+        </w:rPr>
+        <w:t>config</w:t>
+      </w:r>
+      <w:proofErr w:type="spellEnd"/>
+      <w:r>
+        <w:rPr>
+          <w:lang w:val="en-US"/>
+        </w:rPr>
+        <w:t xml:space="preserve"> --global </w:t>
+      </w:r>
+      <w:proofErr w:type="spellStart"/>
+      <w:r>
+        <w:rPr>
+          <w:lang w:val="en-US"/>
+        </w:rPr>
+        <w:t>core.excudesfile</w:t>
+      </w:r>
+      <w:proofErr w:type="spellEnd"/>
+      <w:r>
+        <w:rPr>
+          <w:lang w:val="en-US"/>
+        </w:rPr>
+        <w:t xml:space="preserve"> </w:t>
+      </w:r>
+      <w:proofErr w:type="spellStart"/>
+      <w:r>
+        <w:rPr>
+          <w:lang w:val="en-US"/>
+        </w:rPr>
+        <w:t>sci</w:t>
+      </w:r>
+      <w:r>
+        <w:rPr>
+          <w:lang w:val="en-US"/>
+        </w:rPr>
+        <w:t>e</w:t>
+      </w:r>
+      <w:r>
+        <w:rPr>
+          <w:lang w:val="en-US"/>
+        </w:rPr>
+        <w:t>żka</w:t>
+      </w:r>
+      <w:proofErr w:type="spellEnd"/>
+      <w:r>
+        <w:rPr>
+          <w:lang w:val="en-US"/>
+        </w:rPr>
+        <w:t>\do\</w:t>
+      </w:r>
+      <w:proofErr w:type="spellStart"/>
+      <w:r>
+        <w:rPr>
+          <w:lang w:val="en-US"/>
+        </w:rPr>
+        <w:t>dowolnego</w:t>
+      </w:r>
+      <w:proofErr w:type="spellEnd"/>
+      <w:r>
+        <w:rPr>
+          <w:lang w:val="en-US"/>
+        </w:rPr>
+        <w:t>\</w:t>
+      </w:r>
+      <w:proofErr w:type="spellStart"/>
+      <w:r>
+        <w:rPr>
+          <w:lang w:val="en-US"/>
+        </w:rPr>
+        <w:t>folderu</w:t>
+      </w:r>
+      <w:proofErr w:type="spellEnd"/>
+      <w:r>
+        <w:rPr>
+          <w:lang w:val="en-US"/>
+        </w:rPr>
+        <w:t>\.</w:t>
+      </w:r>
+      <w:proofErr w:type="spellStart"/>
+      <w:r>
+        <w:rPr>
+          <w:lang w:val="en-US"/>
+        </w:rPr>
+        <w:t>gitignore</w:t>
+      </w:r>
+      <w:proofErr w:type="spellEnd"/>
+    </w:p>
+    <w:p>
+      <w:pPr>
+        <w:spacing w:after="0" w:line="240" w:lineRule="auto"/>
+        <w:rPr>
+          <w:lang w:val="en-US"/>
+        </w:rPr>
+      </w:pPr>
+    </w:p>
+    <w:p>
+      <w:pPr>
+        <w:spacing w:after="0" w:line="240" w:lineRule="auto"/>
+      </w:pPr>
+      <w:r>
+        <w:rPr>
+          <w:lang w:val="en-US"/>
+        </w:rPr>
+        <w:tab/>
+      </w:r>
+      <w:r>
+        <w:t>Powyższa instrukcja tworzy wpis w globalnym pliku konfiguracyjnym:</w:t>
+      </w:r>
+    </w:p>
+    <w:p>
+      <w:pPr>
+        <w:spacing w:after="0" w:line="240" w:lineRule="auto"/>
+      </w:pPr>
+      <w:r>
+        <w:tab/>
+      </w:r>
+    </w:p>
+    <w:p>
+      <w:pPr>
+        <w:spacing w:after="0" w:line="240" w:lineRule="auto"/>
+      </w:pPr>
+      <w:r>
+        <w:tab/>
+        <w:t>[</w:t>
+      </w:r>
+      <w:proofErr w:type="spellStart"/>
+      <w:r>
+        <w:t>core</w:t>
+      </w:r>
+      <w:proofErr w:type="spellEnd"/>
+      <w:r>
+        <w:t>]</w:t>
+      </w:r>
+    </w:p>
+    <w:p>
+      <w:pPr>
+        <w:spacing w:after="0" w:line="240" w:lineRule="auto"/>
+        <w:rPr>
+          <w:lang w:val="en-US"/>
+        </w:rPr>
+      </w:pPr>
+      <w:r>
+        <w:tab/>
+      </w:r>
+      <w:r>
+        <w:tab/>
+      </w:r>
+      <w:proofErr w:type="spellStart"/>
+      <w:r>
+        <w:t>exclude</w:t>
+      </w:r>
+      <w:r>
+        <w:t>sfile</w:t>
+      </w:r>
+      <w:proofErr w:type="spellEnd"/>
+      <w:r>
+        <w:t xml:space="preserve"> = </w:t>
+      </w:r>
+      <w:proofErr w:type="spellStart"/>
+      <w:r>
+        <w:rPr>
+          <w:lang w:val="en-US"/>
+        </w:rPr>
+        <w:t>sci</w:t>
+      </w:r>
+      <w:r>
+        <w:rPr>
+          <w:lang w:val="en-US"/>
+        </w:rPr>
+        <w:t>e</w:t>
+      </w:r>
+      <w:r>
+        <w:rPr>
+          <w:lang w:val="en-US"/>
+        </w:rPr>
+        <w:t>żka</w:t>
+      </w:r>
+      <w:proofErr w:type="spellEnd"/>
+      <w:r>
+        <w:rPr>
+          <w:lang w:val="en-US"/>
+        </w:rPr>
+        <w:t>\</w:t>
+      </w:r>
+      <w:r>
+        <w:rPr>
+          <w:lang w:val="en-US"/>
+        </w:rPr>
+        <w:t>\do\</w:t>
+      </w:r>
+      <w:r>
+        <w:rPr>
+          <w:lang w:val="en-US"/>
+        </w:rPr>
+        <w:t>\</w:t>
+      </w:r>
+      <w:proofErr w:type="spellStart"/>
+      <w:r>
+        <w:rPr>
+          <w:lang w:val="en-US"/>
+        </w:rPr>
+        <w:t>dowolnego</w:t>
+      </w:r>
+      <w:proofErr w:type="spellEnd"/>
+      <w:r>
+        <w:rPr>
+          <w:lang w:val="en-US"/>
+        </w:rPr>
+        <w:t>\</w:t>
+      </w:r>
+      <w:r>
+        <w:rPr>
+          <w:lang w:val="en-US"/>
+        </w:rPr>
+        <w:t>\</w:t>
+      </w:r>
+      <w:proofErr w:type="spellStart"/>
+      <w:r>
+        <w:rPr>
+          <w:lang w:val="en-US"/>
+        </w:rPr>
+        <w:t>folderu</w:t>
+      </w:r>
+      <w:proofErr w:type="spellEnd"/>
+      <w:r>
+        <w:rPr>
+          <w:lang w:val="en-US"/>
+        </w:rPr>
+        <w:t>\</w:t>
+      </w:r>
+      <w:r>
+        <w:rPr>
+          <w:lang w:val="en-US"/>
+        </w:rPr>
+        <w:t>\.</w:t>
+      </w:r>
+      <w:proofErr w:type="spellStart"/>
+      <w:r>
+        <w:rPr>
+          <w:lang w:val="en-US"/>
+        </w:rPr>
+        <w:t>gitignore</w:t>
+      </w:r>
+      <w:proofErr w:type="spellEnd"/>
+    </w:p>
+    <w:p>
+      <w:pPr>
+        <w:spacing w:after="0" w:line="240" w:lineRule="auto"/>
+        <w:rPr>
+          <w:lang w:val="en-US"/>
+        </w:rPr>
+      </w:pPr>
+      <w:r>
+        <w:rPr>
+          <w:lang w:val="en-US"/>
+        </w:rPr>
+        <w:tab/>
+      </w:r>
+    </w:p>
+    <w:p>
+      <w:pPr>
+        <w:spacing w:after="0" w:line="240" w:lineRule="auto"/>
+        <w:rPr>
+          <w:lang w:val="en-US"/>
+        </w:rPr>
+      </w:pPr>
+      <w:r>
+        <w:rPr>
+          <w:lang w:val="en-US"/>
+        </w:rPr>
+        <w:tab/>
+      </w:r>
+      <w:proofErr w:type="spellStart"/>
+      <w:r>
+        <w:rPr>
+          <w:lang w:val="en-US"/>
+        </w:rPr>
+        <w:t>Przykładowa</w:t>
+      </w:r>
+      <w:proofErr w:type="spellEnd"/>
+      <w:r>
+        <w:rPr>
+          <w:lang w:val="en-US"/>
+        </w:rPr>
+        <w:t xml:space="preserve"> </w:t>
+      </w:r>
+      <w:proofErr w:type="spellStart"/>
+      <w:r>
+        <w:rPr>
+          <w:lang w:val="en-US"/>
+        </w:rPr>
+        <w:t>zawartość</w:t>
+      </w:r>
+      <w:proofErr w:type="spellEnd"/>
+      <w:r>
+        <w:rPr>
+          <w:lang w:val="en-US"/>
+        </w:rPr>
+        <w:t xml:space="preserve"> </w:t>
+      </w:r>
+      <w:proofErr w:type="spellStart"/>
+      <w:r>
+        <w:rPr>
+          <w:lang w:val="en-US"/>
+        </w:rPr>
+        <w:t>pliku</w:t>
+      </w:r>
+      <w:proofErr w:type="spellEnd"/>
+      <w:r>
+        <w:rPr>
+          <w:lang w:val="en-US"/>
+        </w:rPr>
+        <w:t xml:space="preserve"> .</w:t>
+      </w:r>
+      <w:proofErr w:type="spellStart"/>
+      <w:r>
+        <w:rPr>
+          <w:lang w:val="en-US"/>
+        </w:rPr>
+        <w:t>gitignore</w:t>
+      </w:r>
+      <w:proofErr w:type="spellEnd"/>
+    </w:p>
+    <w:p>
+      <w:pPr>
+        <w:spacing w:after="0" w:line="240" w:lineRule="auto"/>
+        <w:rPr>
+          <w:lang w:val="en-US"/>
+        </w:rPr>
+      </w:pPr>
+      <w:r>
+        <w:rPr>
+          <w:lang w:val="en-US"/>
+        </w:rPr>
+        <w:tab/>
+      </w:r>
+    </w:p>
+    <w:p>
+      <w:pPr>
+        <w:spacing w:after="0" w:line="240" w:lineRule="auto"/>
+        <w:rPr>
+          <w:lang w:val="en-US"/>
+        </w:rPr>
+      </w:pPr>
+      <w:r>
+        <w:rPr>
+          <w:lang w:val="en-US"/>
+        </w:rPr>
+        <w:tab/>
+        <w:t>#</w:t>
+      </w:r>
+      <w:proofErr w:type="spellStart"/>
+      <w:r>
+        <w:rPr>
+          <w:lang w:val="en-US"/>
+        </w:rPr>
+        <w:t>foldery</w:t>
+      </w:r>
+      <w:proofErr w:type="spellEnd"/>
+    </w:p>
+    <w:p>
+      <w:pPr>
+        <w:spacing w:after="0" w:line="240" w:lineRule="auto"/>
+        <w:rPr>
+          <w:lang w:val="en-US"/>
+        </w:rPr>
+      </w:pPr>
+      <w:r>
+        <w:rPr>
+          <w:lang w:val="en-US"/>
+        </w:rPr>
+        <w:tab/>
+        <w:t>.idea</w:t>
+      </w:r>
+    </w:p>
+    <w:p>
+      <w:pPr>
+        <w:spacing w:after="0" w:line="240" w:lineRule="auto"/>
+        <w:rPr>
+          <w:lang w:val="en-US"/>
+        </w:rPr>
+      </w:pPr>
+      <w:r>
+        <w:rPr>
+          <w:lang w:val="en-US"/>
+        </w:rPr>
+        <w:tab/>
+      </w:r>
+      <w:proofErr w:type="spellStart"/>
+      <w:r>
+        <w:rPr>
+          <w:lang w:val="en-US"/>
+        </w:rPr>
+        <w:t>nbpoject</w:t>
+      </w:r>
+      <w:proofErr w:type="spellEnd"/>
+    </w:p>
+    <w:p>
+      <w:pPr>
+        <w:spacing w:after="0" w:line="240" w:lineRule="auto"/>
+        <w:rPr>
+          <w:lang w:val="en-US"/>
+        </w:rPr>
+      </w:pPr>
+      <w:r>
+        <w:rPr>
+          <w:lang w:val="en-US"/>
+        </w:rPr>
+        <w:tab/>
+      </w:r>
+      <w:proofErr w:type="spellStart"/>
+      <w:r>
+        <w:rPr>
+          <w:lang w:val="en-US"/>
+        </w:rPr>
+        <w:t>tmp</w:t>
+      </w:r>
+      <w:proofErr w:type="spellEnd"/>
+    </w:p>
+    <w:p>
+      <w:pPr>
+        <w:spacing w:after="0" w:line="240" w:lineRule="auto"/>
+        <w:rPr>
+          <w:lang w:val="en-US"/>
+        </w:rPr>
+      </w:pPr>
+      <w:r>
+        <w:rPr>
+          <w:lang w:val="en-US"/>
+        </w:rPr>
+        <w:tab/>
+      </w:r>
+    </w:p>
+    <w:p>
+      <w:pPr>
+        <w:spacing w:after="0" w:line="240" w:lineRule="auto"/>
+        <w:rPr>
+          <w:lang w:val="en-US"/>
+        </w:rPr>
+      </w:pPr>
+      <w:r>
+        <w:rPr>
+          <w:lang w:val="en-US"/>
+        </w:rPr>
+        <w:tab/>
+        <w:t>#</w:t>
+      </w:r>
+      <w:proofErr w:type="spellStart"/>
+      <w:r>
+        <w:rPr>
+          <w:lang w:val="en-US"/>
+        </w:rPr>
+        <w:t>pliki</w:t>
+      </w:r>
+      <w:proofErr w:type="spellEnd"/>
+    </w:p>
+    <w:p>
+      <w:pPr>
+        <w:spacing w:after="0" w:line="240" w:lineRule="auto"/>
+        <w:rPr>
+          <w:lang w:val="en-US"/>
+        </w:rPr>
+      </w:pPr>
+      <w:r>
+        <w:rPr>
+          <w:lang w:val="en-US"/>
+        </w:rPr>
+        <w:tab/>
+        <w:t>*.[</w:t>
+      </w:r>
+      <w:proofErr w:type="spellStart"/>
+      <w:r>
+        <w:rPr>
+          <w:lang w:val="en-US"/>
+        </w:rPr>
+        <w:t>oa</w:t>
+      </w:r>
+      <w:proofErr w:type="spellEnd"/>
+      <w:r>
+        <w:rPr>
+          <w:lang w:val="en-US"/>
+        </w:rPr>
+        <w:t>]</w:t>
+      </w:r>
+    </w:p>
+    <w:p>
+      <w:pPr>
+        <w:spacing w:after="0" w:line="240" w:lineRule="auto"/>
+        <w:rPr>
+          <w:lang w:val="en-US"/>
+        </w:rPr>
+      </w:pPr>
+      <w:r>
+        <w:rPr>
+          <w:lang w:val="en-US"/>
+        </w:rPr>
+        <w:tab/>
+        <w:t>*~</w:t>
+      </w:r>
+    </w:p>
+    <w:p>
+      <w:pPr>
+        <w:spacing w:after="0" w:line="240" w:lineRule="auto"/>
+        <w:rPr>
+          <w:lang w:val="en-US"/>
+        </w:rPr>
+      </w:pPr>
+      <w:r>
+        <w:rPr>
+          <w:lang w:val="en-US"/>
+        </w:rPr>
+        <w:tab/>
+        <w:t>*.exe</w:t>
+      </w:r>
+    </w:p>
+    <w:p>
+      <w:pPr>
+        <w:spacing w:after="0" w:line="240" w:lineRule="auto"/>
+        <w:rPr>
+          <w:b/>
+          <w:lang w:val="en-US"/>
+        </w:rPr>
+      </w:pPr>
+    </w:p>
+    <w:p>
+      <w:pPr>
+        <w:spacing w:after="0" w:line="240" w:lineRule="auto"/>
+        <w:rPr>
+          <w:b/>
+          <w:lang w:val="en-US"/>
+        </w:rPr>
+      </w:pPr>
+      <w:proofErr w:type="spellStart"/>
+      <w:r>
+        <w:rPr>
+          <w:b/>
+          <w:lang w:val="en-US"/>
+        </w:rPr>
+        <w:t>Znaczniki</w:t>
+      </w:r>
+      <w:proofErr w:type="spellEnd"/>
+    </w:p>
+    <w:p>
+      <w:pPr>
+        <w:spacing w:after="0" w:line="240" w:lineRule="auto"/>
+        <w:rPr>
+          <w:lang w:val="en-US"/>
+        </w:rPr>
+      </w:pPr>
+      <w:r>
+        <w:rPr>
+          <w:b/>
+          <w:lang w:val="en-US"/>
+        </w:rPr>
+        <w:tab/>
+      </w:r>
+    </w:p>
+    <w:p>
+      <w:pPr>
+        <w:spacing w:after="0" w:line="240" w:lineRule="auto"/>
+      </w:pPr>
+      <w:r>
+        <w:rPr>
+          <w:lang w:val="en-US"/>
+        </w:rPr>
+        <w:tab/>
+      </w:r>
+      <w:r>
+        <w:t>Tworzenie znacznika opisanego dotyczącego ostatniej rewizji:</w:t>
+      </w:r>
+    </w:p>
+    <w:p>
+      <w:pPr>
+        <w:spacing w:after="0" w:line="240" w:lineRule="auto"/>
+      </w:pPr>
+      <w:r>
+        <w:tab/>
+      </w:r>
+    </w:p>
+    <w:p>
+      <w:pPr>
+        <w:spacing w:after="0" w:line="240" w:lineRule="auto"/>
+      </w:pPr>
+      <w:r>
+        <w:tab/>
+        <w:t xml:space="preserve">git </w:t>
+      </w:r>
+      <w:proofErr w:type="spellStart"/>
+      <w:r>
+        <w:t>tag</w:t>
+      </w:r>
+      <w:proofErr w:type="spellEnd"/>
+      <w:r>
+        <w:t xml:space="preserve"> -a NAZWA -m KOMENTARZ</w:t>
+      </w:r>
+    </w:p>
+    <w:p>
+      <w:pPr>
+        <w:spacing w:after="0" w:line="240" w:lineRule="auto"/>
+      </w:pPr>
+      <w:r>
+        <w:tab/>
+      </w:r>
+    </w:p>
+    <w:p>
+      <w:pPr>
+        <w:spacing w:after="0" w:line="240" w:lineRule="auto"/>
+      </w:pPr>
+      <w:r>
+        <w:tab/>
+        <w:t>np.</w:t>
+      </w:r>
+    </w:p>
+    <w:p>
+      <w:pPr>
+        <w:spacing w:after="0" w:line="240" w:lineRule="auto"/>
+      </w:pPr>
+    </w:p>
+    <w:p>
+      <w:pPr>
+        <w:spacing w:after="0" w:line="240" w:lineRule="auto"/>
+      </w:pPr>
+      <w:r>
+        <w:tab/>
+        <w:t xml:space="preserve">git </w:t>
+      </w:r>
+      <w:proofErr w:type="spellStart"/>
+      <w:r>
+        <w:t>tag</w:t>
+      </w:r>
+      <w:proofErr w:type="spellEnd"/>
+      <w:r>
+        <w:t xml:space="preserve"> -a v1.2.3 -m „Wydanie wersji  1.2.3”</w:t>
+      </w:r>
+    </w:p>
+    <w:p>
+      <w:pPr>
+        <w:spacing w:after="0" w:line="240" w:lineRule="auto"/>
+        <w:rPr>
+          <w:b/>
+        </w:rPr>
+      </w:pPr>
+    </w:p>
+    <w:p>
+      <w:pPr>
+        <w:spacing w:after="0" w:line="240" w:lineRule="auto"/>
+      </w:pPr>
+      <w:r>
+        <w:rPr>
+          <w:b/>
+        </w:rPr>
+        <w:tab/>
+      </w:r>
+      <w:r>
+        <w:t>Tworzenie znacznika opisanego dotyczącego dowolnej rewizji:</w:t>
+      </w:r>
+    </w:p>
+    <w:p>
+      <w:pPr>
+        <w:spacing w:after="0" w:line="240" w:lineRule="auto"/>
+      </w:pPr>
+    </w:p>
+    <w:p>
+      <w:pPr>
+        <w:spacing w:after="0" w:line="240" w:lineRule="auto"/>
+      </w:pPr>
+      <w:r>
+        <w:tab/>
+        <w:t xml:space="preserve">git </w:t>
+      </w:r>
+      <w:proofErr w:type="spellStart"/>
+      <w:r>
+        <w:t>tag</w:t>
+      </w:r>
+      <w:proofErr w:type="spellEnd"/>
+      <w:r>
+        <w:t xml:space="preserve"> -a NAZWA -m KOMENTARZ SHA-1</w:t>
+      </w:r>
+    </w:p>
+    <w:p>
+      <w:pPr>
+        <w:spacing w:after="0" w:line="240" w:lineRule="auto"/>
+      </w:pPr>
+      <w:r>
+        <w:tab/>
+      </w:r>
+    </w:p>
+    <w:p>
+      <w:pPr>
+        <w:spacing w:after="0" w:line="240" w:lineRule="auto"/>
+      </w:pPr>
+      <w:r>
+        <w:tab/>
+        <w:t xml:space="preserve">np. </w:t>
+      </w:r>
+    </w:p>
+    <w:p>
+      <w:pPr>
+        <w:spacing w:after="0" w:line="240" w:lineRule="auto"/>
+      </w:pPr>
+      <w:r>
+        <w:tab/>
+      </w:r>
+    </w:p>
+    <w:p>
+      <w:pPr>
+        <w:spacing w:after="0" w:line="240" w:lineRule="auto"/>
+        <w:rPr>
+          <w:lang w:val="en-US"/>
+        </w:rPr>
+      </w:pPr>
+      <w:r>
+        <w:tab/>
+      </w:r>
+      <w:proofErr w:type="spellStart"/>
+      <w:r>
+        <w:rPr>
+          <w:lang w:val="en-US"/>
+        </w:rPr>
+        <w:t>git</w:t>
+      </w:r>
+      <w:proofErr w:type="spellEnd"/>
+      <w:r>
+        <w:rPr>
+          <w:lang w:val="en-US"/>
+        </w:rPr>
+        <w:t xml:space="preserve"> tag -a v4.5.6 -m „</w:t>
+      </w:r>
+      <w:proofErr w:type="spellStart"/>
+      <w:r>
+        <w:rPr>
+          <w:lang w:val="en-US"/>
+        </w:rPr>
+        <w:t>Wydanie</w:t>
+      </w:r>
+      <w:proofErr w:type="spellEnd"/>
+      <w:r>
+        <w:rPr>
+          <w:lang w:val="en-US"/>
+        </w:rPr>
+        <w:t xml:space="preserve"> ver. 4.5.6” </w:t>
+      </w:r>
+      <w:proofErr w:type="spellStart"/>
+      <w:r>
+        <w:rPr>
+          <w:lang w:val="en-US"/>
+        </w:rPr>
+        <w:t>aabbccdd</w:t>
+      </w:r>
+      <w:proofErr w:type="spellEnd"/>
+    </w:p>
+    <w:p>
+      <w:pPr>
+        <w:spacing w:after="0" w:line="240" w:lineRule="auto"/>
+        <w:rPr>
+          <w:lang w:val="en-US"/>
+        </w:rPr>
+      </w:pPr>
+    </w:p>
+    <w:p>
+      <w:pPr>
+        <w:spacing w:after="0" w:line="240" w:lineRule="auto"/>
+      </w:pPr>
+      <w:r>
+        <w:rPr>
+          <w:lang w:val="en-US"/>
+        </w:rPr>
+        <w:tab/>
+      </w:r>
+      <w:r>
+        <w:t>Tworzenie znacznika lekkiego dotyczącego ostatniej rewizji:</w:t>
+      </w:r>
+    </w:p>
+    <w:p>
+      <w:pPr>
+        <w:spacing w:after="0" w:line="240" w:lineRule="auto"/>
+      </w:pPr>
+      <w:r>
+        <w:tab/>
+      </w:r>
+    </w:p>
+    <w:p>
+      <w:pPr>
+        <w:spacing w:after="0" w:line="240" w:lineRule="auto"/>
+      </w:pPr>
+      <w:r>
+        <w:tab/>
+        <w:t xml:space="preserve">git </w:t>
+      </w:r>
+      <w:proofErr w:type="spellStart"/>
+      <w:r>
+        <w:t>tag</w:t>
+      </w:r>
+      <w:proofErr w:type="spellEnd"/>
+      <w:r>
+        <w:t xml:space="preserve"> NAZWA</w:t>
+      </w:r>
+    </w:p>
+    <w:p>
+      <w:pPr>
+        <w:spacing w:after="0" w:line="240" w:lineRule="auto"/>
+      </w:pPr>
+    </w:p>
+    <w:p>
+      <w:pPr>
+        <w:spacing w:after="0" w:line="240" w:lineRule="auto"/>
+      </w:pPr>
+      <w:r>
+        <w:tab/>
+        <w:t xml:space="preserve">Tworzenie znacznika lekkiego dotyczącego dowolnej rewizji: </w:t>
+      </w:r>
+    </w:p>
+    <w:p>
+      <w:pPr>
+        <w:spacing w:after="0" w:line="240" w:lineRule="auto"/>
+      </w:pPr>
+    </w:p>
+    <w:p>
+      <w:pPr>
+        <w:spacing w:after="0" w:line="240" w:lineRule="auto"/>
+      </w:pPr>
+      <w:r>
+        <w:tab/>
+        <w:t xml:space="preserve">git </w:t>
+      </w:r>
+      <w:proofErr w:type="spellStart"/>
+      <w:r>
+        <w:t>tag</w:t>
+      </w:r>
+      <w:proofErr w:type="spellEnd"/>
+      <w:r>
+        <w:t xml:space="preserve"> NAZWA SHA-1</w:t>
+      </w:r>
+    </w:p>
+    <w:p>
+      <w:pPr>
+        <w:spacing w:after="0" w:line="240" w:lineRule="auto"/>
+      </w:pPr>
+    </w:p>
+    <w:p>
+      <w:pPr>
+        <w:spacing w:after="0" w:line="240" w:lineRule="auto"/>
+      </w:pPr>
+      <w:r>
+        <w:tab/>
+        <w:t>Usuwanie dowolnego znacznika:</w:t>
+      </w:r>
+    </w:p>
+    <w:p>
+      <w:pPr>
+        <w:spacing w:after="0" w:line="240" w:lineRule="auto"/>
+      </w:pPr>
+      <w:r>
+        <w:tab/>
+      </w:r>
+    </w:p>
+    <w:p>
+      <w:pPr>
+        <w:spacing w:after="0" w:line="240" w:lineRule="auto"/>
+      </w:pPr>
+      <w:r>
+        <w:tab/>
+        <w:t xml:space="preserve">git </w:t>
+      </w:r>
+      <w:proofErr w:type="spellStart"/>
+      <w:r>
+        <w:t>tag</w:t>
+      </w:r>
+      <w:proofErr w:type="spellEnd"/>
+      <w:r>
+        <w:t xml:space="preserve"> -d NAZWA</w:t>
+      </w:r>
+    </w:p>
+    <w:p>
+      <w:pPr>
+        <w:spacing w:after="0" w:line="240" w:lineRule="auto"/>
+      </w:pPr>
+      <w:r>
+        <w:lastRenderedPageBreak/>
+        <w:tab/>
+        <w:t>Sprawdzenie dostępnych znaczników:</w:t>
+      </w:r>
+    </w:p>
+    <w:p>
+      <w:pPr>
+        <w:spacing w:after="0" w:line="240" w:lineRule="auto"/>
+      </w:pPr>
+      <w:r>
+        <w:tab/>
+      </w:r>
+    </w:p>
+    <w:p>
+      <w:pPr>
+        <w:spacing w:after="0" w:line="240" w:lineRule="auto"/>
+      </w:pPr>
+      <w:r>
+        <w:tab/>
+        <w:t xml:space="preserve">git </w:t>
+      </w:r>
+      <w:proofErr w:type="spellStart"/>
+      <w:r>
+        <w:t>tag</w:t>
+      </w:r>
+      <w:proofErr w:type="spellEnd"/>
+    </w:p>
+    <w:p>
+      <w:pPr>
+        <w:spacing w:after="0" w:line="240" w:lineRule="auto"/>
+      </w:pPr>
+      <w:r>
+        <w:tab/>
+      </w:r>
+    </w:p>
+    <w:p>
+      <w:pPr>
+        <w:spacing w:after="0" w:line="240" w:lineRule="auto"/>
+        <w:ind w:firstLine="708"/>
+      </w:pPr>
+      <w:r>
+        <w:t>Sprawdzenie dostępnych znaczników</w:t>
+      </w:r>
+      <w:r>
+        <w:t xml:space="preserve"> wraz z datami utworzenia</w:t>
+      </w:r>
+      <w:r>
+        <w:t>:</w:t>
+      </w:r>
+    </w:p>
+    <w:p>
+      <w:pPr>
+        <w:spacing w:after="0" w:line="240" w:lineRule="auto"/>
+      </w:pPr>
+      <w:r>
+        <w:tab/>
+      </w:r>
+    </w:p>
+    <w:p>
+      <w:pPr>
+        <w:spacing w:after="0" w:line="240" w:lineRule="auto"/>
+        <w:rPr>
+          <w:lang w:val="en-US"/>
+        </w:rPr>
+      </w:pPr>
+      <w:r>
+        <w:tab/>
+      </w:r>
+      <w:proofErr w:type="spellStart"/>
+      <w:r>
+        <w:rPr>
+          <w:lang w:val="en-US"/>
+        </w:rPr>
+        <w:t>git</w:t>
+      </w:r>
+      <w:proofErr w:type="spellEnd"/>
+      <w:r>
+        <w:rPr>
+          <w:lang w:val="en-US"/>
+        </w:rPr>
+        <w:t xml:space="preserve"> log --tags --simplify-by-</w:t>
+      </w:r>
+      <w:proofErr w:type="spellStart"/>
+      <w:r>
+        <w:rPr>
+          <w:lang w:val="en-US"/>
+        </w:rPr>
+        <w:t>deoration</w:t>
+      </w:r>
+      <w:proofErr w:type="spellEnd"/>
+      <w:r>
+        <w:rPr>
+          <w:lang w:val="en-US"/>
+        </w:rPr>
+        <w:t xml:space="preserve"> --pretty=”format:%</w:t>
+      </w:r>
+      <w:proofErr w:type="spellStart"/>
+      <w:r>
+        <w:rPr>
+          <w:lang w:val="en-US"/>
+        </w:rPr>
+        <w:t>ai</w:t>
+      </w:r>
+      <w:proofErr w:type="spellEnd"/>
+      <w:r>
+        <w:rPr>
+          <w:lang w:val="en-US"/>
+        </w:rPr>
+        <w:t xml:space="preserve"> %d”</w:t>
+      </w:r>
+    </w:p>
+    <w:p>
+      <w:pPr>
+        <w:spacing w:after="0" w:line="240" w:lineRule="auto"/>
+        <w:rPr>
+          <w:lang w:val="en-US"/>
+        </w:rPr>
+      </w:pPr>
+    </w:p>
+    <w:p>
+      <w:pPr>
+        <w:spacing w:after="0" w:line="240" w:lineRule="auto"/>
+      </w:pPr>
+      <w:r>
+        <w:rPr>
+          <w:lang w:val="en-US"/>
+        </w:rPr>
+        <w:tab/>
+      </w:r>
+      <w:r>
+        <w:t xml:space="preserve">Posortowana lista znaczników wraz z datami utworzenia: </w:t>
+      </w:r>
+    </w:p>
+    <w:p>
+      <w:pPr>
+        <w:spacing w:after="0" w:line="240" w:lineRule="auto"/>
+      </w:pPr>
+      <w:r>
+        <w:tab/>
+      </w:r>
+    </w:p>
+    <w:p>
+      <w:pPr>
+        <w:spacing w:after="0" w:line="240" w:lineRule="auto"/>
+        <w:rPr>
+          <w:lang w:val="en-US"/>
+        </w:rPr>
+      </w:pPr>
+      <w:r>
+        <w:tab/>
+      </w:r>
+      <w:proofErr w:type="spellStart"/>
+      <w:r>
+        <w:rPr>
+          <w:lang w:val="en-US"/>
+        </w:rPr>
+        <w:t>git</w:t>
+      </w:r>
+      <w:proofErr w:type="spellEnd"/>
+      <w:r>
+        <w:rPr>
+          <w:lang w:val="en-US"/>
+        </w:rPr>
+        <w:t xml:space="preserve"> log --tags --simplify-by-decoration --pretty=”format:%</w:t>
+      </w:r>
+      <w:proofErr w:type="spellStart"/>
+      <w:r>
+        <w:rPr>
+          <w:lang w:val="en-US"/>
+        </w:rPr>
+        <w:t>ai</w:t>
+      </w:r>
+      <w:proofErr w:type="spellEnd"/>
+      <w:r>
+        <w:rPr>
+          <w:lang w:val="en-US"/>
+        </w:rPr>
+        <w:t xml:space="preserve"> %d” | sort</w:t>
+      </w:r>
+    </w:p>
+    <w:p>
+      <w:pPr>
+        <w:spacing w:after="0" w:line="240" w:lineRule="auto"/>
+        <w:rPr>
+          <w:lang w:val="en-US"/>
+        </w:rPr>
+      </w:pPr>
+    </w:p>
+    <w:p>
+      <w:pPr>
+        <w:spacing w:after="0" w:line="240" w:lineRule="auto"/>
+        <w:rPr>
+          <w:lang w:val="en-US"/>
+        </w:rPr>
+      </w:pPr>
+      <w:r>
+        <w:rPr>
+          <w:lang w:val="en-US"/>
+        </w:rPr>
+        <w:tab/>
+      </w:r>
+      <w:proofErr w:type="spellStart"/>
+      <w:r>
+        <w:rPr>
+          <w:lang w:val="en-US"/>
+        </w:rPr>
+        <w:t>Lista</w:t>
+      </w:r>
+      <w:proofErr w:type="spellEnd"/>
+      <w:r>
+        <w:rPr>
+          <w:lang w:val="en-US"/>
+        </w:rPr>
+        <w:t xml:space="preserve"> </w:t>
+      </w:r>
+      <w:proofErr w:type="spellStart"/>
+      <w:r>
+        <w:rPr>
+          <w:lang w:val="en-US"/>
+        </w:rPr>
+        <w:t>dostępnych</w:t>
+      </w:r>
+      <w:proofErr w:type="spellEnd"/>
+      <w:r>
+        <w:rPr>
+          <w:lang w:val="en-US"/>
+        </w:rPr>
+        <w:t xml:space="preserve"> </w:t>
+      </w:r>
+      <w:proofErr w:type="spellStart"/>
+      <w:r>
+        <w:rPr>
+          <w:lang w:val="en-US"/>
+        </w:rPr>
+        <w:t>znaczików</w:t>
+      </w:r>
+      <w:proofErr w:type="spellEnd"/>
+      <w:r>
+        <w:rPr>
+          <w:lang w:val="en-US"/>
+        </w:rPr>
+        <w:t xml:space="preserve"> </w:t>
+      </w:r>
+      <w:proofErr w:type="spellStart"/>
+      <w:r>
+        <w:rPr>
+          <w:lang w:val="en-US"/>
+        </w:rPr>
+        <w:t>opisanych</w:t>
+      </w:r>
+      <w:proofErr w:type="spellEnd"/>
+      <w:r>
+        <w:rPr>
+          <w:lang w:val="en-US"/>
+        </w:rPr>
+        <w:t>:</w:t>
+      </w:r>
+    </w:p>
+    <w:p>
+      <w:pPr>
+        <w:spacing w:after="0" w:line="240" w:lineRule="auto"/>
+        <w:rPr>
+          <w:lang w:val="en-US"/>
+        </w:rPr>
+      </w:pPr>
+    </w:p>
+    <w:p>
+      <w:pPr>
+        <w:spacing w:after="0" w:line="240" w:lineRule="auto"/>
+        <w:rPr>
+          <w:lang w:val="en-US"/>
+        </w:rPr>
+      </w:pPr>
+      <w:r>
+        <w:rPr>
+          <w:lang w:val="en-US"/>
+        </w:rPr>
+        <w:tab/>
+      </w:r>
+      <w:proofErr w:type="spellStart"/>
+      <w:r>
+        <w:rPr>
+          <w:lang w:val="en-US"/>
+        </w:rPr>
+        <w:t>git</w:t>
+      </w:r>
+      <w:proofErr w:type="spellEnd"/>
+      <w:r>
+        <w:rPr>
+          <w:lang w:val="en-US"/>
+        </w:rPr>
+        <w:t xml:space="preserve"> describe </w:t>
+      </w:r>
+    </w:p>
+    <w:p>
+      <w:pPr>
+        <w:spacing w:after="0" w:line="240" w:lineRule="auto"/>
+        <w:rPr>
+          <w:lang w:val="en-US"/>
+        </w:rPr>
+      </w:pPr>
+    </w:p>
+    <w:p>
+      <w:pPr>
+        <w:spacing w:after="0" w:line="240" w:lineRule="auto"/>
+        <w:rPr>
+          <w:lang w:val="en-US"/>
+        </w:rPr>
+      </w:pPr>
+      <w:r>
+        <w:rPr>
+          <w:lang w:val="en-US"/>
+        </w:rPr>
+        <w:tab/>
+      </w:r>
+      <w:proofErr w:type="spellStart"/>
+      <w:r>
+        <w:rPr>
+          <w:lang w:val="en-US"/>
+        </w:rPr>
+        <w:t>Lista</w:t>
+      </w:r>
+      <w:proofErr w:type="spellEnd"/>
+      <w:r>
+        <w:rPr>
+          <w:lang w:val="en-US"/>
+        </w:rPr>
+        <w:t xml:space="preserve"> </w:t>
+      </w:r>
+      <w:proofErr w:type="spellStart"/>
+      <w:r>
+        <w:rPr>
+          <w:lang w:val="en-US"/>
+        </w:rPr>
+        <w:t>wszystkich</w:t>
+      </w:r>
+      <w:proofErr w:type="spellEnd"/>
+      <w:r>
+        <w:rPr>
+          <w:lang w:val="en-US"/>
+        </w:rPr>
+        <w:t xml:space="preserve"> </w:t>
+      </w:r>
+      <w:proofErr w:type="spellStart"/>
+      <w:r>
+        <w:rPr>
+          <w:lang w:val="en-US"/>
+        </w:rPr>
+        <w:t>dostępnych</w:t>
+      </w:r>
+      <w:proofErr w:type="spellEnd"/>
+      <w:r>
+        <w:rPr>
+          <w:lang w:val="en-US"/>
+        </w:rPr>
+        <w:t xml:space="preserve"> </w:t>
+      </w:r>
+      <w:proofErr w:type="spellStart"/>
+      <w:r>
+        <w:rPr>
+          <w:lang w:val="en-US"/>
+        </w:rPr>
+        <w:t>znaczników</w:t>
+      </w:r>
+      <w:proofErr w:type="spellEnd"/>
+      <w:r>
+        <w:rPr>
+          <w:lang w:val="en-US"/>
+        </w:rPr>
+        <w:t>:</w:t>
+      </w:r>
+    </w:p>
+    <w:p>
+      <w:pPr>
+        <w:spacing w:after="0" w:line="240" w:lineRule="auto"/>
+        <w:rPr>
+          <w:lang w:val="en-US"/>
+        </w:rPr>
+      </w:pPr>
+      <w:r>
+        <w:rPr>
+          <w:lang w:val="en-US"/>
+        </w:rPr>
+        <w:tab/>
+      </w:r>
+    </w:p>
+    <w:p>
+      <w:pPr>
+        <w:spacing w:after="0" w:line="240" w:lineRule="auto"/>
+        <w:rPr>
+          <w:lang w:val="en-US"/>
+        </w:rPr>
+      </w:pPr>
+      <w:r>
+        <w:rPr>
+          <w:lang w:val="en-US"/>
+        </w:rPr>
+        <w:tab/>
+      </w:r>
+      <w:proofErr w:type="spellStart"/>
+      <w:r>
+        <w:rPr>
+          <w:lang w:val="en-US"/>
+        </w:rPr>
+        <w:t>git</w:t>
+      </w:r>
+      <w:proofErr w:type="spellEnd"/>
+      <w:r>
+        <w:rPr>
+          <w:lang w:val="en-US"/>
+        </w:rPr>
+        <w:t xml:space="preserve"> describe --tags</w:t>
+      </w:r>
+    </w:p>
+    <w:p>
+      <w:pPr>
+        <w:spacing w:after="0" w:line="240" w:lineRule="auto"/>
+        <w:rPr>
+          <w:lang w:val="en-US"/>
+        </w:rPr>
+      </w:pPr>
+    </w:p>
+    <w:p>
+      <w:pPr>
+        <w:spacing w:after="0" w:line="240" w:lineRule="auto"/>
+        <w:rPr>
+          <w:lang w:val="en-US"/>
+        </w:rPr>
+      </w:pPr>
+      <w:r>
+        <w:rPr>
+          <w:lang w:val="en-US"/>
+        </w:rPr>
+        <w:tab/>
+      </w:r>
+      <w:proofErr w:type="spellStart"/>
+      <w:r>
+        <w:rPr>
+          <w:lang w:val="en-US"/>
+        </w:rPr>
+        <w:t>Wyświetlanie</w:t>
+      </w:r>
+      <w:proofErr w:type="spellEnd"/>
+      <w:r>
+        <w:rPr>
+          <w:lang w:val="en-US"/>
+        </w:rPr>
+        <w:t xml:space="preserve"> </w:t>
+      </w:r>
+      <w:proofErr w:type="spellStart"/>
+      <w:r>
+        <w:rPr>
+          <w:lang w:val="en-US"/>
+        </w:rPr>
+        <w:t>szczegółowych</w:t>
+      </w:r>
+      <w:proofErr w:type="spellEnd"/>
+      <w:r>
+        <w:rPr>
+          <w:lang w:val="en-US"/>
+        </w:rPr>
+        <w:t xml:space="preserve"> </w:t>
+      </w:r>
+      <w:proofErr w:type="spellStart"/>
+      <w:r>
+        <w:rPr>
+          <w:lang w:val="en-US"/>
+        </w:rPr>
+        <w:t>danych</w:t>
+      </w:r>
+      <w:proofErr w:type="spellEnd"/>
+      <w:r>
+        <w:rPr>
+          <w:lang w:val="en-US"/>
+        </w:rPr>
+        <w:t xml:space="preserve"> </w:t>
+      </w:r>
+      <w:proofErr w:type="spellStart"/>
+      <w:r>
+        <w:rPr>
+          <w:lang w:val="en-US"/>
+        </w:rPr>
+        <w:t>znacznika</w:t>
+      </w:r>
+      <w:proofErr w:type="spellEnd"/>
+      <w:r>
+        <w:rPr>
+          <w:lang w:val="en-US"/>
+        </w:rPr>
+        <w:t>:</w:t>
+      </w:r>
+    </w:p>
+    <w:p>
+      <w:pPr>
+        <w:spacing w:after="0" w:line="240" w:lineRule="auto"/>
+        <w:rPr>
+          <w:lang w:val="en-US"/>
+        </w:rPr>
+      </w:pPr>
+      <w:r>
+        <w:rPr>
+          <w:lang w:val="en-US"/>
+        </w:rPr>
+        <w:tab/>
+      </w:r>
+    </w:p>
+    <w:p>
+      <w:pPr>
+        <w:spacing w:after="0" w:line="240" w:lineRule="auto"/>
+        <w:rPr>
+          <w:lang w:val="en-US"/>
+        </w:rPr>
+      </w:pPr>
+      <w:r>
+        <w:rPr>
+          <w:lang w:val="en-US"/>
+        </w:rPr>
+        <w:tab/>
+      </w:r>
+      <w:proofErr w:type="spellStart"/>
+      <w:r>
+        <w:rPr>
+          <w:lang w:val="en-US"/>
+        </w:rPr>
+        <w:t>git</w:t>
+      </w:r>
+      <w:proofErr w:type="spellEnd"/>
+      <w:r>
+        <w:rPr>
+          <w:lang w:val="en-US"/>
+        </w:rPr>
+        <w:t xml:space="preserve"> show -s v2.0.10</w:t>
+      </w:r>
+    </w:p>
+    <w:p>
+      <w:pPr>
+        <w:spacing w:after="0" w:line="240" w:lineRule="auto"/>
+        <w:rPr>
+          <w:lang w:val="en-US"/>
+        </w:rPr>
+      </w:pPr>
+    </w:p>
+    <w:p>
+      <w:pPr>
+        <w:spacing w:after="0" w:line="240" w:lineRule="auto"/>
+      </w:pPr>
+      <w:r>
+        <w:rPr>
+          <w:lang w:val="en-US"/>
+        </w:rPr>
+        <w:tab/>
+      </w:r>
+      <w:r>
+        <w:t>Zapisywanie rewizji oznaczonej znacznikiem v0.1.2 do skompresowanego archiwum:</w:t>
+      </w:r>
+    </w:p>
+    <w:p>
+      <w:pPr>
+        <w:spacing w:after="0" w:line="240" w:lineRule="auto"/>
+      </w:pPr>
+      <w:r>
+        <w:tab/>
+      </w:r>
+    </w:p>
+    <w:p>
+      <w:pPr>
+        <w:spacing w:after="0" w:line="240" w:lineRule="auto"/>
+        <w:rPr>
+          <w:lang w:val="en-US"/>
+        </w:rPr>
+      </w:pPr>
+      <w:r>
+        <w:tab/>
+      </w:r>
+      <w:proofErr w:type="spellStart"/>
+      <w:r>
+        <w:rPr>
+          <w:lang w:val="en-US"/>
+        </w:rPr>
+        <w:t>git</w:t>
+      </w:r>
+      <w:proofErr w:type="spellEnd"/>
+      <w:r>
+        <w:rPr>
+          <w:lang w:val="en-US"/>
+        </w:rPr>
+        <w:t xml:space="preserve"> archive --format=zip --output=../</w:t>
+      </w:r>
+      <w:r>
+        <w:rPr>
+          <w:lang w:val="en-US"/>
+        </w:rPr>
+        <w:t>project-0.1.2.zip v0.1.2</w:t>
+      </w:r>
+    </w:p>
+    <w:p>
+      <w:pPr>
+        <w:spacing w:after="0" w:line="240" w:lineRule="auto"/>
+        <w:rPr>
+          <w:lang w:val="en-US"/>
+        </w:rPr>
+      </w:pPr>
+      <w:r>
+        <w:rPr>
+          <w:lang w:val="en-US"/>
+        </w:rPr>
+        <w:tab/>
+      </w:r>
+      <w:proofErr w:type="spellStart"/>
+      <w:r>
+        <w:rPr>
+          <w:lang w:val="en-US"/>
+        </w:rPr>
+        <w:t>git</w:t>
+      </w:r>
+      <w:proofErr w:type="spellEnd"/>
+      <w:r>
+        <w:rPr>
+          <w:lang w:val="en-US"/>
+        </w:rPr>
+        <w:t xml:space="preserve"> archive --format=zip v0.1.2 &gt; ../project-0.1.2.zip</w:t>
+      </w:r>
+    </w:p>
+    <w:p>
+      <w:pPr>
+        <w:spacing w:after="0" w:line="240" w:lineRule="auto"/>
+        <w:rPr>
+          <w:lang w:val="en-US"/>
+        </w:rPr>
+      </w:pPr>
       <w:bookmarkStart w:id="0" w:name="_GoBack"/>
       <w:bookmarkEnd w:id="0"/>
     </w:p>
     <w:p>
       <w:pPr>
-        <w:spacing w:line="240" w:lineRule="auto"/>
-      </w:pPr>
-      <w:r>
-        <w:tab/>
-      </w:r>
+        <w:spacing w:after="0" w:line="240" w:lineRule="auto"/>
+        <w:rPr>
+          <w:lang w:val="en-US"/>
+        </w:rPr>
+      </w:pPr>
+      <w:r>
+        <w:rPr>
+          <w:lang w:val="en-US"/>
+        </w:rPr>
+        <w:tab/>
+      </w:r>
+    </w:p>
+    <w:p>
+      <w:pPr>
+        <w:spacing w:after="0" w:line="240" w:lineRule="auto"/>
+        <w:rPr>
+          <w:b/>
+          <w:lang w:val="en-US"/>
+        </w:rPr>
+      </w:pPr>
+      <w:r>
+        <w:rPr>
+          <w:lang w:val="en-US"/>
+        </w:rPr>
+        <w:tab/>
+      </w:r>
+      <w:r>
+        <w:rPr>
+          <w:b/>
+          <w:lang w:val="en-US"/>
+        </w:rPr>
+        <w:tab/>
+      </w:r>
+    </w:p>
+    <w:p>
+      <w:pPr>
+        <w:spacing w:after="0" w:line="240" w:lineRule="auto"/>
+        <w:rPr>
+          <w:lang w:val="en-US"/>
+        </w:rPr>
+      </w:pPr>
     </w:p>
     <w:sectPr>
       <w:pgSz w:w="11906" w:h="16838"/>
@@ -1219,6 +4866,10 @@
     </w:sectPr>
   </w:body>
 </w:document>
+</file>
+
+<file path=word/numbering.xml><?xml version="1.0" encoding="utf-8"?>
+<w:numbering xmlns:wpc="http://schemas.microsoft.com/office/word/2010/wordprocessingCanvas" xmlns:mc="http://schemas.openxmlformats.org/markup-compatibility/2006" xmlns:o="urn:schemas-microsoft-com:office:office" xmlns:r="http://schemas.openxmlformats.org/officeDocument/2006/relationships" xmlns:m="http://schemas.openxmlformats.org/officeDocument/2006/math" xmlns:v="urn:schemas-microsoft-com:vml" xmlns:wp14="http://schemas.microsoft.com/office/word/2010/wordprocessingDrawing" xmlns:wp="http://schemas.openxmlformats.org/drawingml/2006/wordprocessingDrawing" xmlns:w10="urn:schemas-microsoft-com:office:word" xmlns:w="http://schemas.openxmlformats.org/wordprocessingml/2006/main" xmlns:w14="http://schemas.microsoft.com/office/word/2010/wordml" xmlns:wpg="http://schemas.microsoft.com/office/word/2010/wordprocessingGroup" xmlns:wpi="http://schemas.microsoft.com/office/word/2010/wordprocessingInk" xmlns:wne="http://schemas.microsoft.com/office/word/2006/wordml" xmlns:wps="http://schemas.microsoft.com/office/word/2010/wordprocessingShape" mc:Ignorable="w14 wp14"/>
 </file>
 
 <file path=word/styles.xml><?xml version="1.0" encoding="utf-8"?>

</xml_diff>

<commit_message>
dodanie komend wszystkich z rozdziału II
</commit_message>
<xml_diff>
--- a/Komendy GIT.docx
+++ b/Komendy GIT.docx
@@ -7020,18 +7020,2330 @@
           <w:sz w:val="18"/>
           <w:szCs w:val="18"/>
         </w:rPr>
-        <w:t xml:space="preserve"> -f X naz</w:t>
+        <w:t xml:space="preserve"> -f X nazwa-pliku</w:t>
+      </w:r>
+    </w:p>
+    <w:p>
+      <w:pPr>
+        <w:spacing w:after="0" w:line="240" w:lineRule="auto"/>
+        <w:rPr>
+          <w:rFonts w:ascii="Lucida Console" w:hAnsi="Lucida Console"/>
+          <w:sz w:val="18"/>
+          <w:szCs w:val="18"/>
+        </w:rPr>
+      </w:pPr>
+    </w:p>
+    <w:p>
+      <w:pPr>
+        <w:spacing w:after="0" w:line="240" w:lineRule="auto"/>
+        <w:rPr>
+          <w:b/>
+        </w:rPr>
+      </w:pPr>
+      <w:r>
+        <w:rPr>
+          <w:b/>
+        </w:rPr>
+        <w:t>Operowanie Gałęziami</w:t>
+      </w:r>
+    </w:p>
+    <w:p>
+      <w:pPr>
+        <w:spacing w:after="0" w:line="240" w:lineRule="auto"/>
+      </w:pPr>
+      <w:r>
+        <w:rPr>
+          <w:b/>
+        </w:rPr>
+        <w:tab/>
+      </w:r>
+      <w:r>
+        <w:t>Sprawdzanie bieżącej gałęzi</w:t>
+      </w:r>
+    </w:p>
+    <w:p>
+      <w:pPr>
+        <w:spacing w:after="0" w:line="240" w:lineRule="auto"/>
+        <w:rPr>
+          <w:rFonts w:ascii="Lucida Console" w:hAnsi="Lucida Console"/>
+          <w:sz w:val="18"/>
+          <w:szCs w:val="18"/>
+        </w:rPr>
+      </w:pPr>
+      <w:r>
+        <w:tab/>
+      </w:r>
+      <w:r>
+        <w:rPr>
+          <w:rFonts w:ascii="Lucida Console" w:hAnsi="Lucida Console"/>
+          <w:sz w:val="18"/>
+          <w:szCs w:val="18"/>
+        </w:rPr>
+        <w:t xml:space="preserve">git </w:t>
+      </w:r>
+      <w:proofErr w:type="spellStart"/>
+      <w:r>
+        <w:rPr>
+          <w:rFonts w:ascii="Lucida Console" w:hAnsi="Lucida Console"/>
+          <w:sz w:val="18"/>
+          <w:szCs w:val="18"/>
+        </w:rPr>
+        <w:t>branch</w:t>
+      </w:r>
+      <w:proofErr w:type="spellEnd"/>
+    </w:p>
+    <w:p>
+      <w:pPr>
+        <w:spacing w:after="0" w:line="240" w:lineRule="auto"/>
+        <w:rPr>
+          <w:rFonts w:ascii="Lucida Console" w:hAnsi="Lucida Console"/>
+          <w:sz w:val="18"/>
+          <w:szCs w:val="18"/>
+        </w:rPr>
+      </w:pPr>
+      <w:r>
+        <w:rPr>
+          <w:rFonts w:ascii="Lucida Console" w:hAnsi="Lucida Console"/>
+          <w:sz w:val="18"/>
+          <w:szCs w:val="18"/>
+        </w:rPr>
+        <w:tab/>
+        <w:t>git status -</w:t>
+      </w:r>
+      <w:proofErr w:type="spellStart"/>
+      <w:r>
+        <w:rPr>
+          <w:rFonts w:ascii="Lucida Console" w:hAnsi="Lucida Console"/>
+          <w:sz w:val="18"/>
+          <w:szCs w:val="18"/>
+        </w:rPr>
+        <w:t>sb</w:t>
+      </w:r>
+      <w:proofErr w:type="spellEnd"/>
+    </w:p>
+    <w:p>
+      <w:pPr>
+        <w:spacing w:after="0" w:line="240" w:lineRule="auto"/>
+        <w:rPr>
+          <w:rFonts w:ascii="Lucida Console" w:hAnsi="Lucida Console"/>
+          <w:sz w:val="18"/>
+          <w:szCs w:val="18"/>
+        </w:rPr>
+      </w:pPr>
+    </w:p>
+    <w:p>
+      <w:pPr>
+        <w:spacing w:after="0" w:line="240" w:lineRule="auto"/>
+      </w:pPr>
+      <w:r>
+        <w:tab/>
+        <w:t>Tworzenie gałęzi wskazującej na bieżącą rewizję:</w:t>
+      </w:r>
+    </w:p>
+    <w:p>
+      <w:pPr>
+        <w:spacing w:after="0" w:line="240" w:lineRule="auto"/>
+        <w:rPr>
+          <w:rFonts w:ascii="Lucida Console" w:hAnsi="Lucida Console"/>
+          <w:sz w:val="18"/>
+          <w:szCs w:val="18"/>
+        </w:rPr>
+      </w:pPr>
+      <w:r>
+        <w:tab/>
+      </w:r>
+      <w:r>
+        <w:rPr>
+          <w:rFonts w:ascii="Lucida Console" w:hAnsi="Lucida Console"/>
+          <w:sz w:val="18"/>
+          <w:szCs w:val="18"/>
+        </w:rPr>
+        <w:t xml:space="preserve">git </w:t>
+      </w:r>
+      <w:proofErr w:type="spellStart"/>
+      <w:r>
+        <w:rPr>
+          <w:rFonts w:ascii="Lucida Console" w:hAnsi="Lucida Console"/>
+          <w:sz w:val="18"/>
+          <w:szCs w:val="18"/>
+        </w:rPr>
+        <w:t>branch</w:t>
+      </w:r>
+      <w:proofErr w:type="spellEnd"/>
+      <w:r>
+        <w:rPr>
+          <w:rFonts w:ascii="Lucida Console" w:hAnsi="Lucida Console"/>
+          <w:sz w:val="18"/>
+          <w:szCs w:val="18"/>
+        </w:rPr>
+        <w:t xml:space="preserve"> nazwa</w:t>
+      </w:r>
+    </w:p>
+    <w:p>
+      <w:pPr>
+        <w:spacing w:after="0" w:line="240" w:lineRule="auto"/>
+        <w:rPr>
+          <w:rFonts w:ascii="Lucida Console" w:hAnsi="Lucida Console"/>
+          <w:sz w:val="18"/>
+          <w:szCs w:val="18"/>
+        </w:rPr>
+      </w:pPr>
+    </w:p>
+    <w:p>
+      <w:pPr>
+        <w:spacing w:after="0" w:line="240" w:lineRule="auto"/>
+      </w:pPr>
+      <w:r>
+        <w:rPr>
+          <w:rFonts w:ascii="Lucida Console" w:hAnsi="Lucida Console"/>
+          <w:sz w:val="18"/>
+          <w:szCs w:val="18"/>
+        </w:rPr>
+        <w:tab/>
+      </w:r>
+      <w:r>
+        <w:t>Tworzenie gałęzi wskazującej na dowolną rewizję:</w:t>
+      </w:r>
+    </w:p>
+    <w:p>
+      <w:pPr>
+        <w:spacing w:after="0" w:line="240" w:lineRule="auto"/>
+        <w:rPr>
+          <w:rFonts w:ascii="Lucida Console" w:hAnsi="Lucida Console"/>
+          <w:sz w:val="18"/>
+          <w:szCs w:val="18"/>
+        </w:rPr>
+      </w:pPr>
+      <w:r>
+        <w:tab/>
+      </w:r>
+      <w:r>
+        <w:rPr>
+          <w:rFonts w:ascii="Lucida Console" w:hAnsi="Lucida Console"/>
+          <w:sz w:val="18"/>
+          <w:szCs w:val="18"/>
+        </w:rPr>
+        <w:t xml:space="preserve">git </w:t>
+      </w:r>
+      <w:proofErr w:type="spellStart"/>
+      <w:r>
+        <w:rPr>
+          <w:rFonts w:ascii="Lucida Console" w:hAnsi="Lucida Console"/>
+          <w:sz w:val="18"/>
+          <w:szCs w:val="18"/>
+        </w:rPr>
+        <w:t>branch</w:t>
+      </w:r>
+      <w:proofErr w:type="spellEnd"/>
+      <w:r>
+        <w:rPr>
+          <w:rFonts w:ascii="Lucida Console" w:hAnsi="Lucida Console"/>
+          <w:sz w:val="18"/>
+          <w:szCs w:val="18"/>
+        </w:rPr>
+        <w:t xml:space="preserve"> nazwa SHA-1</w:t>
+      </w:r>
+    </w:p>
+    <w:p>
+      <w:pPr>
+        <w:spacing w:after="0" w:line="240" w:lineRule="auto"/>
+        <w:rPr>
+          <w:rFonts w:ascii="Lucida Console" w:hAnsi="Lucida Console"/>
+          <w:sz w:val="18"/>
+          <w:szCs w:val="18"/>
+        </w:rPr>
+      </w:pPr>
+    </w:p>
+    <w:p>
+      <w:pPr>
+        <w:spacing w:after="0" w:line="240" w:lineRule="auto"/>
+      </w:pPr>
+      <w:r>
+        <w:rPr>
+          <w:rFonts w:ascii="Lucida Console" w:hAnsi="Lucida Console"/>
+          <w:sz w:val="18"/>
+          <w:szCs w:val="18"/>
+        </w:rPr>
+        <w:tab/>
+      </w:r>
+      <w:r>
+        <w:t>przełączanie gałęzi:</w:t>
+      </w:r>
+    </w:p>
+    <w:p>
+      <w:pPr>
+        <w:spacing w:after="0" w:line="240" w:lineRule="auto"/>
+        <w:rPr>
+          <w:rFonts w:ascii="Lucida Console" w:hAnsi="Lucida Console"/>
+          <w:sz w:val="18"/>
+          <w:szCs w:val="18"/>
+        </w:rPr>
+      </w:pPr>
+      <w:r>
+        <w:tab/>
+      </w:r>
+      <w:r>
+        <w:rPr>
+          <w:rFonts w:ascii="Lucida Console" w:hAnsi="Lucida Console"/>
+          <w:sz w:val="18"/>
+          <w:szCs w:val="18"/>
+        </w:rPr>
+        <w:t xml:space="preserve">git </w:t>
+      </w:r>
+      <w:proofErr w:type="spellStart"/>
+      <w:r>
+        <w:rPr>
+          <w:rFonts w:ascii="Lucida Console" w:hAnsi="Lucida Console"/>
+          <w:sz w:val="18"/>
+          <w:szCs w:val="18"/>
+        </w:rPr>
+        <w:t>checkout</w:t>
+      </w:r>
+      <w:proofErr w:type="spellEnd"/>
+      <w:r>
+        <w:rPr>
+          <w:rFonts w:ascii="Lucida Console" w:hAnsi="Lucida Console"/>
+          <w:sz w:val="18"/>
+          <w:szCs w:val="18"/>
+        </w:rPr>
+        <w:t xml:space="preserve"> nazwa</w:t>
+      </w:r>
+    </w:p>
+    <w:p>
+      <w:pPr>
+        <w:spacing w:after="0" w:line="240" w:lineRule="auto"/>
+        <w:rPr>
+          <w:rFonts w:ascii="Lucida Console" w:hAnsi="Lucida Console"/>
+          <w:sz w:val="18"/>
+          <w:szCs w:val="18"/>
+        </w:rPr>
+      </w:pPr>
+    </w:p>
+    <w:p>
+      <w:pPr>
+        <w:spacing w:after="0" w:line="240" w:lineRule="auto"/>
+      </w:pPr>
+      <w:r>
+        <w:rPr>
+          <w:rFonts w:ascii="Lucida Console" w:hAnsi="Lucida Console"/>
+          <w:sz w:val="18"/>
+          <w:szCs w:val="18"/>
+        </w:rPr>
+        <w:tab/>
+      </w:r>
+      <w:r>
+        <w:t>Tworzenie i przełączanie gałęzi(nowa gałąź wskazuje bieżącą rewizję):</w:t>
+      </w:r>
+      <w:r>
+        <w:tab/>
+      </w:r>
+    </w:p>
+    <w:p>
+      <w:pPr>
+        <w:spacing w:after="0" w:line="240" w:lineRule="auto"/>
+        <w:rPr>
+          <w:rFonts w:ascii="Lucida Console" w:hAnsi="Lucida Console"/>
+          <w:sz w:val="18"/>
+          <w:szCs w:val="18"/>
+        </w:rPr>
+      </w:pPr>
+      <w:r>
+        <w:tab/>
+      </w:r>
+      <w:r>
+        <w:rPr>
+          <w:rFonts w:ascii="Lucida Console" w:hAnsi="Lucida Console"/>
+          <w:sz w:val="18"/>
+          <w:szCs w:val="18"/>
+        </w:rPr>
+        <w:t xml:space="preserve">git </w:t>
+      </w:r>
+      <w:proofErr w:type="spellStart"/>
+      <w:r>
+        <w:rPr>
+          <w:rFonts w:ascii="Lucida Console" w:hAnsi="Lucida Console"/>
+          <w:sz w:val="18"/>
+          <w:szCs w:val="18"/>
+        </w:rPr>
+        <w:t>checkout</w:t>
+      </w:r>
+      <w:proofErr w:type="spellEnd"/>
+      <w:r>
+        <w:rPr>
+          <w:rFonts w:ascii="Lucida Console" w:hAnsi="Lucida Console"/>
+          <w:sz w:val="18"/>
+          <w:szCs w:val="18"/>
+        </w:rPr>
+        <w:t xml:space="preserve"> -b nazwa</w:t>
+      </w:r>
+    </w:p>
+    <w:p>
+      <w:pPr>
+        <w:spacing w:after="0" w:line="240" w:lineRule="auto"/>
+      </w:pPr>
+      <w:r>
+        <w:rPr>
+          <w:rFonts w:ascii="Lucida Console" w:hAnsi="Lucida Console"/>
+          <w:sz w:val="18"/>
+          <w:szCs w:val="18"/>
+        </w:rPr>
+        <w:tab/>
+      </w:r>
+    </w:p>
+    <w:p>
+      <w:pPr>
+        <w:spacing w:after="0" w:line="240" w:lineRule="auto"/>
+      </w:pPr>
+      <w:r>
+        <w:tab/>
+      </w:r>
+      <w:r>
+        <w:t>Tworzenie i przełączanie gałęzi(nowa g</w:t>
+      </w:r>
+      <w:r>
+        <w:t>ałąź wskazuje dowolną</w:t>
+      </w:r>
+      <w:r>
+        <w:t xml:space="preserve"> rewizję):</w:t>
+      </w:r>
+      <w:r>
+        <w:tab/>
+      </w:r>
+    </w:p>
+    <w:p>
+      <w:pPr>
+        <w:spacing w:after="0" w:line="240" w:lineRule="auto"/>
+        <w:rPr>
+          <w:rFonts w:ascii="Lucida Console" w:hAnsi="Lucida Console"/>
+          <w:sz w:val="18"/>
+          <w:szCs w:val="18"/>
+        </w:rPr>
+      </w:pPr>
+      <w:r>
+        <w:tab/>
+      </w:r>
+      <w:proofErr w:type="spellStart"/>
+      <w:r>
+        <w:rPr>
+          <w:rFonts w:ascii="Lucida Console" w:hAnsi="Lucida Console"/>
+          <w:sz w:val="18"/>
+          <w:szCs w:val="18"/>
+        </w:rPr>
+        <w:t>git</w:t>
+      </w:r>
+      <w:proofErr w:type="spellEnd"/>
+      <w:r>
+        <w:rPr>
+          <w:rFonts w:ascii="Lucida Console" w:hAnsi="Lucida Console"/>
+          <w:sz w:val="18"/>
+          <w:szCs w:val="18"/>
+        </w:rPr>
+        <w:t xml:space="preserve"> checkout -b </w:t>
+      </w:r>
+      <w:proofErr w:type="spellStart"/>
+      <w:r>
+        <w:rPr>
+          <w:rFonts w:ascii="Lucida Console" w:hAnsi="Lucida Console"/>
+          <w:sz w:val="18"/>
+          <w:szCs w:val="18"/>
+        </w:rPr>
+        <w:t>nazwa</w:t>
+      </w:r>
+      <w:proofErr w:type="spellEnd"/>
+      <w:r>
+        <w:rPr>
+          <w:rFonts w:ascii="Lucida Console" w:hAnsi="Lucida Console"/>
+          <w:sz w:val="18"/>
+          <w:szCs w:val="18"/>
+        </w:rPr>
+        <w:t xml:space="preserve"> SHA-1</w:t>
+      </w:r>
+    </w:p>
+    <w:p>
+      <w:pPr>
+        <w:spacing w:after="0" w:line="240" w:lineRule="auto"/>
+        <w:rPr>
+          <w:rFonts w:ascii="Lucida Console" w:hAnsi="Lucida Console"/>
+          <w:sz w:val="18"/>
+          <w:szCs w:val="18"/>
+        </w:rPr>
+      </w:pPr>
+    </w:p>
+    <w:p>
+      <w:pPr>
+        <w:spacing w:after="0" w:line="240" w:lineRule="auto"/>
+      </w:pPr>
+      <w:r>
+        <w:rPr>
+          <w:rFonts w:ascii="Lucida Console" w:hAnsi="Lucida Console"/>
+          <w:sz w:val="18"/>
+          <w:szCs w:val="18"/>
+        </w:rPr>
+        <w:tab/>
+      </w:r>
+      <w:r>
+        <w:t>Przełączanie gałęzi w repozytorium surowym:</w:t>
+      </w:r>
+    </w:p>
+    <w:p>
+      <w:pPr>
+        <w:spacing w:after="0" w:line="240" w:lineRule="auto"/>
+        <w:rPr>
+          <w:rFonts w:ascii="Lucida Console" w:hAnsi="Lucida Console"/>
+          <w:sz w:val="18"/>
+          <w:szCs w:val="18"/>
+        </w:rPr>
+      </w:pPr>
+      <w:r>
+        <w:tab/>
+      </w:r>
+      <w:proofErr w:type="spellStart"/>
+      <w:r>
+        <w:rPr>
+          <w:rFonts w:ascii="Lucida Console" w:hAnsi="Lucida Console"/>
+          <w:sz w:val="18"/>
+          <w:szCs w:val="18"/>
+        </w:rPr>
+        <w:t>git</w:t>
+      </w:r>
+      <w:proofErr w:type="spellEnd"/>
+      <w:r>
+        <w:rPr>
+          <w:rFonts w:ascii="Lucida Console" w:hAnsi="Lucida Console"/>
+          <w:sz w:val="18"/>
+          <w:szCs w:val="18"/>
+        </w:rPr>
+        <w:t xml:space="preserve"> symbolic-ref HEAD refs/heads/</w:t>
+      </w:r>
+      <w:proofErr w:type="spellStart"/>
+      <w:r>
+        <w:rPr>
+          <w:rFonts w:ascii="Lucida Console" w:hAnsi="Lucida Console"/>
+          <w:sz w:val="18"/>
+          <w:szCs w:val="18"/>
+        </w:rPr>
+        <w:t>nazwa-</w:t>
+      </w:r>
+      <w:r>
+        <w:rPr>
+          <w:rFonts w:ascii="Lucida Console" w:hAnsi="Lucida Console"/>
+          <w:sz w:val="18"/>
+          <w:szCs w:val="18"/>
+        </w:rPr>
+        <w:t>gałęzi</w:t>
+      </w:r>
+      <w:proofErr w:type="spellEnd"/>
+      <w:r>
+        <w:rPr>
+          <w:rFonts w:ascii="Lucida Console" w:hAnsi="Lucida Console"/>
+          <w:sz w:val="18"/>
+          <w:szCs w:val="18"/>
+        </w:rPr>
+        <w:t>/</w:t>
+      </w:r>
+    </w:p>
+    <w:p>
+      <w:pPr>
+        <w:spacing w:after="0" w:line="240" w:lineRule="auto"/>
+        <w:rPr>
+          <w:rFonts w:ascii="Lucida Console" w:hAnsi="Lucida Console"/>
+          <w:sz w:val="18"/>
+          <w:szCs w:val="18"/>
+        </w:rPr>
+      </w:pPr>
+    </w:p>
+    <w:p>
+      <w:pPr>
+        <w:spacing w:after="0" w:line="240" w:lineRule="auto"/>
+      </w:pPr>
+      <w:r>
+        <w:rPr>
+          <w:rFonts w:ascii="Lucida Console" w:hAnsi="Lucida Console"/>
+          <w:sz w:val="18"/>
+          <w:szCs w:val="18"/>
+        </w:rPr>
+        <w:tab/>
+      </w:r>
+      <w:r>
+        <w:t>Lista gałęzi zawartych w bieżącej gałęzi:</w:t>
+      </w:r>
+    </w:p>
+    <w:p>
+      <w:pPr>
+        <w:spacing w:after="0" w:line="240" w:lineRule="auto"/>
+        <w:rPr>
+          <w:rFonts w:ascii="Lucida Console" w:hAnsi="Lucida Console"/>
+          <w:sz w:val="18"/>
+          <w:szCs w:val="18"/>
+        </w:rPr>
+      </w:pPr>
+      <w:r>
+        <w:tab/>
+      </w:r>
+      <w:r>
+        <w:rPr>
+          <w:rFonts w:ascii="Lucida Console" w:hAnsi="Lucida Console"/>
+          <w:sz w:val="18"/>
+          <w:szCs w:val="18"/>
+        </w:rPr>
+        <w:t xml:space="preserve">git </w:t>
+      </w:r>
+      <w:proofErr w:type="spellStart"/>
+      <w:r>
+        <w:rPr>
+          <w:rFonts w:ascii="Lucida Console" w:hAnsi="Lucida Console"/>
+          <w:sz w:val="18"/>
+          <w:szCs w:val="18"/>
+        </w:rPr>
+        <w:t>branch</w:t>
+      </w:r>
+      <w:proofErr w:type="spellEnd"/>
+      <w:r>
+        <w:rPr>
+          <w:rFonts w:ascii="Lucida Console" w:hAnsi="Lucida Console"/>
+          <w:sz w:val="18"/>
+          <w:szCs w:val="18"/>
+        </w:rPr>
+        <w:t xml:space="preserve"> --</w:t>
+      </w:r>
+      <w:proofErr w:type="spellStart"/>
+      <w:r>
+        <w:rPr>
+          <w:rFonts w:ascii="Lucida Console" w:hAnsi="Lucida Console"/>
+          <w:sz w:val="18"/>
+          <w:szCs w:val="18"/>
+        </w:rPr>
+        <w:t>merged</w:t>
+      </w:r>
+      <w:proofErr w:type="spellEnd"/>
+    </w:p>
+    <w:p>
+      <w:pPr>
+        <w:spacing w:after="0" w:line="240" w:lineRule="auto"/>
+        <w:rPr>
+          <w:rFonts w:ascii="Lucida Console" w:hAnsi="Lucida Console"/>
+          <w:sz w:val="18"/>
+          <w:szCs w:val="18"/>
+        </w:rPr>
+      </w:pPr>
+    </w:p>
+    <w:p>
+      <w:pPr>
+        <w:spacing w:after="0" w:line="240" w:lineRule="auto"/>
+      </w:pPr>
+      <w:r>
+        <w:rPr>
+          <w:rFonts w:ascii="Lucida Console" w:hAnsi="Lucida Console"/>
+          <w:sz w:val="18"/>
+          <w:szCs w:val="18"/>
+        </w:rPr>
+        <w:tab/>
+      </w:r>
+      <w:r>
+        <w:t>Lista gałęzi rozłączonych z bieżącą gałęzią:</w:t>
+      </w:r>
+    </w:p>
+    <w:p>
+      <w:pPr>
+        <w:spacing w:after="0" w:line="240" w:lineRule="auto"/>
+        <w:rPr>
+          <w:rFonts w:ascii="Lucida Console" w:hAnsi="Lucida Console"/>
+          <w:sz w:val="18"/>
+          <w:szCs w:val="18"/>
+        </w:rPr>
+      </w:pPr>
+      <w:r>
+        <w:tab/>
+      </w:r>
+      <w:r>
+        <w:rPr>
+          <w:rFonts w:ascii="Lucida Console" w:hAnsi="Lucida Console"/>
+          <w:sz w:val="18"/>
+          <w:szCs w:val="18"/>
+        </w:rPr>
+        <w:t xml:space="preserve">git </w:t>
+      </w:r>
+      <w:proofErr w:type="spellStart"/>
+      <w:r>
+        <w:rPr>
+          <w:rFonts w:ascii="Lucida Console" w:hAnsi="Lucida Console"/>
+          <w:sz w:val="18"/>
+          <w:szCs w:val="18"/>
+        </w:rPr>
+        <w:t>branch</w:t>
+      </w:r>
+      <w:proofErr w:type="spellEnd"/>
+      <w:r>
+        <w:rPr>
+          <w:rFonts w:ascii="Lucida Console" w:hAnsi="Lucida Console"/>
+          <w:sz w:val="18"/>
+          <w:szCs w:val="18"/>
+        </w:rPr>
+        <w:t xml:space="preserve"> --no-</w:t>
+      </w:r>
+      <w:proofErr w:type="spellStart"/>
+      <w:r>
+        <w:rPr>
+          <w:rFonts w:ascii="Lucida Console" w:hAnsi="Lucida Console"/>
+          <w:sz w:val="18"/>
+          <w:szCs w:val="18"/>
+        </w:rPr>
+        <w:t>merged</w:t>
+      </w:r>
+      <w:proofErr w:type="spellEnd"/>
+    </w:p>
+    <w:p>
+      <w:pPr>
+        <w:spacing w:after="0" w:line="240" w:lineRule="auto"/>
+        <w:rPr>
+          <w:rFonts w:ascii="Lucida Console" w:hAnsi="Lucida Console"/>
+          <w:sz w:val="18"/>
+          <w:szCs w:val="18"/>
+        </w:rPr>
+      </w:pPr>
+    </w:p>
+    <w:p>
+      <w:pPr>
+        <w:spacing w:after="0" w:line="240" w:lineRule="auto"/>
+      </w:pPr>
+      <w:r>
+        <w:rPr>
+          <w:rFonts w:ascii="Lucida Console" w:hAnsi="Lucida Console"/>
+          <w:sz w:val="18"/>
+          <w:szCs w:val="18"/>
+        </w:rPr>
+        <w:tab/>
+      </w:r>
+      <w:r>
+        <w:t>Lista gałęzi zawartych w dowolnej gałęzi:</w:t>
+      </w:r>
+    </w:p>
+    <w:p>
+      <w:pPr>
+        <w:spacing w:after="0" w:line="240" w:lineRule="auto"/>
+        <w:rPr>
+          <w:rFonts w:ascii="Lucida Console" w:hAnsi="Lucida Console"/>
+          <w:sz w:val="18"/>
+          <w:szCs w:val="18"/>
+        </w:rPr>
+      </w:pPr>
+      <w:r>
+        <w:tab/>
+      </w:r>
+      <w:r>
+        <w:rPr>
+          <w:rFonts w:ascii="Lucida Console" w:hAnsi="Lucida Console"/>
+          <w:sz w:val="18"/>
+          <w:szCs w:val="18"/>
+        </w:rPr>
+        <w:t xml:space="preserve">git </w:t>
+      </w:r>
+      <w:proofErr w:type="spellStart"/>
+      <w:r>
+        <w:rPr>
+          <w:rFonts w:ascii="Lucida Console" w:hAnsi="Lucida Console"/>
+          <w:sz w:val="18"/>
+          <w:szCs w:val="18"/>
+        </w:rPr>
+        <w:t>branch</w:t>
+      </w:r>
+      <w:proofErr w:type="spellEnd"/>
+      <w:r>
+        <w:rPr>
+          <w:rFonts w:ascii="Lucida Console" w:hAnsi="Lucida Console"/>
+          <w:sz w:val="18"/>
+          <w:szCs w:val="18"/>
+        </w:rPr>
+        <w:t xml:space="preserve"> --</w:t>
+      </w:r>
+      <w:proofErr w:type="spellStart"/>
+      <w:r>
+        <w:rPr>
+          <w:rFonts w:ascii="Lucida Console" w:hAnsi="Lucida Console"/>
+          <w:sz w:val="18"/>
+          <w:szCs w:val="18"/>
+        </w:rPr>
+        <w:t>merged</w:t>
+      </w:r>
+      <w:proofErr w:type="spellEnd"/>
+      <w:r>
+        <w:rPr>
+          <w:rFonts w:ascii="Lucida Console" w:hAnsi="Lucida Console"/>
+          <w:sz w:val="18"/>
+          <w:szCs w:val="18"/>
+        </w:rPr>
+        <w:t xml:space="preserve"> SHA-1</w:t>
+      </w:r>
+    </w:p>
+    <w:p>
+      <w:pPr>
+        <w:spacing w:after="0" w:line="240" w:lineRule="auto"/>
+        <w:rPr>
+          <w:rFonts w:ascii="Lucida Console" w:hAnsi="Lucida Console"/>
+          <w:sz w:val="18"/>
+          <w:szCs w:val="18"/>
+        </w:rPr>
+      </w:pPr>
+    </w:p>
+    <w:p>
+      <w:pPr>
+        <w:spacing w:after="0" w:line="240" w:lineRule="auto"/>
+      </w:pPr>
+      <w:r>
+        <w:rPr>
+          <w:rFonts w:ascii="Lucida Console" w:hAnsi="Lucida Console"/>
+          <w:sz w:val="18"/>
+          <w:szCs w:val="18"/>
+        </w:rPr>
+        <w:tab/>
+      </w:r>
+      <w:r>
+        <w:t>Lista gałęzi rozłącznych z dowolną gałęzią:</w:t>
+      </w:r>
+    </w:p>
+    <w:p>
+      <w:pPr>
+        <w:spacing w:after="0" w:line="240" w:lineRule="auto"/>
+        <w:rPr>
+          <w:rFonts w:ascii="Lucida Console" w:hAnsi="Lucida Console"/>
+          <w:sz w:val="18"/>
+          <w:szCs w:val="18"/>
+        </w:rPr>
+      </w:pPr>
+      <w:r>
+        <w:tab/>
+      </w:r>
+      <w:proofErr w:type="spellStart"/>
+      <w:r>
+        <w:rPr>
+          <w:rFonts w:ascii="Lucida Console" w:hAnsi="Lucida Console"/>
+          <w:sz w:val="18"/>
+          <w:szCs w:val="18"/>
+        </w:rPr>
+        <w:t>git</w:t>
+      </w:r>
+      <w:proofErr w:type="spellEnd"/>
+      <w:r>
+        <w:rPr>
+          <w:rFonts w:ascii="Lucida Console" w:hAnsi="Lucida Console"/>
+          <w:sz w:val="18"/>
+          <w:szCs w:val="18"/>
+        </w:rPr>
+        <w:t xml:space="preserve"> branch --no-merged SHA-1</w:t>
+      </w:r>
+    </w:p>
+    <w:p>
+      <w:pPr>
+        <w:spacing w:after="0" w:line="240" w:lineRule="auto"/>
+        <w:rPr>
+          <w:rFonts w:ascii="Lucida Console" w:hAnsi="Lucida Console"/>
+          <w:sz w:val="18"/>
+          <w:szCs w:val="18"/>
+        </w:rPr>
+      </w:pPr>
+    </w:p>
+    <w:p>
+      <w:pPr>
+        <w:spacing w:after="0" w:line="240" w:lineRule="auto"/>
+      </w:pPr>
+      <w:r>
+        <w:rPr>
+          <w:rFonts w:ascii="Lucida Console" w:hAnsi="Lucida Console"/>
+          <w:sz w:val="18"/>
+          <w:szCs w:val="18"/>
+        </w:rPr>
+        <w:tab/>
+      </w:r>
+      <w:r>
+        <w:t>Usuwanie gałęzi zawartych w dowolnej gałęzi występującej w repozytorium:</w:t>
+      </w:r>
+    </w:p>
+    <w:p>
+      <w:pPr>
+        <w:spacing w:after="0" w:line="240" w:lineRule="auto"/>
+        <w:rPr>
+          <w:rFonts w:ascii="Lucida Console" w:hAnsi="Lucida Console"/>
+          <w:sz w:val="18"/>
+          <w:szCs w:val="18"/>
+        </w:rPr>
+      </w:pPr>
+      <w:r>
+        <w:tab/>
+      </w:r>
+      <w:r>
+        <w:rPr>
+          <w:rFonts w:ascii="Lucida Console" w:hAnsi="Lucida Console"/>
+          <w:sz w:val="18"/>
+          <w:szCs w:val="18"/>
+        </w:rPr>
+        <w:t xml:space="preserve">git </w:t>
+      </w:r>
+      <w:proofErr w:type="spellStart"/>
+      <w:r>
+        <w:rPr>
+          <w:rFonts w:ascii="Lucida Console" w:hAnsi="Lucida Console"/>
+          <w:sz w:val="18"/>
+          <w:szCs w:val="18"/>
+        </w:rPr>
+        <w:t>branch</w:t>
+      </w:r>
+      <w:proofErr w:type="spellEnd"/>
+      <w:r>
+        <w:rPr>
+          <w:rFonts w:ascii="Lucida Console" w:hAnsi="Lucida Console"/>
+          <w:sz w:val="18"/>
+          <w:szCs w:val="18"/>
+        </w:rPr>
+        <w:t xml:space="preserve"> -d nazwa-</w:t>
+      </w:r>
+      <w:r>
+        <w:rPr>
+          <w:rFonts w:ascii="Lucida Console" w:hAnsi="Lucida Console"/>
+          <w:sz w:val="18"/>
+          <w:szCs w:val="18"/>
+        </w:rPr>
+        <w:t>gałęzi</w:t>
+      </w:r>
+    </w:p>
+    <w:p>
+      <w:pPr>
+        <w:spacing w:after="0" w:line="240" w:lineRule="auto"/>
+        <w:rPr>
+          <w:rFonts w:ascii="Lucida Console" w:hAnsi="Lucida Console"/>
+          <w:sz w:val="18"/>
+          <w:szCs w:val="18"/>
+        </w:rPr>
+      </w:pPr>
+    </w:p>
+    <w:p>
+      <w:pPr>
+        <w:spacing w:after="0" w:line="240" w:lineRule="auto"/>
+      </w:pPr>
+      <w:r>
+        <w:rPr>
+          <w:rFonts w:ascii="Lucida Console" w:hAnsi="Lucida Console"/>
+          <w:sz w:val="18"/>
+          <w:szCs w:val="18"/>
+        </w:rPr>
+        <w:tab/>
+      </w:r>
+      <w:r>
+        <w:t>Usuwanie gałęzi rozłącznych:</w:t>
+      </w:r>
+    </w:p>
+    <w:p>
+      <w:pPr>
+        <w:spacing w:after="0" w:line="240" w:lineRule="auto"/>
+        <w:rPr>
+          <w:rFonts w:ascii="Lucida Console" w:hAnsi="Lucida Console"/>
+          <w:sz w:val="18"/>
+          <w:szCs w:val="18"/>
+        </w:rPr>
+      </w:pPr>
+      <w:r>
+        <w:tab/>
+      </w:r>
+      <w:r>
+        <w:rPr>
+          <w:rFonts w:ascii="Lucida Console" w:hAnsi="Lucida Console"/>
+          <w:sz w:val="18"/>
+          <w:szCs w:val="18"/>
+        </w:rPr>
+        <w:t xml:space="preserve">git </w:t>
+      </w:r>
+      <w:proofErr w:type="spellStart"/>
+      <w:r>
+        <w:rPr>
+          <w:rFonts w:ascii="Lucida Console" w:hAnsi="Lucida Console"/>
+          <w:sz w:val="18"/>
+          <w:szCs w:val="18"/>
+        </w:rPr>
+        <w:t>branch</w:t>
+      </w:r>
+      <w:proofErr w:type="spellEnd"/>
+      <w:r>
+        <w:rPr>
+          <w:rFonts w:ascii="Lucida Console" w:hAnsi="Lucida Console"/>
+          <w:sz w:val="18"/>
+          <w:szCs w:val="18"/>
+        </w:rPr>
+        <w:t xml:space="preserve"> -D nazwa-</w:t>
+      </w:r>
+      <w:r>
+        <w:rPr>
+          <w:rFonts w:ascii="Lucida Console" w:hAnsi="Lucida Console"/>
+          <w:sz w:val="18"/>
+          <w:szCs w:val="18"/>
+        </w:rPr>
+        <w:t>gałęzi</w:t>
+      </w:r>
+    </w:p>
+    <w:p>
+      <w:pPr>
+        <w:spacing w:after="0" w:line="240" w:lineRule="auto"/>
+        <w:rPr>
+          <w:rFonts w:ascii="Lucida Console" w:hAnsi="Lucida Console"/>
+          <w:sz w:val="18"/>
+          <w:szCs w:val="18"/>
+        </w:rPr>
+      </w:pPr>
+    </w:p>
+    <w:p>
+      <w:pPr>
+        <w:spacing w:after="0" w:line="240" w:lineRule="auto"/>
+      </w:pPr>
+      <w:r>
+        <w:rPr>
+          <w:rFonts w:ascii="Lucida Console" w:hAnsi="Lucida Console"/>
+          <w:sz w:val="18"/>
+          <w:szCs w:val="18"/>
+        </w:rPr>
+        <w:tab/>
+      </w:r>
+      <w:r>
+        <w:t>Zmiana nazwy gałęzi:</w:t>
+      </w:r>
+    </w:p>
+    <w:p>
+      <w:pPr>
+        <w:spacing w:after="0" w:line="240" w:lineRule="auto"/>
+        <w:rPr>
+          <w:rFonts w:ascii="Lucida Console" w:hAnsi="Lucida Console"/>
+          <w:sz w:val="18"/>
+          <w:szCs w:val="18"/>
+        </w:rPr>
+      </w:pPr>
+      <w:r>
+        <w:tab/>
+      </w:r>
+      <w:r>
+        <w:rPr>
+          <w:rFonts w:ascii="Lucida Console" w:hAnsi="Lucida Console"/>
+          <w:sz w:val="18"/>
+          <w:szCs w:val="18"/>
+        </w:rPr>
+        <w:t xml:space="preserve">git </w:t>
+      </w:r>
+      <w:proofErr w:type="spellStart"/>
+      <w:r>
+        <w:rPr>
+          <w:rFonts w:ascii="Lucida Console" w:hAnsi="Lucida Console"/>
+          <w:sz w:val="18"/>
+          <w:szCs w:val="18"/>
+        </w:rPr>
+        <w:t>branch</w:t>
+      </w:r>
+      <w:proofErr w:type="spellEnd"/>
+      <w:r>
+        <w:rPr>
+          <w:rFonts w:ascii="Lucida Console" w:hAnsi="Lucida Console"/>
+          <w:sz w:val="18"/>
+          <w:szCs w:val="18"/>
+        </w:rPr>
+        <w:t xml:space="preserve"> -m stara-nazwa </w:t>
+      </w:r>
+      <w:proofErr w:type="spellStart"/>
+      <w:r>
+        <w:rPr>
+          <w:rFonts w:ascii="Lucida Console" w:hAnsi="Lucida Console"/>
+          <w:sz w:val="18"/>
+          <w:szCs w:val="18"/>
+        </w:rPr>
+        <w:t>nowa-nazwa</w:t>
+      </w:r>
+      <w:proofErr w:type="spellEnd"/>
+    </w:p>
+    <w:p>
+      <w:pPr>
+        <w:spacing w:after="0" w:line="240" w:lineRule="auto"/>
+        <w:rPr>
+          <w:rFonts w:ascii="Lucida Console" w:hAnsi="Lucida Console"/>
+          <w:sz w:val="18"/>
+          <w:szCs w:val="18"/>
+        </w:rPr>
+      </w:pPr>
+    </w:p>
+    <w:p>
+      <w:pPr>
+        <w:spacing w:after="0" w:line="240" w:lineRule="auto"/>
+      </w:pPr>
+      <w:r>
+        <w:rPr>
+          <w:rFonts w:ascii="Lucida Console" w:hAnsi="Lucida Console"/>
+          <w:sz w:val="18"/>
+          <w:szCs w:val="18"/>
+        </w:rPr>
+        <w:tab/>
+      </w:r>
+      <w:r>
+        <w:t>Zmiana nazwy gałęzi z wymuszeniem usunięcia istniejącej gałęzi o podanej nazwie:</w:t>
+      </w:r>
+    </w:p>
+    <w:p>
+      <w:pPr>
+        <w:spacing w:after="0" w:line="240" w:lineRule="auto"/>
+        <w:rPr>
+          <w:rFonts w:ascii="Lucida Console" w:hAnsi="Lucida Console"/>
+          <w:sz w:val="18"/>
+          <w:szCs w:val="18"/>
+        </w:rPr>
+      </w:pPr>
+      <w:r>
+        <w:tab/>
+      </w:r>
+      <w:r>
+        <w:rPr>
+          <w:rFonts w:ascii="Lucida Console" w:hAnsi="Lucida Console"/>
+          <w:sz w:val="18"/>
+          <w:szCs w:val="18"/>
+        </w:rPr>
+        <w:t xml:space="preserve">git </w:t>
+      </w:r>
+      <w:proofErr w:type="spellStart"/>
+      <w:r>
+        <w:rPr>
+          <w:rFonts w:ascii="Lucida Console" w:hAnsi="Lucida Console"/>
+          <w:sz w:val="18"/>
+          <w:szCs w:val="18"/>
+        </w:rPr>
+        <w:t>branch</w:t>
+      </w:r>
+      <w:proofErr w:type="spellEnd"/>
+      <w:r>
+        <w:rPr>
+          <w:rFonts w:ascii="Lucida Console" w:hAnsi="Lucida Console"/>
+          <w:sz w:val="18"/>
+          <w:szCs w:val="18"/>
+        </w:rPr>
+        <w:t xml:space="preserve"> -M stara-nazwa </w:t>
+      </w:r>
+      <w:proofErr w:type="spellStart"/>
+      <w:r>
+        <w:rPr>
+          <w:rFonts w:ascii="Lucida Console" w:hAnsi="Lucida Console"/>
+          <w:sz w:val="18"/>
+          <w:szCs w:val="18"/>
+        </w:rPr>
+        <w:t>nowa-nazwa</w:t>
+      </w:r>
+      <w:proofErr w:type="spellEnd"/>
+    </w:p>
+    <w:p>
+      <w:pPr>
+        <w:spacing w:after="0" w:line="240" w:lineRule="auto"/>
+        <w:rPr>
+          <w:rFonts w:ascii="Lucida Console" w:hAnsi="Lucida Console"/>
+          <w:sz w:val="18"/>
+          <w:szCs w:val="18"/>
+        </w:rPr>
+      </w:pPr>
+    </w:p>
+    <w:p>
+      <w:pPr>
+        <w:spacing w:after="0" w:line="240" w:lineRule="auto"/>
+      </w:pPr>
+      <w:r>
+        <w:rPr>
+          <w:rFonts w:ascii="Lucida Console" w:hAnsi="Lucida Console"/>
+          <w:sz w:val="18"/>
+          <w:szCs w:val="18"/>
+        </w:rPr>
+        <w:tab/>
+      </w:r>
+      <w:r>
+        <w:t>Sprawdzanie różnic pomiędzy gałęziami:</w:t>
+      </w:r>
+    </w:p>
+    <w:p>
+      <w:pPr>
+        <w:spacing w:after="0" w:line="240" w:lineRule="auto"/>
+        <w:rPr>
+          <w:rFonts w:ascii="Lucida Console" w:hAnsi="Lucida Console"/>
+          <w:sz w:val="18"/>
+          <w:szCs w:val="18"/>
+        </w:rPr>
+      </w:pPr>
+      <w:r>
+        <w:tab/>
+      </w:r>
+      <w:proofErr w:type="spellStart"/>
+      <w:r>
+        <w:rPr>
+          <w:rFonts w:ascii="Lucida Console" w:hAnsi="Lucida Console"/>
+          <w:sz w:val="18"/>
+          <w:szCs w:val="18"/>
+        </w:rPr>
+        <w:t>git</w:t>
+      </w:r>
+      <w:proofErr w:type="spellEnd"/>
+      <w:r>
+        <w:rPr>
+          <w:rFonts w:ascii="Lucida Console" w:hAnsi="Lucida Console"/>
+          <w:sz w:val="18"/>
+          <w:szCs w:val="18"/>
+        </w:rPr>
+        <w:t xml:space="preserve"> diff --name-status </w:t>
+      </w:r>
+      <w:proofErr w:type="spellStart"/>
+      <w:r>
+        <w:rPr>
+          <w:rFonts w:ascii="Lucida Console" w:hAnsi="Lucida Console"/>
+          <w:sz w:val="18"/>
+          <w:szCs w:val="18"/>
+        </w:rPr>
+        <w:t>gałąź</w:t>
+      </w:r>
+      <w:proofErr w:type="spellEnd"/>
+      <w:r>
+        <w:rPr>
+          <w:rFonts w:ascii="Lucida Console" w:hAnsi="Lucida Console"/>
+          <w:sz w:val="18"/>
+          <w:szCs w:val="18"/>
+        </w:rPr>
+        <w:t>-a..</w:t>
+      </w:r>
+      <w:proofErr w:type="spellStart"/>
+      <w:r>
+        <w:rPr>
+          <w:rFonts w:ascii="Lucida Console" w:hAnsi="Lucida Console"/>
+          <w:sz w:val="18"/>
+          <w:szCs w:val="18"/>
+        </w:rPr>
+        <w:t>gałąź</w:t>
+      </w:r>
+      <w:proofErr w:type="spellEnd"/>
+      <w:r>
+        <w:rPr>
+          <w:rFonts w:ascii="Lucida Console" w:hAnsi="Lucida Console"/>
+          <w:sz w:val="18"/>
+          <w:szCs w:val="18"/>
+        </w:rPr>
+        <w:t>-b</w:t>
+      </w:r>
+    </w:p>
+    <w:p>
+      <w:pPr>
+        <w:spacing w:after="0" w:line="240" w:lineRule="auto"/>
+        <w:rPr>
+          <w:rFonts w:ascii="Lucida Console" w:hAnsi="Lucida Console"/>
+          <w:sz w:val="18"/>
+          <w:szCs w:val="18"/>
+        </w:rPr>
+      </w:pPr>
+    </w:p>
+    <w:p>
+      <w:pPr>
+        <w:spacing w:after="0" w:line="240" w:lineRule="auto"/>
+        <w:rPr>
+          <w:b/>
+          <w:lang w:val="en-US"/>
+        </w:rPr>
+      </w:pPr>
+      <w:proofErr w:type="spellStart"/>
+      <w:r>
+        <w:rPr>
+          <w:b/>
+          <w:lang w:val="en-US"/>
+        </w:rPr>
+        <w:t>Optymalizacja</w:t>
+      </w:r>
+      <w:proofErr w:type="spellEnd"/>
+      <w:r>
+        <w:rPr>
+          <w:b/>
+          <w:lang w:val="en-US"/>
+        </w:rPr>
+        <w:t xml:space="preserve"> </w:t>
+      </w:r>
+      <w:proofErr w:type="spellStart"/>
+      <w:r>
+        <w:rPr>
+          <w:b/>
+          <w:lang w:val="en-US"/>
+        </w:rPr>
+        <w:t>repozytorium</w:t>
+      </w:r>
+      <w:proofErr w:type="spellEnd"/>
+      <w:r>
+        <w:rPr>
+          <w:b/>
+          <w:lang w:val="en-US"/>
+        </w:rPr>
+        <w:t xml:space="preserve"> </w:t>
+      </w:r>
+    </w:p>
+    <w:p>
+      <w:pPr>
+        <w:spacing w:after="0" w:line="240" w:lineRule="auto"/>
+        <w:rPr>
+          <w:lang w:val="en-US"/>
+        </w:rPr>
+      </w:pPr>
+      <w:r>
+        <w:rPr>
+          <w:b/>
+          <w:lang w:val="en-US"/>
+        </w:rPr>
+        <w:tab/>
+      </w:r>
+      <w:proofErr w:type="spellStart"/>
+      <w:r>
+        <w:rPr>
+          <w:lang w:val="en-US"/>
+        </w:rPr>
+        <w:t>Parametry</w:t>
+      </w:r>
+      <w:proofErr w:type="spellEnd"/>
+      <w:r>
+        <w:rPr>
+          <w:lang w:val="en-US"/>
+        </w:rPr>
+        <w:t xml:space="preserve"> </w:t>
+      </w:r>
+      <w:proofErr w:type="spellStart"/>
+      <w:r>
+        <w:rPr>
+          <w:lang w:val="en-US"/>
+        </w:rPr>
+        <w:t>usuwania</w:t>
+      </w:r>
+      <w:proofErr w:type="spellEnd"/>
+      <w:r>
+        <w:rPr>
+          <w:lang w:val="en-US"/>
+        </w:rPr>
+        <w:t xml:space="preserve"> </w:t>
+      </w:r>
+      <w:proofErr w:type="spellStart"/>
+      <w:r>
+        <w:rPr>
+          <w:lang w:val="en-US"/>
+        </w:rPr>
+        <w:t>zgubionych</w:t>
+      </w:r>
+      <w:proofErr w:type="spellEnd"/>
+      <w:r>
+        <w:rPr>
+          <w:lang w:val="en-US"/>
+        </w:rPr>
+        <w:t xml:space="preserve"> </w:t>
+      </w:r>
+      <w:proofErr w:type="spellStart"/>
+      <w:r>
+        <w:rPr>
+          <w:lang w:val="en-US"/>
+        </w:rPr>
+        <w:t>rewizji</w:t>
+      </w:r>
+      <w:proofErr w:type="spellEnd"/>
+      <w:r>
+        <w:rPr>
+          <w:lang w:val="en-US"/>
+        </w:rPr>
+        <w:t>:</w:t>
+      </w:r>
+    </w:p>
+    <w:p>
+      <w:pPr>
+        <w:spacing w:after="0" w:line="240" w:lineRule="auto"/>
+        <w:rPr>
+          <w:rFonts w:ascii="Lucida Console" w:hAnsi="Lucida Console"/>
+          <w:sz w:val="18"/>
+          <w:szCs w:val="18"/>
+        </w:rPr>
+      </w:pPr>
+      <w:r>
+        <w:rPr>
+          <w:lang w:val="en-US"/>
+        </w:rPr>
+        <w:tab/>
+      </w:r>
+      <w:proofErr w:type="spellStart"/>
+      <w:r>
+        <w:rPr>
+          <w:rFonts w:ascii="Lucida Console" w:hAnsi="Lucida Console"/>
+          <w:sz w:val="18"/>
+          <w:szCs w:val="18"/>
+        </w:rPr>
+        <w:t>git</w:t>
+      </w:r>
+      <w:proofErr w:type="spellEnd"/>
+      <w:r>
+        <w:rPr>
+          <w:rFonts w:ascii="Lucida Console" w:hAnsi="Lucida Console"/>
+          <w:sz w:val="18"/>
+          <w:szCs w:val="18"/>
+        </w:rPr>
+        <w:t xml:space="preserve"> </w:t>
+      </w:r>
+      <w:proofErr w:type="spellStart"/>
+      <w:r>
+        <w:rPr>
+          <w:rFonts w:ascii="Lucida Console" w:hAnsi="Lucida Console"/>
+          <w:sz w:val="18"/>
+          <w:szCs w:val="18"/>
+        </w:rPr>
+        <w:t>config</w:t>
+      </w:r>
+      <w:proofErr w:type="spellEnd"/>
+      <w:r>
+        <w:rPr>
+          <w:rFonts w:ascii="Lucida Console" w:hAnsi="Lucida Console"/>
+          <w:sz w:val="18"/>
+          <w:szCs w:val="18"/>
+        </w:rPr>
+        <w:t xml:space="preserve"> </w:t>
+      </w:r>
+      <w:proofErr w:type="spellStart"/>
+      <w:r>
+        <w:rPr>
+          <w:rFonts w:ascii="Lucida Console" w:hAnsi="Lucida Console"/>
+          <w:sz w:val="18"/>
+          <w:szCs w:val="18"/>
+        </w:rPr>
+        <w:t>gc.pruneexpire</w:t>
+      </w:r>
+      <w:proofErr w:type="spellEnd"/>
+      <w:r>
+        <w:rPr>
+          <w:rFonts w:ascii="Lucida Console" w:hAnsi="Lucida Console"/>
+          <w:sz w:val="18"/>
+          <w:szCs w:val="18"/>
+        </w:rPr>
+        <w:t xml:space="preserve"> now</w:t>
+      </w:r>
+    </w:p>
+    <w:p>
+      <w:pPr>
+        <w:spacing w:after="0" w:line="240" w:lineRule="auto"/>
+        <w:rPr>
+          <w:rFonts w:ascii="Lucida Console" w:hAnsi="Lucida Console"/>
+          <w:sz w:val="18"/>
+          <w:szCs w:val="18"/>
+        </w:rPr>
+      </w:pPr>
+      <w:r>
+        <w:rPr>
+          <w:rFonts w:ascii="Lucida Console" w:hAnsi="Lucida Console"/>
+          <w:sz w:val="18"/>
+          <w:szCs w:val="18"/>
+        </w:rPr>
+        <w:tab/>
+      </w:r>
+      <w:proofErr w:type="spellStart"/>
+      <w:r>
+        <w:rPr>
+          <w:rFonts w:ascii="Lucida Console" w:hAnsi="Lucida Console"/>
+          <w:sz w:val="18"/>
+          <w:szCs w:val="18"/>
+        </w:rPr>
+        <w:t>git</w:t>
+      </w:r>
+      <w:proofErr w:type="spellEnd"/>
+      <w:r>
+        <w:rPr>
+          <w:rFonts w:ascii="Lucida Console" w:hAnsi="Lucida Console"/>
+          <w:sz w:val="18"/>
+          <w:szCs w:val="18"/>
+        </w:rPr>
+        <w:t xml:space="preserve"> </w:t>
+      </w:r>
+      <w:proofErr w:type="spellStart"/>
+      <w:r>
+        <w:rPr>
+          <w:rFonts w:ascii="Lucida Console" w:hAnsi="Lucida Console"/>
+          <w:sz w:val="18"/>
+          <w:szCs w:val="18"/>
+        </w:rPr>
+        <w:t>config</w:t>
+      </w:r>
+      <w:proofErr w:type="spellEnd"/>
+      <w:r>
+        <w:rPr>
+          <w:rFonts w:ascii="Lucida Console" w:hAnsi="Lucida Console"/>
+          <w:sz w:val="18"/>
+          <w:szCs w:val="18"/>
+        </w:rPr>
+        <w:t xml:space="preserve"> </w:t>
+      </w:r>
+      <w:proofErr w:type="spellStart"/>
+      <w:r>
+        <w:rPr>
+          <w:rFonts w:ascii="Lucida Console" w:hAnsi="Lucida Console"/>
+          <w:sz w:val="18"/>
+          <w:szCs w:val="18"/>
+        </w:rPr>
+        <w:t>gc.reflogexpireunreachable</w:t>
+      </w:r>
+      <w:proofErr w:type="spellEnd"/>
+      <w:r>
+        <w:rPr>
+          <w:rFonts w:ascii="Lucida Console" w:hAnsi="Lucida Console"/>
+          <w:sz w:val="18"/>
+          <w:szCs w:val="18"/>
+        </w:rPr>
+        <w:t xml:space="preserve"> now</w:t>
+      </w:r>
+    </w:p>
+    <w:p>
+      <w:pPr>
+        <w:spacing w:after="0" w:line="240" w:lineRule="auto"/>
+        <w:rPr>
+          <w:rFonts w:ascii="Lucida Console" w:hAnsi="Lucida Console"/>
+          <w:sz w:val="18"/>
+          <w:szCs w:val="18"/>
+        </w:rPr>
+      </w:pPr>
+    </w:p>
+    <w:p>
+      <w:pPr>
+        <w:spacing w:after="0" w:line="240" w:lineRule="auto"/>
+        <w:rPr>
+          <w:lang w:val="en-US"/>
+        </w:rPr>
+      </w:pPr>
+      <w:r>
+        <w:rPr>
+          <w:rFonts w:ascii="Lucida Console" w:hAnsi="Lucida Console"/>
+          <w:sz w:val="18"/>
+          <w:szCs w:val="18"/>
+        </w:rPr>
+        <w:tab/>
+      </w:r>
+      <w:proofErr w:type="spellStart"/>
+      <w:r>
+        <w:rPr>
+          <w:lang w:val="en-US"/>
+        </w:rPr>
+        <w:t>Usuwanie</w:t>
+      </w:r>
+      <w:proofErr w:type="spellEnd"/>
+      <w:r>
+        <w:rPr>
+          <w:lang w:val="en-US"/>
+        </w:rPr>
+        <w:t xml:space="preserve"> </w:t>
+      </w:r>
+      <w:proofErr w:type="spellStart"/>
+      <w:r>
+        <w:rPr>
+          <w:lang w:val="en-US"/>
+        </w:rPr>
+        <w:t>zgubionych</w:t>
+      </w:r>
+      <w:proofErr w:type="spellEnd"/>
+      <w:r>
+        <w:rPr>
+          <w:lang w:val="en-US"/>
+        </w:rPr>
+        <w:t xml:space="preserve"> </w:t>
+      </w:r>
+      <w:proofErr w:type="spellStart"/>
+      <w:r>
+        <w:rPr>
+          <w:lang w:val="en-US"/>
+        </w:rPr>
+        <w:t>rewizji</w:t>
+      </w:r>
+      <w:proofErr w:type="spellEnd"/>
+      <w:r>
+        <w:rPr>
+          <w:lang w:val="en-US"/>
+        </w:rPr>
+        <w:t>:</w:t>
+      </w:r>
+    </w:p>
+    <w:p>
+      <w:pPr>
+        <w:spacing w:after="0" w:line="240" w:lineRule="auto"/>
+        <w:rPr>
+          <w:rFonts w:ascii="Lucida Console" w:hAnsi="Lucida Console"/>
+          <w:sz w:val="18"/>
+          <w:szCs w:val="18"/>
+        </w:rPr>
+      </w:pPr>
+      <w:r>
+        <w:rPr>
+          <w:lang w:val="en-US"/>
+        </w:rPr>
+        <w:tab/>
+      </w:r>
+      <w:proofErr w:type="spellStart"/>
+      <w:r>
+        <w:rPr>
+          <w:rFonts w:ascii="Lucida Console" w:hAnsi="Lucida Console"/>
+          <w:sz w:val="18"/>
+          <w:szCs w:val="18"/>
+        </w:rPr>
+        <w:t>git</w:t>
+      </w:r>
+      <w:proofErr w:type="spellEnd"/>
+      <w:r>
+        <w:rPr>
+          <w:rFonts w:ascii="Lucida Console" w:hAnsi="Lucida Console"/>
+          <w:sz w:val="18"/>
+          <w:szCs w:val="18"/>
+        </w:rPr>
+        <w:t xml:space="preserve"> prune</w:t>
+      </w:r>
+    </w:p>
+    <w:p>
+      <w:pPr>
+        <w:spacing w:after="0" w:line="240" w:lineRule="auto"/>
+        <w:rPr>
+          <w:rFonts w:ascii="Lucida Console" w:hAnsi="Lucida Console"/>
+          <w:sz w:val="18"/>
+          <w:szCs w:val="18"/>
+        </w:rPr>
+      </w:pPr>
+      <w:r>
+        <w:rPr>
+          <w:rFonts w:ascii="Lucida Console" w:hAnsi="Lucida Console"/>
+          <w:sz w:val="18"/>
+          <w:szCs w:val="18"/>
+        </w:rPr>
+        <w:tab/>
+      </w:r>
+    </w:p>
+    <w:p>
+      <w:pPr>
+        <w:spacing w:after="0" w:line="240" w:lineRule="auto"/>
+        <w:rPr>
+          <w:lang w:val="en-US"/>
+        </w:rPr>
+      </w:pPr>
+      <w:r>
+        <w:rPr>
+          <w:rFonts w:ascii="Lucida Console" w:hAnsi="Lucida Console"/>
+          <w:sz w:val="18"/>
+          <w:szCs w:val="18"/>
+        </w:rPr>
+        <w:tab/>
+      </w:r>
+      <w:proofErr w:type="spellStart"/>
+      <w:r>
+        <w:rPr>
+          <w:lang w:val="en-US"/>
+        </w:rPr>
+        <w:t>Optymalizacja</w:t>
+      </w:r>
+      <w:proofErr w:type="spellEnd"/>
+      <w:r>
+        <w:rPr>
+          <w:lang w:val="en-US"/>
+        </w:rPr>
+        <w:t xml:space="preserve"> </w:t>
+      </w:r>
+      <w:proofErr w:type="spellStart"/>
+      <w:r>
+        <w:rPr>
+          <w:lang w:val="en-US"/>
+        </w:rPr>
+        <w:t>repozytorium</w:t>
+      </w:r>
+      <w:proofErr w:type="spellEnd"/>
+      <w:r>
+        <w:rPr>
+          <w:lang w:val="en-US"/>
+        </w:rPr>
+        <w:t>:</w:t>
+      </w:r>
+    </w:p>
+    <w:p>
+      <w:pPr>
+        <w:spacing w:after="0" w:line="240" w:lineRule="auto"/>
+        <w:rPr>
+          <w:rFonts w:ascii="Lucida Console" w:hAnsi="Lucida Console"/>
+          <w:sz w:val="18"/>
+          <w:szCs w:val="18"/>
+        </w:rPr>
+      </w:pPr>
+      <w:r>
+        <w:rPr>
+          <w:lang w:val="en-US"/>
+        </w:rPr>
+        <w:lastRenderedPageBreak/>
+        <w:tab/>
+      </w:r>
+      <w:proofErr w:type="spellStart"/>
+      <w:r>
+        <w:rPr>
+          <w:rFonts w:ascii="Lucida Console" w:hAnsi="Lucida Console"/>
+          <w:sz w:val="18"/>
+          <w:szCs w:val="18"/>
+        </w:rPr>
+        <w:t>git</w:t>
+      </w:r>
+      <w:proofErr w:type="spellEnd"/>
+      <w:r>
+        <w:rPr>
+          <w:rFonts w:ascii="Lucida Console" w:hAnsi="Lucida Console"/>
+          <w:sz w:val="18"/>
+          <w:szCs w:val="18"/>
+        </w:rPr>
+        <w:t xml:space="preserve"> </w:t>
+      </w:r>
+      <w:proofErr w:type="spellStart"/>
+      <w:r>
+        <w:rPr>
+          <w:rFonts w:ascii="Lucida Console" w:hAnsi="Lucida Console"/>
+          <w:sz w:val="18"/>
+          <w:szCs w:val="18"/>
+        </w:rPr>
+        <w:t>gc</w:t>
+      </w:r>
+      <w:proofErr w:type="spellEnd"/>
+      <w:r>
+        <w:rPr>
+          <w:rFonts w:ascii="Lucida Console" w:hAnsi="Lucida Console"/>
+          <w:sz w:val="18"/>
+          <w:szCs w:val="18"/>
+        </w:rPr>
+        <w:t xml:space="preserve"> </w:t>
+      </w:r>
+    </w:p>
+    <w:p>
+      <w:pPr>
+        <w:spacing w:after="0" w:line="240" w:lineRule="auto"/>
+        <w:rPr>
+          <w:rFonts w:ascii="Lucida Console" w:hAnsi="Lucida Console"/>
+          <w:sz w:val="18"/>
+          <w:szCs w:val="18"/>
+        </w:rPr>
+      </w:pPr>
+    </w:p>
+    <w:p>
+      <w:pPr>
+        <w:spacing w:after="0" w:line="240" w:lineRule="auto"/>
+        <w:rPr>
+          <w:b/>
+          <w:lang w:val="en-US"/>
+        </w:rPr>
+      </w:pPr>
+      <w:proofErr w:type="spellStart"/>
+      <w:r>
+        <w:rPr>
+          <w:b/>
+          <w:lang w:val="en-US"/>
+        </w:rPr>
+        <w:t>Łączenie</w:t>
+      </w:r>
+      <w:proofErr w:type="spellEnd"/>
+      <w:r>
+        <w:rPr>
+          <w:b/>
+          <w:lang w:val="en-US"/>
+        </w:rPr>
+        <w:t xml:space="preserve"> </w:t>
+      </w:r>
+      <w:proofErr w:type="spellStart"/>
+      <w:r>
+        <w:rPr>
+          <w:b/>
+          <w:lang w:val="en-US"/>
+        </w:rPr>
+        <w:t>gałęzi</w:t>
+      </w:r>
+      <w:proofErr w:type="spellEnd"/>
+      <w:r>
+        <w:rPr>
+          <w:b/>
+          <w:lang w:val="en-US"/>
+        </w:rPr>
+        <w:t>(merge)</w:t>
+      </w:r>
+    </w:p>
+    <w:p>
+      <w:pPr>
+        <w:spacing w:after="0" w:line="240" w:lineRule="auto"/>
+        <w:rPr>
+          <w:lang w:val="en-US"/>
+        </w:rPr>
+      </w:pPr>
+      <w:r>
+        <w:rPr>
+          <w:b/>
+          <w:lang w:val="en-US"/>
+        </w:rPr>
+        <w:tab/>
+      </w:r>
+      <w:proofErr w:type="spellStart"/>
+      <w:r>
+        <w:rPr>
+          <w:lang w:val="en-US"/>
+        </w:rPr>
+        <w:t>Łączenie</w:t>
+      </w:r>
+      <w:proofErr w:type="spellEnd"/>
+      <w:r>
+        <w:rPr>
+          <w:lang w:val="en-US"/>
+        </w:rPr>
+        <w:t xml:space="preserve"> </w:t>
+      </w:r>
+      <w:proofErr w:type="spellStart"/>
+      <w:r>
+        <w:rPr>
+          <w:lang w:val="en-US"/>
+        </w:rPr>
+        <w:t>gałęzi</w:t>
+      </w:r>
+      <w:proofErr w:type="spellEnd"/>
+      <w:r>
+        <w:rPr>
+          <w:lang w:val="en-US"/>
+        </w:rPr>
+        <w:t xml:space="preserve"> :</w:t>
+      </w:r>
+    </w:p>
+    <w:p>
+      <w:pPr>
+        <w:spacing w:after="0" w:line="240" w:lineRule="auto"/>
+        <w:ind w:firstLine="708"/>
+        <w:rPr>
+          <w:rFonts w:ascii="Lucida Console" w:hAnsi="Lucida Console"/>
+          <w:sz w:val="18"/>
+          <w:szCs w:val="18"/>
+        </w:rPr>
+      </w:pPr>
+      <w:proofErr w:type="spellStart"/>
+      <w:r>
+        <w:rPr>
+          <w:rFonts w:ascii="Lucida Console" w:hAnsi="Lucida Console"/>
+          <w:sz w:val="18"/>
+          <w:szCs w:val="18"/>
+        </w:rPr>
+        <w:t>git</w:t>
+      </w:r>
+      <w:proofErr w:type="spellEnd"/>
+      <w:r>
+        <w:rPr>
+          <w:rFonts w:ascii="Lucida Console" w:hAnsi="Lucida Console"/>
+          <w:sz w:val="18"/>
+          <w:szCs w:val="18"/>
+        </w:rPr>
+        <w:t xml:space="preserve"> merge </w:t>
+      </w:r>
+      <w:proofErr w:type="spellStart"/>
+      <w:r>
+        <w:rPr>
+          <w:rFonts w:ascii="Lucida Console" w:hAnsi="Lucida Console"/>
+          <w:sz w:val="18"/>
+          <w:szCs w:val="18"/>
+        </w:rPr>
+        <w:t>nazwa-gałęzi</w:t>
+      </w:r>
+      <w:proofErr w:type="spellEnd"/>
+    </w:p>
+    <w:p>
+      <w:pPr>
+        <w:spacing w:after="0" w:line="240" w:lineRule="auto"/>
+        <w:rPr>
+          <w:rFonts w:ascii="Lucida Console" w:hAnsi="Lucida Console"/>
+          <w:sz w:val="18"/>
+          <w:szCs w:val="18"/>
+        </w:rPr>
+      </w:pPr>
+      <w:r>
+        <w:rPr>
+          <w:rFonts w:ascii="Lucida Console" w:hAnsi="Lucida Console"/>
+          <w:sz w:val="18"/>
+          <w:szCs w:val="18"/>
+        </w:rPr>
+        <w:tab/>
+      </w:r>
+    </w:p>
+    <w:p>
+      <w:pPr>
+        <w:spacing w:after="0" w:line="240" w:lineRule="auto"/>
+        <w:rPr>
+          <w:lang w:val="en-US"/>
+        </w:rPr>
+      </w:pPr>
+      <w:r>
+        <w:rPr>
+          <w:rFonts w:ascii="Lucida Console" w:hAnsi="Lucida Console"/>
+          <w:sz w:val="18"/>
+          <w:szCs w:val="18"/>
+        </w:rPr>
+        <w:tab/>
+      </w:r>
+      <w:proofErr w:type="spellStart"/>
+      <w:r>
+        <w:rPr>
+          <w:lang w:val="en-US"/>
+        </w:rPr>
+        <w:t>Łączenie</w:t>
+      </w:r>
+      <w:proofErr w:type="spellEnd"/>
+      <w:r>
+        <w:rPr>
+          <w:lang w:val="en-US"/>
+        </w:rPr>
+        <w:t xml:space="preserve"> </w:t>
+      </w:r>
+      <w:proofErr w:type="spellStart"/>
+      <w:r>
+        <w:rPr>
+          <w:lang w:val="en-US"/>
+        </w:rPr>
+        <w:t>wielu</w:t>
+      </w:r>
+      <w:proofErr w:type="spellEnd"/>
+      <w:r>
+        <w:rPr>
+          <w:lang w:val="en-US"/>
+        </w:rPr>
+        <w:t xml:space="preserve"> </w:t>
+      </w:r>
+      <w:proofErr w:type="spellStart"/>
+      <w:r>
+        <w:rPr>
+          <w:lang w:val="en-US"/>
+        </w:rPr>
+        <w:t>gałęzi</w:t>
+      </w:r>
+      <w:proofErr w:type="spellEnd"/>
+      <w:r>
+        <w:rPr>
+          <w:lang w:val="en-US"/>
+        </w:rPr>
+        <w:t>:</w:t>
+      </w:r>
+    </w:p>
+    <w:p>
+      <w:pPr>
+        <w:spacing w:after="0" w:line="240" w:lineRule="auto"/>
+        <w:rPr>
+          <w:rFonts w:ascii="Lucida Console" w:hAnsi="Lucida Console"/>
+          <w:sz w:val="18"/>
+          <w:szCs w:val="18"/>
+        </w:rPr>
+      </w:pPr>
+      <w:r>
+        <w:rPr>
+          <w:lang w:val="en-US"/>
+        </w:rPr>
+        <w:tab/>
+      </w:r>
+      <w:proofErr w:type="spellStart"/>
+      <w:r>
+        <w:rPr>
+          <w:rFonts w:ascii="Lucida Console" w:hAnsi="Lucida Console"/>
+          <w:sz w:val="18"/>
+          <w:szCs w:val="18"/>
+        </w:rPr>
+        <w:t>git</w:t>
+      </w:r>
+      <w:proofErr w:type="spellEnd"/>
+      <w:r>
+        <w:rPr>
+          <w:rFonts w:ascii="Lucida Console" w:hAnsi="Lucida Console"/>
+          <w:sz w:val="18"/>
+          <w:szCs w:val="18"/>
+        </w:rPr>
+        <w:t xml:space="preserve"> merge a b c</w:t>
+      </w:r>
+    </w:p>
+    <w:p>
+      <w:pPr>
+        <w:spacing w:after="0" w:line="240" w:lineRule="auto"/>
+        <w:rPr>
+          <w:lang w:val="en-US"/>
+        </w:rPr>
+      </w:pPr>
+      <w:r>
+        <w:rPr>
+          <w:rFonts w:ascii="Lucida Console" w:hAnsi="Lucida Console"/>
+          <w:sz w:val="18"/>
+          <w:szCs w:val="18"/>
+        </w:rPr>
+        <w:tab/>
+      </w:r>
+    </w:p>
+    <w:p>
+      <w:pPr>
+        <w:spacing w:after="0" w:line="240" w:lineRule="auto"/>
+      </w:pPr>
+      <w:r>
+        <w:rPr>
+          <w:lang w:val="en-US"/>
+        </w:rPr>
+        <w:tab/>
+      </w:r>
+      <w:r>
+        <w:t xml:space="preserve">Usuwanie łączenia gałęzi wykonanego operacją </w:t>
+      </w:r>
+      <w:r>
+        <w:rPr>
+          <w:rFonts w:ascii="Lucida Console" w:hAnsi="Lucida Console"/>
+          <w:sz w:val="18"/>
+          <w:szCs w:val="18"/>
+        </w:rPr>
+        <w:t xml:space="preserve">git </w:t>
+      </w:r>
+      <w:proofErr w:type="spellStart"/>
+      <w:r>
+        <w:rPr>
+          <w:rFonts w:ascii="Lucida Console" w:hAnsi="Lucida Console"/>
+          <w:sz w:val="18"/>
+          <w:szCs w:val="18"/>
+        </w:rPr>
+        <w:t>merge</w:t>
+      </w:r>
+      <w:proofErr w:type="spellEnd"/>
+      <w:r>
+        <w:t>:</w:t>
+      </w:r>
+    </w:p>
+    <w:p>
+      <w:pPr>
+        <w:spacing w:after="0" w:line="240" w:lineRule="auto"/>
+        <w:rPr>
+          <w:rFonts w:ascii="Lucida Console" w:hAnsi="Lucida Console"/>
+          <w:sz w:val="18"/>
+          <w:szCs w:val="18"/>
+        </w:rPr>
+      </w:pPr>
+      <w:r>
+        <w:tab/>
+      </w:r>
+      <w:r>
+        <w:rPr>
+          <w:rFonts w:ascii="Lucida Console" w:hAnsi="Lucida Console"/>
+          <w:sz w:val="18"/>
+          <w:szCs w:val="18"/>
+        </w:rPr>
+        <w:t>git reset --hard HEAD~</w:t>
+      </w:r>
+    </w:p>
+    <w:p>
+      <w:pPr>
+        <w:spacing w:after="0" w:line="240" w:lineRule="auto"/>
+        <w:rPr>
+          <w:rFonts w:ascii="Lucida Console" w:hAnsi="Lucida Console"/>
+          <w:sz w:val="18"/>
+          <w:szCs w:val="18"/>
+        </w:rPr>
+      </w:pPr>
+    </w:p>
+    <w:p>
+      <w:pPr>
+        <w:spacing w:after="0" w:line="240" w:lineRule="auto"/>
+        <w:rPr>
+          <w:b/>
+        </w:rPr>
+      </w:pPr>
+      <w:r>
+        <w:rPr>
+          <w:b/>
+        </w:rPr>
+        <w:t>Łączenie gałęzi(</w:t>
+      </w:r>
+      <w:proofErr w:type="spellStart"/>
+      <w:r>
+        <w:rPr>
+          <w:b/>
+        </w:rPr>
+        <w:t>rebase</w:t>
+      </w:r>
+      <w:proofErr w:type="spellEnd"/>
+      <w:r>
+        <w:rPr>
+          <w:b/>
+        </w:rPr>
+        <w:t>)</w:t>
+      </w:r>
+    </w:p>
+    <w:p>
+      <w:pPr>
+        <w:spacing w:after="0" w:line="240" w:lineRule="auto"/>
+      </w:pPr>
+      <w:r>
+        <w:rPr>
+          <w:b/>
+        </w:rPr>
+        <w:tab/>
+      </w:r>
+      <w:r>
+        <w:t>Łączenie gałęzi</w:t>
+      </w:r>
+    </w:p>
+    <w:p>
+      <w:pPr>
+        <w:spacing w:after="0" w:line="240" w:lineRule="auto"/>
+        <w:rPr>
+          <w:rFonts w:ascii="Lucida Console" w:hAnsi="Lucida Console"/>
+          <w:sz w:val="18"/>
+          <w:szCs w:val="18"/>
+        </w:rPr>
+      </w:pPr>
+      <w:r>
+        <w:tab/>
+      </w:r>
+      <w:r>
+        <w:rPr>
+          <w:rFonts w:ascii="Lucida Console" w:hAnsi="Lucida Console"/>
+          <w:sz w:val="18"/>
+          <w:szCs w:val="18"/>
+        </w:rPr>
+        <w:t xml:space="preserve">git </w:t>
+      </w:r>
+      <w:proofErr w:type="spellStart"/>
+      <w:r>
+        <w:rPr>
+          <w:rFonts w:ascii="Lucida Console" w:hAnsi="Lucida Console"/>
+          <w:sz w:val="18"/>
+          <w:szCs w:val="18"/>
+        </w:rPr>
+        <w:t>rebase</w:t>
+      </w:r>
+      <w:proofErr w:type="spellEnd"/>
+      <w:r>
+        <w:rPr>
+          <w:rFonts w:ascii="Lucida Console" w:hAnsi="Lucida Console"/>
+          <w:sz w:val="18"/>
+          <w:szCs w:val="18"/>
+        </w:rPr>
+        <w:t xml:space="preserve"> nazwa-gałęzi</w:t>
+      </w:r>
+    </w:p>
+    <w:p>
+      <w:pPr>
+        <w:spacing w:after="0" w:line="240" w:lineRule="auto"/>
+        <w:rPr>
+          <w:rFonts w:ascii="Lucida Console" w:hAnsi="Lucida Console"/>
+          <w:sz w:val="18"/>
+          <w:szCs w:val="18"/>
+        </w:rPr>
+      </w:pPr>
+      <w:r>
+        <w:rPr>
+          <w:rFonts w:ascii="Lucida Console" w:hAnsi="Lucida Console"/>
+          <w:sz w:val="18"/>
+          <w:szCs w:val="18"/>
+        </w:rPr>
+        <w:tab/>
+      </w:r>
+    </w:p>
+    <w:p>
+      <w:pPr>
+        <w:spacing w:after="0" w:line="240" w:lineRule="auto"/>
+      </w:pPr>
+      <w:r>
+        <w:rPr>
+          <w:rFonts w:ascii="Lucida Console" w:hAnsi="Lucida Console"/>
+          <w:sz w:val="18"/>
+          <w:szCs w:val="18"/>
+        </w:rPr>
+        <w:tab/>
+      </w:r>
+      <w:r>
+        <w:t xml:space="preserve">Usuwanie łączenia gałęzi wykonanego operacją </w:t>
+      </w:r>
+      <w:r>
+        <w:rPr>
+          <w:rFonts w:ascii="Lucida Console" w:hAnsi="Lucida Console"/>
+          <w:sz w:val="18"/>
+          <w:szCs w:val="18"/>
+        </w:rPr>
+        <w:t xml:space="preserve">git </w:t>
+      </w:r>
+      <w:proofErr w:type="spellStart"/>
+      <w:r>
+        <w:rPr>
+          <w:rFonts w:ascii="Lucida Console" w:hAnsi="Lucida Console"/>
+          <w:sz w:val="18"/>
+          <w:szCs w:val="18"/>
+        </w:rPr>
+        <w:t>rebase</w:t>
+      </w:r>
+      <w:proofErr w:type="spellEnd"/>
+      <w:r>
+        <w:t xml:space="preserve">(w oparciu o dziennik </w:t>
+      </w:r>
+      <w:proofErr w:type="spellStart"/>
+      <w:r>
+        <w:t>reflog</w:t>
+      </w:r>
+      <w:proofErr w:type="spellEnd"/>
+      <w:r>
+        <w:t>):</w:t>
+      </w:r>
+    </w:p>
+    <w:p>
+      <w:pPr>
+        <w:spacing w:after="0" w:line="240" w:lineRule="auto"/>
+        <w:rPr>
+          <w:rFonts w:ascii="Lucida Console" w:hAnsi="Lucida Console"/>
+          <w:sz w:val="18"/>
+          <w:szCs w:val="18"/>
+        </w:rPr>
+      </w:pPr>
+      <w:r>
+        <w:tab/>
+      </w:r>
+      <w:r>
+        <w:rPr>
+          <w:rFonts w:ascii="Lucida Console" w:hAnsi="Lucida Console"/>
+          <w:sz w:val="18"/>
+          <w:szCs w:val="18"/>
+        </w:rPr>
+        <w:t xml:space="preserve">git </w:t>
+      </w:r>
+      <w:proofErr w:type="spellStart"/>
+      <w:r>
+        <w:rPr>
+          <w:rFonts w:ascii="Lucida Console" w:hAnsi="Lucida Console"/>
+          <w:sz w:val="18"/>
+          <w:szCs w:val="18"/>
+        </w:rPr>
+        <w:t>reflog</w:t>
+      </w:r>
+      <w:proofErr w:type="spellEnd"/>
+    </w:p>
+    <w:p>
+      <w:pPr>
+        <w:spacing w:after="0" w:line="240" w:lineRule="auto"/>
+        <w:rPr>
+          <w:rFonts w:ascii="Lucida Console" w:hAnsi="Lucida Console"/>
+          <w:sz w:val="18"/>
+          <w:szCs w:val="18"/>
+        </w:rPr>
+      </w:pPr>
+      <w:r>
+        <w:rPr>
+          <w:rFonts w:ascii="Lucida Console" w:hAnsi="Lucida Console"/>
+          <w:sz w:val="18"/>
+          <w:szCs w:val="18"/>
+        </w:rPr>
+        <w:tab/>
+      </w:r>
+      <w:proofErr w:type="spellStart"/>
+      <w:r>
+        <w:rPr>
+          <w:rFonts w:ascii="Lucida Console" w:hAnsi="Lucida Console"/>
+          <w:sz w:val="18"/>
+          <w:szCs w:val="18"/>
+        </w:rPr>
+        <w:t>git</w:t>
+      </w:r>
+      <w:proofErr w:type="spellEnd"/>
+      <w:r>
+        <w:rPr>
+          <w:rFonts w:ascii="Lucida Console" w:hAnsi="Lucida Console"/>
+          <w:sz w:val="18"/>
+          <w:szCs w:val="18"/>
+        </w:rPr>
+        <w:t xml:space="preserve"> reset --hard HEAD@{n}</w:t>
+      </w:r>
+    </w:p>
+    <w:p>
+      <w:pPr>
+        <w:spacing w:after="0" w:line="240" w:lineRule="auto"/>
+        <w:rPr>
+          <w:lang w:val="en-US"/>
+        </w:rPr>
+      </w:pPr>
+      <w:r>
+        <w:rPr>
+          <w:rFonts w:ascii="Lucida Console" w:hAnsi="Lucida Console"/>
+          <w:sz w:val="18"/>
+          <w:szCs w:val="18"/>
+        </w:rPr>
+        <w:tab/>
+      </w:r>
+    </w:p>
+    <w:p>
+      <w:pPr>
+        <w:spacing w:after="0" w:line="240" w:lineRule="auto"/>
+      </w:pPr>
+      <w:r>
+        <w:rPr>
+          <w:lang w:val="en-US"/>
+        </w:rPr>
+        <w:tab/>
+      </w:r>
+      <w:r>
+        <w:t xml:space="preserve">Anulowanie nieudanej operacji </w:t>
       </w:r>
       <w:bookmarkStart w:id="0" w:name="_GoBack"/>
+      <w:r>
+        <w:rPr>
+          <w:rFonts w:ascii="Lucida Console" w:hAnsi="Lucida Console"/>
+          <w:sz w:val="18"/>
+          <w:szCs w:val="18"/>
+        </w:rPr>
+        <w:t xml:space="preserve">git </w:t>
+      </w:r>
+      <w:proofErr w:type="spellStart"/>
+      <w:r>
+        <w:rPr>
+          <w:rFonts w:ascii="Lucida Console" w:hAnsi="Lucida Console"/>
+          <w:sz w:val="18"/>
+          <w:szCs w:val="18"/>
+        </w:rPr>
+        <w:t>rebase</w:t>
+      </w:r>
       <w:bookmarkEnd w:id="0"/>
-      <w:r>
-        <w:rPr>
-          <w:rFonts w:ascii="Lucida Console" w:hAnsi="Lucida Console"/>
-          <w:sz w:val="18"/>
-          <w:szCs w:val="18"/>
-        </w:rPr>
-        <w:t>wa-pliku</w:t>
-      </w:r>
+      <w:proofErr w:type="spellEnd"/>
+      <w:r>
+        <w:t>:</w:t>
+      </w:r>
+    </w:p>
+    <w:p>
+      <w:pPr>
+        <w:spacing w:after="0" w:line="240" w:lineRule="auto"/>
+        <w:rPr>
+          <w:rFonts w:ascii="Lucida Console" w:hAnsi="Lucida Console"/>
+          <w:sz w:val="18"/>
+          <w:szCs w:val="18"/>
+        </w:rPr>
+      </w:pPr>
+      <w:r>
+        <w:tab/>
+      </w:r>
+      <w:r>
+        <w:rPr>
+          <w:rFonts w:ascii="Lucida Console" w:hAnsi="Lucida Console"/>
+          <w:sz w:val="18"/>
+          <w:szCs w:val="18"/>
+        </w:rPr>
+        <w:t xml:space="preserve">git </w:t>
+      </w:r>
+      <w:proofErr w:type="spellStart"/>
+      <w:r>
+        <w:rPr>
+          <w:rFonts w:ascii="Lucida Console" w:hAnsi="Lucida Console"/>
+          <w:sz w:val="18"/>
+          <w:szCs w:val="18"/>
+        </w:rPr>
+        <w:t>rebase</w:t>
+      </w:r>
+      <w:proofErr w:type="spellEnd"/>
+      <w:r>
+        <w:rPr>
+          <w:rFonts w:ascii="Lucida Console" w:hAnsi="Lucida Console"/>
+          <w:sz w:val="18"/>
+          <w:szCs w:val="18"/>
+        </w:rPr>
+        <w:t xml:space="preserve"> --abort</w:t>
+      </w:r>
+    </w:p>
+    <w:p>
+      <w:pPr>
+        <w:spacing w:after="0" w:line="240" w:lineRule="auto"/>
+      </w:pPr>
+    </w:p>
+    <w:p>
+      <w:pPr>
+        <w:spacing w:after="0" w:line="240" w:lineRule="auto"/>
+      </w:pPr>
+    </w:p>
+    <w:p>
+      <w:pPr>
+        <w:spacing w:after="0" w:line="240" w:lineRule="auto"/>
+      </w:pPr>
     </w:p>
     <w:sectPr>
       <w:pgSz w:w="11906" w:h="16838"/>

</xml_diff>

<commit_message>
dodanie komend wszystkich z rozdziału III
</commit_message>
<xml_diff>
--- a/Komendy GIT.docx
+++ b/Komendy GIT.docx
@@ -9267,7 +9267,2806 @@
       <w:r>
         <w:t xml:space="preserve">Anulowanie nieudanej operacji </w:t>
       </w:r>
+      <w:r>
+        <w:rPr>
+          <w:rFonts w:ascii="Lucida Console" w:hAnsi="Lucida Console"/>
+          <w:sz w:val="18"/>
+          <w:szCs w:val="18"/>
+        </w:rPr>
+        <w:t xml:space="preserve">git </w:t>
+      </w:r>
+      <w:proofErr w:type="spellStart"/>
+      <w:r>
+        <w:rPr>
+          <w:rFonts w:ascii="Lucida Console" w:hAnsi="Lucida Console"/>
+          <w:sz w:val="18"/>
+          <w:szCs w:val="18"/>
+        </w:rPr>
+        <w:t>rebase</w:t>
+      </w:r>
+      <w:proofErr w:type="spellEnd"/>
+      <w:r>
+        <w:t>:</w:t>
+      </w:r>
+    </w:p>
+    <w:p>
+      <w:pPr>
+        <w:spacing w:after="0" w:line="240" w:lineRule="auto"/>
+        <w:rPr>
+          <w:rFonts w:ascii="Lucida Console" w:hAnsi="Lucida Console"/>
+          <w:sz w:val="18"/>
+          <w:szCs w:val="18"/>
+        </w:rPr>
+      </w:pPr>
+      <w:r>
+        <w:tab/>
+      </w:r>
+      <w:r>
+        <w:rPr>
+          <w:rFonts w:ascii="Lucida Console" w:hAnsi="Lucida Console"/>
+          <w:sz w:val="18"/>
+          <w:szCs w:val="18"/>
+        </w:rPr>
+        <w:t xml:space="preserve">git </w:t>
+      </w:r>
+      <w:proofErr w:type="spellStart"/>
+      <w:r>
+        <w:rPr>
+          <w:rFonts w:ascii="Lucida Console" w:hAnsi="Lucida Console"/>
+          <w:sz w:val="18"/>
+          <w:szCs w:val="18"/>
+        </w:rPr>
+        <w:t>rebase</w:t>
+      </w:r>
+      <w:proofErr w:type="spellEnd"/>
+      <w:r>
+        <w:rPr>
+          <w:rFonts w:ascii="Lucida Console" w:hAnsi="Lucida Console"/>
+          <w:sz w:val="18"/>
+          <w:szCs w:val="18"/>
+        </w:rPr>
+        <w:t xml:space="preserve"> --abort</w:t>
+      </w:r>
+    </w:p>
+    <w:p>
+      <w:pPr>
+        <w:spacing w:after="0" w:line="240" w:lineRule="auto"/>
+      </w:pPr>
+    </w:p>
+    <w:p>
+      <w:pPr>
+        <w:spacing w:after="0" w:line="240" w:lineRule="auto"/>
+        <w:rPr>
+          <w:b/>
+        </w:rPr>
+      </w:pPr>
+      <w:r>
+        <w:rPr>
+          <w:b/>
+        </w:rPr>
+        <w:t xml:space="preserve">Ręczne klonowanie repozytorium </w:t>
+      </w:r>
+    </w:p>
+    <w:p>
+      <w:pPr>
+        <w:spacing w:after="0" w:line="240" w:lineRule="auto"/>
+        <w:rPr>
+          <w:rFonts w:ascii="Lucida Console" w:hAnsi="Lucida Console"/>
+          <w:sz w:val="18"/>
+          <w:szCs w:val="18"/>
+        </w:rPr>
+      </w:pPr>
+      <w:r>
+        <w:rPr>
+          <w:b/>
+        </w:rPr>
+        <w:tab/>
+      </w:r>
+      <w:r>
+        <w:rPr>
+          <w:rFonts w:ascii="Lucida Console" w:hAnsi="Lucida Console"/>
+          <w:sz w:val="18"/>
+          <w:szCs w:val="18"/>
+        </w:rPr>
+        <w:t xml:space="preserve">git </w:t>
+      </w:r>
+      <w:proofErr w:type="spellStart"/>
+      <w:r>
+        <w:rPr>
+          <w:rFonts w:ascii="Lucida Console" w:hAnsi="Lucida Console"/>
+          <w:sz w:val="18"/>
+          <w:szCs w:val="18"/>
+        </w:rPr>
+        <w:t>init</w:t>
+      </w:r>
+      <w:proofErr w:type="spellEnd"/>
+    </w:p>
+    <w:p>
+      <w:pPr>
+        <w:spacing w:after="0" w:line="240" w:lineRule="auto"/>
+        <w:rPr>
+          <w:rFonts w:ascii="Lucida Console" w:hAnsi="Lucida Console"/>
+          <w:sz w:val="18"/>
+          <w:szCs w:val="18"/>
+        </w:rPr>
+      </w:pPr>
+      <w:r>
+        <w:rPr>
+          <w:rFonts w:ascii="Lucida Console" w:hAnsi="Lucida Console"/>
+          <w:sz w:val="18"/>
+          <w:szCs w:val="18"/>
+        </w:rPr>
+        <w:tab/>
+      </w:r>
+      <w:proofErr w:type="spellStart"/>
+      <w:r>
+        <w:rPr>
+          <w:rFonts w:ascii="Lucida Console" w:hAnsi="Lucida Console"/>
+          <w:sz w:val="18"/>
+          <w:szCs w:val="18"/>
+        </w:rPr>
+        <w:t>git</w:t>
+      </w:r>
+      <w:proofErr w:type="spellEnd"/>
+      <w:r>
+        <w:rPr>
+          <w:rFonts w:ascii="Lucida Console" w:hAnsi="Lucida Console"/>
+          <w:sz w:val="18"/>
+          <w:szCs w:val="18"/>
+        </w:rPr>
+        <w:t xml:space="preserve"> remote and origin </w:t>
+      </w:r>
+      <w:proofErr w:type="spellStart"/>
+      <w:r>
+        <w:rPr>
+          <w:rFonts w:ascii="Lucida Console" w:hAnsi="Lucida Console"/>
+          <w:sz w:val="18"/>
+          <w:szCs w:val="18"/>
+        </w:rPr>
+        <w:t>adres-klonowanego-repozytorium</w:t>
+      </w:r>
+      <w:proofErr w:type="spellEnd"/>
+    </w:p>
+    <w:p>
+      <w:pPr>
+        <w:spacing w:after="0" w:line="240" w:lineRule="auto"/>
+        <w:rPr>
+          <w:rFonts w:ascii="Lucida Console" w:hAnsi="Lucida Console"/>
+          <w:sz w:val="18"/>
+          <w:szCs w:val="18"/>
+        </w:rPr>
+      </w:pPr>
+      <w:r>
+        <w:rPr>
+          <w:rFonts w:ascii="Lucida Console" w:hAnsi="Lucida Console"/>
+          <w:sz w:val="18"/>
+          <w:szCs w:val="18"/>
+        </w:rPr>
+        <w:tab/>
+      </w:r>
+      <w:proofErr w:type="spellStart"/>
+      <w:r>
+        <w:rPr>
+          <w:rFonts w:ascii="Lucida Console" w:hAnsi="Lucida Console"/>
+          <w:sz w:val="18"/>
+          <w:szCs w:val="18"/>
+        </w:rPr>
+        <w:t>git</w:t>
+      </w:r>
+      <w:proofErr w:type="spellEnd"/>
+      <w:r>
+        <w:rPr>
+          <w:rFonts w:ascii="Lucida Console" w:hAnsi="Lucida Console"/>
+          <w:sz w:val="18"/>
+          <w:szCs w:val="18"/>
+        </w:rPr>
+        <w:t xml:space="preserve"> fetch --no-tags origin </w:t>
+      </w:r>
+      <w:proofErr w:type="spellStart"/>
+      <w:r>
+        <w:rPr>
+          <w:rFonts w:ascii="Lucida Console" w:hAnsi="Lucida Console"/>
+          <w:sz w:val="18"/>
+          <w:szCs w:val="18"/>
+        </w:rPr>
+        <w:t>master:refs</w:t>
+      </w:r>
+      <w:proofErr w:type="spellEnd"/>
+      <w:r>
+        <w:rPr>
+          <w:rFonts w:ascii="Lucida Console" w:hAnsi="Lucida Console"/>
+          <w:sz w:val="18"/>
+          <w:szCs w:val="18"/>
+        </w:rPr>
+        <w:t>/remotes/origin/master</w:t>
+      </w:r>
+    </w:p>
+    <w:p>
+      <w:pPr>
+        <w:spacing w:after="0" w:line="240" w:lineRule="auto"/>
+        <w:rPr>
+          <w:rFonts w:ascii="Lucida Console" w:hAnsi="Lucida Console"/>
+          <w:sz w:val="18"/>
+          <w:szCs w:val="18"/>
+        </w:rPr>
+      </w:pPr>
+      <w:r>
+        <w:rPr>
+          <w:rFonts w:ascii="Lucida Console" w:hAnsi="Lucida Console"/>
+          <w:sz w:val="18"/>
+          <w:szCs w:val="18"/>
+        </w:rPr>
+        <w:tab/>
+      </w:r>
+      <w:proofErr w:type="spellStart"/>
+      <w:r>
+        <w:rPr>
+          <w:rFonts w:ascii="Lucida Console" w:hAnsi="Lucida Console"/>
+          <w:sz w:val="18"/>
+          <w:szCs w:val="18"/>
+        </w:rPr>
+        <w:t>git</w:t>
+      </w:r>
+      <w:proofErr w:type="spellEnd"/>
+      <w:r>
+        <w:rPr>
+          <w:rFonts w:ascii="Lucida Console" w:hAnsi="Lucida Console"/>
+          <w:sz w:val="18"/>
+          <w:szCs w:val="18"/>
+        </w:rPr>
+        <w:t xml:space="preserve"> branch --set-upstream master origin/master</w:t>
+      </w:r>
+    </w:p>
+    <w:p>
+      <w:pPr>
+        <w:spacing w:after="0" w:line="240" w:lineRule="auto"/>
+        <w:rPr>
+          <w:rFonts w:ascii="Lucida Console" w:hAnsi="Lucida Console"/>
+          <w:sz w:val="18"/>
+          <w:szCs w:val="18"/>
+        </w:rPr>
+      </w:pPr>
+      <w:r>
+        <w:rPr>
+          <w:rFonts w:ascii="Lucida Console" w:hAnsi="Lucida Console"/>
+          <w:sz w:val="18"/>
+          <w:szCs w:val="18"/>
+        </w:rPr>
+        <w:tab/>
+      </w:r>
+      <w:proofErr w:type="spellStart"/>
+      <w:r>
+        <w:rPr>
+          <w:rFonts w:ascii="Lucida Console" w:hAnsi="Lucida Console"/>
+          <w:sz w:val="18"/>
+          <w:szCs w:val="18"/>
+        </w:rPr>
+        <w:t>git</w:t>
+      </w:r>
+      <w:proofErr w:type="spellEnd"/>
+      <w:r>
+        <w:rPr>
+          <w:rFonts w:ascii="Lucida Console" w:hAnsi="Lucida Console"/>
+          <w:sz w:val="18"/>
+          <w:szCs w:val="18"/>
+        </w:rPr>
+        <w:t xml:space="preserve"> reset --hard HEAD</w:t>
+      </w:r>
+    </w:p>
+    <w:p>
+      <w:pPr>
+        <w:spacing w:after="0" w:line="240" w:lineRule="auto"/>
+        <w:rPr>
+          <w:lang w:val="en-US"/>
+        </w:rPr>
+      </w:pPr>
+    </w:p>
+    <w:p>
+      <w:pPr>
+        <w:spacing w:after="0" w:line="240" w:lineRule="auto"/>
+        <w:rPr>
+          <w:b/>
+          <w:lang w:val="en-US"/>
+        </w:rPr>
+      </w:pPr>
+      <w:proofErr w:type="spellStart"/>
+      <w:r>
+        <w:rPr>
+          <w:b/>
+          <w:lang w:val="en-US"/>
+        </w:rPr>
+        <w:t>Repozytoria</w:t>
+      </w:r>
+      <w:proofErr w:type="spellEnd"/>
+      <w:r>
+        <w:rPr>
+          <w:b/>
+          <w:lang w:val="en-US"/>
+        </w:rPr>
+        <w:t xml:space="preserve"> </w:t>
+      </w:r>
+      <w:proofErr w:type="spellStart"/>
+      <w:r>
+        <w:rPr>
+          <w:b/>
+          <w:lang w:val="en-US"/>
+        </w:rPr>
+        <w:t>zdalne</w:t>
+      </w:r>
+      <w:proofErr w:type="spellEnd"/>
+    </w:p>
+    <w:p>
+      <w:pPr>
+        <w:spacing w:after="0" w:line="240" w:lineRule="auto"/>
+        <w:rPr>
+          <w:lang w:val="en-US"/>
+        </w:rPr>
+      </w:pPr>
+      <w:r>
+        <w:rPr>
+          <w:b/>
+          <w:lang w:val="en-US"/>
+        </w:rPr>
+        <w:tab/>
+      </w:r>
+      <w:proofErr w:type="spellStart"/>
+      <w:r>
+        <w:rPr>
+          <w:lang w:val="en-US"/>
+        </w:rPr>
+        <w:t>Definiowanie</w:t>
+      </w:r>
+      <w:proofErr w:type="spellEnd"/>
+      <w:r>
+        <w:rPr>
+          <w:lang w:val="en-US"/>
+        </w:rPr>
+        <w:t xml:space="preserve"> </w:t>
+      </w:r>
+      <w:proofErr w:type="spellStart"/>
+      <w:r>
+        <w:rPr>
+          <w:lang w:val="en-US"/>
+        </w:rPr>
+        <w:t>adresu</w:t>
+      </w:r>
+      <w:proofErr w:type="spellEnd"/>
+      <w:r>
+        <w:rPr>
+          <w:lang w:val="en-US"/>
+        </w:rPr>
+        <w:t xml:space="preserve"> </w:t>
+      </w:r>
+      <w:proofErr w:type="spellStart"/>
+      <w:r>
+        <w:rPr>
+          <w:lang w:val="en-US"/>
+        </w:rPr>
+        <w:t>repozytorium</w:t>
+      </w:r>
+      <w:proofErr w:type="spellEnd"/>
+      <w:r>
+        <w:rPr>
+          <w:lang w:val="en-US"/>
+        </w:rPr>
+        <w:t xml:space="preserve"> </w:t>
+      </w:r>
+      <w:proofErr w:type="spellStart"/>
+      <w:r>
+        <w:rPr>
+          <w:lang w:val="en-US"/>
+        </w:rPr>
+        <w:t>zdalnego</w:t>
+      </w:r>
+      <w:proofErr w:type="spellEnd"/>
+      <w:r>
+        <w:rPr>
+          <w:lang w:val="en-US"/>
+        </w:rPr>
+        <w:t>:</w:t>
+      </w:r>
+    </w:p>
+    <w:p>
+      <w:pPr>
+        <w:spacing w:after="0" w:line="240" w:lineRule="auto"/>
+        <w:rPr>
+          <w:rFonts w:ascii="Lucida Console" w:hAnsi="Lucida Console"/>
+          <w:sz w:val="18"/>
+          <w:szCs w:val="18"/>
+        </w:rPr>
+      </w:pPr>
+      <w:r>
+        <w:rPr>
+          <w:lang w:val="en-US"/>
+        </w:rPr>
+        <w:tab/>
+      </w:r>
+      <w:proofErr w:type="spellStart"/>
+      <w:r>
+        <w:rPr>
+          <w:rFonts w:ascii="Lucida Console" w:hAnsi="Lucida Console"/>
+          <w:sz w:val="18"/>
+          <w:szCs w:val="18"/>
+        </w:rPr>
+        <w:t>git</w:t>
+      </w:r>
+      <w:proofErr w:type="spellEnd"/>
+      <w:r>
+        <w:rPr>
+          <w:rFonts w:ascii="Lucida Console" w:hAnsi="Lucida Console"/>
+          <w:sz w:val="18"/>
+          <w:szCs w:val="18"/>
+        </w:rPr>
+        <w:t xml:space="preserve"> remote add </w:t>
+      </w:r>
+      <w:proofErr w:type="spellStart"/>
+      <w:r>
+        <w:rPr>
+          <w:rFonts w:ascii="Lucida Console" w:hAnsi="Lucida Console"/>
+          <w:sz w:val="18"/>
+          <w:szCs w:val="18"/>
+        </w:rPr>
+        <w:t>nazwa</w:t>
+      </w:r>
+      <w:proofErr w:type="spellEnd"/>
+      <w:r>
+        <w:rPr>
+          <w:rFonts w:ascii="Lucida Console" w:hAnsi="Lucida Console"/>
+          <w:sz w:val="18"/>
+          <w:szCs w:val="18"/>
+        </w:rPr>
+        <w:t xml:space="preserve"> </w:t>
+      </w:r>
+      <w:proofErr w:type="spellStart"/>
+      <w:r>
+        <w:rPr>
+          <w:rFonts w:ascii="Lucida Console" w:hAnsi="Lucida Console"/>
+          <w:sz w:val="18"/>
+          <w:szCs w:val="18"/>
+        </w:rPr>
+        <w:t>adres</w:t>
+      </w:r>
+      <w:proofErr w:type="spellEnd"/>
+    </w:p>
+    <w:p>
+      <w:pPr>
+        <w:spacing w:after="0" w:line="240" w:lineRule="auto"/>
+        <w:rPr>
+          <w:rFonts w:ascii="Lucida Console" w:hAnsi="Lucida Console"/>
+          <w:sz w:val="18"/>
+          <w:szCs w:val="18"/>
+        </w:rPr>
+      </w:pPr>
+      <w:r>
+        <w:rPr>
+          <w:rFonts w:ascii="Lucida Console" w:hAnsi="Lucida Console"/>
+          <w:sz w:val="18"/>
+          <w:szCs w:val="18"/>
+        </w:rPr>
+        <w:tab/>
+      </w:r>
+    </w:p>
+    <w:p>
+      <w:pPr>
+        <w:spacing w:after="0" w:line="240" w:lineRule="auto"/>
+        <w:rPr>
+          <w:lang w:val="en-US"/>
+        </w:rPr>
+      </w:pPr>
+      <w:r>
+        <w:rPr>
+          <w:rFonts w:ascii="Lucida Console" w:hAnsi="Lucida Console"/>
+          <w:sz w:val="18"/>
+          <w:szCs w:val="18"/>
+        </w:rPr>
+        <w:tab/>
+      </w:r>
+      <w:proofErr w:type="spellStart"/>
+      <w:r>
+        <w:rPr>
+          <w:lang w:val="en-US"/>
+        </w:rPr>
+        <w:t>Listowanie</w:t>
+      </w:r>
+      <w:proofErr w:type="spellEnd"/>
+      <w:r>
+        <w:rPr>
+          <w:lang w:val="en-US"/>
+        </w:rPr>
+        <w:t xml:space="preserve"> </w:t>
+      </w:r>
+      <w:proofErr w:type="spellStart"/>
+      <w:r>
+        <w:rPr>
+          <w:lang w:val="en-US"/>
+        </w:rPr>
+        <w:t>adresów</w:t>
+      </w:r>
+      <w:proofErr w:type="spellEnd"/>
+      <w:r>
+        <w:rPr>
+          <w:lang w:val="en-US"/>
+        </w:rPr>
+        <w:t xml:space="preserve"> </w:t>
+      </w:r>
+      <w:proofErr w:type="spellStart"/>
+      <w:r>
+        <w:rPr>
+          <w:lang w:val="en-US"/>
+        </w:rPr>
+        <w:t>repozytoriów</w:t>
+      </w:r>
+      <w:proofErr w:type="spellEnd"/>
+      <w:r>
+        <w:rPr>
+          <w:lang w:val="en-US"/>
+        </w:rPr>
+        <w:t xml:space="preserve"> </w:t>
+      </w:r>
+      <w:proofErr w:type="spellStart"/>
+      <w:r>
+        <w:rPr>
+          <w:lang w:val="en-US"/>
+        </w:rPr>
+        <w:t>zdalnych</w:t>
+      </w:r>
+      <w:proofErr w:type="spellEnd"/>
+      <w:r>
+        <w:rPr>
+          <w:lang w:val="en-US"/>
+        </w:rPr>
+        <w:t>:</w:t>
+      </w:r>
+    </w:p>
+    <w:p>
+      <w:pPr>
+        <w:spacing w:after="0" w:line="240" w:lineRule="auto"/>
+        <w:rPr>
+          <w:rFonts w:ascii="Lucida Console" w:hAnsi="Lucida Console"/>
+          <w:sz w:val="18"/>
+          <w:szCs w:val="18"/>
+        </w:rPr>
+      </w:pPr>
+      <w:r>
+        <w:rPr>
+          <w:lang w:val="en-US"/>
+        </w:rPr>
+        <w:tab/>
+      </w:r>
+      <w:proofErr w:type="spellStart"/>
+      <w:r>
+        <w:rPr>
+          <w:rFonts w:ascii="Lucida Console" w:hAnsi="Lucida Console"/>
+          <w:sz w:val="18"/>
+          <w:szCs w:val="18"/>
+        </w:rPr>
+        <w:t>git</w:t>
+      </w:r>
+      <w:proofErr w:type="spellEnd"/>
+      <w:r>
+        <w:rPr>
+          <w:rFonts w:ascii="Lucida Console" w:hAnsi="Lucida Console"/>
+          <w:sz w:val="18"/>
+          <w:szCs w:val="18"/>
+        </w:rPr>
+        <w:t xml:space="preserve"> remote -v</w:t>
+      </w:r>
+    </w:p>
+    <w:p>
+      <w:pPr>
+        <w:spacing w:after="0" w:line="240" w:lineRule="auto"/>
+        <w:rPr>
+          <w:rFonts w:ascii="Lucida Console" w:hAnsi="Lucida Console"/>
+          <w:sz w:val="18"/>
+          <w:szCs w:val="18"/>
+        </w:rPr>
+      </w:pPr>
+      <w:r>
+        <w:rPr>
+          <w:rFonts w:ascii="Lucida Console" w:hAnsi="Lucida Console"/>
+          <w:sz w:val="18"/>
+          <w:szCs w:val="18"/>
+        </w:rPr>
+        <w:tab/>
+      </w:r>
+    </w:p>
+    <w:p>
+      <w:pPr>
+        <w:spacing w:after="0" w:line="240" w:lineRule="auto"/>
+        <w:rPr>
+          <w:lang w:val="en-US"/>
+        </w:rPr>
+      </w:pPr>
+      <w:r>
+        <w:rPr>
+          <w:rFonts w:ascii="Lucida Console" w:hAnsi="Lucida Console"/>
+          <w:sz w:val="18"/>
+          <w:szCs w:val="18"/>
+        </w:rPr>
+        <w:tab/>
+      </w:r>
+      <w:proofErr w:type="spellStart"/>
+      <w:r>
+        <w:rPr>
+          <w:lang w:val="en-US"/>
+        </w:rPr>
+        <w:t>Usuwanie</w:t>
+      </w:r>
+      <w:proofErr w:type="spellEnd"/>
+      <w:r>
+        <w:rPr>
+          <w:lang w:val="en-US"/>
+        </w:rPr>
+        <w:t xml:space="preserve"> </w:t>
+      </w:r>
+      <w:proofErr w:type="spellStart"/>
+      <w:r>
+        <w:rPr>
+          <w:lang w:val="en-US"/>
+        </w:rPr>
+        <w:t>adresu</w:t>
+      </w:r>
+      <w:proofErr w:type="spellEnd"/>
+      <w:r>
+        <w:rPr>
+          <w:lang w:val="en-US"/>
+        </w:rPr>
+        <w:t xml:space="preserve"> </w:t>
+      </w:r>
+      <w:proofErr w:type="spellStart"/>
+      <w:r>
+        <w:rPr>
+          <w:lang w:val="en-US"/>
+        </w:rPr>
+        <w:t>repozytorium</w:t>
+      </w:r>
+      <w:proofErr w:type="spellEnd"/>
+      <w:r>
+        <w:rPr>
+          <w:lang w:val="en-US"/>
+        </w:rPr>
+        <w:t xml:space="preserve"> </w:t>
+      </w:r>
+      <w:proofErr w:type="spellStart"/>
+      <w:r>
+        <w:rPr>
+          <w:lang w:val="en-US"/>
+        </w:rPr>
+        <w:t>zdalnego</w:t>
+      </w:r>
+      <w:proofErr w:type="spellEnd"/>
+      <w:r>
+        <w:rPr>
+          <w:lang w:val="en-US"/>
+        </w:rPr>
+        <w:t>:</w:t>
+      </w:r>
+    </w:p>
+    <w:p>
+      <w:pPr>
+        <w:spacing w:after="0" w:line="240" w:lineRule="auto"/>
+        <w:rPr>
+          <w:rFonts w:ascii="Lucida Console" w:hAnsi="Lucida Console"/>
+          <w:sz w:val="18"/>
+          <w:szCs w:val="18"/>
+        </w:rPr>
+      </w:pPr>
+      <w:r>
+        <w:rPr>
+          <w:lang w:val="en-US"/>
+        </w:rPr>
+        <w:tab/>
+      </w:r>
+      <w:proofErr w:type="spellStart"/>
+      <w:r>
+        <w:rPr>
+          <w:rFonts w:ascii="Lucida Console" w:hAnsi="Lucida Console"/>
+          <w:sz w:val="18"/>
+          <w:szCs w:val="18"/>
+        </w:rPr>
+        <w:t>git</w:t>
+      </w:r>
+      <w:proofErr w:type="spellEnd"/>
+      <w:r>
+        <w:rPr>
+          <w:rFonts w:ascii="Lucida Console" w:hAnsi="Lucida Console"/>
+          <w:sz w:val="18"/>
+          <w:szCs w:val="18"/>
+        </w:rPr>
+        <w:t xml:space="preserve"> remote </w:t>
+      </w:r>
+      <w:proofErr w:type="spellStart"/>
+      <w:r>
+        <w:rPr>
+          <w:rFonts w:ascii="Lucida Console" w:hAnsi="Lucida Console"/>
+          <w:sz w:val="18"/>
+          <w:szCs w:val="18"/>
+        </w:rPr>
+        <w:t>rm</w:t>
+      </w:r>
+      <w:proofErr w:type="spellEnd"/>
+      <w:r>
+        <w:rPr>
+          <w:rFonts w:ascii="Lucida Console" w:hAnsi="Lucida Console"/>
+          <w:sz w:val="18"/>
+          <w:szCs w:val="18"/>
+        </w:rPr>
+        <w:t xml:space="preserve"> </w:t>
+      </w:r>
+      <w:proofErr w:type="spellStart"/>
+      <w:r>
+        <w:rPr>
+          <w:rFonts w:ascii="Lucida Console" w:hAnsi="Lucida Console"/>
+          <w:sz w:val="18"/>
+          <w:szCs w:val="18"/>
+        </w:rPr>
+        <w:t>nazwa</w:t>
+      </w:r>
+      <w:proofErr w:type="spellEnd"/>
+    </w:p>
+    <w:p>
+      <w:pPr>
+        <w:spacing w:after="0" w:line="240" w:lineRule="auto"/>
+        <w:rPr>
+          <w:rFonts w:ascii="Lucida Console" w:hAnsi="Lucida Console"/>
+          <w:sz w:val="18"/>
+          <w:szCs w:val="18"/>
+        </w:rPr>
+      </w:pPr>
+      <w:r>
+        <w:rPr>
+          <w:rFonts w:ascii="Lucida Console" w:hAnsi="Lucida Console"/>
+          <w:sz w:val="18"/>
+          <w:szCs w:val="18"/>
+        </w:rPr>
+        <w:tab/>
+      </w:r>
+    </w:p>
+    <w:p>
+      <w:pPr>
+        <w:spacing w:after="0" w:line="240" w:lineRule="auto"/>
+        <w:rPr>
+          <w:lang w:val="en-US"/>
+        </w:rPr>
+      </w:pPr>
+      <w:proofErr w:type="spellStart"/>
+      <w:r>
+        <w:rPr>
+          <w:b/>
+          <w:lang w:val="en-US"/>
+        </w:rPr>
+        <w:t>Gałęzie</w:t>
+      </w:r>
+      <w:proofErr w:type="spellEnd"/>
+      <w:r>
+        <w:rPr>
+          <w:b/>
+          <w:lang w:val="en-US"/>
+        </w:rPr>
+        <w:t xml:space="preserve"> </w:t>
+      </w:r>
+      <w:proofErr w:type="spellStart"/>
+      <w:r>
+        <w:rPr>
+          <w:b/>
+          <w:lang w:val="en-US"/>
+        </w:rPr>
+        <w:t>śledzone</w:t>
+      </w:r>
+      <w:proofErr w:type="spellEnd"/>
+    </w:p>
+    <w:p>
+      <w:pPr>
+        <w:spacing w:after="0" w:line="240" w:lineRule="auto"/>
+      </w:pPr>
+      <w:r>
+        <w:rPr>
+          <w:lang w:val="en-US"/>
+        </w:rPr>
+        <w:tab/>
+      </w:r>
+      <w:r>
+        <w:t xml:space="preserve">Sprawdzanie </w:t>
+      </w:r>
+      <w:r>
+        <w:t>gałęzi śledzonych dla gałęzi X:</w:t>
+      </w:r>
+    </w:p>
+    <w:p>
+      <w:pPr>
+        <w:spacing w:after="0" w:line="240" w:lineRule="auto"/>
+        <w:rPr>
+          <w:rFonts w:ascii="Lucida Console" w:hAnsi="Lucida Console"/>
+          <w:sz w:val="18"/>
+          <w:szCs w:val="18"/>
+        </w:rPr>
+      </w:pPr>
+      <w:r>
+        <w:tab/>
+      </w:r>
+      <w:proofErr w:type="spellStart"/>
+      <w:r>
+        <w:rPr>
+          <w:rFonts w:ascii="Lucida Console" w:hAnsi="Lucida Console"/>
+          <w:sz w:val="18"/>
+          <w:szCs w:val="18"/>
+        </w:rPr>
+        <w:t>git</w:t>
+      </w:r>
+      <w:proofErr w:type="spellEnd"/>
+      <w:r>
+        <w:rPr>
+          <w:rFonts w:ascii="Lucida Console" w:hAnsi="Lucida Console"/>
+          <w:sz w:val="18"/>
+          <w:szCs w:val="18"/>
+        </w:rPr>
+        <w:t xml:space="preserve"> </w:t>
+      </w:r>
+      <w:proofErr w:type="spellStart"/>
+      <w:r>
+        <w:rPr>
+          <w:rFonts w:ascii="Lucida Console" w:hAnsi="Lucida Console"/>
+          <w:sz w:val="18"/>
+          <w:szCs w:val="18"/>
+        </w:rPr>
+        <w:t>config</w:t>
+      </w:r>
+      <w:proofErr w:type="spellEnd"/>
+      <w:r>
+        <w:rPr>
+          <w:rFonts w:ascii="Lucida Console" w:hAnsi="Lucida Console"/>
+          <w:sz w:val="18"/>
+          <w:szCs w:val="18"/>
+        </w:rPr>
+        <w:t xml:space="preserve"> --get </w:t>
+      </w:r>
+      <w:proofErr w:type="spellStart"/>
+      <w:r>
+        <w:rPr>
+          <w:rFonts w:ascii="Lucida Console" w:hAnsi="Lucida Console"/>
+          <w:sz w:val="18"/>
+          <w:szCs w:val="18"/>
+        </w:rPr>
+        <w:t>branch.X.remote</w:t>
+      </w:r>
+      <w:proofErr w:type="spellEnd"/>
+    </w:p>
+    <w:p>
+      <w:pPr>
+        <w:spacing w:after="0" w:line="240" w:lineRule="auto"/>
+        <w:rPr>
+          <w:rFonts w:ascii="Lucida Console" w:hAnsi="Lucida Console"/>
+          <w:sz w:val="18"/>
+          <w:szCs w:val="18"/>
+        </w:rPr>
+      </w:pPr>
+      <w:r>
+        <w:rPr>
+          <w:rFonts w:ascii="Lucida Console" w:hAnsi="Lucida Console"/>
+          <w:sz w:val="18"/>
+          <w:szCs w:val="18"/>
+        </w:rPr>
+        <w:tab/>
+      </w:r>
+      <w:proofErr w:type="spellStart"/>
+      <w:r>
+        <w:rPr>
+          <w:rFonts w:ascii="Lucida Console" w:hAnsi="Lucida Console"/>
+          <w:sz w:val="18"/>
+          <w:szCs w:val="18"/>
+        </w:rPr>
+        <w:t>git</w:t>
+      </w:r>
+      <w:proofErr w:type="spellEnd"/>
+      <w:r>
+        <w:rPr>
+          <w:rFonts w:ascii="Lucida Console" w:hAnsi="Lucida Console"/>
+          <w:sz w:val="18"/>
+          <w:szCs w:val="18"/>
+        </w:rPr>
+        <w:t xml:space="preserve"> </w:t>
+      </w:r>
+      <w:proofErr w:type="spellStart"/>
+      <w:r>
+        <w:rPr>
+          <w:rFonts w:ascii="Lucida Console" w:hAnsi="Lucida Console"/>
+          <w:sz w:val="18"/>
+          <w:szCs w:val="18"/>
+        </w:rPr>
+        <w:t>config</w:t>
+      </w:r>
+      <w:proofErr w:type="spellEnd"/>
+      <w:r>
+        <w:rPr>
+          <w:rFonts w:ascii="Lucida Console" w:hAnsi="Lucida Console"/>
+          <w:sz w:val="18"/>
+          <w:szCs w:val="18"/>
+        </w:rPr>
+        <w:t xml:space="preserve"> --get </w:t>
+      </w:r>
+      <w:proofErr w:type="spellStart"/>
+      <w:r>
+        <w:rPr>
+          <w:rFonts w:ascii="Lucida Console" w:hAnsi="Lucida Console"/>
+          <w:sz w:val="18"/>
+          <w:szCs w:val="18"/>
+        </w:rPr>
+        <w:t>branch.X.merge</w:t>
+      </w:r>
+      <w:proofErr w:type="spellEnd"/>
+    </w:p>
+    <w:p>
+      <w:pPr>
+        <w:spacing w:after="0" w:line="240" w:lineRule="auto"/>
+        <w:rPr>
+          <w:rFonts w:ascii="Lucida Console" w:hAnsi="Lucida Console"/>
+          <w:sz w:val="18"/>
+          <w:szCs w:val="18"/>
+        </w:rPr>
+      </w:pPr>
+      <w:r>
+        <w:rPr>
+          <w:rFonts w:ascii="Lucida Console" w:hAnsi="Lucida Console"/>
+          <w:sz w:val="18"/>
+          <w:szCs w:val="18"/>
+        </w:rPr>
+        <w:tab/>
+      </w:r>
+    </w:p>
+    <w:p>
+      <w:pPr>
+        <w:spacing w:after="0" w:line="240" w:lineRule="auto"/>
+        <w:rPr>
+          <w:lang w:val="en-US"/>
+        </w:rPr>
+      </w:pPr>
+      <w:r>
+        <w:rPr>
+          <w:rFonts w:ascii="Lucida Console" w:hAnsi="Lucida Console"/>
+          <w:sz w:val="18"/>
+          <w:szCs w:val="18"/>
+        </w:rPr>
+        <w:tab/>
+      </w:r>
+      <w:proofErr w:type="spellStart"/>
+      <w:r>
+        <w:rPr>
+          <w:lang w:val="en-US"/>
+        </w:rPr>
+        <w:t>Ustalanie</w:t>
+      </w:r>
+      <w:proofErr w:type="spellEnd"/>
+      <w:r>
+        <w:rPr>
+          <w:lang w:val="en-US"/>
+        </w:rPr>
+        <w:t xml:space="preserve"> </w:t>
+      </w:r>
+      <w:proofErr w:type="spellStart"/>
+      <w:r>
+        <w:rPr>
+          <w:lang w:val="en-US"/>
+        </w:rPr>
+        <w:t>gałęzi</w:t>
+      </w:r>
+      <w:proofErr w:type="spellEnd"/>
+      <w:r>
+        <w:rPr>
+          <w:lang w:val="en-US"/>
+        </w:rPr>
+        <w:t xml:space="preserve"> </w:t>
+      </w:r>
+      <w:proofErr w:type="spellStart"/>
+      <w:r>
+        <w:rPr>
+          <w:lang w:val="en-US"/>
+        </w:rPr>
+        <w:t>śledzonej</w:t>
+      </w:r>
+      <w:proofErr w:type="spellEnd"/>
+      <w:r>
+        <w:rPr>
+          <w:lang w:val="en-US"/>
+        </w:rPr>
+        <w:t>:</w:t>
+      </w:r>
+    </w:p>
+    <w:p>
+      <w:pPr>
+        <w:spacing w:after="0" w:line="240" w:lineRule="auto"/>
+        <w:rPr>
+          <w:rFonts w:ascii="Lucida Console" w:hAnsi="Lucida Console"/>
+          <w:sz w:val="18"/>
+          <w:szCs w:val="18"/>
+        </w:rPr>
+      </w:pPr>
+      <w:r>
+        <w:rPr>
+          <w:lang w:val="en-US"/>
+        </w:rPr>
+        <w:tab/>
+      </w:r>
+      <w:r>
+        <w:rPr>
+          <w:rFonts w:ascii="Lucida Console" w:hAnsi="Lucida Console"/>
+          <w:sz w:val="18"/>
+          <w:szCs w:val="18"/>
+        </w:rPr>
+        <w:t xml:space="preserve">git </w:t>
+      </w:r>
+      <w:proofErr w:type="spellStart"/>
+      <w:r>
+        <w:rPr>
+          <w:rFonts w:ascii="Lucida Console" w:hAnsi="Lucida Console"/>
+          <w:sz w:val="18"/>
+          <w:szCs w:val="18"/>
+        </w:rPr>
+        <w:t>branch</w:t>
+      </w:r>
+      <w:proofErr w:type="spellEnd"/>
+      <w:r>
+        <w:rPr>
+          <w:rFonts w:ascii="Lucida Console" w:hAnsi="Lucida Console"/>
+          <w:sz w:val="18"/>
+          <w:szCs w:val="18"/>
+        </w:rPr>
+        <w:t xml:space="preserve"> --set-</w:t>
+      </w:r>
+      <w:proofErr w:type="spellStart"/>
+      <w:r>
+        <w:rPr>
+          <w:rFonts w:ascii="Lucida Console" w:hAnsi="Lucida Console"/>
+          <w:sz w:val="18"/>
+          <w:szCs w:val="18"/>
+        </w:rPr>
+        <w:t>upstream</w:t>
+      </w:r>
+      <w:proofErr w:type="spellEnd"/>
+      <w:r>
+        <w:rPr>
+          <w:rFonts w:ascii="Lucida Console" w:hAnsi="Lucida Console"/>
+          <w:sz w:val="18"/>
+          <w:szCs w:val="18"/>
+        </w:rPr>
+        <w:t xml:space="preserve"> </w:t>
+      </w:r>
+      <w:proofErr w:type="spellStart"/>
+      <w:r>
+        <w:rPr>
+          <w:rFonts w:ascii="Lucida Console" w:hAnsi="Lucida Console"/>
+          <w:sz w:val="18"/>
+          <w:szCs w:val="18"/>
+        </w:rPr>
+        <w:t>galaz</w:t>
+      </w:r>
+      <w:proofErr w:type="spellEnd"/>
+      <w:r>
+        <w:rPr>
+          <w:rFonts w:ascii="Lucida Console" w:hAnsi="Lucida Console"/>
+          <w:sz w:val="18"/>
+          <w:szCs w:val="18"/>
+        </w:rPr>
+        <w:t>-lokalna repozytorium-zdalne/gałąź-zdalna</w:t>
+      </w:r>
+    </w:p>
+    <w:p>
+      <w:pPr>
+        <w:spacing w:after="0" w:line="240" w:lineRule="auto"/>
+        <w:rPr>
+          <w:rFonts w:ascii="Lucida Console" w:hAnsi="Lucida Console"/>
+          <w:sz w:val="18"/>
+          <w:szCs w:val="18"/>
+        </w:rPr>
+      </w:pPr>
+    </w:p>
+    <w:p>
+      <w:pPr>
+        <w:spacing w:after="0" w:line="240" w:lineRule="auto"/>
+      </w:pPr>
+      <w:r>
+        <w:rPr>
+          <w:rFonts w:ascii="Lucida Console" w:hAnsi="Lucida Console"/>
+          <w:sz w:val="18"/>
+          <w:szCs w:val="18"/>
+        </w:rPr>
+        <w:tab/>
+      </w:r>
+      <w:r>
+        <w:t>Równoważny sposób definiowania gałęzi śledzonej master(należy wydać oba polecenia):</w:t>
+      </w:r>
+    </w:p>
+    <w:p>
+      <w:pPr>
+        <w:spacing w:after="0" w:line="240" w:lineRule="auto"/>
+        <w:rPr>
+          <w:rFonts w:ascii="Lucida Console" w:hAnsi="Lucida Console"/>
+          <w:sz w:val="18"/>
+          <w:szCs w:val="18"/>
+        </w:rPr>
+      </w:pPr>
+      <w:r>
+        <w:tab/>
+      </w:r>
+      <w:proofErr w:type="spellStart"/>
+      <w:r>
+        <w:rPr>
+          <w:rFonts w:ascii="Lucida Console" w:hAnsi="Lucida Console"/>
+          <w:sz w:val="18"/>
+          <w:szCs w:val="18"/>
+        </w:rPr>
+        <w:t>git</w:t>
+      </w:r>
+      <w:proofErr w:type="spellEnd"/>
+      <w:r>
+        <w:rPr>
+          <w:rFonts w:ascii="Lucida Console" w:hAnsi="Lucida Console"/>
+          <w:sz w:val="18"/>
+          <w:szCs w:val="18"/>
+        </w:rPr>
+        <w:t xml:space="preserve"> </w:t>
+      </w:r>
+      <w:proofErr w:type="spellStart"/>
+      <w:r>
+        <w:rPr>
+          <w:rFonts w:ascii="Lucida Console" w:hAnsi="Lucida Console"/>
+          <w:sz w:val="18"/>
+          <w:szCs w:val="18"/>
+        </w:rPr>
+        <w:t>config</w:t>
+      </w:r>
+      <w:proofErr w:type="spellEnd"/>
+      <w:r>
+        <w:rPr>
+          <w:rFonts w:ascii="Lucida Console" w:hAnsi="Lucida Console"/>
+          <w:sz w:val="18"/>
+          <w:szCs w:val="18"/>
+        </w:rPr>
+        <w:t xml:space="preserve"> </w:t>
+      </w:r>
+      <w:proofErr w:type="spellStart"/>
+      <w:r>
+        <w:rPr>
+          <w:rFonts w:ascii="Lucida Console" w:hAnsi="Lucida Console"/>
+          <w:sz w:val="18"/>
+          <w:szCs w:val="18"/>
+        </w:rPr>
+        <w:t>branch.master.remote</w:t>
+      </w:r>
+      <w:proofErr w:type="spellEnd"/>
+      <w:r>
+        <w:rPr>
+          <w:rFonts w:ascii="Lucida Console" w:hAnsi="Lucida Console"/>
+          <w:sz w:val="18"/>
+          <w:szCs w:val="18"/>
+        </w:rPr>
+        <w:t xml:space="preserve"> origin</w:t>
+      </w:r>
+    </w:p>
+    <w:p>
+      <w:pPr>
+        <w:spacing w:after="0" w:line="240" w:lineRule="auto"/>
+        <w:rPr>
+          <w:rFonts w:ascii="Lucida Console" w:hAnsi="Lucida Console"/>
+          <w:sz w:val="18"/>
+          <w:szCs w:val="18"/>
+        </w:rPr>
+      </w:pPr>
+      <w:r>
+        <w:rPr>
+          <w:rFonts w:ascii="Lucida Console" w:hAnsi="Lucida Console"/>
+          <w:sz w:val="18"/>
+          <w:szCs w:val="18"/>
+        </w:rPr>
+        <w:tab/>
+      </w:r>
+      <w:proofErr w:type="spellStart"/>
+      <w:r>
+        <w:rPr>
+          <w:rFonts w:ascii="Lucida Console" w:hAnsi="Lucida Console"/>
+          <w:sz w:val="18"/>
+          <w:szCs w:val="18"/>
+        </w:rPr>
+        <w:t>git</w:t>
+      </w:r>
+      <w:proofErr w:type="spellEnd"/>
+      <w:r>
+        <w:rPr>
+          <w:rFonts w:ascii="Lucida Console" w:hAnsi="Lucida Console"/>
+          <w:sz w:val="18"/>
+          <w:szCs w:val="18"/>
+        </w:rPr>
+        <w:t xml:space="preserve"> </w:t>
+      </w:r>
+      <w:proofErr w:type="spellStart"/>
+      <w:r>
+        <w:rPr>
+          <w:rFonts w:ascii="Lucida Console" w:hAnsi="Lucida Console"/>
+          <w:sz w:val="18"/>
+          <w:szCs w:val="18"/>
+        </w:rPr>
+        <w:t>config</w:t>
+      </w:r>
+      <w:proofErr w:type="spellEnd"/>
+      <w:r>
+        <w:rPr>
+          <w:rFonts w:ascii="Lucida Console" w:hAnsi="Lucida Console"/>
+          <w:sz w:val="18"/>
+          <w:szCs w:val="18"/>
+        </w:rPr>
+        <w:t xml:space="preserve"> </w:t>
+      </w:r>
+      <w:proofErr w:type="spellStart"/>
+      <w:r>
+        <w:rPr>
+          <w:rFonts w:ascii="Lucida Console" w:hAnsi="Lucida Console"/>
+          <w:sz w:val="18"/>
+          <w:szCs w:val="18"/>
+        </w:rPr>
+        <w:t>branch.master.merge</w:t>
+      </w:r>
+      <w:proofErr w:type="spellEnd"/>
+      <w:r>
+        <w:rPr>
+          <w:rFonts w:ascii="Lucida Console" w:hAnsi="Lucida Console"/>
+          <w:sz w:val="18"/>
+          <w:szCs w:val="18"/>
+        </w:rPr>
+        <w:t xml:space="preserve"> refs/heads/master</w:t>
+      </w:r>
+    </w:p>
+    <w:p>
+      <w:pPr>
+        <w:spacing w:after="0" w:line="240" w:lineRule="auto"/>
+        <w:rPr>
+          <w:rFonts w:ascii="Lucida Console" w:hAnsi="Lucida Console"/>
+          <w:sz w:val="18"/>
+          <w:szCs w:val="18"/>
+        </w:rPr>
+      </w:pPr>
+    </w:p>
+    <w:p>
+      <w:pPr>
+        <w:spacing w:after="0" w:line="240" w:lineRule="auto"/>
+        <w:rPr>
+          <w:b/>
+          <w:lang w:val="en-US"/>
+        </w:rPr>
+      </w:pPr>
+      <w:proofErr w:type="spellStart"/>
+      <w:r>
+        <w:rPr>
+          <w:b/>
+          <w:lang w:val="en-US"/>
+        </w:rPr>
+        <w:t>Listowanie</w:t>
+      </w:r>
+      <w:proofErr w:type="spellEnd"/>
+      <w:r>
+        <w:rPr>
+          <w:b/>
+          <w:lang w:val="en-US"/>
+        </w:rPr>
+        <w:t xml:space="preserve"> </w:t>
+      </w:r>
+      <w:proofErr w:type="spellStart"/>
+      <w:r>
+        <w:rPr>
+          <w:b/>
+          <w:lang w:val="en-US"/>
+        </w:rPr>
+        <w:t>gałęzi</w:t>
+      </w:r>
+      <w:proofErr w:type="spellEnd"/>
+    </w:p>
+    <w:p>
+      <w:pPr>
+        <w:spacing w:after="0" w:line="240" w:lineRule="auto"/>
+        <w:rPr>
+          <w:lang w:val="en-US"/>
+        </w:rPr>
+      </w:pPr>
+      <w:r>
+        <w:rPr>
+          <w:b/>
+          <w:lang w:val="en-US"/>
+        </w:rPr>
+        <w:tab/>
+      </w:r>
+      <w:proofErr w:type="spellStart"/>
+      <w:r>
+        <w:rPr>
+          <w:lang w:val="en-US"/>
+        </w:rPr>
+        <w:t>Gałęzie</w:t>
+      </w:r>
+      <w:proofErr w:type="spellEnd"/>
+      <w:r>
+        <w:rPr>
+          <w:lang w:val="en-US"/>
+        </w:rPr>
+        <w:t xml:space="preserve"> </w:t>
+      </w:r>
+      <w:proofErr w:type="spellStart"/>
+      <w:r>
+        <w:rPr>
+          <w:lang w:val="en-US"/>
+        </w:rPr>
+        <w:t>lokalne</w:t>
+      </w:r>
+      <w:proofErr w:type="spellEnd"/>
+      <w:r>
+        <w:rPr>
+          <w:lang w:val="en-US"/>
+        </w:rPr>
+        <w:t>:</w:t>
+      </w:r>
+    </w:p>
+    <w:p>
+      <w:pPr>
+        <w:spacing w:after="0" w:line="240" w:lineRule="auto"/>
+        <w:rPr>
+          <w:rFonts w:ascii="Lucida Console" w:hAnsi="Lucida Console"/>
+          <w:sz w:val="18"/>
+          <w:szCs w:val="18"/>
+        </w:rPr>
+      </w:pPr>
+      <w:r>
+        <w:rPr>
+          <w:lang w:val="en-US"/>
+        </w:rPr>
+        <w:tab/>
+      </w:r>
+      <w:proofErr w:type="spellStart"/>
+      <w:r>
+        <w:rPr>
+          <w:rFonts w:ascii="Lucida Console" w:hAnsi="Lucida Console"/>
+          <w:sz w:val="18"/>
+          <w:szCs w:val="18"/>
+        </w:rPr>
+        <w:t>git</w:t>
+      </w:r>
+      <w:proofErr w:type="spellEnd"/>
+      <w:r>
+        <w:rPr>
+          <w:rFonts w:ascii="Lucida Console" w:hAnsi="Lucida Console"/>
+          <w:sz w:val="18"/>
+          <w:szCs w:val="18"/>
+        </w:rPr>
+        <w:t xml:space="preserve"> branch</w:t>
+      </w:r>
+    </w:p>
+    <w:p>
+      <w:pPr>
+        <w:spacing w:after="0" w:line="240" w:lineRule="auto"/>
+        <w:rPr>
+          <w:rFonts w:ascii="Lucida Console" w:hAnsi="Lucida Console"/>
+          <w:sz w:val="18"/>
+          <w:szCs w:val="18"/>
+        </w:rPr>
+      </w:pPr>
+      <w:r>
+        <w:rPr>
+          <w:rFonts w:ascii="Lucida Console" w:hAnsi="Lucida Console"/>
+          <w:sz w:val="18"/>
+          <w:szCs w:val="18"/>
+        </w:rPr>
+        <w:tab/>
+      </w:r>
+    </w:p>
+    <w:p>
+      <w:pPr>
+        <w:spacing w:after="0" w:line="240" w:lineRule="auto"/>
+        <w:rPr>
+          <w:lang w:val="en-US"/>
+        </w:rPr>
+      </w:pPr>
+      <w:r>
+        <w:rPr>
+          <w:rFonts w:ascii="Lucida Console" w:hAnsi="Lucida Console"/>
+          <w:sz w:val="18"/>
+          <w:szCs w:val="18"/>
+        </w:rPr>
+        <w:tab/>
+      </w:r>
+      <w:proofErr w:type="spellStart"/>
+      <w:r>
+        <w:rPr>
+          <w:lang w:val="en-US"/>
+        </w:rPr>
+        <w:t>Gałęzie</w:t>
+      </w:r>
+      <w:proofErr w:type="spellEnd"/>
+      <w:r>
+        <w:rPr>
+          <w:lang w:val="en-US"/>
+        </w:rPr>
+        <w:t xml:space="preserve"> </w:t>
+      </w:r>
+      <w:proofErr w:type="spellStart"/>
+      <w:r>
+        <w:rPr>
+          <w:lang w:val="en-US"/>
+        </w:rPr>
+        <w:t>zdalne</w:t>
+      </w:r>
+      <w:proofErr w:type="spellEnd"/>
+      <w:r>
+        <w:rPr>
+          <w:lang w:val="en-US"/>
+        </w:rPr>
+        <w:t>:</w:t>
+      </w:r>
+    </w:p>
+    <w:p>
+      <w:pPr>
+        <w:spacing w:after="0" w:line="240" w:lineRule="auto"/>
+        <w:rPr>
+          <w:rFonts w:ascii="Lucida Console" w:hAnsi="Lucida Console"/>
+          <w:sz w:val="18"/>
+          <w:szCs w:val="18"/>
+        </w:rPr>
+      </w:pPr>
+      <w:r>
+        <w:rPr>
+          <w:lang w:val="en-US"/>
+        </w:rPr>
+        <w:tab/>
+      </w:r>
+      <w:proofErr w:type="spellStart"/>
+      <w:r>
+        <w:rPr>
+          <w:rFonts w:ascii="Lucida Console" w:hAnsi="Lucida Console"/>
+          <w:sz w:val="18"/>
+          <w:szCs w:val="18"/>
+        </w:rPr>
+        <w:t>git</w:t>
+      </w:r>
+      <w:proofErr w:type="spellEnd"/>
+      <w:r>
+        <w:rPr>
+          <w:rFonts w:ascii="Lucida Console" w:hAnsi="Lucida Console"/>
+          <w:sz w:val="18"/>
+          <w:szCs w:val="18"/>
+        </w:rPr>
+        <w:t xml:space="preserve"> branch -r</w:t>
+      </w:r>
+    </w:p>
+    <w:p>
+      <w:pPr>
+        <w:spacing w:after="0" w:line="240" w:lineRule="auto"/>
+        <w:rPr>
+          <w:rFonts w:ascii="Lucida Console" w:hAnsi="Lucida Console"/>
+          <w:sz w:val="18"/>
+          <w:szCs w:val="18"/>
+        </w:rPr>
+      </w:pPr>
+      <w:r>
+        <w:rPr>
+          <w:rFonts w:ascii="Lucida Console" w:hAnsi="Lucida Console"/>
+          <w:sz w:val="18"/>
+          <w:szCs w:val="18"/>
+        </w:rPr>
+        <w:tab/>
+      </w:r>
+    </w:p>
+    <w:p>
+      <w:pPr>
+        <w:spacing w:after="0" w:line="240" w:lineRule="auto"/>
+        <w:rPr>
+          <w:lang w:val="en-US"/>
+        </w:rPr>
+      </w:pPr>
+      <w:r>
+        <w:rPr>
+          <w:rFonts w:ascii="Lucida Console" w:hAnsi="Lucida Console"/>
+          <w:sz w:val="18"/>
+          <w:szCs w:val="18"/>
+        </w:rPr>
+        <w:tab/>
+      </w:r>
+      <w:proofErr w:type="spellStart"/>
+      <w:r>
+        <w:rPr>
+          <w:lang w:val="en-US"/>
+        </w:rPr>
+        <w:t>Wszystkie</w:t>
+      </w:r>
+      <w:proofErr w:type="spellEnd"/>
+      <w:r>
+        <w:rPr>
+          <w:lang w:val="en-US"/>
+        </w:rPr>
+        <w:t xml:space="preserve"> </w:t>
+      </w:r>
+      <w:proofErr w:type="spellStart"/>
+      <w:r>
+        <w:rPr>
+          <w:lang w:val="en-US"/>
+        </w:rPr>
+        <w:t>gałęzie</w:t>
+      </w:r>
+      <w:proofErr w:type="spellEnd"/>
+      <w:r>
+        <w:rPr>
+          <w:lang w:val="en-US"/>
+        </w:rPr>
+        <w:t>:</w:t>
+      </w:r>
+    </w:p>
+    <w:p>
+      <w:pPr>
+        <w:spacing w:after="0" w:line="240" w:lineRule="auto"/>
+        <w:rPr>
+          <w:rFonts w:ascii="Lucida Console" w:hAnsi="Lucida Console"/>
+          <w:sz w:val="18"/>
+          <w:szCs w:val="18"/>
+        </w:rPr>
+      </w:pPr>
+      <w:r>
+        <w:rPr>
+          <w:lang w:val="en-US"/>
+        </w:rPr>
+        <w:tab/>
+      </w:r>
+      <w:proofErr w:type="spellStart"/>
+      <w:r>
+        <w:rPr>
+          <w:rFonts w:ascii="Lucida Console" w:hAnsi="Lucida Console"/>
+          <w:sz w:val="18"/>
+          <w:szCs w:val="18"/>
+        </w:rPr>
+        <w:t>git</w:t>
+      </w:r>
+      <w:proofErr w:type="spellEnd"/>
+      <w:r>
+        <w:rPr>
+          <w:rFonts w:ascii="Lucida Console" w:hAnsi="Lucida Console"/>
+          <w:sz w:val="18"/>
+          <w:szCs w:val="18"/>
+        </w:rPr>
+        <w:t xml:space="preserve"> branch -a</w:t>
+      </w:r>
+    </w:p>
+    <w:p>
+      <w:pPr>
+        <w:spacing w:after="0" w:line="240" w:lineRule="auto"/>
+        <w:rPr>
+          <w:rFonts w:ascii="Lucida Console" w:hAnsi="Lucida Console"/>
+          <w:sz w:val="18"/>
+          <w:szCs w:val="18"/>
+        </w:rPr>
+      </w:pPr>
+    </w:p>
+    <w:p>
+      <w:pPr>
+        <w:spacing w:after="0" w:line="240" w:lineRule="auto"/>
+        <w:rPr>
+          <w:b/>
+          <w:lang w:val="en-US"/>
+        </w:rPr>
+      </w:pPr>
+      <w:proofErr w:type="spellStart"/>
+      <w:r>
+        <w:rPr>
+          <w:b/>
+          <w:lang w:val="en-US"/>
+        </w:rPr>
+        <w:t>Synchronizowanie</w:t>
+      </w:r>
+      <w:proofErr w:type="spellEnd"/>
+      <w:r>
+        <w:rPr>
+          <w:b/>
+          <w:lang w:val="en-US"/>
+        </w:rPr>
+        <w:t xml:space="preserve"> </w:t>
+      </w:r>
+      <w:proofErr w:type="spellStart"/>
+      <w:r>
+        <w:rPr>
+          <w:b/>
+          <w:lang w:val="en-US"/>
+        </w:rPr>
+        <w:t>gałęzi</w:t>
+      </w:r>
+      <w:proofErr w:type="spellEnd"/>
+    </w:p>
+    <w:p>
+      <w:pPr>
+        <w:spacing w:after="0" w:line="240" w:lineRule="auto"/>
+        <w:rPr>
+          <w:lang w:val="en-US"/>
+        </w:rPr>
+      </w:pPr>
+      <w:r>
+        <w:rPr>
+          <w:b/>
+          <w:lang w:val="en-US"/>
+        </w:rPr>
+        <w:tab/>
+      </w:r>
+      <w:proofErr w:type="spellStart"/>
+      <w:r>
+        <w:rPr>
+          <w:lang w:val="en-US"/>
+        </w:rPr>
+        <w:t>Pobieranie</w:t>
+      </w:r>
+      <w:proofErr w:type="spellEnd"/>
+      <w:r>
+        <w:rPr>
+          <w:lang w:val="en-US"/>
+        </w:rPr>
+        <w:t xml:space="preserve"> </w:t>
+      </w:r>
+      <w:proofErr w:type="spellStart"/>
+      <w:r>
+        <w:rPr>
+          <w:lang w:val="en-US"/>
+        </w:rPr>
+        <w:t>gałęzi</w:t>
+      </w:r>
+      <w:proofErr w:type="spellEnd"/>
+      <w:r>
+        <w:rPr>
+          <w:lang w:val="en-US"/>
+        </w:rPr>
+        <w:t xml:space="preserve"> </w:t>
+      </w:r>
+      <w:proofErr w:type="spellStart"/>
+      <w:r>
+        <w:rPr>
+          <w:lang w:val="en-US"/>
+        </w:rPr>
+        <w:t>zdalnej</w:t>
+      </w:r>
+      <w:proofErr w:type="spellEnd"/>
+    </w:p>
+    <w:p>
+      <w:pPr>
+        <w:spacing w:after="0" w:line="240" w:lineRule="auto"/>
+        <w:rPr>
+          <w:rFonts w:ascii="Lucida Console" w:hAnsi="Lucida Console"/>
+          <w:sz w:val="18"/>
+          <w:szCs w:val="18"/>
+        </w:rPr>
+      </w:pPr>
+      <w:r>
+        <w:rPr>
+          <w:lang w:val="en-US"/>
+        </w:rPr>
+        <w:lastRenderedPageBreak/>
+        <w:tab/>
+      </w:r>
+      <w:r>
+        <w:rPr>
+          <w:rFonts w:ascii="Lucida Console" w:hAnsi="Lucida Console"/>
+          <w:sz w:val="18"/>
+          <w:szCs w:val="18"/>
+        </w:rPr>
+        <w:t xml:space="preserve">git </w:t>
+      </w:r>
+      <w:proofErr w:type="spellStart"/>
+      <w:r>
+        <w:rPr>
+          <w:rFonts w:ascii="Lucida Console" w:hAnsi="Lucida Console"/>
+          <w:sz w:val="18"/>
+          <w:szCs w:val="18"/>
+        </w:rPr>
+        <w:t>fetch</w:t>
+      </w:r>
+      <w:proofErr w:type="spellEnd"/>
+      <w:r>
+        <w:rPr>
+          <w:rFonts w:ascii="Lucida Console" w:hAnsi="Lucida Console"/>
+          <w:sz w:val="18"/>
+          <w:szCs w:val="18"/>
+        </w:rPr>
+        <w:t xml:space="preserve"> nazwa-repozytorium-zdalnego nazwa-gałęzi-zdalnej</w:t>
+      </w:r>
+    </w:p>
+    <w:p>
+      <w:pPr>
+        <w:spacing w:after="0" w:line="240" w:lineRule="auto"/>
+        <w:rPr>
+          <w:rFonts w:ascii="Lucida Console" w:hAnsi="Lucida Console"/>
+          <w:sz w:val="18"/>
+          <w:szCs w:val="18"/>
+        </w:rPr>
+      </w:pPr>
+      <w:r>
+        <w:rPr>
+          <w:rFonts w:ascii="Lucida Console" w:hAnsi="Lucida Console"/>
+          <w:sz w:val="18"/>
+          <w:szCs w:val="18"/>
+        </w:rPr>
+        <w:tab/>
+      </w:r>
+    </w:p>
+    <w:p>
+      <w:pPr>
+        <w:spacing w:after="0" w:line="240" w:lineRule="auto"/>
+      </w:pPr>
+      <w:r>
+        <w:rPr>
+          <w:rFonts w:ascii="Lucida Console" w:hAnsi="Lucida Console"/>
+          <w:sz w:val="18"/>
+          <w:szCs w:val="18"/>
+        </w:rPr>
+        <w:tab/>
+      </w:r>
+      <w:r>
+        <w:t>np.</w:t>
+      </w:r>
+    </w:p>
+    <w:p>
+      <w:pPr>
+        <w:spacing w:after="0" w:line="240" w:lineRule="auto"/>
+        <w:rPr>
+          <w:rFonts w:ascii="Lucida Console" w:hAnsi="Lucida Console"/>
+          <w:sz w:val="18"/>
+          <w:szCs w:val="18"/>
+        </w:rPr>
+      </w:pPr>
+      <w:r>
+        <w:tab/>
+      </w:r>
+      <w:r>
+        <w:rPr>
+          <w:rFonts w:ascii="Lucida Console" w:hAnsi="Lucida Console"/>
+          <w:sz w:val="18"/>
+          <w:szCs w:val="18"/>
+        </w:rPr>
+        <w:t xml:space="preserve">git </w:t>
+      </w:r>
+      <w:proofErr w:type="spellStart"/>
+      <w:r>
+        <w:rPr>
+          <w:rFonts w:ascii="Lucida Console" w:hAnsi="Lucida Console"/>
+          <w:sz w:val="18"/>
+          <w:szCs w:val="18"/>
+        </w:rPr>
+        <w:t>fetch</w:t>
+      </w:r>
+      <w:proofErr w:type="spellEnd"/>
+      <w:r>
+        <w:rPr>
+          <w:rFonts w:ascii="Lucida Console" w:hAnsi="Lucida Console"/>
+          <w:sz w:val="18"/>
+          <w:szCs w:val="18"/>
+        </w:rPr>
+        <w:t xml:space="preserve"> </w:t>
+      </w:r>
+      <w:proofErr w:type="spellStart"/>
+      <w:r>
+        <w:rPr>
+          <w:rFonts w:ascii="Lucida Console" w:hAnsi="Lucida Console"/>
+          <w:sz w:val="18"/>
+          <w:szCs w:val="18"/>
+        </w:rPr>
+        <w:t>origin</w:t>
+      </w:r>
+      <w:proofErr w:type="spellEnd"/>
+      <w:r>
+        <w:rPr>
+          <w:rFonts w:ascii="Lucida Console" w:hAnsi="Lucida Console"/>
+          <w:sz w:val="18"/>
+          <w:szCs w:val="18"/>
+        </w:rPr>
+        <w:t xml:space="preserve"> master</w:t>
+      </w:r>
+    </w:p>
+    <w:p>
+      <w:pPr>
+        <w:spacing w:after="0" w:line="240" w:lineRule="auto"/>
+        <w:rPr>
+          <w:rFonts w:ascii="Lucida Console" w:hAnsi="Lucida Console"/>
+          <w:sz w:val="18"/>
+          <w:szCs w:val="18"/>
+        </w:rPr>
+      </w:pPr>
+    </w:p>
+    <w:p>
+      <w:pPr>
+        <w:spacing w:after="0" w:line="240" w:lineRule="auto"/>
+      </w:pPr>
+      <w:r>
+        <w:rPr>
+          <w:rFonts w:ascii="Lucida Console" w:hAnsi="Lucida Console"/>
+          <w:sz w:val="18"/>
+          <w:szCs w:val="18"/>
+        </w:rPr>
+        <w:tab/>
+      </w:r>
+      <w:r>
+        <w:t>Pobieranie gałęzi śledzonej dla gałęzi bieżącej:</w:t>
+      </w:r>
+    </w:p>
+    <w:p>
+      <w:pPr>
+        <w:spacing w:after="0" w:line="240" w:lineRule="auto"/>
+        <w:rPr>
+          <w:rFonts w:ascii="Lucida Console" w:hAnsi="Lucida Console"/>
+          <w:sz w:val="18"/>
+          <w:szCs w:val="18"/>
+        </w:rPr>
+      </w:pPr>
+      <w:r>
+        <w:tab/>
+      </w:r>
+      <w:r>
+        <w:rPr>
+          <w:rFonts w:ascii="Lucida Console" w:hAnsi="Lucida Console"/>
+          <w:sz w:val="18"/>
+          <w:szCs w:val="18"/>
+        </w:rPr>
+        <w:t xml:space="preserve">git </w:t>
+      </w:r>
+      <w:proofErr w:type="spellStart"/>
+      <w:r>
+        <w:rPr>
+          <w:rFonts w:ascii="Lucida Console" w:hAnsi="Lucida Console"/>
+          <w:sz w:val="18"/>
+          <w:szCs w:val="18"/>
+        </w:rPr>
+        <w:t>fetch</w:t>
+      </w:r>
+      <w:proofErr w:type="spellEnd"/>
+    </w:p>
+    <w:p>
+      <w:pPr>
+        <w:spacing w:after="0" w:line="240" w:lineRule="auto"/>
+        <w:rPr>
+          <w:rFonts w:ascii="Lucida Console" w:hAnsi="Lucida Console"/>
+          <w:sz w:val="18"/>
+          <w:szCs w:val="18"/>
+        </w:rPr>
+      </w:pPr>
+      <w:r>
+        <w:rPr>
+          <w:rFonts w:ascii="Lucida Console" w:hAnsi="Lucida Console"/>
+          <w:sz w:val="18"/>
+          <w:szCs w:val="18"/>
+        </w:rPr>
+        <w:tab/>
+      </w:r>
+    </w:p>
+    <w:p>
+      <w:pPr>
+        <w:spacing w:after="0" w:line="240" w:lineRule="auto"/>
+      </w:pPr>
+      <w:r>
+        <w:rPr>
+          <w:rFonts w:ascii="Lucida Console" w:hAnsi="Lucida Console"/>
+          <w:sz w:val="18"/>
+          <w:szCs w:val="18"/>
+        </w:rPr>
+        <w:tab/>
+      </w:r>
+      <w:r>
+        <w:t>Pobieranie i łączenie gałęzi zdalnej:</w:t>
+      </w:r>
+    </w:p>
+    <w:p>
+      <w:pPr>
+        <w:spacing w:after="0" w:line="240" w:lineRule="auto"/>
+        <w:rPr>
+          <w:rFonts w:ascii="Lucida Console" w:hAnsi="Lucida Console"/>
+          <w:sz w:val="18"/>
+          <w:szCs w:val="18"/>
+        </w:rPr>
+      </w:pPr>
+      <w:r>
+        <w:tab/>
+      </w:r>
+      <w:r>
+        <w:rPr>
+          <w:rFonts w:ascii="Lucida Console" w:hAnsi="Lucida Console"/>
+          <w:sz w:val="18"/>
+          <w:szCs w:val="18"/>
+        </w:rPr>
+        <w:t xml:space="preserve">git </w:t>
+      </w:r>
+      <w:proofErr w:type="spellStart"/>
+      <w:r>
+        <w:rPr>
+          <w:rFonts w:ascii="Lucida Console" w:hAnsi="Lucida Console"/>
+          <w:sz w:val="18"/>
+          <w:szCs w:val="18"/>
+        </w:rPr>
+        <w:t>merge</w:t>
+      </w:r>
+      <w:proofErr w:type="spellEnd"/>
+      <w:r>
+        <w:rPr>
+          <w:rFonts w:ascii="Lucida Console" w:hAnsi="Lucida Console"/>
+          <w:sz w:val="18"/>
+          <w:szCs w:val="18"/>
+        </w:rPr>
+        <w:t xml:space="preserve"> repozytorium-zdalne/gałąź-zdalna</w:t>
+      </w:r>
+    </w:p>
+    <w:p>
+      <w:pPr>
+        <w:spacing w:after="0" w:line="240" w:lineRule="auto"/>
+        <w:rPr>
+          <w:rFonts w:ascii="Lucida Console" w:hAnsi="Lucida Console"/>
+          <w:sz w:val="18"/>
+          <w:szCs w:val="18"/>
+        </w:rPr>
+      </w:pPr>
+    </w:p>
+    <w:p>
+      <w:pPr>
+        <w:spacing w:after="0" w:line="240" w:lineRule="auto"/>
+      </w:pPr>
+      <w:r>
+        <w:rPr>
+          <w:rFonts w:ascii="Lucida Console" w:hAnsi="Lucida Console"/>
+          <w:sz w:val="18"/>
+          <w:szCs w:val="18"/>
+        </w:rPr>
+        <w:tab/>
+      </w:r>
+      <w:r>
+        <w:t xml:space="preserve">np. </w:t>
+      </w:r>
+    </w:p>
+    <w:p>
+      <w:pPr>
+        <w:spacing w:after="0" w:line="240" w:lineRule="auto"/>
+        <w:rPr>
+          <w:rFonts w:ascii="Lucida Console" w:hAnsi="Lucida Console"/>
+          <w:sz w:val="18"/>
+          <w:szCs w:val="18"/>
+        </w:rPr>
+      </w:pPr>
+      <w:r>
+        <w:tab/>
+      </w:r>
+      <w:r>
+        <w:rPr>
+          <w:rFonts w:ascii="Lucida Console" w:hAnsi="Lucida Console"/>
+          <w:sz w:val="18"/>
+          <w:szCs w:val="18"/>
+        </w:rPr>
+        <w:t xml:space="preserve">git </w:t>
+      </w:r>
+      <w:proofErr w:type="spellStart"/>
+      <w:r>
+        <w:rPr>
+          <w:rFonts w:ascii="Lucida Console" w:hAnsi="Lucida Console"/>
+          <w:sz w:val="18"/>
+          <w:szCs w:val="18"/>
+        </w:rPr>
+        <w:t>merge</w:t>
+      </w:r>
+      <w:proofErr w:type="spellEnd"/>
+      <w:r>
+        <w:rPr>
+          <w:rFonts w:ascii="Lucida Console" w:hAnsi="Lucida Console"/>
+          <w:sz w:val="18"/>
+          <w:szCs w:val="18"/>
+        </w:rPr>
+        <w:t xml:space="preserve"> </w:t>
+      </w:r>
+      <w:proofErr w:type="spellStart"/>
+      <w:r>
+        <w:rPr>
+          <w:rFonts w:ascii="Lucida Console" w:hAnsi="Lucida Console"/>
+          <w:sz w:val="18"/>
+          <w:szCs w:val="18"/>
+        </w:rPr>
+        <w:t>origin</w:t>
+      </w:r>
+      <w:proofErr w:type="spellEnd"/>
+      <w:r>
+        <w:rPr>
+          <w:rFonts w:ascii="Lucida Console" w:hAnsi="Lucida Console"/>
+          <w:sz w:val="18"/>
+          <w:szCs w:val="18"/>
+        </w:rPr>
+        <w:t>/master</w:t>
+      </w:r>
+    </w:p>
+    <w:p>
+      <w:pPr>
+        <w:spacing w:after="0" w:line="240" w:lineRule="auto"/>
+        <w:rPr>
+          <w:rFonts w:ascii="Lucida Console" w:hAnsi="Lucida Console"/>
+          <w:sz w:val="18"/>
+          <w:szCs w:val="18"/>
+        </w:rPr>
+      </w:pPr>
+      <w:r>
+        <w:rPr>
+          <w:rFonts w:ascii="Lucida Console" w:hAnsi="Lucida Console"/>
+          <w:sz w:val="18"/>
+          <w:szCs w:val="18"/>
+        </w:rPr>
+        <w:tab/>
+      </w:r>
+    </w:p>
+    <w:p>
+      <w:pPr>
+        <w:spacing w:after="0" w:line="240" w:lineRule="auto"/>
+      </w:pPr>
+      <w:r>
+        <w:rPr>
+          <w:rFonts w:ascii="Lucida Console" w:hAnsi="Lucida Console"/>
+          <w:sz w:val="18"/>
+          <w:szCs w:val="18"/>
+        </w:rPr>
+        <w:tab/>
+      </w:r>
+      <w:r>
+        <w:t xml:space="preserve">Wykonywanie operacji </w:t>
+      </w:r>
+      <w:r>
+        <w:rPr>
+          <w:rFonts w:ascii="Lucida Console" w:hAnsi="Lucida Console"/>
+          <w:sz w:val="18"/>
+          <w:szCs w:val="18"/>
+        </w:rPr>
+        <w:t xml:space="preserve">git </w:t>
+      </w:r>
+      <w:proofErr w:type="spellStart"/>
+      <w:r>
+        <w:rPr>
+          <w:rFonts w:ascii="Lucida Console" w:hAnsi="Lucida Console"/>
+          <w:sz w:val="18"/>
+          <w:szCs w:val="18"/>
+        </w:rPr>
+        <w:t>merge</w:t>
+      </w:r>
+      <w:proofErr w:type="spellEnd"/>
+      <w:r>
+        <w:t xml:space="preserve"> dla gałęzi śledzonej</w:t>
+      </w:r>
+    </w:p>
+    <w:p>
+      <w:pPr>
+        <w:spacing w:after="0" w:line="240" w:lineRule="auto"/>
+        <w:ind w:firstLine="708"/>
+        <w:rPr>
+          <w:rFonts w:ascii="Lucida Console" w:hAnsi="Lucida Console"/>
+          <w:sz w:val="18"/>
+          <w:szCs w:val="18"/>
+        </w:rPr>
+      </w:pPr>
+      <w:r>
+        <w:rPr>
+          <w:rFonts w:ascii="Lucida Console" w:hAnsi="Lucida Console"/>
+          <w:sz w:val="18"/>
+          <w:szCs w:val="18"/>
+        </w:rPr>
+        <w:t xml:space="preserve">git </w:t>
+      </w:r>
+      <w:proofErr w:type="spellStart"/>
+      <w:r>
+        <w:rPr>
+          <w:rFonts w:ascii="Lucida Console" w:hAnsi="Lucida Console"/>
+          <w:sz w:val="18"/>
+          <w:szCs w:val="18"/>
+        </w:rPr>
+        <w:t>merge</w:t>
+      </w:r>
+      <w:proofErr w:type="spellEnd"/>
+    </w:p>
+    <w:p>
+      <w:pPr>
+        <w:spacing w:after="0" w:line="240" w:lineRule="auto"/>
+        <w:rPr>
+          <w:rFonts w:ascii="Lucida Console" w:hAnsi="Lucida Console"/>
+          <w:sz w:val="18"/>
+          <w:szCs w:val="18"/>
+        </w:rPr>
+      </w:pPr>
+    </w:p>
+    <w:p>
+      <w:pPr>
+        <w:spacing w:after="0" w:line="240" w:lineRule="auto"/>
+        <w:ind w:firstLine="708"/>
+      </w:pPr>
+      <w:r>
+        <w:t>Pobieranie gałęzi zdalnej, łącznie z gałęzią bieżącą i przywracanie obszaru roboczego:</w:t>
+      </w:r>
+    </w:p>
+    <w:p>
+      <w:pPr>
+        <w:spacing w:after="0" w:line="240" w:lineRule="auto"/>
+        <w:ind w:firstLine="708"/>
+        <w:rPr>
+          <w:rFonts w:ascii="Lucida Console" w:hAnsi="Lucida Console"/>
+          <w:sz w:val="18"/>
+          <w:szCs w:val="18"/>
+        </w:rPr>
+      </w:pPr>
+      <w:r>
+        <w:rPr>
+          <w:rFonts w:ascii="Lucida Console" w:hAnsi="Lucida Console"/>
+          <w:sz w:val="18"/>
+          <w:szCs w:val="18"/>
+        </w:rPr>
+        <w:t xml:space="preserve">git </w:t>
+      </w:r>
+      <w:proofErr w:type="spellStart"/>
+      <w:r>
+        <w:rPr>
+          <w:rFonts w:ascii="Lucida Console" w:hAnsi="Lucida Console"/>
+          <w:sz w:val="18"/>
+          <w:szCs w:val="18"/>
+        </w:rPr>
+        <w:t>pull</w:t>
+      </w:r>
+      <w:proofErr w:type="spellEnd"/>
+      <w:r>
+        <w:rPr>
+          <w:rFonts w:ascii="Lucida Console" w:hAnsi="Lucida Console"/>
+          <w:sz w:val="18"/>
+          <w:szCs w:val="18"/>
+        </w:rPr>
+        <w:t xml:space="preserve"> nazwa-repozytorium-zdalnego nazwa-</w:t>
+      </w:r>
+      <w:proofErr w:type="spellStart"/>
+      <w:r>
+        <w:rPr>
+          <w:rFonts w:ascii="Lucida Console" w:hAnsi="Lucida Console"/>
+          <w:sz w:val="18"/>
+          <w:szCs w:val="18"/>
+        </w:rPr>
+        <w:t>galezi</w:t>
+      </w:r>
+      <w:proofErr w:type="spellEnd"/>
+      <w:r>
+        <w:rPr>
+          <w:rFonts w:ascii="Lucida Console" w:hAnsi="Lucida Console"/>
+          <w:sz w:val="18"/>
+          <w:szCs w:val="18"/>
+        </w:rPr>
+        <w:t>-zdalnej</w:t>
+      </w:r>
+    </w:p>
+    <w:p>
+      <w:pPr>
+        <w:spacing w:after="0" w:line="240" w:lineRule="auto"/>
+        <w:rPr>
+          <w:rFonts w:ascii="Lucida Console" w:hAnsi="Lucida Console"/>
+          <w:sz w:val="18"/>
+          <w:szCs w:val="18"/>
+        </w:rPr>
+      </w:pPr>
+    </w:p>
+    <w:p>
+      <w:pPr>
+        <w:spacing w:after="0" w:line="240" w:lineRule="auto"/>
+        <w:ind w:firstLine="708"/>
+      </w:pPr>
+      <w:r>
+        <w:t xml:space="preserve">Wykonywanie operacji git </w:t>
+      </w:r>
+      <w:proofErr w:type="spellStart"/>
+      <w:r>
+        <w:t>pull</w:t>
+      </w:r>
+      <w:proofErr w:type="spellEnd"/>
+      <w:r>
+        <w:t xml:space="preserve"> dla gałęzi śledzonej: </w:t>
+      </w:r>
+    </w:p>
+    <w:p>
+      <w:pPr>
+        <w:spacing w:after="0" w:line="240" w:lineRule="auto"/>
+        <w:ind w:firstLine="708"/>
+        <w:rPr>
+          <w:rFonts w:ascii="Lucida Console" w:hAnsi="Lucida Console"/>
+          <w:sz w:val="18"/>
+          <w:szCs w:val="18"/>
+        </w:rPr>
+      </w:pPr>
+      <w:r>
+        <w:rPr>
+          <w:rFonts w:ascii="Lucida Console" w:hAnsi="Lucida Console"/>
+          <w:sz w:val="18"/>
+          <w:szCs w:val="18"/>
+        </w:rPr>
+        <w:t xml:space="preserve">git </w:t>
+      </w:r>
+      <w:proofErr w:type="spellStart"/>
+      <w:r>
+        <w:rPr>
+          <w:rFonts w:ascii="Lucida Console" w:hAnsi="Lucida Console"/>
+          <w:sz w:val="18"/>
+          <w:szCs w:val="18"/>
+        </w:rPr>
+        <w:t>pull</w:t>
+      </w:r>
+      <w:proofErr w:type="spellEnd"/>
+      <w:r>
+        <w:rPr>
+          <w:rFonts w:ascii="Lucida Console" w:hAnsi="Lucida Console"/>
+          <w:sz w:val="18"/>
+          <w:szCs w:val="18"/>
+        </w:rPr>
+        <w:t xml:space="preserve"> </w:t>
+      </w:r>
+    </w:p>
+    <w:p>
+      <w:pPr>
+        <w:spacing w:after="0" w:line="240" w:lineRule="auto"/>
+        <w:rPr>
+          <w:rFonts w:ascii="Lucida Console" w:hAnsi="Lucida Console"/>
+          <w:sz w:val="18"/>
+          <w:szCs w:val="18"/>
+        </w:rPr>
+      </w:pPr>
+    </w:p>
+    <w:p>
+      <w:pPr>
+        <w:spacing w:after="0" w:line="240" w:lineRule="auto"/>
+        <w:ind w:firstLine="708"/>
+      </w:pPr>
+      <w:r>
+        <w:t>Przesyłanie zawartości bieżącej gałęzi do repozytorium zdalnego:</w:t>
+      </w:r>
+    </w:p>
+    <w:p>
+      <w:pPr>
+        <w:spacing w:after="0" w:line="240" w:lineRule="auto"/>
+        <w:ind w:firstLine="708"/>
+        <w:rPr>
+          <w:rFonts w:ascii="Lucida Console" w:hAnsi="Lucida Console"/>
+          <w:sz w:val="18"/>
+          <w:szCs w:val="18"/>
+        </w:rPr>
+      </w:pPr>
+      <w:r>
+        <w:rPr>
+          <w:rFonts w:ascii="Lucida Console" w:hAnsi="Lucida Console"/>
+          <w:sz w:val="18"/>
+          <w:szCs w:val="18"/>
+        </w:rPr>
+        <w:t>git push nazwa-repozytorium-zdalnego nazwa-gałęzi-zdalnej</w:t>
+      </w:r>
+    </w:p>
+    <w:p>
+      <w:pPr>
+        <w:spacing w:after="0" w:line="240" w:lineRule="auto"/>
+        <w:rPr>
+          <w:rFonts w:ascii="Lucida Console" w:hAnsi="Lucida Console"/>
+          <w:sz w:val="18"/>
+          <w:szCs w:val="18"/>
+        </w:rPr>
+      </w:pPr>
+    </w:p>
+    <w:p>
+      <w:pPr>
+        <w:spacing w:after="0" w:line="240" w:lineRule="auto"/>
+        <w:ind w:firstLine="708"/>
+      </w:pPr>
+      <w:r>
+        <w:t>np.</w:t>
+      </w:r>
+    </w:p>
+    <w:p>
+      <w:pPr>
+        <w:spacing w:after="0" w:line="240" w:lineRule="auto"/>
+        <w:ind w:firstLine="708"/>
+        <w:rPr>
+          <w:rFonts w:ascii="Lucida Console" w:hAnsi="Lucida Console"/>
+          <w:sz w:val="18"/>
+          <w:szCs w:val="18"/>
+        </w:rPr>
+      </w:pPr>
+      <w:r>
+        <w:rPr>
+          <w:rFonts w:ascii="Lucida Console" w:hAnsi="Lucida Console"/>
+          <w:sz w:val="18"/>
+          <w:szCs w:val="18"/>
+        </w:rPr>
+        <w:t>git push my abc</w:t>
+      </w:r>
+    </w:p>
+    <w:p>
+      <w:pPr>
+        <w:spacing w:after="0" w:line="240" w:lineRule="auto"/>
+        <w:rPr>
+          <w:rFonts w:ascii="Lucida Console" w:hAnsi="Lucida Console"/>
+          <w:sz w:val="18"/>
+          <w:szCs w:val="18"/>
+        </w:rPr>
+      </w:pPr>
+    </w:p>
+    <w:p>
+      <w:pPr>
+        <w:spacing w:after="0" w:line="240" w:lineRule="auto"/>
+        <w:ind w:firstLine="708"/>
+      </w:pPr>
+      <w:r>
+        <w:t>Przesyłanie gałęzi ze zmianą nazwy:</w:t>
+      </w:r>
+    </w:p>
+    <w:p>
+      <w:pPr>
+        <w:spacing w:after="0" w:line="240" w:lineRule="auto"/>
+        <w:ind w:firstLine="708"/>
+        <w:rPr>
+          <w:rFonts w:ascii="Lucida Console" w:hAnsi="Lucida Console"/>
+          <w:sz w:val="18"/>
+          <w:szCs w:val="18"/>
+        </w:rPr>
+      </w:pPr>
+      <w:r>
+        <w:rPr>
+          <w:rFonts w:ascii="Lucida Console" w:hAnsi="Lucida Console"/>
+          <w:sz w:val="18"/>
+          <w:szCs w:val="18"/>
+        </w:rPr>
+        <w:t xml:space="preserve">git push </w:t>
+      </w:r>
+      <w:r>
+        <w:rPr>
+          <w:rFonts w:ascii="Lucida Console" w:hAnsi="Lucida Console"/>
+          <w:sz w:val="18"/>
+          <w:szCs w:val="18"/>
+        </w:rPr>
+        <w:t xml:space="preserve">nazwa-repozytorium-zdalnego </w:t>
+      </w:r>
+      <w:proofErr w:type="spellStart"/>
+      <w:r>
+        <w:rPr>
+          <w:rFonts w:ascii="Lucida Console" w:hAnsi="Lucida Console"/>
+          <w:sz w:val="18"/>
+          <w:szCs w:val="18"/>
+        </w:rPr>
+        <w:t>nazwa-gałęzi-lokalnej:</w:t>
+      </w:r>
+      <w:r>
+        <w:rPr>
+          <w:rFonts w:ascii="Lucida Console" w:hAnsi="Lucida Console"/>
+          <w:sz w:val="18"/>
+          <w:szCs w:val="18"/>
+        </w:rPr>
+        <w:t>nazwa-gałęzi-zdalnej</w:t>
+      </w:r>
+      <w:proofErr w:type="spellEnd"/>
+    </w:p>
+    <w:p>
+      <w:pPr>
+        <w:spacing w:after="0" w:line="240" w:lineRule="auto"/>
+        <w:rPr>
+          <w:rFonts w:ascii="Lucida Console" w:hAnsi="Lucida Console"/>
+          <w:sz w:val="18"/>
+          <w:szCs w:val="18"/>
+        </w:rPr>
+      </w:pPr>
+    </w:p>
+    <w:p>
+      <w:pPr>
+        <w:spacing w:after="0" w:line="240" w:lineRule="auto"/>
+        <w:ind w:firstLine="708"/>
+      </w:pPr>
+      <w:r>
+        <w:t>np.</w:t>
+      </w:r>
+    </w:p>
+    <w:p>
+      <w:pPr>
+        <w:spacing w:after="0" w:line="240" w:lineRule="auto"/>
+        <w:ind w:firstLine="708"/>
+        <w:rPr>
+          <w:rFonts w:ascii="Lucida Console" w:hAnsi="Lucida Console"/>
+          <w:sz w:val="18"/>
+          <w:szCs w:val="18"/>
+        </w:rPr>
+      </w:pPr>
+      <w:r>
+        <w:rPr>
+          <w:rFonts w:ascii="Lucida Console" w:hAnsi="Lucida Console"/>
+          <w:sz w:val="18"/>
+          <w:szCs w:val="18"/>
+        </w:rPr>
+        <w:t xml:space="preserve">git push my </w:t>
+      </w:r>
+      <w:proofErr w:type="spellStart"/>
+      <w:r>
+        <w:rPr>
+          <w:rFonts w:ascii="Lucida Console" w:hAnsi="Lucida Console"/>
+          <w:sz w:val="18"/>
+          <w:szCs w:val="18"/>
+        </w:rPr>
+        <w:t>lokalna-lorem:zdalna-ipsum</w:t>
+      </w:r>
+      <w:proofErr w:type="spellEnd"/>
+    </w:p>
+    <w:p>
+      <w:pPr>
+        <w:spacing w:after="0" w:line="240" w:lineRule="auto"/>
+        <w:rPr>
+          <w:rFonts w:ascii="Lucida Console" w:hAnsi="Lucida Console"/>
+          <w:sz w:val="18"/>
+          <w:szCs w:val="18"/>
+        </w:rPr>
+      </w:pPr>
+    </w:p>
+    <w:p>
+      <w:pPr>
+        <w:spacing w:after="0" w:line="240" w:lineRule="auto"/>
+        <w:ind w:firstLine="708"/>
+      </w:pPr>
+      <w:r>
+        <w:t xml:space="preserve">Przesyłanie gałęzi bieżącej do repozytorium zdalnego(wydane w gałęzi </w:t>
+      </w:r>
+      <w:proofErr w:type="spellStart"/>
+      <w:r>
+        <w:t>xyz</w:t>
+      </w:r>
+      <w:proofErr w:type="spellEnd"/>
+      <w:r>
+        <w:t xml:space="preserve"> prześle gałąź </w:t>
+      </w:r>
+      <w:proofErr w:type="spellStart"/>
+      <w:r>
+        <w:t>xyz</w:t>
+      </w:r>
+      <w:proofErr w:type="spellEnd"/>
+      <w:r>
+        <w:t>):</w:t>
+      </w:r>
+    </w:p>
+    <w:p>
+      <w:pPr>
+        <w:spacing w:after="0" w:line="240" w:lineRule="auto"/>
+        <w:ind w:firstLine="708"/>
+        <w:rPr>
+          <w:rFonts w:ascii="Lucida Console" w:hAnsi="Lucida Console"/>
+          <w:sz w:val="18"/>
+          <w:szCs w:val="18"/>
+        </w:rPr>
+      </w:pPr>
+      <w:r>
+        <w:rPr>
+          <w:rFonts w:ascii="Lucida Console" w:hAnsi="Lucida Console"/>
+          <w:sz w:val="18"/>
+          <w:szCs w:val="18"/>
+        </w:rPr>
+        <w:t>git push nazwa-repozytorium-zdalnego HEAD</w:t>
+      </w:r>
+    </w:p>
+    <w:p>
+      <w:pPr>
+        <w:spacing w:after="0" w:line="240" w:lineRule="auto"/>
+        <w:ind w:firstLine="708"/>
+      </w:pPr>
+    </w:p>
+    <w:p>
+      <w:pPr>
+        <w:spacing w:after="0" w:line="240" w:lineRule="auto"/>
+        <w:ind w:firstLine="708"/>
+      </w:pPr>
+      <w:r>
+        <w:t xml:space="preserve">Przesyłanie gałęzi bieżącej do gałęzi śledzonej: </w:t>
+      </w:r>
+    </w:p>
+    <w:p>
+      <w:pPr>
+        <w:spacing w:after="0" w:line="240" w:lineRule="auto"/>
+        <w:ind w:firstLine="708"/>
+        <w:rPr>
+          <w:rFonts w:ascii="Lucida Console" w:hAnsi="Lucida Console"/>
+          <w:sz w:val="18"/>
+          <w:szCs w:val="18"/>
+        </w:rPr>
+      </w:pPr>
+      <w:r>
+        <w:rPr>
+          <w:rFonts w:ascii="Lucida Console" w:hAnsi="Lucida Console"/>
+          <w:sz w:val="18"/>
+          <w:szCs w:val="18"/>
+        </w:rPr>
+        <w:t>git push</w:t>
+      </w:r>
+    </w:p>
+    <w:p>
+      <w:pPr>
+        <w:spacing w:after="0" w:line="240" w:lineRule="auto"/>
+        <w:rPr>
+          <w:rFonts w:ascii="Lucida Console" w:hAnsi="Lucida Console"/>
+          <w:sz w:val="18"/>
+          <w:szCs w:val="18"/>
+        </w:rPr>
+      </w:pPr>
+      <w:r>
+        <w:rPr>
+          <w:rFonts w:ascii="Lucida Console" w:hAnsi="Lucida Console"/>
+          <w:sz w:val="18"/>
+          <w:szCs w:val="18"/>
+        </w:rPr>
+        <w:tab/>
+      </w:r>
+    </w:p>
+    <w:p>
+      <w:pPr>
+        <w:spacing w:after="0" w:line="240" w:lineRule="auto"/>
+        <w:ind w:firstLine="708"/>
+      </w:pPr>
+      <w:r>
+        <w:t>Przesyłanie gałęzi bieżącej i wiązanie gałęzi zdalnej z lokalną:</w:t>
+      </w:r>
+    </w:p>
+    <w:p>
+      <w:pPr>
+        <w:spacing w:after="0" w:line="240" w:lineRule="auto"/>
+        <w:ind w:firstLine="708"/>
+        <w:rPr>
+          <w:rFonts w:ascii="Lucida Console" w:hAnsi="Lucida Console"/>
+          <w:sz w:val="18"/>
+          <w:szCs w:val="18"/>
+        </w:rPr>
+      </w:pPr>
+      <w:r>
+        <w:rPr>
+          <w:rFonts w:ascii="Lucida Console" w:hAnsi="Lucida Console"/>
+          <w:sz w:val="18"/>
+          <w:szCs w:val="18"/>
+        </w:rPr>
+        <w:t>git push -u nazwa-repozytorium-zdalnego nazwa gałęzi-zdalnej</w:t>
+      </w:r>
+    </w:p>
+    <w:p>
+      <w:pPr>
+        <w:spacing w:after="0" w:line="240" w:lineRule="auto"/>
+        <w:rPr>
+          <w:rFonts w:ascii="Lucida Console" w:hAnsi="Lucida Console"/>
+          <w:sz w:val="18"/>
+          <w:szCs w:val="18"/>
+        </w:rPr>
+      </w:pPr>
+    </w:p>
+    <w:p>
+      <w:pPr>
+        <w:spacing w:after="0" w:line="240" w:lineRule="auto"/>
+        <w:ind w:firstLine="708"/>
+      </w:pPr>
+      <w:r>
+        <w:t xml:space="preserve">Przesyłanie gałęzi </w:t>
+      </w:r>
+      <w:r>
+        <w:t>lokalnej z nadpisaniem historii:</w:t>
+      </w:r>
+    </w:p>
+    <w:p>
+      <w:pPr>
+        <w:spacing w:after="0" w:line="240" w:lineRule="auto"/>
+        <w:ind w:firstLine="708"/>
+        <w:rPr>
+          <w:rFonts w:ascii="Lucida Console" w:hAnsi="Lucida Console"/>
+          <w:sz w:val="18"/>
+          <w:szCs w:val="18"/>
+        </w:rPr>
+      </w:pPr>
+      <w:r>
+        <w:rPr>
+          <w:rFonts w:ascii="Lucida Console" w:hAnsi="Lucida Console"/>
+          <w:sz w:val="18"/>
+          <w:szCs w:val="18"/>
+        </w:rPr>
+        <w:t>git push -f</w:t>
+      </w:r>
+    </w:p>
+    <w:p>
+      <w:pPr>
+        <w:spacing w:after="0" w:line="240" w:lineRule="auto"/>
+        <w:ind w:firstLine="708"/>
+        <w:rPr>
+          <w:rFonts w:ascii="Lucida Console" w:hAnsi="Lucida Console"/>
+          <w:sz w:val="18"/>
+          <w:szCs w:val="18"/>
+        </w:rPr>
+      </w:pPr>
+      <w:r>
+        <w:rPr>
+          <w:rFonts w:ascii="Lucida Console" w:hAnsi="Lucida Console"/>
+          <w:sz w:val="18"/>
+          <w:szCs w:val="18"/>
+        </w:rPr>
+        <w:t xml:space="preserve">git push -f </w:t>
+      </w:r>
+      <w:r>
+        <w:rPr>
+          <w:rFonts w:ascii="Lucida Console" w:hAnsi="Lucida Console"/>
+          <w:sz w:val="18"/>
+          <w:szCs w:val="18"/>
+        </w:rPr>
+        <w:t>nazwa-repozytorium-zdalnego nazwa-gałęzi-zdalnej</w:t>
+      </w:r>
+    </w:p>
+    <w:p>
+      <w:pPr>
+        <w:spacing w:after="0" w:line="240" w:lineRule="auto"/>
+        <w:ind w:firstLine="708"/>
+        <w:rPr>
+          <w:rFonts w:ascii="Lucida Console" w:hAnsi="Lucida Console"/>
+          <w:sz w:val="18"/>
+          <w:szCs w:val="18"/>
+        </w:rPr>
+      </w:pPr>
+      <w:r>
+        <w:rPr>
+          <w:rFonts w:ascii="Lucida Console" w:hAnsi="Lucida Console"/>
+          <w:sz w:val="18"/>
+          <w:szCs w:val="18"/>
+        </w:rPr>
+        <w:t xml:space="preserve">git push -f </w:t>
+      </w:r>
+      <w:r>
+        <w:rPr>
+          <w:rFonts w:ascii="Lucida Console" w:hAnsi="Lucida Console"/>
+          <w:sz w:val="18"/>
+          <w:szCs w:val="18"/>
+        </w:rPr>
+        <w:t xml:space="preserve">nazwa-repozytorium-zdalnego </w:t>
+      </w:r>
+      <w:proofErr w:type="spellStart"/>
+      <w:r>
+        <w:rPr>
+          <w:rFonts w:ascii="Lucida Console" w:hAnsi="Lucida Console"/>
+          <w:sz w:val="18"/>
+          <w:szCs w:val="18"/>
+        </w:rPr>
+        <w:t>nazwa-gałęzi-lokalnej:</w:t>
+      </w:r>
+      <w:r>
+        <w:rPr>
+          <w:rFonts w:ascii="Lucida Console" w:hAnsi="Lucida Console"/>
+          <w:sz w:val="18"/>
+          <w:szCs w:val="18"/>
+        </w:rPr>
+        <w:t>nazwa-gałęzi-zdalnej</w:t>
+      </w:r>
+      <w:proofErr w:type="spellEnd"/>
+    </w:p>
+    <w:p>
+      <w:pPr>
+        <w:spacing w:after="0" w:line="240" w:lineRule="auto"/>
+        <w:rPr>
+          <w:rFonts w:ascii="Lucida Console" w:hAnsi="Lucida Console"/>
+          <w:sz w:val="18"/>
+          <w:szCs w:val="18"/>
+        </w:rPr>
+      </w:pPr>
+    </w:p>
+    <w:p>
+      <w:pPr>
+        <w:spacing w:after="0" w:line="240" w:lineRule="auto"/>
+        <w:ind w:firstLine="708"/>
+      </w:pPr>
+      <w:r>
+        <w:t>Przełączanie na gałąź zdalną:</w:t>
+      </w:r>
+    </w:p>
+    <w:p>
+      <w:pPr>
+        <w:spacing w:after="0" w:line="240" w:lineRule="auto"/>
+        <w:ind w:firstLine="708"/>
+        <w:rPr>
+          <w:rFonts w:ascii="Lucida Console" w:hAnsi="Lucida Console"/>
+          <w:sz w:val="18"/>
+          <w:szCs w:val="18"/>
+        </w:rPr>
+      </w:pPr>
+      <w:r>
+        <w:rPr>
+          <w:rFonts w:ascii="Lucida Console" w:hAnsi="Lucida Console"/>
+          <w:sz w:val="18"/>
+          <w:szCs w:val="18"/>
+        </w:rPr>
+        <w:t xml:space="preserve">git </w:t>
+      </w:r>
+      <w:proofErr w:type="spellStart"/>
+      <w:r>
+        <w:rPr>
+          <w:rFonts w:ascii="Lucida Console" w:hAnsi="Lucida Console"/>
+          <w:sz w:val="18"/>
+          <w:szCs w:val="18"/>
+        </w:rPr>
+        <w:t>checkout</w:t>
+      </w:r>
+      <w:proofErr w:type="spellEnd"/>
+      <w:r>
+        <w:rPr>
+          <w:rFonts w:ascii="Lucida Console" w:hAnsi="Lucida Console"/>
+          <w:sz w:val="18"/>
+          <w:szCs w:val="18"/>
+        </w:rPr>
+        <w:t xml:space="preserve"> nazwa-gałęzi-zdalnej</w:t>
+      </w:r>
+    </w:p>
+    <w:p>
+      <w:pPr>
+        <w:spacing w:after="0" w:line="240" w:lineRule="auto"/>
+        <w:rPr>
+          <w:rFonts w:ascii="Lucida Console" w:hAnsi="Lucida Console"/>
+          <w:sz w:val="18"/>
+          <w:szCs w:val="18"/>
+        </w:rPr>
+      </w:pPr>
+    </w:p>
+    <w:p>
+      <w:pPr>
+        <w:spacing w:after="0" w:line="240" w:lineRule="auto"/>
+        <w:ind w:firstLine="708"/>
+      </w:pPr>
+      <w:r>
+        <w:t>Usuwanie gałęzi zdalnej:</w:t>
+      </w:r>
+    </w:p>
+    <w:p>
+      <w:pPr>
+        <w:spacing w:after="0" w:line="240" w:lineRule="auto"/>
+        <w:ind w:firstLine="708"/>
+        <w:rPr>
+          <w:rFonts w:ascii="Lucida Console" w:hAnsi="Lucida Console"/>
+          <w:sz w:val="18"/>
+          <w:szCs w:val="18"/>
+        </w:rPr>
+      </w:pPr>
       <w:bookmarkStart w:id="0" w:name="_GoBack"/>
+      <w:bookmarkEnd w:id="0"/>
+      <w:r>
+        <w:rPr>
+          <w:rFonts w:ascii="Lucida Console" w:hAnsi="Lucida Console"/>
+          <w:sz w:val="18"/>
+          <w:szCs w:val="18"/>
+        </w:rPr>
+        <w:t>git push repozytorium-zdalne :nazwa-gałęzi-zdalnej</w:t>
+      </w:r>
+    </w:p>
+    <w:p>
+      <w:pPr>
+        <w:spacing w:after="0" w:line="240" w:lineRule="auto"/>
+        <w:rPr>
+          <w:rFonts w:ascii="Lucida Console" w:hAnsi="Lucida Console"/>
+          <w:sz w:val="18"/>
+          <w:szCs w:val="18"/>
+        </w:rPr>
+      </w:pPr>
+    </w:p>
+    <w:p>
+      <w:pPr>
+        <w:spacing w:after="0" w:line="240" w:lineRule="auto"/>
+        <w:rPr>
+          <w:b/>
+        </w:rPr>
+      </w:pPr>
+      <w:r>
+        <w:rPr>
+          <w:b/>
+        </w:rPr>
+        <w:t>Zabezpieczanie repozytorium</w:t>
+      </w:r>
+    </w:p>
+    <w:p>
+      <w:pPr>
+        <w:spacing w:after="0" w:line="240" w:lineRule="auto"/>
+      </w:pPr>
+      <w:r>
+        <w:tab/>
+        <w:t>Zabezpieczanie przed utratą rewizji</w:t>
+      </w:r>
+    </w:p>
+    <w:p>
+      <w:pPr>
+        <w:spacing w:after="0" w:line="240" w:lineRule="auto"/>
+        <w:rPr>
+          <w:rFonts w:ascii="Lucida Console" w:hAnsi="Lucida Console"/>
+          <w:sz w:val="18"/>
+          <w:szCs w:val="18"/>
+        </w:rPr>
+      </w:pPr>
+      <w:r>
+        <w:tab/>
+      </w:r>
       <w:r>
         <w:rPr>
           <w:rFonts w:ascii="Lucida Console" w:hAnsi="Lucida Console"/>
@@ -9283,32 +12082,62 @@
           <w:sz w:val="18"/>
           <w:szCs w:val="18"/>
         </w:rPr>
-        <w:t>rebase</w:t>
-      </w:r>
-      <w:bookmarkEnd w:id="0"/>
-      <w:proofErr w:type="spellEnd"/>
-      <w:r>
-        <w:t>:</w:t>
-      </w:r>
-    </w:p>
-    <w:p>
-      <w:pPr>
-        <w:spacing w:after="0" w:line="240" w:lineRule="auto"/>
-        <w:rPr>
-          <w:rFonts w:ascii="Lucida Console" w:hAnsi="Lucida Console"/>
-          <w:sz w:val="18"/>
-          <w:szCs w:val="18"/>
-        </w:rPr>
-      </w:pPr>
-      <w:r>
-        <w:tab/>
-      </w:r>
-      <w:r>
-        <w:rPr>
-          <w:rFonts w:ascii="Lucida Console" w:hAnsi="Lucida Console"/>
-          <w:sz w:val="18"/>
-          <w:szCs w:val="18"/>
-        </w:rPr>
+        <w:t>config</w:t>
+      </w:r>
+      <w:proofErr w:type="spellEnd"/>
+      <w:r>
+        <w:rPr>
+          <w:rFonts w:ascii="Lucida Console" w:hAnsi="Lucida Console"/>
+          <w:sz w:val="18"/>
+          <w:szCs w:val="18"/>
+        </w:rPr>
+        <w:t xml:space="preserve"> </w:t>
+      </w:r>
+      <w:proofErr w:type="spellStart"/>
+      <w:r>
+        <w:rPr>
+          <w:rFonts w:ascii="Lucida Console" w:hAnsi="Lucida Console"/>
+          <w:sz w:val="18"/>
+          <w:szCs w:val="18"/>
+        </w:rPr>
+        <w:t>receive.denyDeletes</w:t>
+      </w:r>
+      <w:proofErr w:type="spellEnd"/>
+      <w:r>
+        <w:rPr>
+          <w:rFonts w:ascii="Lucida Console" w:hAnsi="Lucida Console"/>
+          <w:sz w:val="18"/>
+          <w:szCs w:val="18"/>
+        </w:rPr>
+        <w:t xml:space="preserve"> </w:t>
+      </w:r>
+      <w:proofErr w:type="spellStart"/>
+      <w:r>
+        <w:rPr>
+          <w:rFonts w:ascii="Lucida Console" w:hAnsi="Lucida Console"/>
+          <w:sz w:val="18"/>
+          <w:szCs w:val="18"/>
+        </w:rPr>
+        <w:t>true</w:t>
+      </w:r>
+      <w:proofErr w:type="spellEnd"/>
+    </w:p>
+    <w:p>
+      <w:pPr>
+        <w:spacing w:after="0" w:line="240" w:lineRule="auto"/>
+        <w:rPr>
+          <w:rFonts w:ascii="Lucida Console" w:hAnsi="Lucida Console"/>
+          <w:sz w:val="18"/>
+          <w:szCs w:val="18"/>
+        </w:rPr>
+      </w:pPr>
+      <w:r>
+        <w:rPr>
+          <w:rFonts w:ascii="Lucida Console" w:hAnsi="Lucida Console"/>
+          <w:sz w:val="18"/>
+          <w:szCs w:val="18"/>
+        </w:rPr>
+        <w:tab/>
         <w:t xml:space="preserve">git </w:t>
       </w:r>
       <w:proofErr w:type="spellStart"/>
@@ -9318,31 +12147,89 @@
           <w:sz w:val="18"/>
           <w:szCs w:val="18"/>
         </w:rPr>
-        <w:t>rebase</w:t>
-      </w:r>
-      <w:proofErr w:type="spellEnd"/>
-      <w:r>
-        <w:rPr>
-          <w:rFonts w:ascii="Lucida Console" w:hAnsi="Lucida Console"/>
-          <w:sz w:val="18"/>
-          <w:szCs w:val="18"/>
-        </w:rPr>
-        <w:t xml:space="preserve"> --abort</w:t>
-      </w:r>
-    </w:p>
-    <w:p>
-      <w:pPr>
-        <w:spacing w:after="0" w:line="240" w:lineRule="auto"/>
-      </w:pPr>
-    </w:p>
-    <w:p>
-      <w:pPr>
-        <w:spacing w:after="0" w:line="240" w:lineRule="auto"/>
-      </w:pPr>
-    </w:p>
-    <w:p>
-      <w:pPr>
-        <w:spacing w:after="0" w:line="240" w:lineRule="auto"/>
+        <w:t>config</w:t>
+      </w:r>
+      <w:proofErr w:type="spellEnd"/>
+      <w:r>
+        <w:rPr>
+          <w:rFonts w:ascii="Lucida Console" w:hAnsi="Lucida Console"/>
+          <w:sz w:val="18"/>
+          <w:szCs w:val="18"/>
+        </w:rPr>
+        <w:t xml:space="preserve"> </w:t>
+      </w:r>
+      <w:proofErr w:type="spellStart"/>
+      <w:r>
+        <w:rPr>
+          <w:rFonts w:ascii="Lucida Console" w:hAnsi="Lucida Console"/>
+          <w:sz w:val="18"/>
+          <w:szCs w:val="18"/>
+        </w:rPr>
+        <w:t>receive.denyNonFastForwards</w:t>
+      </w:r>
+      <w:proofErr w:type="spellEnd"/>
+      <w:r>
+        <w:rPr>
+          <w:rFonts w:ascii="Lucida Console" w:hAnsi="Lucida Console"/>
+          <w:sz w:val="18"/>
+          <w:szCs w:val="18"/>
+        </w:rPr>
+        <w:t xml:space="preserve"> </w:t>
+      </w:r>
+      <w:proofErr w:type="spellStart"/>
+      <w:r>
+        <w:rPr>
+          <w:rFonts w:ascii="Lucida Console" w:hAnsi="Lucida Console"/>
+          <w:sz w:val="18"/>
+          <w:szCs w:val="18"/>
+        </w:rPr>
+        <w:t>true</w:t>
+      </w:r>
+      <w:proofErr w:type="spellEnd"/>
+    </w:p>
+    <w:p>
+      <w:pPr>
+        <w:spacing w:after="0" w:line="240" w:lineRule="auto"/>
+        <w:rPr>
+          <w:rFonts w:ascii="Lucida Console" w:hAnsi="Lucida Console"/>
+          <w:sz w:val="18"/>
+          <w:szCs w:val="18"/>
+        </w:rPr>
+      </w:pPr>
+    </w:p>
+    <w:p>
+      <w:pPr>
+        <w:spacing w:after="0" w:line="240" w:lineRule="auto"/>
+      </w:pPr>
+    </w:p>
+    <w:p>
+      <w:pPr>
+        <w:spacing w:after="0" w:line="240" w:lineRule="auto"/>
+        <w:ind w:firstLine="708"/>
+      </w:pPr>
+    </w:p>
+    <w:p>
+      <w:pPr>
+        <w:spacing w:after="0" w:line="240" w:lineRule="auto"/>
+        <w:ind w:firstLine="708"/>
+      </w:pPr>
+    </w:p>
+    <w:p>
+      <w:pPr>
+        <w:spacing w:after="0" w:line="240" w:lineRule="auto"/>
+        <w:ind w:firstLine="708"/>
+      </w:pPr>
+    </w:p>
+    <w:p>
+      <w:pPr>
+        <w:spacing w:after="0" w:line="240" w:lineRule="auto"/>
+        <w:ind w:firstLine="708"/>
+      </w:pPr>
+    </w:p>
+    <w:p>
+      <w:pPr>
+        <w:spacing w:after="0" w:line="240" w:lineRule="auto"/>
+        <w:ind w:firstLine="708"/>
       </w:pPr>
     </w:p>
     <w:sectPr>

</xml_diff>

<commit_message>
dodanie komend z rozdziału IV do Badanie różnic
</commit_message>
<xml_diff>
--- a/Komendy GIT.docx
+++ b/Komendy GIT.docx
@@ -12011,202 +12011,524 @@
           <w:szCs w:val="18"/>
         </w:rPr>
       </w:pPr>
+      <w:r>
+        <w:rPr>
+          <w:rFonts w:ascii="Lucida Console" w:hAnsi="Lucida Console"/>
+          <w:sz w:val="18"/>
+          <w:szCs w:val="18"/>
+        </w:rPr>
+        <w:t>git push repozytorium-zdalne :nazwa-gałęzi-zdalnej</w:t>
+      </w:r>
+    </w:p>
+    <w:p>
+      <w:pPr>
+        <w:spacing w:after="0" w:line="240" w:lineRule="auto"/>
+        <w:rPr>
+          <w:rFonts w:ascii="Lucida Console" w:hAnsi="Lucida Console"/>
+          <w:sz w:val="18"/>
+          <w:szCs w:val="18"/>
+        </w:rPr>
+      </w:pPr>
+    </w:p>
+    <w:p>
+      <w:pPr>
+        <w:spacing w:after="0" w:line="240" w:lineRule="auto"/>
+        <w:rPr>
+          <w:b/>
+        </w:rPr>
+      </w:pPr>
+      <w:r>
+        <w:rPr>
+          <w:b/>
+        </w:rPr>
+        <w:t>Zabezpieczanie repozytorium</w:t>
+      </w:r>
+    </w:p>
+    <w:p>
+      <w:pPr>
+        <w:spacing w:after="0" w:line="240" w:lineRule="auto"/>
+      </w:pPr>
+      <w:r>
+        <w:tab/>
+        <w:t>Zabezpieczanie przed utratą rewizji</w:t>
+      </w:r>
+    </w:p>
+    <w:p>
+      <w:pPr>
+        <w:spacing w:after="0" w:line="240" w:lineRule="auto"/>
+        <w:rPr>
+          <w:rFonts w:ascii="Lucida Console" w:hAnsi="Lucida Console"/>
+          <w:sz w:val="18"/>
+          <w:szCs w:val="18"/>
+        </w:rPr>
+      </w:pPr>
+      <w:r>
+        <w:tab/>
+      </w:r>
+      <w:r>
+        <w:rPr>
+          <w:rFonts w:ascii="Lucida Console" w:hAnsi="Lucida Console"/>
+          <w:sz w:val="18"/>
+          <w:szCs w:val="18"/>
+        </w:rPr>
+        <w:t xml:space="preserve">git </w:t>
+      </w:r>
+      <w:proofErr w:type="spellStart"/>
+      <w:r>
+        <w:rPr>
+          <w:rFonts w:ascii="Lucida Console" w:hAnsi="Lucida Console"/>
+          <w:sz w:val="18"/>
+          <w:szCs w:val="18"/>
+        </w:rPr>
+        <w:t>config</w:t>
+      </w:r>
+      <w:proofErr w:type="spellEnd"/>
+      <w:r>
+        <w:rPr>
+          <w:rFonts w:ascii="Lucida Console" w:hAnsi="Lucida Console"/>
+          <w:sz w:val="18"/>
+          <w:szCs w:val="18"/>
+        </w:rPr>
+        <w:t xml:space="preserve"> </w:t>
+      </w:r>
+      <w:proofErr w:type="spellStart"/>
+      <w:r>
+        <w:rPr>
+          <w:rFonts w:ascii="Lucida Console" w:hAnsi="Lucida Console"/>
+          <w:sz w:val="18"/>
+          <w:szCs w:val="18"/>
+        </w:rPr>
+        <w:t>receive.denyDeletes</w:t>
+      </w:r>
+      <w:proofErr w:type="spellEnd"/>
+      <w:r>
+        <w:rPr>
+          <w:rFonts w:ascii="Lucida Console" w:hAnsi="Lucida Console"/>
+          <w:sz w:val="18"/>
+          <w:szCs w:val="18"/>
+        </w:rPr>
+        <w:t xml:space="preserve"> </w:t>
+      </w:r>
+      <w:proofErr w:type="spellStart"/>
+      <w:r>
+        <w:rPr>
+          <w:rFonts w:ascii="Lucida Console" w:hAnsi="Lucida Console"/>
+          <w:sz w:val="18"/>
+          <w:szCs w:val="18"/>
+        </w:rPr>
+        <w:t>true</w:t>
+      </w:r>
+      <w:proofErr w:type="spellEnd"/>
+    </w:p>
+    <w:p>
+      <w:pPr>
+        <w:spacing w:after="0" w:line="240" w:lineRule="auto"/>
+        <w:rPr>
+          <w:rFonts w:ascii="Lucida Console" w:hAnsi="Lucida Console"/>
+          <w:sz w:val="18"/>
+          <w:szCs w:val="18"/>
+        </w:rPr>
+      </w:pPr>
+      <w:r>
+        <w:rPr>
+          <w:rFonts w:ascii="Lucida Console" w:hAnsi="Lucida Console"/>
+          <w:sz w:val="18"/>
+          <w:szCs w:val="18"/>
+        </w:rPr>
+        <w:tab/>
+        <w:t xml:space="preserve">git </w:t>
+      </w:r>
+      <w:proofErr w:type="spellStart"/>
+      <w:r>
+        <w:rPr>
+          <w:rFonts w:ascii="Lucida Console" w:hAnsi="Lucida Console"/>
+          <w:sz w:val="18"/>
+          <w:szCs w:val="18"/>
+        </w:rPr>
+        <w:t>config</w:t>
+      </w:r>
+      <w:proofErr w:type="spellEnd"/>
+      <w:r>
+        <w:rPr>
+          <w:rFonts w:ascii="Lucida Console" w:hAnsi="Lucida Console"/>
+          <w:sz w:val="18"/>
+          <w:szCs w:val="18"/>
+        </w:rPr>
+        <w:t xml:space="preserve"> </w:t>
+      </w:r>
+      <w:proofErr w:type="spellStart"/>
+      <w:r>
+        <w:rPr>
+          <w:rFonts w:ascii="Lucida Console" w:hAnsi="Lucida Console"/>
+          <w:sz w:val="18"/>
+          <w:szCs w:val="18"/>
+        </w:rPr>
+        <w:t>receive.denyNonFastForwards</w:t>
+      </w:r>
+      <w:proofErr w:type="spellEnd"/>
+      <w:r>
+        <w:rPr>
+          <w:rFonts w:ascii="Lucida Console" w:hAnsi="Lucida Console"/>
+          <w:sz w:val="18"/>
+          <w:szCs w:val="18"/>
+        </w:rPr>
+        <w:t xml:space="preserve"> </w:t>
+      </w:r>
+      <w:proofErr w:type="spellStart"/>
+      <w:r>
+        <w:rPr>
+          <w:rFonts w:ascii="Lucida Console" w:hAnsi="Lucida Console"/>
+          <w:sz w:val="18"/>
+          <w:szCs w:val="18"/>
+        </w:rPr>
+        <w:t>true</w:t>
+      </w:r>
+      <w:proofErr w:type="spellEnd"/>
+    </w:p>
+    <w:p>
+      <w:pPr>
+        <w:spacing w:after="0" w:line="240" w:lineRule="auto"/>
+        <w:rPr>
+          <w:rFonts w:ascii="Lucida Console" w:hAnsi="Lucida Console"/>
+          <w:sz w:val="18"/>
+          <w:szCs w:val="18"/>
+        </w:rPr>
+      </w:pPr>
+    </w:p>
+    <w:p>
+      <w:pPr>
+        <w:spacing w:after="0" w:line="240" w:lineRule="auto"/>
+        <w:rPr>
+          <w:b/>
+        </w:rPr>
+      </w:pPr>
+      <w:r>
+        <w:rPr>
+          <w:b/>
+        </w:rPr>
+        <w:t xml:space="preserve">Przerwana operacja git </w:t>
+      </w:r>
+      <w:proofErr w:type="spellStart"/>
+      <w:r>
+        <w:rPr>
+          <w:b/>
+        </w:rPr>
+        <w:t>rebase</w:t>
+      </w:r>
+      <w:proofErr w:type="spellEnd"/>
+    </w:p>
+    <w:p>
+      <w:pPr>
+        <w:spacing w:after="0" w:line="240" w:lineRule="auto"/>
+        <w:ind w:firstLine="708"/>
+      </w:pPr>
+      <w:r>
+        <w:t xml:space="preserve">Kontynuacja operacji git </w:t>
+      </w:r>
+      <w:proofErr w:type="spellStart"/>
+      <w:r>
+        <w:t>rebase</w:t>
+      </w:r>
+      <w:proofErr w:type="spellEnd"/>
+      <w:r>
+        <w:t xml:space="preserve"> przerwanej przez konflikty:</w:t>
+      </w:r>
+    </w:p>
+    <w:p>
+      <w:pPr>
+        <w:spacing w:after="0" w:line="240" w:lineRule="auto"/>
+        <w:ind w:firstLine="708"/>
+      </w:pPr>
+      <w:r>
+        <w:t xml:space="preserve">git </w:t>
+      </w:r>
+      <w:proofErr w:type="spellStart"/>
+      <w:r>
+        <w:t>rebase</w:t>
+      </w:r>
+      <w:proofErr w:type="spellEnd"/>
+      <w:r>
+        <w:t xml:space="preserve"> --</w:t>
+      </w:r>
+      <w:proofErr w:type="spellStart"/>
+      <w:r>
+        <w:t>continue</w:t>
+      </w:r>
+      <w:proofErr w:type="spellEnd"/>
+    </w:p>
+    <w:p>
+      <w:pPr>
+        <w:spacing w:after="0" w:line="240" w:lineRule="auto"/>
+        <w:ind w:firstLine="708"/>
+      </w:pPr>
+    </w:p>
+    <w:p>
+      <w:pPr>
+        <w:spacing w:after="0" w:line="240" w:lineRule="auto"/>
+        <w:ind w:firstLine="708"/>
+      </w:pPr>
+      <w:r>
+        <w:t xml:space="preserve">Rezygnacja z dokonania przerwanej operacji git </w:t>
+      </w:r>
+      <w:proofErr w:type="spellStart"/>
+      <w:r>
+        <w:t>rebase</w:t>
+      </w:r>
+      <w:proofErr w:type="spellEnd"/>
+      <w:r>
+        <w:t xml:space="preserve">: </w:t>
+      </w:r>
+    </w:p>
+    <w:p>
+      <w:pPr>
+        <w:spacing w:after="0" w:line="240" w:lineRule="auto"/>
+        <w:ind w:firstLine="708"/>
+      </w:pPr>
+      <w:r>
+        <w:t xml:space="preserve">git </w:t>
+      </w:r>
+      <w:proofErr w:type="spellStart"/>
+      <w:r>
+        <w:t>rebase</w:t>
+      </w:r>
+      <w:proofErr w:type="spellEnd"/>
+      <w:r>
+        <w:t xml:space="preserve"> --abort </w:t>
+      </w:r>
+    </w:p>
+    <w:p>
+      <w:pPr>
+        <w:spacing w:after="0" w:line="240" w:lineRule="auto"/>
+        <w:ind w:firstLine="708"/>
+      </w:pPr>
+    </w:p>
+    <w:p>
+      <w:pPr>
+        <w:spacing w:after="0" w:line="240" w:lineRule="auto"/>
+        <w:rPr>
+          <w:b/>
+        </w:rPr>
+      </w:pPr>
+      <w:r>
+        <w:rPr>
+          <w:b/>
+        </w:rPr>
+        <w:t xml:space="preserve">Przywracanie plików(po operacji git </w:t>
+      </w:r>
+      <w:proofErr w:type="spellStart"/>
+      <w:r>
+        <w:rPr>
+          <w:b/>
+        </w:rPr>
+        <w:t>rebase</w:t>
+      </w:r>
+      <w:proofErr w:type="spellEnd"/>
+      <w:r>
+        <w:rPr>
+          <w:b/>
+        </w:rPr>
+        <w:t>)</w:t>
+      </w:r>
+    </w:p>
+    <w:p>
+      <w:pPr>
+        <w:spacing w:after="0" w:line="240" w:lineRule="auto"/>
+      </w:pPr>
+      <w:r>
+        <w:rPr>
+          <w:b/>
+        </w:rPr>
+        <w:tab/>
+      </w:r>
+      <w:r>
+        <w:t xml:space="preserve">Przywracanie plików z gałęzi, w której wykonano operację git </w:t>
+      </w:r>
+      <w:proofErr w:type="spellStart"/>
+      <w:r>
+        <w:t>rebase</w:t>
+      </w:r>
+      <w:proofErr w:type="spellEnd"/>
+      <w:r>
+        <w:t>:</w:t>
+      </w:r>
+    </w:p>
+    <w:p>
+      <w:pPr>
+        <w:spacing w:after="0" w:line="240" w:lineRule="auto"/>
+      </w:pPr>
+      <w:r>
+        <w:t xml:space="preserve">git </w:t>
+      </w:r>
+      <w:proofErr w:type="spellStart"/>
+      <w:r>
+        <w:t>chceckout</w:t>
+      </w:r>
+      <w:proofErr w:type="spellEnd"/>
+      <w:r>
+        <w:t xml:space="preserve"> --</w:t>
+      </w:r>
+      <w:proofErr w:type="spellStart"/>
+      <w:r>
+        <w:t>theirs</w:t>
+      </w:r>
+      <w:proofErr w:type="spellEnd"/>
+      <w:r>
+        <w:t xml:space="preserve"> nazwa pliku</w:t>
+      </w:r>
+    </w:p>
+    <w:p>
+      <w:pPr>
+        <w:spacing w:after="0" w:line="240" w:lineRule="auto"/>
+      </w:pPr>
+    </w:p>
+    <w:p>
+      <w:pPr>
+        <w:spacing w:after="0" w:line="240" w:lineRule="auto"/>
+      </w:pPr>
+      <w:r>
+        <w:tab/>
+        <w:t xml:space="preserve">Przywracanie plików z gałęzi X </w:t>
+      </w:r>
+      <w:proofErr w:type="spellStart"/>
+      <w:r>
+        <w:t>fołączonej</w:t>
+      </w:r>
+      <w:proofErr w:type="spellEnd"/>
+      <w:r>
+        <w:t xml:space="preserve"> poleceniem git </w:t>
+      </w:r>
+      <w:proofErr w:type="spellStart"/>
+      <w:r>
+        <w:t>rebase</w:t>
+      </w:r>
+      <w:proofErr w:type="spellEnd"/>
+      <w:r>
+        <w:t xml:space="preserve"> X:</w:t>
+      </w:r>
+    </w:p>
+    <w:p>
+      <w:pPr>
+        <w:spacing w:after="0" w:line="240" w:lineRule="auto"/>
+      </w:pPr>
+      <w:r>
+        <w:t xml:space="preserve">git </w:t>
+      </w:r>
+      <w:proofErr w:type="spellStart"/>
+      <w:r>
+        <w:t>checkout</w:t>
+      </w:r>
+      <w:proofErr w:type="spellEnd"/>
+      <w:r>
+        <w:t xml:space="preserve"> --</w:t>
+      </w:r>
+      <w:proofErr w:type="spellStart"/>
+      <w:r>
+        <w:t>ours</w:t>
+      </w:r>
+      <w:proofErr w:type="spellEnd"/>
+      <w:r>
+        <w:t xml:space="preserve"> nazwa-pliku</w:t>
+      </w:r>
+    </w:p>
+    <w:p>
+      <w:pPr>
+        <w:spacing w:after="0" w:line="240" w:lineRule="auto"/>
+      </w:pPr>
+    </w:p>
+    <w:p>
+      <w:pPr>
+        <w:spacing w:after="0" w:line="240" w:lineRule="auto"/>
+        <w:rPr>
+          <w:b/>
+        </w:rPr>
+      </w:pPr>
+      <w:r>
+        <w:rPr>
+          <w:b/>
+        </w:rPr>
+        <w:t>Przywracanie plików</w:t>
+      </w:r>
+    </w:p>
+    <w:p>
+      <w:pPr>
+        <w:spacing w:after="0" w:line="240" w:lineRule="auto"/>
+      </w:pPr>
+      <w:r>
+        <w:rPr>
+          <w:b/>
+        </w:rPr>
+        <w:tab/>
+      </w:r>
+      <w:r>
+        <w:t>Przywracanie pliku w obszarze roboczym do postaci z podanej rewizji:</w:t>
+      </w:r>
+    </w:p>
+    <w:p>
+      <w:pPr>
+        <w:spacing w:after="0" w:line="240" w:lineRule="auto"/>
+      </w:pPr>
+      <w:r>
+        <w:tab/>
+        <w:t xml:space="preserve">git </w:t>
+      </w:r>
+      <w:proofErr w:type="spellStart"/>
+      <w:r>
+        <w:t>checkout</w:t>
+      </w:r>
+      <w:proofErr w:type="spellEnd"/>
+      <w:r>
+        <w:t xml:space="preserve"> [SHA-1] nazwa-pliku</w:t>
+      </w:r>
+    </w:p>
+    <w:p>
+      <w:pPr>
+        <w:spacing w:after="0" w:line="240" w:lineRule="auto"/>
+      </w:pPr>
+      <w:r>
+        <w:tab/>
+      </w:r>
+    </w:p>
+    <w:p>
+      <w:pPr>
+        <w:spacing w:after="0" w:line="240" w:lineRule="auto"/>
+      </w:pPr>
+      <w:r>
+        <w:tab/>
+        <w:t>Wyświetlanie treści pliku z podanej rewizji(bez modyfikacji obszaru roboczego)</w:t>
+      </w:r>
+    </w:p>
+    <w:p>
+      <w:pPr>
+        <w:spacing w:after="0" w:line="240" w:lineRule="auto"/>
+      </w:pPr>
+      <w:r>
+        <w:tab/>
+        <w:t>git show [SHA-1]:nazwa-pliku</w:t>
+      </w:r>
+    </w:p>
+    <w:p>
+      <w:pPr>
+        <w:spacing w:after="0" w:line="240" w:lineRule="auto"/>
+        <w:rPr>
+          <w:b/>
+        </w:rPr>
+      </w:pPr>
+    </w:p>
+    <w:p>
+      <w:pPr>
+        <w:spacing w:after="0" w:line="240" w:lineRule="auto"/>
+      </w:pPr>
+      <w:r>
+        <w:rPr>
+          <w:b/>
+        </w:rPr>
+        <w:t>Badanie różnic</w:t>
+      </w:r>
+      <w:r>
+        <w:br/>
+      </w:r>
       <w:bookmarkStart w:id="0" w:name="_GoBack"/>
       <w:bookmarkEnd w:id="0"/>
-      <w:r>
-        <w:rPr>
-          <w:rFonts w:ascii="Lucida Console" w:hAnsi="Lucida Console"/>
-          <w:sz w:val="18"/>
-          <w:szCs w:val="18"/>
-        </w:rPr>
-        <w:t>git push repozytorium-zdalne :nazwa-gałęzi-zdalnej</w:t>
-      </w:r>
-    </w:p>
-    <w:p>
-      <w:pPr>
-        <w:spacing w:after="0" w:line="240" w:lineRule="auto"/>
-        <w:rPr>
-          <w:rFonts w:ascii="Lucida Console" w:hAnsi="Lucida Console"/>
-          <w:sz w:val="18"/>
-          <w:szCs w:val="18"/>
-        </w:rPr>
-      </w:pPr>
-    </w:p>
-    <w:p>
-      <w:pPr>
-        <w:spacing w:after="0" w:line="240" w:lineRule="auto"/>
-        <w:rPr>
-          <w:b/>
-        </w:rPr>
-      </w:pPr>
-      <w:r>
-        <w:rPr>
-          <w:b/>
-        </w:rPr>
-        <w:t>Zabezpieczanie repozytorium</w:t>
-      </w:r>
-    </w:p>
-    <w:p>
-      <w:pPr>
-        <w:spacing w:after="0" w:line="240" w:lineRule="auto"/>
-      </w:pPr>
-      <w:r>
-        <w:tab/>
-        <w:t>Zabezpieczanie przed utratą rewizji</w:t>
-      </w:r>
-    </w:p>
-    <w:p>
-      <w:pPr>
-        <w:spacing w:after="0" w:line="240" w:lineRule="auto"/>
-        <w:rPr>
-          <w:rFonts w:ascii="Lucida Console" w:hAnsi="Lucida Console"/>
-          <w:sz w:val="18"/>
-          <w:szCs w:val="18"/>
-        </w:rPr>
-      </w:pPr>
-      <w:r>
-        <w:tab/>
-      </w:r>
-      <w:r>
-        <w:rPr>
-          <w:rFonts w:ascii="Lucida Console" w:hAnsi="Lucida Console"/>
-          <w:sz w:val="18"/>
-          <w:szCs w:val="18"/>
-        </w:rPr>
-        <w:t xml:space="preserve">git </w:t>
-      </w:r>
-      <w:proofErr w:type="spellStart"/>
-      <w:r>
-        <w:rPr>
-          <w:rFonts w:ascii="Lucida Console" w:hAnsi="Lucida Console"/>
-          <w:sz w:val="18"/>
-          <w:szCs w:val="18"/>
-        </w:rPr>
-        <w:t>config</w:t>
-      </w:r>
-      <w:proofErr w:type="spellEnd"/>
-      <w:r>
-        <w:rPr>
-          <w:rFonts w:ascii="Lucida Console" w:hAnsi="Lucida Console"/>
-          <w:sz w:val="18"/>
-          <w:szCs w:val="18"/>
-        </w:rPr>
-        <w:t xml:space="preserve"> </w:t>
-      </w:r>
-      <w:proofErr w:type="spellStart"/>
-      <w:r>
-        <w:rPr>
-          <w:rFonts w:ascii="Lucida Console" w:hAnsi="Lucida Console"/>
-          <w:sz w:val="18"/>
-          <w:szCs w:val="18"/>
-        </w:rPr>
-        <w:t>receive.denyDeletes</w:t>
-      </w:r>
-      <w:proofErr w:type="spellEnd"/>
-      <w:r>
-        <w:rPr>
-          <w:rFonts w:ascii="Lucida Console" w:hAnsi="Lucida Console"/>
-          <w:sz w:val="18"/>
-          <w:szCs w:val="18"/>
-        </w:rPr>
-        <w:t xml:space="preserve"> </w:t>
-      </w:r>
-      <w:proofErr w:type="spellStart"/>
-      <w:r>
-        <w:rPr>
-          <w:rFonts w:ascii="Lucida Console" w:hAnsi="Lucida Console"/>
-          <w:sz w:val="18"/>
-          <w:szCs w:val="18"/>
-        </w:rPr>
-        <w:t>true</w:t>
-      </w:r>
-      <w:proofErr w:type="spellEnd"/>
-    </w:p>
-    <w:p>
-      <w:pPr>
-        <w:spacing w:after="0" w:line="240" w:lineRule="auto"/>
-        <w:rPr>
-          <w:rFonts w:ascii="Lucida Console" w:hAnsi="Lucida Console"/>
-          <w:sz w:val="18"/>
-          <w:szCs w:val="18"/>
-        </w:rPr>
-      </w:pPr>
-      <w:r>
-        <w:rPr>
-          <w:rFonts w:ascii="Lucida Console" w:hAnsi="Lucida Console"/>
-          <w:sz w:val="18"/>
-          <w:szCs w:val="18"/>
-        </w:rPr>
-        <w:tab/>
-        <w:t xml:space="preserve">git </w:t>
-      </w:r>
-      <w:proofErr w:type="spellStart"/>
-      <w:r>
-        <w:rPr>
-          <w:rFonts w:ascii="Lucida Console" w:hAnsi="Lucida Console"/>
-          <w:sz w:val="18"/>
-          <w:szCs w:val="18"/>
-        </w:rPr>
-        <w:t>config</w:t>
-      </w:r>
-      <w:proofErr w:type="spellEnd"/>
-      <w:r>
-        <w:rPr>
-          <w:rFonts w:ascii="Lucida Console" w:hAnsi="Lucida Console"/>
-          <w:sz w:val="18"/>
-          <w:szCs w:val="18"/>
-        </w:rPr>
-        <w:t xml:space="preserve"> </w:t>
-      </w:r>
-      <w:proofErr w:type="spellStart"/>
-      <w:r>
-        <w:rPr>
-          <w:rFonts w:ascii="Lucida Console" w:hAnsi="Lucida Console"/>
-          <w:sz w:val="18"/>
-          <w:szCs w:val="18"/>
-        </w:rPr>
-        <w:t>receive.denyNonFastForwards</w:t>
-      </w:r>
-      <w:proofErr w:type="spellEnd"/>
-      <w:r>
-        <w:rPr>
-          <w:rFonts w:ascii="Lucida Console" w:hAnsi="Lucida Console"/>
-          <w:sz w:val="18"/>
-          <w:szCs w:val="18"/>
-        </w:rPr>
-        <w:t xml:space="preserve"> </w:t>
-      </w:r>
-      <w:proofErr w:type="spellStart"/>
-      <w:r>
-        <w:rPr>
-          <w:rFonts w:ascii="Lucida Console" w:hAnsi="Lucida Console"/>
-          <w:sz w:val="18"/>
-          <w:szCs w:val="18"/>
-        </w:rPr>
-        <w:t>true</w:t>
-      </w:r>
-      <w:proofErr w:type="spellEnd"/>
-    </w:p>
-    <w:p>
-      <w:pPr>
-        <w:spacing w:after="0" w:line="240" w:lineRule="auto"/>
-        <w:rPr>
-          <w:rFonts w:ascii="Lucida Console" w:hAnsi="Lucida Console"/>
-          <w:sz w:val="18"/>
-          <w:szCs w:val="18"/>
-        </w:rPr>
-      </w:pPr>
-    </w:p>
-    <w:p>
-      <w:pPr>
-        <w:spacing w:after="0" w:line="240" w:lineRule="auto"/>
-      </w:pPr>
-    </w:p>
-    <w:p>
-      <w:pPr>
-        <w:spacing w:after="0" w:line="240" w:lineRule="auto"/>
-        <w:ind w:firstLine="708"/>
-      </w:pPr>
     </w:p>
     <w:p>
       <w:pPr>

</xml_diff>